<commit_message>
calculo 13 de julio de 2024
</commit_message>
<xml_diff>
--- a/referents/1_precalculo_stewart/1_fundamentos/1_5_ecuaciones/6_propuesta_presentada_congreso_humanos_XXI/de_las_funciones_a_las_ecuaciones_como_resolver_ecuaciones_con_python.docx
+++ b/referents/1_precalculo_stewart/1_fundamentos/1_5_ecuaciones/6_propuesta_presentada_congreso_humanos_XXI/de_las_funciones_a_las_ecuaciones_como_resolver_ecuaciones_con_python.docx
@@ -2255,6 +2255,30 @@
           <w:szCs w:val="18"/>
           <w:lang w:val="es-CO"/>
         </w:rPr>
+        <w:t xml:space="preserve">* No se conoce o no se utiliza el criterio de la balanza. </w:t>
+      </w:r>
+    </w:p>
+    <w:p>
+      <w:pPr>
+        <w:pStyle w:val="Normal"/>
+        <w:ind w:right="-1"/>
+        <w:rPr>
+          <w:rFonts w:ascii="Open Sans" w:hAnsi="Open Sans" w:eastAsia="Open Sans" w:cs="Open Sans"/>
+          <w:sz w:val="20"/>
+          <w:szCs w:val="20"/>
+          <w:lang w:val="es-CO"/>
+        </w:rPr>
+      </w:pPr>
+      <w:r>
+        <w:rPr>
+          <w:rFonts w:eastAsia="Open Sans" w:cs="Open Sans" w:ascii="Open Sans" w:hAnsi="Open Sans"/>
+          <w:b w:val="false"/>
+          <w:bCs w:val="false"/>
+          <w:spacing w:val="-1"/>
+          <w:sz w:val="18"/>
+          <w:szCs w:val="18"/>
+          <w:lang w:val="es-CO"/>
+        </w:rPr>
         <w:t>* Dificultades con la identificación y operación con términos semejantes.</w:t>
       </w:r>
     </w:p>
@@ -2280,6 +2304,30 @@
           <w:lang w:val="es-CO"/>
         </w:rPr>
         <w:t>* Dificultades con identificar y operar con fracciones algebraicas.</w:t>
+      </w:r>
+    </w:p>
+    <w:p>
+      <w:pPr>
+        <w:pStyle w:val="Normal"/>
+        <w:ind w:right="-1"/>
+        <w:rPr>
+          <w:rFonts w:ascii="Open Sans" w:hAnsi="Open Sans" w:eastAsia="Open Sans" w:cs="Open Sans"/>
+          <w:sz w:val="20"/>
+          <w:szCs w:val="20"/>
+          <w:lang w:val="es-CO"/>
+        </w:rPr>
+      </w:pPr>
+      <w:r>
+        <w:rPr>
+          <w:rFonts w:eastAsia="Open Sans" w:cs="Open Sans" w:ascii="Open Sans" w:hAnsi="Open Sans"/>
+          <w:b w:val="false"/>
+          <w:bCs w:val="false"/>
+          <w:spacing w:val="-1"/>
+          <w:sz w:val="18"/>
+          <w:szCs w:val="18"/>
+          <w:lang w:val="es-CO"/>
+        </w:rPr>
+        <w:t xml:space="preserve">* Variabilidad de las respuestas en un grupo, cuando el procedimiento es de 1 o 2 páginas. </w:t>
       </w:r>
     </w:p>
     <w:p>

</xml_diff>

<commit_message>
inicié el proceso de mostrar el cambio de variable en el orden el el que lo hace maira
</commit_message>
<xml_diff>
--- a/referents/1_precalculo_stewart/1_fundamentos/1_5_ecuaciones/6_propuesta_presentada_congreso_humanos_XXI/de_las_funciones_a_las_ecuaciones_como_resolver_ecuaciones_con_python.docx
+++ b/referents/1_precalculo_stewart/1_fundamentos/1_5_ecuaciones/6_propuesta_presentada_congreso_humanos_XXI/de_las_funciones_a_las_ecuaciones_como_resolver_ecuaciones_con_python.docx
@@ -22,7 +22,27 @@
           <w:szCs w:val="20"/>
           <w:lang w:val="es-CO"/>
         </w:rPr>
-        <w:t>Enseñar a resolver ecuaciones desde el concepto de función haciendo uso del lenguaje python implementado a través de cuadernos Jupyter y las representaciones tabular y gráfica, dejando de privilegiar al razonamiento algebraico</w:t>
+        <w:t xml:space="preserve">Enseñar a resolver ecuaciones desde el concepto de función haciendo uso del lenguaje </w:t>
+      </w:r>
+      <w:r>
+        <w:rPr>
+          <w:rFonts w:eastAsia="Open Sans" w:cs="Open Sans" w:ascii="Open Sans" w:hAnsi="Open Sans"/>
+          <w:w w:val="95"/>
+          <w:sz w:val="28"/>
+          <w:szCs w:val="20"/>
+          <w:lang w:val="es-CO"/>
+        </w:rPr>
+        <w:t>P</w:t>
+      </w:r>
+      <w:r>
+        <w:rPr>
+          <w:rFonts w:eastAsia="Open Sans" w:cs="Open Sans" w:ascii="Open Sans" w:hAnsi="Open Sans"/>
+          <w:w w:val="95"/>
+          <w:sz w:val="28"/>
+          <w:szCs w:val="20"/>
+          <w:lang w:val="es-CO"/>
+        </w:rPr>
+        <w:t>ython implementado a través de cuadernos Jupyter y las representaciones tabular y gráfica, dejando de privilegiar al razonamiento algebraico</w:t>
       </w:r>
     </w:p>
     <w:p>
@@ -2143,19 +2163,7 @@
           <w:szCs w:val="18"/>
           <w:lang w:val="es-CO"/>
         </w:rPr>
-        <w:t xml:space="preserve"> </w:t>
-      </w:r>
-      <w:r>
-        <w:rPr>
-          <w:rFonts w:eastAsia="Open Sans" w:cs="Open Sans" w:ascii="Open Sans" w:hAnsi="Open Sans"/>
-          <w:b w:val="false"/>
-          <w:bCs w:val="false"/>
-          <w:spacing w:val="-1"/>
-          <w:sz w:val="18"/>
-          <w:szCs w:val="18"/>
-          <w:lang w:val="es-CO"/>
-        </w:rPr>
-        <w:t>**Resolución de Ecuaciones a Través de la Comparación de Funciones: Un Enfoque Integrado Usando Python y Jupyter Notebooks**</w:t>
+        <w:t xml:space="preserve"> **Resolución de Ecuaciones a Través de la Comparación de Funciones: Un Enfoque Integrado Usando Python y Jupyter Notebooks**</w:t>
       </w:r>
     </w:p>
     <w:p>
@@ -2291,67 +2299,31 @@
           <w:szCs w:val="18"/>
           <w:lang w:val="es-CO"/>
         </w:rPr>
-        <w:t xml:space="preserve">- </w:t>
-      </w:r>
-      <w:r>
-        <w:rPr>
-          <w:rFonts w:eastAsia="Open Sans" w:cs="Open Sans" w:ascii="Open Sans" w:hAnsi="Open Sans"/>
-          <w:b w:val="false"/>
-          <w:bCs w:val="false"/>
-          <w:spacing w:val="-1"/>
-          <w:sz w:val="18"/>
-          <w:szCs w:val="18"/>
-          <w:lang w:val="es-CO"/>
-        </w:rPr>
-        <w:t>La dificultad de los estudiantes con el razonamiento algebraico.</w:t>
-      </w:r>
-    </w:p>
-    <w:p>
-      <w:pPr>
-        <w:pStyle w:val="Normal"/>
-        <w:ind w:right="-1"/>
-        <w:rPr>
-          <w:rFonts w:ascii="Open Sans" w:hAnsi="Open Sans" w:eastAsia="Open Sans" w:cs="Open Sans"/>
-          <w:sz w:val="20"/>
-          <w:szCs w:val="20"/>
-          <w:lang w:val="es-CO"/>
-        </w:rPr>
-      </w:pPr>
-      <w:r>
-        <w:rPr>
-          <w:rFonts w:eastAsia="Open Sans" w:cs="Open Sans" w:ascii="Open Sans" w:hAnsi="Open Sans"/>
-          <w:b w:val="false"/>
-          <w:bCs w:val="false"/>
-          <w:spacing w:val="-1"/>
-          <w:sz w:val="18"/>
-          <w:szCs w:val="18"/>
-          <w:lang w:val="es-CO"/>
-        </w:rPr>
-        <w:t xml:space="preserve">* No se conoce o no se utiliza el criterio de la balanza, </w:t>
-      </w:r>
-      <w:r>
-        <w:rPr>
-          <w:rFonts w:eastAsia="Open Sans" w:cs="Open Sans" w:ascii="Open Sans" w:hAnsi="Open Sans"/>
-          <w:b w:val="false"/>
-          <w:bCs w:val="false"/>
-          <w:spacing w:val="-1"/>
-          <w:sz w:val="18"/>
-          <w:szCs w:val="18"/>
-          <w:lang w:val="es-CO"/>
-        </w:rPr>
-        <w:t>entendido como el criterio que establece la equivalencia de ecuaciones cuando se suma la misma cantidad a ambos lados o se multiplica por la misma cantidad no nula a ambos lados</w:t>
-      </w:r>
-      <w:r>
-        <w:rPr>
-          <w:rFonts w:eastAsia="Open Sans" w:cs="Open Sans" w:ascii="Open Sans" w:hAnsi="Open Sans"/>
-          <w:b w:val="false"/>
-          <w:bCs w:val="false"/>
-          <w:spacing w:val="-1"/>
-          <w:sz w:val="18"/>
-          <w:szCs w:val="18"/>
-          <w:lang w:val="es-CO"/>
-        </w:rPr>
-        <w:t xml:space="preserve">. </w:t>
+        <w:t>- La dificultad de los estudiantes con el razonamiento algebraico.</w:t>
+      </w:r>
+    </w:p>
+    <w:p>
+      <w:pPr>
+        <w:pStyle w:val="Normal"/>
+        <w:ind w:right="-1"/>
+        <w:rPr>
+          <w:rFonts w:ascii="Open Sans" w:hAnsi="Open Sans" w:eastAsia="Open Sans" w:cs="Open Sans"/>
+          <w:sz w:val="20"/>
+          <w:szCs w:val="20"/>
+          <w:lang w:val="es-CO"/>
+        </w:rPr>
+      </w:pPr>
+      <w:r>
+        <w:rPr>
+          <w:rFonts w:eastAsia="Open Sans" w:cs="Open Sans" w:ascii="Open Sans" w:hAnsi="Open Sans"/>
+          <w:b w:val="false"/>
+          <w:bCs w:val="false"/>
+          <w:spacing w:val="-1"/>
+          <w:sz w:val="18"/>
+          <w:szCs w:val="18"/>
+          <w:lang w:val="es-CO"/>
+        </w:rPr>
+        <w:t xml:space="preserve">* No se conoce o no se utiliza el criterio de la balanza, entendido como el criterio que establece la equivalencia de ecuaciones cuando se suma la misma cantidad a ambos lados o se multiplica por la misma cantidad no nula a ambos lados. </w:t>
       </w:r>
     </w:p>
     <w:p>
@@ -2438,37 +2410,52 @@
         </w:rPr>
       </w:pPr>
       <w:r>
-        <w:rPr/>
-      </w:r>
-    </w:p>
-    <w:p>
-      <w:pPr>
-        <w:pStyle w:val="Normal"/>
-        <w:ind w:right="-1"/>
-        <w:rPr>
-          <w:rFonts w:ascii="Open Sans" w:hAnsi="Open Sans" w:eastAsia="Open Sans" w:cs="Open Sans"/>
-          <w:sz w:val="20"/>
-          <w:szCs w:val="20"/>
-          <w:lang w:val="es-CO"/>
-        </w:rPr>
-      </w:pPr>
-      <w:r>
-        <w:rPr/>
-      </w:r>
-    </w:p>
-    <w:p>
-      <w:pPr>
-        <w:pStyle w:val="Normal"/>
-        <w:ind w:right="-1"/>
-        <w:rPr>
-          <w:rFonts w:ascii="Open Sans" w:hAnsi="Open Sans" w:eastAsia="Open Sans" w:cs="Open Sans"/>
-          <w:sz w:val="20"/>
-          <w:szCs w:val="20"/>
-          <w:lang w:val="es-CO"/>
-        </w:rPr>
-      </w:pPr>
-      <w:r>
-        <w:rPr/>
+        <w:rPr>
+          <w:rFonts w:eastAsia="Open Sans" w:cs="Open Sans" w:ascii="Open Sans" w:hAnsi="Open Sans"/>
+          <w:sz w:val="20"/>
+          <w:szCs w:val="20"/>
+          <w:lang w:val="es-CO"/>
+        </w:rPr>
+      </w:r>
+    </w:p>
+    <w:p>
+      <w:pPr>
+        <w:pStyle w:val="Normal"/>
+        <w:ind w:right="-1"/>
+        <w:rPr>
+          <w:rFonts w:ascii="Open Sans" w:hAnsi="Open Sans" w:eastAsia="Open Sans" w:cs="Open Sans"/>
+          <w:sz w:val="20"/>
+          <w:szCs w:val="20"/>
+          <w:lang w:val="es-CO"/>
+        </w:rPr>
+      </w:pPr>
+      <w:r>
+        <w:rPr>
+          <w:rFonts w:eastAsia="Open Sans" w:cs="Open Sans" w:ascii="Open Sans" w:hAnsi="Open Sans"/>
+          <w:sz w:val="20"/>
+          <w:szCs w:val="20"/>
+          <w:lang w:val="es-CO"/>
+        </w:rPr>
+      </w:r>
+    </w:p>
+    <w:p>
+      <w:pPr>
+        <w:pStyle w:val="Normal"/>
+        <w:ind w:right="-1"/>
+        <w:rPr>
+          <w:rFonts w:ascii="Open Sans" w:hAnsi="Open Sans" w:eastAsia="Open Sans" w:cs="Open Sans"/>
+          <w:sz w:val="20"/>
+          <w:szCs w:val="20"/>
+          <w:lang w:val="es-CO"/>
+        </w:rPr>
+      </w:pPr>
+      <w:r>
+        <w:rPr>
+          <w:rFonts w:eastAsia="Open Sans" w:cs="Open Sans" w:ascii="Open Sans" w:hAnsi="Open Sans"/>
+          <w:sz w:val="20"/>
+          <w:szCs w:val="20"/>
+          <w:lang w:val="es-CO"/>
+        </w:rPr>
       </w:r>
     </w:p>
     <w:p>
@@ -2507,7 +2494,12 @@
         </w:rPr>
       </w:pPr>
       <w:r>
-        <w:rPr/>
+        <w:rPr>
+          <w:rFonts w:eastAsia="Open Sans" w:cs="Open Sans" w:ascii="Open Sans" w:hAnsi="Open Sans"/>
+          <w:sz w:val="20"/>
+          <w:szCs w:val="20"/>
+          <w:lang w:val="es-CO"/>
+        </w:rPr>
       </w:r>
     </w:p>
     <w:p>
@@ -2546,7 +2538,12 @@
         </w:rPr>
       </w:pPr>
       <w:r>
-        <w:rPr/>
+        <w:rPr>
+          <w:rFonts w:eastAsia="Open Sans" w:cs="Open Sans" w:ascii="Open Sans" w:hAnsi="Open Sans"/>
+          <w:sz w:val="20"/>
+          <w:szCs w:val="20"/>
+          <w:lang w:val="es-CO"/>
+        </w:rPr>
       </w:r>
     </w:p>
     <w:p>
@@ -2585,7 +2582,12 @@
         </w:rPr>
       </w:pPr>
       <w:r>
-        <w:rPr/>
+        <w:rPr>
+          <w:rFonts w:eastAsia="Open Sans" w:cs="Open Sans" w:ascii="Open Sans" w:hAnsi="Open Sans"/>
+          <w:sz w:val="20"/>
+          <w:szCs w:val="20"/>
+          <w:lang w:val="es-CO"/>
+        </w:rPr>
       </w:r>
     </w:p>
     <w:p>
@@ -2660,7 +2662,12 @@
         </w:rPr>
       </w:pPr>
       <w:r>
-        <w:rPr/>
+        <w:rPr>
+          <w:rFonts w:eastAsia="Open Sans" w:cs="Open Sans" w:ascii="Open Sans" w:hAnsi="Open Sans"/>
+          <w:sz w:val="20"/>
+          <w:szCs w:val="20"/>
+          <w:lang w:val="es-CO"/>
+        </w:rPr>
       </w:r>
     </w:p>
     <w:p>
@@ -2735,7 +2742,12 @@
         </w:rPr>
       </w:pPr>
       <w:r>
-        <w:rPr/>
+        <w:rPr>
+          <w:rFonts w:eastAsia="Open Sans" w:cs="Open Sans" w:ascii="Open Sans" w:hAnsi="Open Sans"/>
+          <w:sz w:val="20"/>
+          <w:szCs w:val="20"/>
+          <w:lang w:val="es-CO"/>
+        </w:rPr>
       </w:r>
     </w:p>
     <w:p>
@@ -2810,7 +2822,12 @@
         </w:rPr>
       </w:pPr>
       <w:r>
-        <w:rPr/>
+        <w:rPr>
+          <w:rFonts w:eastAsia="Open Sans" w:cs="Open Sans" w:ascii="Open Sans" w:hAnsi="Open Sans"/>
+          <w:sz w:val="20"/>
+          <w:szCs w:val="20"/>
+          <w:lang w:val="es-CO"/>
+        </w:rPr>
       </w:r>
     </w:p>
     <w:p>
@@ -2870,46 +2887,27 @@
           <w:szCs w:val="20"/>
           <w:lang w:val="es-CO"/>
         </w:rPr>
-        <w:t xml:space="preserve">Los estudiantes muestran dificultades significativas al trabajar con fracciones algebraicas. Identificar, simplificar y operar con fracciones algebraicas </w:t>
-      </w:r>
-      <w:r>
-        <w:rPr>
-          <w:rFonts w:eastAsia="Open Sans" w:cs="Open Sans" w:ascii="Open Sans" w:hAnsi="Open Sans"/>
-          <w:b w:val="false"/>
-          <w:bCs w:val="false"/>
-          <w:spacing w:val="-1"/>
-          <w:sz w:val="20"/>
-          <w:szCs w:val="20"/>
-          <w:lang w:val="es-CO"/>
-        </w:rPr>
-        <w:t xml:space="preserve">y amplificar un grupo de fracciones para convertirlas en homogéneas  son </w:t>
-      </w:r>
-      <w:r>
-        <w:rPr>
-          <w:rFonts w:eastAsia="Open Sans" w:cs="Open Sans" w:ascii="Open Sans" w:hAnsi="Open Sans"/>
-          <w:b w:val="false"/>
-          <w:bCs w:val="false"/>
-          <w:spacing w:val="-1"/>
-          <w:sz w:val="20"/>
-          <w:szCs w:val="20"/>
-          <w:lang w:val="es-CO"/>
-        </w:rPr>
-        <w:t>competencias necesarias para abordar una amplia gama de problemas matemáticos, y su ausencia limita la capacidad de los estudiantes para avanzar en su comprensión de las matemáticas.</w:t>
-      </w:r>
-    </w:p>
-    <w:p>
-      <w:pPr>
-        <w:pStyle w:val="Normal"/>
-        <w:ind w:right="-1"/>
-        <w:rPr>
-          <w:rFonts w:ascii="Open Sans" w:hAnsi="Open Sans" w:eastAsia="Open Sans" w:cs="Open Sans"/>
-          <w:sz w:val="20"/>
-          <w:szCs w:val="20"/>
-          <w:lang w:val="es-CO"/>
-        </w:rPr>
-      </w:pPr>
-      <w:r>
-        <w:rPr/>
+        <w:t>Los estudiantes muestran dificultades significativas al trabajar con fracciones algebraicas. Identificar, simplificar y operar con fracciones algebraicas y amplificar un grupo de fracciones para convertirlas en homogéneas  son competencias necesarias para abordar una amplia gama de problemas matemáticos, y su ausencia limita la capacidad de los estudiantes para avanzar en su comprensión de las matemáticas.</w:t>
+      </w:r>
+    </w:p>
+    <w:p>
+      <w:pPr>
+        <w:pStyle w:val="Normal"/>
+        <w:ind w:right="-1"/>
+        <w:rPr>
+          <w:rFonts w:ascii="Open Sans" w:hAnsi="Open Sans" w:eastAsia="Open Sans" w:cs="Open Sans"/>
+          <w:sz w:val="20"/>
+          <w:szCs w:val="20"/>
+          <w:lang w:val="es-CO"/>
+        </w:rPr>
+      </w:pPr>
+      <w:r>
+        <w:rPr>
+          <w:rFonts w:eastAsia="Open Sans" w:cs="Open Sans" w:ascii="Open Sans" w:hAnsi="Open Sans"/>
+          <w:sz w:val="20"/>
+          <w:szCs w:val="20"/>
+          <w:lang w:val="es-CO"/>
+        </w:rPr>
       </w:r>
     </w:p>
     <w:p>
@@ -2984,7 +2982,12 @@
         </w:rPr>
       </w:pPr>
       <w:r>
-        <w:rPr/>
+        <w:rPr>
+          <w:rFonts w:eastAsia="Open Sans" w:cs="Open Sans" w:ascii="Open Sans" w:hAnsi="Open Sans"/>
+          <w:sz w:val="20"/>
+          <w:szCs w:val="20"/>
+          <w:lang w:val="es-CO"/>
+        </w:rPr>
       </w:r>
     </w:p>
     <w:p>
@@ -3023,7 +3026,12 @@
         </w:rPr>
       </w:pPr>
       <w:r>
-        <w:rPr/>
+        <w:rPr>
+          <w:rFonts w:eastAsia="Open Sans" w:cs="Open Sans" w:ascii="Open Sans" w:hAnsi="Open Sans"/>
+          <w:sz w:val="20"/>
+          <w:szCs w:val="20"/>
+          <w:lang w:val="es-CO"/>
+        </w:rPr>
       </w:r>
     </w:p>
     <w:p>
@@ -3062,7 +3070,12 @@
         </w:rPr>
       </w:pPr>
       <w:r>
-        <w:rPr/>
+        <w:rPr>
+          <w:rFonts w:eastAsia="Open Sans" w:cs="Open Sans" w:ascii="Open Sans" w:hAnsi="Open Sans"/>
+          <w:sz w:val="20"/>
+          <w:szCs w:val="20"/>
+          <w:lang w:val="es-CO"/>
+        </w:rPr>
       </w:r>
     </w:p>
     <w:p>
@@ -3122,70 +3135,27 @@
           <w:szCs w:val="20"/>
           <w:lang w:val="es-CO"/>
         </w:rPr>
-        <w:t xml:space="preserve">Introducir el concepto de función como base para la resolución de ecuaciones permite a los estudiantes visualizar </w:t>
-      </w:r>
-      <w:r>
-        <w:rPr>
-          <w:rFonts w:eastAsia="Open Sans" w:cs="Open Sans" w:ascii="Open Sans" w:hAnsi="Open Sans"/>
-          <w:b w:val="false"/>
-          <w:bCs w:val="false"/>
-          <w:spacing w:val="-1"/>
-          <w:sz w:val="20"/>
-          <w:szCs w:val="20"/>
-          <w:lang w:val="es-CO"/>
-        </w:rPr>
-        <w:t xml:space="preserve">de manera tabular y gráfica y así </w:t>
-      </w:r>
-      <w:r>
-        <w:rPr>
-          <w:rFonts w:eastAsia="Open Sans" w:cs="Open Sans" w:ascii="Open Sans" w:hAnsi="Open Sans"/>
-          <w:b w:val="false"/>
-          <w:bCs w:val="false"/>
-          <w:spacing w:val="-1"/>
-          <w:sz w:val="20"/>
-          <w:szCs w:val="20"/>
-          <w:lang w:val="es-CO"/>
-        </w:rPr>
-        <w:t xml:space="preserve">entender mejor las </w:t>
-      </w:r>
-      <w:r>
-        <w:rPr>
-          <w:rFonts w:eastAsia="Open Sans" w:cs="Open Sans" w:ascii="Open Sans" w:hAnsi="Open Sans"/>
-          <w:b w:val="false"/>
-          <w:bCs w:val="false"/>
-          <w:spacing w:val="-1"/>
-          <w:sz w:val="20"/>
-          <w:szCs w:val="20"/>
-          <w:lang w:val="es-CO"/>
-        </w:rPr>
-        <w:t>ecuaciones igualdad de funciones o pregunta por los puntos donde, las funciones que forman los lados de la ecuación, son iguales</w:t>
-      </w:r>
-      <w:r>
-        <w:rPr>
-          <w:rFonts w:eastAsia="Open Sans" w:cs="Open Sans" w:ascii="Open Sans" w:hAnsi="Open Sans"/>
-          <w:b w:val="false"/>
-          <w:bCs w:val="false"/>
-          <w:spacing w:val="-1"/>
-          <w:sz w:val="20"/>
-          <w:szCs w:val="20"/>
-          <w:lang w:val="es-CO"/>
-        </w:rPr>
-        <w:t>. El uso de representaciones tabulares y gráficas facilita la comprensión de conceptos abstractos y su aplicación práctica.</w:t>
-      </w:r>
-    </w:p>
-    <w:p>
-      <w:pPr>
-        <w:pStyle w:val="Normal"/>
-        <w:ind w:right="-1"/>
-        <w:rPr>
-          <w:rFonts w:ascii="Open Sans" w:hAnsi="Open Sans" w:eastAsia="Open Sans" w:cs="Open Sans"/>
-          <w:sz w:val="20"/>
-          <w:szCs w:val="20"/>
-          <w:lang w:val="es-CO"/>
-        </w:rPr>
-      </w:pPr>
-      <w:r>
-        <w:rPr/>
+        <w:t>Introducir el concepto de función como base para la resolución de ecuaciones permite a los estudiantes visualizar de manera tabular y gráfica y así entender mejor las ecuaciones igualdad de funciones o pregunta por los puntos donde, las funciones que forman los lados de la ecuación, son iguales. El uso de representaciones tabulares y gráficas facilita la comprensión de conceptos abstractos y su aplicación práctica.</w:t>
+      </w:r>
+    </w:p>
+    <w:p>
+      <w:pPr>
+        <w:pStyle w:val="Normal"/>
+        <w:ind w:right="-1"/>
+        <w:rPr>
+          <w:rFonts w:ascii="Open Sans" w:hAnsi="Open Sans" w:eastAsia="Open Sans" w:cs="Open Sans"/>
+          <w:sz w:val="20"/>
+          <w:szCs w:val="20"/>
+          <w:lang w:val="es-CO"/>
+        </w:rPr>
+      </w:pPr>
+      <w:r>
+        <w:rPr>
+          <w:rFonts w:eastAsia="Open Sans" w:cs="Open Sans" w:ascii="Open Sans" w:hAnsi="Open Sans"/>
+          <w:sz w:val="20"/>
+          <w:szCs w:val="20"/>
+          <w:lang w:val="es-CO"/>
+        </w:rPr>
       </w:r>
     </w:p>
     <w:p>
@@ -3260,7 +3230,12 @@
         </w:rPr>
       </w:pPr>
       <w:r>
-        <w:rPr/>
+        <w:rPr>
+          <w:rFonts w:eastAsia="Open Sans" w:cs="Open Sans" w:ascii="Open Sans" w:hAnsi="Open Sans"/>
+          <w:sz w:val="20"/>
+          <w:szCs w:val="20"/>
+          <w:lang w:val="es-CO"/>
+        </w:rPr>
       </w:r>
     </w:p>
     <w:p>
@@ -3335,7 +3310,12 @@
         </w:rPr>
       </w:pPr>
       <w:r>
-        <w:rPr/>
+        <w:rPr>
+          <w:rFonts w:eastAsia="Open Sans" w:cs="Open Sans" w:ascii="Open Sans" w:hAnsi="Open Sans"/>
+          <w:sz w:val="20"/>
+          <w:szCs w:val="20"/>
+          <w:lang w:val="es-CO"/>
+        </w:rPr>
       </w:r>
     </w:p>
     <w:p>
@@ -3410,7 +3390,12 @@
         </w:rPr>
       </w:pPr>
       <w:r>
-        <w:rPr/>
+        <w:rPr>
+          <w:rFonts w:eastAsia="Open Sans" w:cs="Open Sans" w:ascii="Open Sans" w:hAnsi="Open Sans"/>
+          <w:sz w:val="20"/>
+          <w:szCs w:val="20"/>
+          <w:lang w:val="es-CO"/>
+        </w:rPr>
       </w:r>
     </w:p>
     <w:p>
@@ -3449,22 +3434,32 @@
         </w:rPr>
       </w:pPr>
       <w:r>
-        <w:rPr/>
-      </w:r>
-    </w:p>
-    <w:p>
-      <w:pPr>
-        <w:pStyle w:val="Normal"/>
-        <w:ind w:right="-1"/>
-        <w:rPr>
-          <w:rFonts w:ascii="Open Sans" w:hAnsi="Open Sans" w:eastAsia="Open Sans" w:cs="Open Sans"/>
-          <w:sz w:val="20"/>
-          <w:szCs w:val="20"/>
-          <w:lang w:val="es-CO"/>
-        </w:rPr>
-      </w:pPr>
-      <w:r>
-        <w:rPr/>
+        <w:rPr>
+          <w:rFonts w:eastAsia="Open Sans" w:cs="Open Sans" w:ascii="Open Sans" w:hAnsi="Open Sans"/>
+          <w:sz w:val="20"/>
+          <w:szCs w:val="20"/>
+          <w:lang w:val="es-CO"/>
+        </w:rPr>
+      </w:r>
+    </w:p>
+    <w:p>
+      <w:pPr>
+        <w:pStyle w:val="Normal"/>
+        <w:ind w:right="-1"/>
+        <w:rPr>
+          <w:rFonts w:ascii="Open Sans" w:hAnsi="Open Sans" w:eastAsia="Open Sans" w:cs="Open Sans"/>
+          <w:sz w:val="20"/>
+          <w:szCs w:val="20"/>
+          <w:lang w:val="es-CO"/>
+        </w:rPr>
+      </w:pPr>
+      <w:r>
+        <w:rPr>
+          <w:rFonts w:eastAsia="Open Sans" w:cs="Open Sans" w:ascii="Open Sans" w:hAnsi="Open Sans"/>
+          <w:sz w:val="20"/>
+          <w:szCs w:val="20"/>
+          <w:lang w:val="es-CO"/>
+        </w:rPr>
       </w:r>
     </w:p>
     <w:p>
@@ -3528,7 +3523,12 @@
         </w:rPr>
       </w:pPr>
       <w:r>
-        <w:rPr/>
+        <w:rPr>
+          <w:rFonts w:eastAsia="Open Sans" w:cs="Open Sans" w:ascii="Open Sans" w:hAnsi="Open Sans"/>
+          <w:sz w:val="20"/>
+          <w:szCs w:val="20"/>
+          <w:lang w:val="es-CO"/>
+        </w:rPr>
       </w:r>
     </w:p>
     <w:p>
@@ -5194,7 +5194,7 @@
       </w:pPr>
       <w:r>
         <w:rPr>
-          <w:rStyle w:val="FootnoteCharacters4"/>
+          <w:rStyle w:val="FootnoteCharacters5"/>
         </w:rPr>
         <w:footnoteRef/>
       </w:r>
@@ -5734,6 +5734,13 @@
       <w:vertAlign w:val="superscript"/>
     </w:rPr>
   </w:style>
+  <w:style w:type="character" w:styleId="FootnoteCharacters5">
+    <w:name w:val="Footnote Characters5"/>
+    <w:qFormat/>
+    <w:rPr>
+      <w:vertAlign w:val="superscript"/>
+    </w:rPr>
+  </w:style>
   <w:style w:type="character" w:styleId="FootnoteReference">
     <w:name w:val="Footnote Reference"/>
     <w:rPr>
@@ -5763,6 +5770,13 @@
   </w:style>
   <w:style w:type="character" w:styleId="EndnoteCharacters3">
     <w:name w:val="Endnote Characters3"/>
+    <w:qFormat/>
+    <w:rPr>
+      <w:vertAlign w:val="superscript"/>
+    </w:rPr>
+  </w:style>
+  <w:style w:type="character" w:styleId="EndnoteCharacters4">
+    <w:name w:val="Endnote Characters4"/>
     <w:qFormat/>
     <w:rPr>
       <w:vertAlign w:val="superscript"/>

</xml_diff>

<commit_message>
cuaderno de revisión al texto de stewart
</commit_message>
<xml_diff>
--- a/referents/1_precalculo_stewart/1_fundamentos/1_5_ecuaciones/6_propuesta_presentada_congreso_humanos_XXI/de_las_funciones_a_las_ecuaciones_como_resolver_ecuaciones_con_python.docx
+++ b/referents/1_precalculo_stewart/1_fundamentos/1_5_ecuaciones/6_propuesta_presentada_congreso_humanos_XXI/de_las_funciones_a_las_ecuaciones_como_resolver_ecuaciones_con_python.docx
@@ -22,27 +22,7 @@
           <w:szCs w:val="20"/>
           <w:lang w:val="es-CO"/>
         </w:rPr>
-        <w:t xml:space="preserve">Enseñar a resolver ecuaciones desde el concepto de función haciendo uso del lenguaje </w:t>
-      </w:r>
-      <w:r>
-        <w:rPr>
-          <w:rFonts w:eastAsia="Open Sans" w:cs="Open Sans" w:ascii="Open Sans" w:hAnsi="Open Sans"/>
-          <w:w w:val="95"/>
-          <w:sz w:val="28"/>
-          <w:szCs w:val="20"/>
-          <w:lang w:val="es-CO"/>
-        </w:rPr>
-        <w:t>P</w:t>
-      </w:r>
-      <w:r>
-        <w:rPr>
-          <w:rFonts w:eastAsia="Open Sans" w:cs="Open Sans" w:ascii="Open Sans" w:hAnsi="Open Sans"/>
-          <w:w w:val="95"/>
-          <w:sz w:val="28"/>
-          <w:szCs w:val="20"/>
-          <w:lang w:val="es-CO"/>
-        </w:rPr>
-        <w:t>ython implementado a través de cuadernos Jupyter y las representaciones tabular y gráfica, dejando de privilegiar al razonamiento algebraico</w:t>
+        <w:t>Enseñar a resolver ecuaciones desde el concepto de función haciendo uso del lenguaje Python implementado a través de cuadernos Jupyter y las representaciones tabular y gráfica, dejando de privilegiar al razonamiento algebraico</w:t>
       </w:r>
     </w:p>
     <w:p>
@@ -217,7 +197,64 @@
         <w:rPr>
           <w:sz w:val="18"/>
         </w:rPr>
-        <w:t xml:space="preserve">Desde este punto de vista, las ecuaciones, son comparaciones de funciones; y resolver ecuaciones significa encontrar puntos del dominio donde estas funciones se hacen de igual valor.  Esta perspectiva posibilita que el estudiante resuelva ecuaciones a partir de representaciones tabulares y gráficas que le permiten resolver por inspección o lectura, lo que resuelve el problema de acceso y manipulación del lenguaje algebraico que aqueja a la gran mayoría de los estudiantes de secundaria y de educación superior. </w:t>
+        <w:t xml:space="preserve">Desde este punto de vista, las ecuaciones, son comparaciones de funciones; y resolver ecuaciones significa encontrar puntos del dominio donde estas funciones se hacen de igual valor.  Esta perspectiva posibilita que el estudiante resuelva ecuaciones a partir de </w:t>
+      </w:r>
+      <w:r>
+        <w:rPr>
+          <w:sz w:val="18"/>
+        </w:rPr>
+        <w:t xml:space="preserve">las </w:t>
+      </w:r>
+      <w:r>
+        <w:rPr>
+          <w:sz w:val="18"/>
+        </w:rPr>
+        <w:t xml:space="preserve">representaciones tabulares y gráficas </w:t>
+      </w:r>
+      <w:r>
+        <w:rPr>
+          <w:sz w:val="18"/>
+        </w:rPr>
+        <w:t xml:space="preserve">de las funciones asociadas </w:t>
+      </w:r>
+      <w:r>
+        <w:rPr>
+          <w:sz w:val="18"/>
+        </w:rPr>
+        <w:t xml:space="preserve">que le permiten resolver por inspección, lectura </w:t>
+      </w:r>
+      <w:r>
+        <w:rPr>
+          <w:sz w:val="18"/>
+        </w:rPr>
+        <w:t>o interpretación</w:t>
+      </w:r>
+      <w:r>
+        <w:rPr>
+          <w:sz w:val="18"/>
+        </w:rPr>
+        <w:t xml:space="preserve">, lo que resuelve el problema de acceso y manipulación del lenguaje algebraico que aqueja a la gran mayoría de los estudiantes de secundaria y de educación superior. </w:t>
+      </w:r>
+      <w:r>
+        <w:rPr>
+          <w:sz w:val="18"/>
+        </w:rPr>
+        <w:t xml:space="preserve">Yo afirmo, desde mi experiencia docente de 16 años, que  en cuanto a la educación en modelación matemática, el currículo ha enfatizado en enseñar a resolver ecuaciones y en un porcentaje muy bajo en enseñar a plantear modelos. Es decir, nos dedicamos demasiado a enseñar a resolver modelos y no a enseñar a plantarlos. Esta costumbre no es aplicable en la actualidad, pues la resolución de ecuaciones ya es un problema computacional, y es más importante enseñar a resolver problemas reales que sean modelables matemáticamente. Por eso, en esta reflexon, quiero plantear un modeo de enseñar a modelar utilizando el entorno de lectura experimental llamado Jupyter Notebook y la librería Sympy de Python que resuelve ecuaciones a través de su función incorporada. Y también quiero mostrar como con las representaciones tabulares y gráficas elaboradas con pandas, matplotlib y plotly, el estudiante puede resolver ecuaciones por inspección, lectura o interpretación de estas representaciones semióticas.  </w:t>
+      </w:r>
+      <w:r>
+        <w:rPr>
+          <w:sz w:val="18"/>
+        </w:rPr>
+        <w:t xml:space="preserve">También debo justificar que el uso de pandas y matplotlib para obtener representaciones tabulares y gráficas, disminuye la distancia entre lo que se enseña en la universidad y lo que requiere en la empresa privada, ya que estas librerías no son escolares, lo que hace que se adapten muy bien a los contextos reales, lo cuales no son los contextos escolares que de las funciones se presentan. </w:t>
+      </w:r>
+      <w:r>
+        <w:rPr>
+          <w:rFonts w:eastAsia="Open Sans" w:cs="Open Sans" w:ascii="Open Sans" w:hAnsi="Open Sans"/>
+          <w:sz w:val="20"/>
+          <w:szCs w:val="20"/>
+          <w:lang w:val="es-CO"/>
+        </w:rPr>
+        <w:t xml:space="preserve">Geogebra es escolar, por tanto, dificulta la graficación e interpretacion de los gráficos por que no se autoescala.  Y las variables de un contexto real son de valores muy grandes o muy pequeños y de rangos muy diferentes. Esta perspectiva de enseñanza permite generalizar el concepto de ecuación a pregunta por la relación entre dos funciones o variables, y así tener ecuaciones que no necesariamente tienen expresiones algebraicas, pero que si tienen representaciones tabulares de las funciones asociadas a sus lados. Esto es posible en situaciones reales, como por ejemplo para el caso en que en que nos preguntamos sobre cuando las temperaturas de dos municipios son iguales. </w:t>
       </w:r>
     </w:p>
     <w:p>
@@ -1552,6 +1589,7 @@
                 <w:sz w:val="20"/>
                 <w:szCs w:val="20"/>
               </w:rPr>
+              <w:t>13:00 AM</w:t>
             </w:r>
           </w:p>
         </w:tc>
@@ -1579,6 +1617,7 @@
                 <w:sz w:val="20"/>
                 <w:szCs w:val="20"/>
               </w:rPr>
+              <w:t>34</w:t>
             </w:r>
           </w:p>
         </w:tc>
@@ -1608,6 +1647,7 @@
                 <w:sz w:val="20"/>
                 <w:szCs w:val="20"/>
               </w:rPr>
+              <w:t xml:space="preserve">14:00 AM </w:t>
             </w:r>
           </w:p>
         </w:tc>
@@ -1635,6 +1675,7 @@
                 <w:sz w:val="20"/>
                 <w:szCs w:val="20"/>
               </w:rPr>
+              <w:t>36</w:t>
             </w:r>
           </w:p>
         </w:tc>
@@ -1794,7 +1835,7 @@
           <w:szCs w:val="20"/>
           <w:lang w:val="es-CO"/>
         </w:rPr>
-        <w:t xml:space="preserve">Luego, presentamos el significado de la ecuación b+ mx = 0 como el problema de determinar qué valores de x tiene imagen cero bajo esta función lineal lo que el estudiante puede resolver por completación de la tabla o buscando el punto de intersección de la función lineal y = b + mx con la función cero que es el eje horizontal o eje x. Así, hemos enseñado a los estudiantes a resolver ecuaciones lineales desde una representación tabular y desde una representación gráfica. Ya luego, podemos enseñar a resolver estas ecuaciones con los métodos basados en operaciones algebraicas, los cuales requieren mayor complejidad. Lo que quiere decir, que es posible enseñar a los estudiantes a resolver ecuaciones lineales desde una representación tabular de la función lineal asociada o de la representación gráfica de la misma. </w:t>
+        <w:t xml:space="preserve">Luego, presentamos el significado de la ecuación b + mx = 0 como el problema de determinar qué valores de x tiene imagen cero bajo esta función lineal lo que el estudiante puede resolver por completación de la tabla o buscando el punto de intersección de la función lineal y = b + mx con la función cero que es el eje horizontal o eje x. Así, hemos enseñado a los estudiantes a resolver ecuaciones lineales desde una representación tabular y desde una representación gráfica. Ya luego, podemos enseñar a resolver estas ecuaciones con los métodos basados en operaciones algebraicas, los cuales requieren mayor complejidad. Lo que quiere decir, que es posible enseñar a los estudiantes a resolver ecuaciones lineales desde una representación tabular de la función lineal asociada o de la representación gráfica de la misma. </w:t>
       </w:r>
     </w:p>
     <w:p>
@@ -3476,147 +3517,1061 @@
           <w:b/>
           <w:bCs/>
         </w:rPr>
-        <w:t>Sea hace necesario incluir un aparte de este artículo donde se presente una comparación de las ventajas y desventajas de resolver ecuaciones a través de razonamientos algebraicos frente a la solución de ecuaciones a través de la lectura de las representaciones tabulares y gráficas de las funciones que forman los lados de la ecuación a resolver</w:t>
-      </w:r>
-    </w:p>
-    <w:p>
-      <w:pPr>
-        <w:pStyle w:val="Normal"/>
-        <w:ind w:right="-1"/>
+        <w:t xml:space="preserve">Sea hace necesario incluir un aparte de este artículo donde se presente una comparación de las ventajas y desventajas de resolver ecuaciones a través de razonamientos algebraicos frente a la solución de ecuaciones a través de la </w:t>
+      </w:r>
+      <w:r>
         <w:rPr>
           <w:b/>
           <w:bCs/>
         </w:rPr>
-      </w:pPr>
+        <w:t>inspección,</w:t>
+      </w:r>
       <w:r>
         <w:rPr>
           <w:b/>
           <w:bCs/>
         </w:rPr>
-      </w:r>
-    </w:p>
-    <w:p>
-      <w:pPr>
-        <w:pStyle w:val="Normal"/>
-        <w:ind w:right="-1"/>
+        <w:t xml:space="preserve"> lectura </w:t>
+      </w:r>
+      <w:r>
         <w:rPr>
           <w:b/>
           <w:bCs/>
         </w:rPr>
-      </w:pPr>
+        <w:t xml:space="preserve">o interpretación </w:t>
+      </w:r>
       <w:r>
         <w:rPr>
           <w:b/>
           <w:bCs/>
         </w:rPr>
-      </w:r>
-    </w:p>
-    <w:p>
-      <w:pPr>
-        <w:pStyle w:val="Normal"/>
-        <w:ind w:right="-1"/>
-        <w:rPr>
-          <w:rFonts w:ascii="Open Sans" w:hAnsi="Open Sans" w:eastAsia="Open Sans" w:cs="Open Sans"/>
-          <w:sz w:val="20"/>
-          <w:szCs w:val="20"/>
-          <w:lang w:val="es-CO"/>
-        </w:rPr>
-      </w:pPr>
-      <w:r>
-        <w:rPr>
-          <w:rFonts w:eastAsia="Open Sans" w:cs="Open Sans" w:ascii="Open Sans" w:hAnsi="Open Sans"/>
-          <w:sz w:val="20"/>
-          <w:szCs w:val="20"/>
-          <w:lang w:val="es-CO"/>
-        </w:rPr>
-      </w:r>
-    </w:p>
-    <w:p>
-      <w:pPr>
-        <w:pStyle w:val="Normal"/>
-        <w:ind w:right="-1"/>
-        <w:rPr>
-          <w:rFonts w:ascii="Open Sans" w:hAnsi="Open Sans" w:eastAsia="Open Sans" w:cs="Open Sans"/>
-          <w:sz w:val="20"/>
-          <w:szCs w:val="20"/>
-          <w:lang w:val="es-CO"/>
-        </w:rPr>
-      </w:pPr>
-      <w:r>
-        <w:rPr>
-          <w:rFonts w:eastAsia="Open Sans" w:cs="Open Sans" w:ascii="Open Sans" w:hAnsi="Open Sans"/>
-          <w:sz w:val="20"/>
-          <w:szCs w:val="20"/>
-          <w:lang w:val="es-CO"/>
-        </w:rPr>
-      </w:r>
-    </w:p>
-    <w:p>
-      <w:pPr>
-        <w:pStyle w:val="Normal"/>
-        <w:ind w:right="-1"/>
-        <w:rPr>
-          <w:rFonts w:ascii="Open Sans" w:hAnsi="Open Sans" w:eastAsia="Open Sans" w:cs="Open Sans"/>
-          <w:sz w:val="20"/>
-          <w:szCs w:val="20"/>
-          <w:lang w:val="es-CO"/>
-        </w:rPr>
-      </w:pPr>
-      <w:r>
-        <w:rPr>
-          <w:rFonts w:eastAsia="Open Sans" w:cs="Open Sans" w:ascii="Open Sans" w:hAnsi="Open Sans"/>
-          <w:b w:val="false"/>
-          <w:bCs w:val="false"/>
-          <w:spacing w:val="-1"/>
-          <w:sz w:val="18"/>
-          <w:szCs w:val="18"/>
-          <w:lang w:val="es-CO"/>
-        </w:rPr>
-        <w:t>- **Objetivo del artículo**: Presentar una perspectiva alternativa sobre la enseñanza de ecuaciones mediante funciones para así poder resolver ecuaciones por inspección, observación o interpretación de las representaciones tabulares y gráficas de las funciones obtenidas en cuadernos Jupyter utilizando el lenguaje python.</w:t>
-      </w:r>
-    </w:p>
-    <w:p>
-      <w:pPr>
-        <w:pStyle w:val="Normal"/>
-        <w:ind w:right="-1"/>
-        <w:rPr>
-          <w:rFonts w:ascii="Open Sans" w:hAnsi="Open Sans" w:eastAsia="Open Sans" w:cs="Open Sans"/>
-          <w:sz w:val="20"/>
-          <w:szCs w:val="20"/>
-          <w:lang w:val="es-CO"/>
-        </w:rPr>
-      </w:pPr>
-      <w:r>
-        <w:rPr>
-          <w:rFonts w:eastAsia="Open Sans" w:cs="Open Sans" w:ascii="Open Sans" w:hAnsi="Open Sans"/>
-          <w:sz w:val="20"/>
-          <w:szCs w:val="20"/>
-          <w:lang w:val="es-CO"/>
-        </w:rPr>
-      </w:r>
-    </w:p>
-    <w:p>
-      <w:pPr>
-        <w:pStyle w:val="Normal"/>
-        <w:ind w:right="-1"/>
-        <w:rPr>
-          <w:rFonts w:ascii="Open Sans" w:hAnsi="Open Sans" w:eastAsia="Open Sans" w:cs="Open Sans"/>
-          <w:sz w:val="20"/>
-          <w:szCs w:val="20"/>
-          <w:lang w:val="es-CO"/>
-        </w:rPr>
-      </w:pPr>
-      <w:r>
-        <w:rPr>
-          <w:rFonts w:eastAsia="Open Sans" w:cs="Open Sans" w:ascii="Open Sans" w:hAnsi="Open Sans"/>
-          <w:b w:val="false"/>
-          <w:bCs w:val="false"/>
-          <w:spacing w:val="-1"/>
-          <w:sz w:val="18"/>
-          <w:szCs w:val="18"/>
-          <w:lang w:val="es-CO"/>
-        </w:rPr>
-        <w:t>- **Importancia de la tecnología en la educación matemática**.</w:t>
+        <w:t>de las representaciones tabulares y gráficas de las funciones que forman los lados de la ecuación a resolver</w:t>
+      </w:r>
+    </w:p>
+    <w:p>
+      <w:pPr>
+        <w:pStyle w:val="Normal"/>
+        <w:ind w:right="-1"/>
+        <w:rPr>
+          <w:b/>
+          <w:bCs/>
+        </w:rPr>
+      </w:pPr>
+      <w:r>
+        <w:rPr>
+          <w:b/>
+          <w:bCs/>
+        </w:rPr>
+      </w:r>
+    </w:p>
+    <w:p>
+      <w:pPr>
+        <w:pStyle w:val="Normal"/>
+        <w:ind w:right="-1"/>
+        <w:rPr>
+          <w:b/>
+          <w:bCs/>
+        </w:rPr>
+      </w:pPr>
+      <w:r>
+        <w:rPr>
+          <w:b/>
+          <w:bCs/>
+        </w:rPr>
+      </w:r>
+    </w:p>
+    <w:p>
+      <w:pPr>
+        <w:pStyle w:val="Normal"/>
+        <w:ind w:right="-1"/>
+        <w:rPr>
+          <w:rFonts w:ascii="Open Sans" w:hAnsi="Open Sans" w:eastAsia="Open Sans" w:cs="Open Sans"/>
+          <w:sz w:val="20"/>
+          <w:szCs w:val="20"/>
+          <w:lang w:val="es-CO"/>
+        </w:rPr>
+      </w:pPr>
+      <w:r>
+        <w:rPr>
+          <w:rFonts w:eastAsia="Open Sans" w:cs="Open Sans" w:ascii="Open Sans" w:hAnsi="Open Sans"/>
+          <w:sz w:val="20"/>
+          <w:szCs w:val="20"/>
+          <w:lang w:val="es-CO"/>
+        </w:rPr>
+      </w:r>
+    </w:p>
+    <w:p>
+      <w:pPr>
+        <w:pStyle w:val="Normal"/>
+        <w:ind w:right="-1"/>
+        <w:rPr>
+          <w:rFonts w:ascii="Open Sans" w:hAnsi="Open Sans" w:eastAsia="Open Sans" w:cs="Open Sans"/>
+          <w:sz w:val="20"/>
+          <w:szCs w:val="20"/>
+          <w:lang w:val="es-CO"/>
+        </w:rPr>
+      </w:pPr>
+      <w:r>
+        <w:rPr>
+          <w:rFonts w:eastAsia="Open Sans" w:cs="Open Sans" w:ascii="Open Sans" w:hAnsi="Open Sans"/>
+          <w:sz w:val="20"/>
+          <w:szCs w:val="20"/>
+          <w:lang w:val="es-CO"/>
+        </w:rPr>
+      </w:r>
+    </w:p>
+    <w:p>
+      <w:pPr>
+        <w:pStyle w:val="Normal"/>
+        <w:ind w:right="-1"/>
+        <w:rPr>
+          <w:rFonts w:ascii="Open Sans" w:hAnsi="Open Sans" w:eastAsia="Open Sans" w:cs="Open Sans"/>
+          <w:sz w:val="20"/>
+          <w:szCs w:val="20"/>
+          <w:lang w:val="es-CO"/>
+        </w:rPr>
+      </w:pPr>
+      <w:r>
+        <w:rPr>
+          <w:rFonts w:eastAsia="Open Sans" w:cs="Open Sans" w:ascii="Open Sans" w:hAnsi="Open Sans"/>
+          <w:b w:val="false"/>
+          <w:bCs w:val="false"/>
+          <w:spacing w:val="-1"/>
+          <w:sz w:val="18"/>
+          <w:szCs w:val="18"/>
+          <w:lang w:val="es-CO"/>
+        </w:rPr>
+        <w:t>**Objetivo General**:</w:t>
+      </w:r>
+    </w:p>
+    <w:p>
+      <w:pPr>
+        <w:pStyle w:val="Normal"/>
+        <w:ind w:right="-1"/>
+        <w:rPr>
+          <w:rFonts w:ascii="Open Sans" w:hAnsi="Open Sans" w:eastAsia="Open Sans" w:cs="Open Sans"/>
+          <w:sz w:val="20"/>
+          <w:szCs w:val="20"/>
+          <w:lang w:val="es-CO"/>
+        </w:rPr>
+      </w:pPr>
+      <w:r>
+        <w:rPr>
+          <w:rFonts w:eastAsia="Open Sans" w:cs="Open Sans" w:ascii="Open Sans" w:hAnsi="Open Sans"/>
+          <w:b w:val="false"/>
+          <w:bCs w:val="false"/>
+          <w:spacing w:val="-1"/>
+          <w:sz w:val="18"/>
+          <w:szCs w:val="18"/>
+          <w:lang w:val="es-CO"/>
+        </w:rPr>
+        <w:t>Presentar una perspectiva alternativa sobre la enseñanza de ecuaciones mediante funciones, utilizando herramientas tecnológicas como Jupyter Notebook y la</w:t>
+      </w:r>
+      <w:r>
+        <w:rPr>
+          <w:rFonts w:eastAsia="Open Sans" w:cs="Open Sans" w:ascii="Open Sans" w:hAnsi="Open Sans"/>
+          <w:b w:val="false"/>
+          <w:bCs w:val="false"/>
+          <w:spacing w:val="-1"/>
+          <w:sz w:val="18"/>
+          <w:szCs w:val="18"/>
+          <w:lang w:val="es-CO"/>
+        </w:rPr>
+        <w:t xml:space="preserve">s </w:t>
+      </w:r>
+      <w:r>
+        <w:rPr>
+          <w:rFonts w:eastAsia="Open Sans" w:cs="Open Sans" w:ascii="Open Sans" w:hAnsi="Open Sans"/>
+          <w:b w:val="false"/>
+          <w:bCs w:val="false"/>
+          <w:spacing w:val="-1"/>
+          <w:sz w:val="18"/>
+          <w:szCs w:val="18"/>
+          <w:lang w:val="es-CO"/>
+        </w:rPr>
+        <w:t>librería</w:t>
+      </w:r>
+      <w:r>
+        <w:rPr>
+          <w:rFonts w:eastAsia="Open Sans" w:cs="Open Sans" w:ascii="Open Sans" w:hAnsi="Open Sans"/>
+          <w:b w:val="false"/>
+          <w:bCs w:val="false"/>
+          <w:spacing w:val="-1"/>
+          <w:sz w:val="18"/>
+          <w:szCs w:val="18"/>
+          <w:lang w:val="es-CO"/>
+        </w:rPr>
+        <w:t>s</w:t>
+      </w:r>
+      <w:r>
+        <w:rPr>
+          <w:rFonts w:eastAsia="Open Sans" w:cs="Open Sans" w:ascii="Open Sans" w:hAnsi="Open Sans"/>
+          <w:b w:val="false"/>
+          <w:bCs w:val="false"/>
+          <w:spacing w:val="-1"/>
+          <w:sz w:val="18"/>
+          <w:szCs w:val="18"/>
+          <w:lang w:val="es-CO"/>
+        </w:rPr>
+        <w:t xml:space="preserve"> Sympy, </w:t>
+      </w:r>
+      <w:r>
+        <w:rPr>
+          <w:rFonts w:eastAsia="Open Sans" w:cs="Open Sans" w:ascii="Open Sans" w:hAnsi="Open Sans"/>
+          <w:b w:val="false"/>
+          <w:bCs w:val="false"/>
+          <w:spacing w:val="-1"/>
+          <w:sz w:val="18"/>
+          <w:szCs w:val="18"/>
+          <w:lang w:val="es-CO"/>
+        </w:rPr>
+        <w:t>Pandas, Matplotlib y Plotly</w:t>
+      </w:r>
+      <w:r>
+        <w:rPr>
+          <w:rFonts w:eastAsia="Open Sans" w:cs="Open Sans" w:ascii="Open Sans" w:hAnsi="Open Sans"/>
+          <w:b w:val="false"/>
+          <w:bCs w:val="false"/>
+          <w:spacing w:val="-1"/>
+          <w:sz w:val="18"/>
+          <w:szCs w:val="18"/>
+          <w:lang w:val="es-CO"/>
+        </w:rPr>
+        <w:t xml:space="preserve"> de Python, para resolver ecuaciones por inspección, observación, lectura o interpretación de representaciones tabulares y gráficas.</w:t>
+      </w:r>
+    </w:p>
+    <w:p>
+      <w:pPr>
+        <w:pStyle w:val="Normal"/>
+        <w:ind w:right="-1"/>
+        <w:rPr>
+          <w:rFonts w:ascii="Open Sans" w:hAnsi="Open Sans" w:eastAsia="Open Sans" w:cs="Open Sans"/>
+          <w:sz w:val="20"/>
+          <w:szCs w:val="20"/>
+          <w:lang w:val="es-CO"/>
+        </w:rPr>
+      </w:pPr>
+      <w:r>
+        <w:rPr/>
+      </w:r>
+    </w:p>
+    <w:p>
+      <w:pPr>
+        <w:pStyle w:val="Normal"/>
+        <w:ind w:right="-1"/>
+        <w:rPr>
+          <w:rFonts w:ascii="Open Sans" w:hAnsi="Open Sans" w:eastAsia="Open Sans" w:cs="Open Sans"/>
+          <w:sz w:val="20"/>
+          <w:szCs w:val="20"/>
+          <w:lang w:val="es-CO"/>
+        </w:rPr>
+      </w:pPr>
+      <w:r>
+        <w:rPr>
+          <w:rFonts w:eastAsia="Open Sans" w:cs="Open Sans" w:ascii="Open Sans" w:hAnsi="Open Sans"/>
+          <w:b w:val="false"/>
+          <w:bCs w:val="false"/>
+          <w:spacing w:val="-1"/>
+          <w:sz w:val="18"/>
+          <w:szCs w:val="18"/>
+          <w:lang w:val="es-CO"/>
+        </w:rPr>
+        <w:t>**Objetivos Específicos**:</w:t>
+      </w:r>
+    </w:p>
+    <w:p>
+      <w:pPr>
+        <w:pStyle w:val="Normal"/>
+        <w:ind w:right="-1"/>
+        <w:rPr>
+          <w:rFonts w:ascii="Open Sans" w:hAnsi="Open Sans" w:eastAsia="Open Sans" w:cs="Open Sans"/>
+          <w:sz w:val="20"/>
+          <w:szCs w:val="20"/>
+          <w:lang w:val="es-CO"/>
+        </w:rPr>
+      </w:pPr>
+      <w:r>
+        <w:rPr>
+          <w:rFonts w:eastAsia="Open Sans" w:cs="Open Sans" w:ascii="Open Sans" w:hAnsi="Open Sans"/>
+          <w:b w:val="false"/>
+          <w:bCs w:val="false"/>
+          <w:spacing w:val="-1"/>
+          <w:sz w:val="18"/>
+          <w:szCs w:val="18"/>
+          <w:lang w:val="es-CO"/>
+        </w:rPr>
+        <w:t>1. **Explorar el concepto de ecuaciones como comparaciones de funciones**:</w:t>
+      </w:r>
+    </w:p>
+    <w:p>
+      <w:pPr>
+        <w:pStyle w:val="Normal"/>
+        <w:ind w:right="-1"/>
+        <w:rPr>
+          <w:rFonts w:ascii="Open Sans" w:hAnsi="Open Sans" w:eastAsia="Open Sans" w:cs="Open Sans"/>
+          <w:sz w:val="20"/>
+          <w:szCs w:val="20"/>
+          <w:lang w:val="es-CO"/>
+        </w:rPr>
+      </w:pPr>
+      <w:r>
+        <w:rPr>
+          <w:rFonts w:eastAsia="Open Sans" w:cs="Open Sans" w:ascii="Open Sans" w:hAnsi="Open Sans"/>
+          <w:b w:val="false"/>
+          <w:bCs w:val="false"/>
+          <w:spacing w:val="-1"/>
+          <w:sz w:val="18"/>
+          <w:szCs w:val="18"/>
+          <w:lang w:val="es-CO"/>
+        </w:rPr>
+        <w:t xml:space="preserve">   </w:t>
+      </w:r>
+      <w:r>
+        <w:rPr>
+          <w:rFonts w:eastAsia="Open Sans" w:cs="Open Sans" w:ascii="Open Sans" w:hAnsi="Open Sans"/>
+          <w:b w:val="false"/>
+          <w:bCs w:val="false"/>
+          <w:spacing w:val="-1"/>
+          <w:sz w:val="18"/>
+          <w:szCs w:val="18"/>
+          <w:lang w:val="es-CO"/>
+        </w:rPr>
+        <w:t>- Analizar cómo la resolución de ecuaciones implica encontrar puntos del dominio donde dos funciones se igualan en valor.</w:t>
+      </w:r>
+    </w:p>
+    <w:p>
+      <w:pPr>
+        <w:pStyle w:val="Normal"/>
+        <w:ind w:right="-1"/>
+        <w:rPr>
+          <w:rFonts w:ascii="Open Sans" w:hAnsi="Open Sans" w:eastAsia="Open Sans" w:cs="Open Sans"/>
+          <w:sz w:val="20"/>
+          <w:szCs w:val="20"/>
+          <w:lang w:val="es-CO"/>
+        </w:rPr>
+      </w:pPr>
+      <w:r>
+        <w:rPr>
+          <w:rFonts w:eastAsia="Open Sans" w:cs="Open Sans" w:ascii="Open Sans" w:hAnsi="Open Sans"/>
+          <w:b w:val="false"/>
+          <w:bCs w:val="false"/>
+          <w:spacing w:val="-1"/>
+          <w:sz w:val="18"/>
+          <w:szCs w:val="18"/>
+          <w:lang w:val="es-CO"/>
+        </w:rPr>
+        <w:t xml:space="preserve">   </w:t>
+      </w:r>
+    </w:p>
+    <w:p>
+      <w:pPr>
+        <w:pStyle w:val="Normal"/>
+        <w:ind w:right="-1"/>
+        <w:rPr>
+          <w:rFonts w:ascii="Open Sans" w:hAnsi="Open Sans" w:eastAsia="Open Sans" w:cs="Open Sans"/>
+          <w:sz w:val="20"/>
+          <w:szCs w:val="20"/>
+          <w:lang w:val="es-CO"/>
+        </w:rPr>
+      </w:pPr>
+      <w:r>
+        <w:rPr>
+          <w:rFonts w:eastAsia="Open Sans" w:cs="Open Sans" w:ascii="Open Sans" w:hAnsi="Open Sans"/>
+          <w:b w:val="false"/>
+          <w:bCs w:val="false"/>
+          <w:spacing w:val="-1"/>
+          <w:sz w:val="18"/>
+          <w:szCs w:val="18"/>
+          <w:lang w:val="es-CO"/>
+        </w:rPr>
+        <w:t>2. **Mostrar la utilidad de las representaciones tabulares y gráficas**:</w:t>
+      </w:r>
+    </w:p>
+    <w:p>
+      <w:pPr>
+        <w:pStyle w:val="Normal"/>
+        <w:ind w:right="-1"/>
+        <w:rPr>
+          <w:rFonts w:ascii="Open Sans" w:hAnsi="Open Sans" w:eastAsia="Open Sans" w:cs="Open Sans"/>
+          <w:sz w:val="20"/>
+          <w:szCs w:val="20"/>
+          <w:lang w:val="es-CO"/>
+        </w:rPr>
+      </w:pPr>
+      <w:r>
+        <w:rPr>
+          <w:rFonts w:eastAsia="Open Sans" w:cs="Open Sans" w:ascii="Open Sans" w:hAnsi="Open Sans"/>
+          <w:b w:val="false"/>
+          <w:bCs w:val="false"/>
+          <w:spacing w:val="-1"/>
+          <w:sz w:val="18"/>
+          <w:szCs w:val="18"/>
+          <w:lang w:val="es-CO"/>
+        </w:rPr>
+        <w:t xml:space="preserve">   </w:t>
+      </w:r>
+      <w:r>
+        <w:rPr>
+          <w:rFonts w:eastAsia="Open Sans" w:cs="Open Sans" w:ascii="Open Sans" w:hAnsi="Open Sans"/>
+          <w:b w:val="false"/>
+          <w:bCs w:val="false"/>
+          <w:spacing w:val="-1"/>
+          <w:sz w:val="18"/>
+          <w:szCs w:val="18"/>
+          <w:lang w:val="es-CO"/>
+        </w:rPr>
+        <w:t>- Demostrar cómo las representaciones tabulares y gráficas de funciones permiten a los estudiantes resolver ecuaciones por inspección, lectura o interpretación.</w:t>
+      </w:r>
+    </w:p>
+    <w:p>
+      <w:pPr>
+        <w:pStyle w:val="Normal"/>
+        <w:ind w:right="-1"/>
+        <w:rPr>
+          <w:rFonts w:ascii="Open Sans" w:hAnsi="Open Sans" w:eastAsia="Open Sans" w:cs="Open Sans"/>
+          <w:sz w:val="20"/>
+          <w:szCs w:val="20"/>
+          <w:lang w:val="es-CO"/>
+        </w:rPr>
+      </w:pPr>
+      <w:r>
+        <w:rPr>
+          <w:rFonts w:eastAsia="Open Sans" w:cs="Open Sans" w:ascii="Open Sans" w:hAnsi="Open Sans"/>
+          <w:b w:val="false"/>
+          <w:bCs w:val="false"/>
+          <w:spacing w:val="-1"/>
+          <w:sz w:val="18"/>
+          <w:szCs w:val="18"/>
+          <w:lang w:val="es-CO"/>
+        </w:rPr>
+        <w:t xml:space="preserve">   </w:t>
+      </w:r>
+    </w:p>
+    <w:p>
+      <w:pPr>
+        <w:pStyle w:val="Normal"/>
+        <w:ind w:right="-1"/>
+        <w:rPr>
+          <w:rFonts w:ascii="Open Sans" w:hAnsi="Open Sans" w:eastAsia="Open Sans" w:cs="Open Sans"/>
+          <w:sz w:val="20"/>
+          <w:szCs w:val="20"/>
+          <w:lang w:val="es-CO"/>
+        </w:rPr>
+      </w:pPr>
+      <w:r>
+        <w:rPr>
+          <w:rFonts w:eastAsia="Open Sans" w:cs="Open Sans" w:ascii="Open Sans" w:hAnsi="Open Sans"/>
+          <w:b w:val="false"/>
+          <w:bCs w:val="false"/>
+          <w:spacing w:val="-1"/>
+          <w:sz w:val="18"/>
+          <w:szCs w:val="18"/>
+          <w:lang w:val="es-CO"/>
+        </w:rPr>
+        <w:t>3. **Incorporar la tecnología en la enseñanza de ecuaciones**:</w:t>
+      </w:r>
+    </w:p>
+    <w:p>
+      <w:pPr>
+        <w:pStyle w:val="Normal"/>
+        <w:ind w:right="-1"/>
+        <w:rPr>
+          <w:rFonts w:ascii="Open Sans" w:hAnsi="Open Sans" w:eastAsia="Open Sans" w:cs="Open Sans"/>
+          <w:sz w:val="20"/>
+          <w:szCs w:val="20"/>
+          <w:lang w:val="es-CO"/>
+        </w:rPr>
+      </w:pPr>
+      <w:r>
+        <w:rPr>
+          <w:rFonts w:eastAsia="Open Sans" w:cs="Open Sans" w:ascii="Open Sans" w:hAnsi="Open Sans"/>
+          <w:b w:val="false"/>
+          <w:bCs w:val="false"/>
+          <w:spacing w:val="-1"/>
+          <w:sz w:val="18"/>
+          <w:szCs w:val="18"/>
+          <w:lang w:val="es-CO"/>
+        </w:rPr>
+        <w:t xml:space="preserve">   </w:t>
+      </w:r>
+      <w:r>
+        <w:rPr>
+          <w:rFonts w:eastAsia="Open Sans" w:cs="Open Sans" w:ascii="Open Sans" w:hAnsi="Open Sans"/>
+          <w:b w:val="false"/>
+          <w:bCs w:val="false"/>
+          <w:spacing w:val="-1"/>
+          <w:sz w:val="18"/>
+          <w:szCs w:val="18"/>
+          <w:lang w:val="es-CO"/>
+        </w:rPr>
+        <w:t>- Utilizar Jupyter Notebooks y Python para crear representaciones visuales de funciones que faciliten la comprensión y resolución de ecuaciones.</w:t>
+      </w:r>
+    </w:p>
+    <w:p>
+      <w:pPr>
+        <w:pStyle w:val="Normal"/>
+        <w:ind w:right="-1"/>
+        <w:rPr>
+          <w:rFonts w:ascii="Open Sans" w:hAnsi="Open Sans" w:eastAsia="Open Sans" w:cs="Open Sans"/>
+          <w:sz w:val="20"/>
+          <w:szCs w:val="20"/>
+          <w:lang w:val="es-CO"/>
+        </w:rPr>
+      </w:pPr>
+      <w:r>
+        <w:rPr>
+          <w:rFonts w:eastAsia="Open Sans" w:cs="Open Sans" w:ascii="Open Sans" w:hAnsi="Open Sans"/>
+          <w:b w:val="false"/>
+          <w:bCs w:val="false"/>
+          <w:spacing w:val="-1"/>
+          <w:sz w:val="18"/>
+          <w:szCs w:val="18"/>
+          <w:lang w:val="es-CO"/>
+        </w:rPr>
+        <w:t xml:space="preserve">   </w:t>
+      </w:r>
+    </w:p>
+    <w:p>
+      <w:pPr>
+        <w:pStyle w:val="Normal"/>
+        <w:ind w:right="-1"/>
+        <w:rPr>
+          <w:rFonts w:ascii="Open Sans" w:hAnsi="Open Sans" w:eastAsia="Open Sans" w:cs="Open Sans"/>
+          <w:sz w:val="20"/>
+          <w:szCs w:val="20"/>
+          <w:lang w:val="es-CO"/>
+        </w:rPr>
+      </w:pPr>
+      <w:r>
+        <w:rPr>
+          <w:rFonts w:eastAsia="Open Sans" w:cs="Open Sans" w:ascii="Open Sans" w:hAnsi="Open Sans"/>
+          <w:b w:val="false"/>
+          <w:bCs w:val="false"/>
+          <w:spacing w:val="-1"/>
+          <w:sz w:val="18"/>
+          <w:szCs w:val="18"/>
+          <w:lang w:val="es-CO"/>
+        </w:rPr>
+        <w:t>4. **Proponer un modelo de enseñanza de la modelación matemática**:</w:t>
+      </w:r>
+    </w:p>
+    <w:p>
+      <w:pPr>
+        <w:pStyle w:val="Normal"/>
+        <w:ind w:right="-1"/>
+        <w:rPr>
+          <w:rFonts w:ascii="Open Sans" w:hAnsi="Open Sans" w:eastAsia="Open Sans" w:cs="Open Sans"/>
+          <w:sz w:val="20"/>
+          <w:szCs w:val="20"/>
+          <w:lang w:val="es-CO"/>
+        </w:rPr>
+      </w:pPr>
+      <w:r>
+        <w:rPr>
+          <w:rFonts w:eastAsia="Open Sans" w:cs="Open Sans" w:ascii="Open Sans" w:hAnsi="Open Sans"/>
+          <w:b w:val="false"/>
+          <w:bCs w:val="false"/>
+          <w:spacing w:val="-1"/>
+          <w:sz w:val="18"/>
+          <w:szCs w:val="18"/>
+          <w:lang w:val="es-CO"/>
+        </w:rPr>
+        <w:t xml:space="preserve">   </w:t>
+      </w:r>
+      <w:r>
+        <w:rPr>
+          <w:rFonts w:eastAsia="Open Sans" w:cs="Open Sans" w:ascii="Open Sans" w:hAnsi="Open Sans"/>
+          <w:b w:val="false"/>
+          <w:bCs w:val="false"/>
+          <w:spacing w:val="-1"/>
+          <w:sz w:val="18"/>
+          <w:szCs w:val="18"/>
+          <w:lang w:val="es-CO"/>
+        </w:rPr>
+        <w:t xml:space="preserve">- Desarrollar un enfoque educativo que priorice la enseñanza de la modelación matemática sobre la mera resolución de ecuaciones, enfatizando la importancia </w:t>
+      </w:r>
+      <w:r>
+        <w:rPr>
+          <w:rFonts w:eastAsia="Open Sans" w:cs="Open Sans" w:ascii="Open Sans" w:hAnsi="Open Sans"/>
+          <w:b w:val="false"/>
+          <w:bCs w:val="false"/>
+          <w:spacing w:val="-1"/>
+          <w:sz w:val="18"/>
+          <w:szCs w:val="18"/>
+          <w:lang w:val="es-CO"/>
+        </w:rPr>
+        <w:t xml:space="preserve">actual </w:t>
+      </w:r>
+      <w:r>
+        <w:rPr>
+          <w:rFonts w:eastAsia="Open Sans" w:cs="Open Sans" w:ascii="Open Sans" w:hAnsi="Open Sans"/>
+          <w:b w:val="false"/>
+          <w:bCs w:val="false"/>
+          <w:spacing w:val="-1"/>
+          <w:sz w:val="18"/>
+          <w:szCs w:val="18"/>
+          <w:lang w:val="es-CO"/>
+        </w:rPr>
+        <w:t>de plantear modelos matemáticos.</w:t>
+      </w:r>
+    </w:p>
+    <w:p>
+      <w:pPr>
+        <w:pStyle w:val="Normal"/>
+        <w:ind w:right="-1"/>
+        <w:rPr>
+          <w:rFonts w:ascii="Open Sans" w:hAnsi="Open Sans" w:eastAsia="Open Sans" w:cs="Open Sans"/>
+          <w:sz w:val="20"/>
+          <w:szCs w:val="20"/>
+          <w:lang w:val="es-CO"/>
+        </w:rPr>
+      </w:pPr>
+      <w:r>
+        <w:rPr>
+          <w:rFonts w:eastAsia="Open Sans" w:cs="Open Sans" w:ascii="Open Sans" w:hAnsi="Open Sans"/>
+          <w:b w:val="false"/>
+          <w:bCs w:val="false"/>
+          <w:spacing w:val="-1"/>
+          <w:sz w:val="18"/>
+          <w:szCs w:val="18"/>
+          <w:lang w:val="es-CO"/>
+        </w:rPr>
+        <w:t xml:space="preserve">   </w:t>
+      </w:r>
+    </w:p>
+    <w:p>
+      <w:pPr>
+        <w:pStyle w:val="Normal"/>
+        <w:ind w:right="-1"/>
+        <w:rPr>
+          <w:rFonts w:ascii="Open Sans" w:hAnsi="Open Sans" w:eastAsia="Open Sans" w:cs="Open Sans"/>
+          <w:sz w:val="20"/>
+          <w:szCs w:val="20"/>
+          <w:lang w:val="es-CO"/>
+        </w:rPr>
+      </w:pPr>
+      <w:r>
+        <w:rPr>
+          <w:rFonts w:eastAsia="Open Sans" w:cs="Open Sans" w:ascii="Open Sans" w:hAnsi="Open Sans"/>
+          <w:b w:val="false"/>
+          <w:bCs w:val="false"/>
+          <w:spacing w:val="-1"/>
+          <w:sz w:val="18"/>
+          <w:szCs w:val="18"/>
+          <w:lang w:val="es-CO"/>
+        </w:rPr>
+        <w:t>5. **Evaluar la efectividad del enfoque propuesto**:</w:t>
+      </w:r>
+    </w:p>
+    <w:p>
+      <w:pPr>
+        <w:pStyle w:val="Normal"/>
+        <w:ind w:right="-1"/>
+        <w:rPr>
+          <w:rFonts w:ascii="Open Sans" w:hAnsi="Open Sans" w:eastAsia="Open Sans" w:cs="Open Sans"/>
+          <w:sz w:val="20"/>
+          <w:szCs w:val="20"/>
+          <w:lang w:val="es-CO"/>
+        </w:rPr>
+      </w:pPr>
+      <w:r>
+        <w:rPr>
+          <w:rFonts w:eastAsia="Open Sans" w:cs="Open Sans" w:ascii="Open Sans" w:hAnsi="Open Sans"/>
+          <w:b w:val="false"/>
+          <w:bCs w:val="false"/>
+          <w:spacing w:val="-1"/>
+          <w:sz w:val="18"/>
+          <w:szCs w:val="18"/>
+          <w:lang w:val="es-CO"/>
+        </w:rPr>
+        <w:t xml:space="preserve">   </w:t>
+      </w:r>
+      <w:r>
+        <w:rPr>
+          <w:rFonts w:eastAsia="Open Sans" w:cs="Open Sans" w:ascii="Open Sans" w:hAnsi="Open Sans"/>
+          <w:b w:val="false"/>
+          <w:bCs w:val="false"/>
+          <w:spacing w:val="-1"/>
+          <w:sz w:val="18"/>
+          <w:szCs w:val="18"/>
+          <w:lang w:val="es-CO"/>
+        </w:rPr>
+        <w:t>- Analizar y reflexionar sobre la efectividad de este enfoque alternativo en la educación matemática, basado en la experiencia docente y resultados prácticos.</w:t>
+      </w:r>
+    </w:p>
+    <w:p>
+      <w:pPr>
+        <w:pStyle w:val="Normal"/>
+        <w:ind w:right="-1"/>
+        <w:rPr>
+          <w:rFonts w:ascii="Open Sans" w:hAnsi="Open Sans" w:eastAsia="Open Sans" w:cs="Open Sans"/>
+          <w:sz w:val="20"/>
+          <w:szCs w:val="20"/>
+          <w:lang w:val="es-CO"/>
+        </w:rPr>
+      </w:pPr>
+      <w:r>
+        <w:rPr/>
+      </w:r>
+    </w:p>
+    <w:p>
+      <w:pPr>
+        <w:pStyle w:val="Normal"/>
+        <w:ind w:right="-1"/>
+        <w:rPr>
+          <w:rFonts w:ascii="Open Sans" w:hAnsi="Open Sans" w:eastAsia="Open Sans" w:cs="Open Sans"/>
+          <w:sz w:val="20"/>
+          <w:szCs w:val="20"/>
+          <w:lang w:val="es-CO"/>
+        </w:rPr>
+      </w:pPr>
+      <w:r>
+        <w:rPr>
+          <w:rFonts w:eastAsia="Open Sans" w:cs="Open Sans" w:ascii="Open Sans" w:hAnsi="Open Sans"/>
+          <w:b w:val="false"/>
+          <w:bCs w:val="false"/>
+          <w:spacing w:val="-1"/>
+          <w:sz w:val="18"/>
+          <w:szCs w:val="18"/>
+          <w:lang w:val="es-CO"/>
+        </w:rPr>
+        <w:t>### Argumentación: La Importancia de la Tecnología en la Educación Matemática</w:t>
+      </w:r>
+    </w:p>
+    <w:p>
+      <w:pPr>
+        <w:pStyle w:val="Normal"/>
+        <w:ind w:right="-1"/>
+        <w:rPr>
+          <w:rFonts w:ascii="Open Sans" w:hAnsi="Open Sans" w:eastAsia="Open Sans" w:cs="Open Sans"/>
+          <w:sz w:val="20"/>
+          <w:szCs w:val="20"/>
+          <w:lang w:val="es-CO"/>
+        </w:rPr>
+      </w:pPr>
+      <w:r>
+        <w:rPr/>
+      </w:r>
+    </w:p>
+    <w:p>
+      <w:pPr>
+        <w:pStyle w:val="Normal"/>
+        <w:ind w:right="-1"/>
+        <w:rPr>
+          <w:rFonts w:ascii="Open Sans" w:hAnsi="Open Sans" w:eastAsia="Open Sans" w:cs="Open Sans"/>
+          <w:sz w:val="20"/>
+          <w:szCs w:val="20"/>
+          <w:lang w:val="es-CO"/>
+        </w:rPr>
+      </w:pPr>
+      <w:r>
+        <w:rPr>
+          <w:rFonts w:eastAsia="Open Sans" w:cs="Open Sans" w:ascii="Open Sans" w:hAnsi="Open Sans"/>
+          <w:b w:val="false"/>
+          <w:bCs w:val="false"/>
+          <w:spacing w:val="-1"/>
+          <w:sz w:val="18"/>
+          <w:szCs w:val="18"/>
+          <w:lang w:val="es-CO"/>
+        </w:rPr>
+        <w:t xml:space="preserve">La integración de la tecnología en la educación matemática es esencial en el contexto educativo actual. La tecnología no solo facilita el acceso a herramientas avanzadas de cálculo </w:t>
+      </w:r>
+      <w:r>
+        <w:rPr>
+          <w:rFonts w:eastAsia="Open Sans" w:cs="Open Sans" w:ascii="Open Sans" w:hAnsi="Open Sans"/>
+          <w:b w:val="false"/>
+          <w:bCs w:val="false"/>
+          <w:spacing w:val="-1"/>
+          <w:sz w:val="18"/>
+          <w:szCs w:val="18"/>
+          <w:lang w:val="es-CO"/>
+        </w:rPr>
+        <w:t>(Sympy de Python)</w:t>
+      </w:r>
+      <w:r>
+        <w:rPr>
+          <w:rFonts w:eastAsia="Open Sans" w:cs="Open Sans" w:ascii="Open Sans" w:hAnsi="Open Sans"/>
+          <w:b w:val="false"/>
+          <w:bCs w:val="false"/>
+          <w:spacing w:val="-1"/>
+          <w:sz w:val="18"/>
+          <w:szCs w:val="18"/>
+          <w:lang w:val="es-CO"/>
+        </w:rPr>
+        <w:t xml:space="preserve"> y visualización </w:t>
+      </w:r>
+      <w:r>
+        <w:rPr>
+          <w:rFonts w:eastAsia="Open Sans" w:cs="Open Sans" w:ascii="Open Sans" w:hAnsi="Open Sans"/>
+          <w:b w:val="false"/>
+          <w:bCs w:val="false"/>
+          <w:spacing w:val="-1"/>
+          <w:sz w:val="18"/>
+          <w:szCs w:val="18"/>
+          <w:lang w:val="es-CO"/>
+        </w:rPr>
+        <w:t>(Matplotlib y plotly de Python)</w:t>
+      </w:r>
+      <w:r>
+        <w:rPr>
+          <w:rFonts w:eastAsia="Open Sans" w:cs="Open Sans" w:ascii="Open Sans" w:hAnsi="Open Sans"/>
+          <w:b w:val="false"/>
+          <w:bCs w:val="false"/>
+          <w:spacing w:val="-1"/>
+          <w:sz w:val="18"/>
+          <w:szCs w:val="18"/>
+          <w:lang w:val="es-CO"/>
+        </w:rPr>
+        <w:t xml:space="preserve">, sino que también transforma la forma en que los estudiantes interactúan con conceptos matemáticos </w:t>
+      </w:r>
+      <w:r>
+        <w:rPr>
+          <w:rFonts w:eastAsia="Open Sans" w:cs="Open Sans" w:ascii="Open Sans" w:hAnsi="Open Sans"/>
+          <w:b w:val="false"/>
+          <w:bCs w:val="false"/>
+          <w:spacing w:val="-1"/>
+          <w:sz w:val="18"/>
+          <w:szCs w:val="18"/>
+          <w:lang w:val="es-CO"/>
+        </w:rPr>
+        <w:t>(Cuadernos Jupyter para lectura interactiva y experimental)</w:t>
+      </w:r>
+      <w:r>
+        <w:rPr>
+          <w:rFonts w:eastAsia="Open Sans" w:cs="Open Sans" w:ascii="Open Sans" w:hAnsi="Open Sans"/>
+          <w:b w:val="false"/>
+          <w:bCs w:val="false"/>
+          <w:spacing w:val="-1"/>
+          <w:sz w:val="18"/>
+          <w:szCs w:val="18"/>
+          <w:lang w:val="es-CO"/>
+        </w:rPr>
+        <w:t>. En particular, el uso de plataformas como Jupyter Notebook y bibliotecas como Sympy, Pandas, Matplotlib y Plotly en Python, abre nuevas oportunidades para la enseñanza y aprendizaje de las matemáticas.</w:t>
+      </w:r>
+    </w:p>
+    <w:p>
+      <w:pPr>
+        <w:pStyle w:val="Normal"/>
+        <w:ind w:right="-1"/>
+        <w:rPr>
+          <w:rFonts w:ascii="Open Sans" w:hAnsi="Open Sans" w:eastAsia="Open Sans" w:cs="Open Sans"/>
+          <w:sz w:val="20"/>
+          <w:szCs w:val="20"/>
+          <w:lang w:val="es-CO"/>
+        </w:rPr>
+      </w:pPr>
+      <w:r>
+        <w:rPr/>
+      </w:r>
+    </w:p>
+    <w:p>
+      <w:pPr>
+        <w:pStyle w:val="Normal"/>
+        <w:ind w:right="-1"/>
+        <w:rPr>
+          <w:rFonts w:ascii="Open Sans" w:hAnsi="Open Sans" w:eastAsia="Open Sans" w:cs="Open Sans"/>
+          <w:sz w:val="20"/>
+          <w:szCs w:val="20"/>
+          <w:lang w:val="es-CO"/>
+        </w:rPr>
+      </w:pPr>
+      <w:r>
+        <w:rPr>
+          <w:rFonts w:eastAsia="Open Sans" w:cs="Open Sans" w:ascii="Open Sans" w:hAnsi="Open Sans"/>
+          <w:b w:val="false"/>
+          <w:bCs w:val="false"/>
+          <w:spacing w:val="-1"/>
+          <w:sz w:val="18"/>
+          <w:szCs w:val="18"/>
+          <w:lang w:val="es-CO"/>
+        </w:rPr>
+        <w:t>**Facilitación del Aprendizaje**: La tecnología permite a los estudiantes visualizar problemas complejos y entender conceptos abstractos a través de representaciones gráficas y tabulares. Esto es especialmente útil en la resolución de ecuaciones, donde las representaciones visuales pueden ayudar a los estudiantes a identificar soluciones por inspección, lectura o interpretación.</w:t>
+      </w:r>
+    </w:p>
+    <w:p>
+      <w:pPr>
+        <w:pStyle w:val="Normal"/>
+        <w:ind w:right="-1"/>
+        <w:rPr>
+          <w:rFonts w:ascii="Open Sans" w:hAnsi="Open Sans" w:eastAsia="Open Sans" w:cs="Open Sans"/>
+          <w:sz w:val="20"/>
+          <w:szCs w:val="20"/>
+          <w:lang w:val="es-CO"/>
+        </w:rPr>
+      </w:pPr>
+      <w:r>
+        <w:rPr/>
+      </w:r>
+    </w:p>
+    <w:p>
+      <w:pPr>
+        <w:pStyle w:val="Normal"/>
+        <w:ind w:right="-1"/>
+        <w:rPr>
+          <w:rFonts w:ascii="Open Sans" w:hAnsi="Open Sans" w:eastAsia="Open Sans" w:cs="Open Sans"/>
+          <w:sz w:val="20"/>
+          <w:szCs w:val="20"/>
+          <w:lang w:val="es-CO"/>
+        </w:rPr>
+      </w:pPr>
+      <w:r>
+        <w:rPr>
+          <w:rFonts w:eastAsia="Open Sans" w:cs="Open Sans" w:ascii="Open Sans" w:hAnsi="Open Sans"/>
+          <w:b w:val="false"/>
+          <w:bCs w:val="false"/>
+          <w:spacing w:val="-1"/>
+          <w:sz w:val="18"/>
+          <w:szCs w:val="18"/>
+          <w:lang w:val="es-CO"/>
+        </w:rPr>
+        <w:t>**Promoción de la Modelación Matemática**: La enseñanza tradicional se ha centrado en gran medida en la resolución de ecuaciones, dejando en segundo plano la importante habilidad de plantear modelos matemáticos. Sin embargo, la tecnología permite a los estudiantes desarrollar modelos de problemas reales y resolverlos utilizando herramientas computacionales. Esto no solo prepara a los estudiantes para abordar problemas del mundo real, sino que también les proporciona una comprensión más profunda de los conceptos matemáticos.</w:t>
+      </w:r>
+    </w:p>
+    <w:p>
+      <w:pPr>
+        <w:pStyle w:val="Normal"/>
+        <w:ind w:right="-1"/>
+        <w:rPr>
+          <w:rFonts w:ascii="Open Sans" w:hAnsi="Open Sans" w:eastAsia="Open Sans" w:cs="Open Sans"/>
+          <w:sz w:val="20"/>
+          <w:szCs w:val="20"/>
+          <w:lang w:val="es-CO"/>
+        </w:rPr>
+      </w:pPr>
+      <w:r>
+        <w:rPr/>
+      </w:r>
+    </w:p>
+    <w:p>
+      <w:pPr>
+        <w:pStyle w:val="Normal"/>
+        <w:ind w:right="-1"/>
+        <w:rPr>
+          <w:rFonts w:ascii="Open Sans" w:hAnsi="Open Sans" w:eastAsia="Open Sans" w:cs="Open Sans"/>
+          <w:sz w:val="20"/>
+          <w:szCs w:val="20"/>
+          <w:lang w:val="es-CO"/>
+        </w:rPr>
+      </w:pPr>
+      <w:r>
+        <w:rPr>
+          <w:rFonts w:eastAsia="Open Sans" w:cs="Open Sans" w:ascii="Open Sans" w:hAnsi="Open Sans"/>
+          <w:b w:val="false"/>
+          <w:bCs w:val="false"/>
+          <w:spacing w:val="-1"/>
+          <w:sz w:val="18"/>
+          <w:szCs w:val="18"/>
+          <w:lang w:val="es-CO"/>
+        </w:rPr>
+        <w:t>**Acceso y Manipulación de Datos**: Con herramientas como Pandas y Matplotlib, los estudiantes pueden manejar y visualizar grandes conjuntos de datos, lo que es crucial en un mundo cada vez más impulsado por los datos. La capacidad de analizar datos y extraer información relevante es una habilidad valiosa que trasciende el aula y se aplica en numerosas disciplinas y profesiones.</w:t>
+      </w:r>
+    </w:p>
+    <w:p>
+      <w:pPr>
+        <w:pStyle w:val="Normal"/>
+        <w:ind w:right="-1"/>
+        <w:rPr>
+          <w:rFonts w:ascii="Open Sans" w:hAnsi="Open Sans" w:eastAsia="Open Sans" w:cs="Open Sans"/>
+          <w:sz w:val="20"/>
+          <w:szCs w:val="20"/>
+          <w:lang w:val="es-CO"/>
+        </w:rPr>
+      </w:pPr>
+      <w:r>
+        <w:rPr/>
+      </w:r>
+    </w:p>
+    <w:p>
+      <w:pPr>
+        <w:pStyle w:val="Normal"/>
+        <w:ind w:right="-1"/>
+        <w:rPr>
+          <w:rFonts w:ascii="Open Sans" w:hAnsi="Open Sans" w:eastAsia="Open Sans" w:cs="Open Sans"/>
+          <w:sz w:val="20"/>
+          <w:szCs w:val="20"/>
+          <w:lang w:val="es-CO"/>
+        </w:rPr>
+      </w:pPr>
+      <w:r>
+        <w:rPr>
+          <w:rFonts w:eastAsia="Open Sans" w:cs="Open Sans" w:ascii="Open Sans" w:hAnsi="Open Sans"/>
+          <w:b w:val="false"/>
+          <w:bCs w:val="false"/>
+          <w:spacing w:val="-1"/>
+          <w:sz w:val="18"/>
+          <w:szCs w:val="18"/>
+          <w:lang w:val="es-CO"/>
+        </w:rPr>
+        <w:t>**Innovación y Creatividad**: La tecnología fomenta la innovación y la creatividad en la resolución de problemas matemáticos. Los estudiantes pueden experimentar con diferentes enfoques y técnicas, desarrollando soluciones innovadoras a problemas complejos. Esto no solo enriquece su aprendizaje, sino que también los prepara para enfrentar los desafíos del futuro.</w:t>
+      </w:r>
+    </w:p>
+    <w:p>
+      <w:pPr>
+        <w:pStyle w:val="Normal"/>
+        <w:ind w:right="-1"/>
+        <w:rPr>
+          <w:rFonts w:ascii="Open Sans" w:hAnsi="Open Sans" w:eastAsia="Open Sans" w:cs="Open Sans"/>
+          <w:sz w:val="20"/>
+          <w:szCs w:val="20"/>
+          <w:lang w:val="es-CO"/>
+        </w:rPr>
+      </w:pPr>
+      <w:r>
+        <w:rPr/>
+      </w:r>
+    </w:p>
+    <w:p>
+      <w:pPr>
+        <w:pStyle w:val="Normal"/>
+        <w:ind w:right="-1"/>
+        <w:rPr>
+          <w:rFonts w:ascii="Open Sans" w:hAnsi="Open Sans" w:eastAsia="Open Sans" w:cs="Open Sans"/>
+          <w:sz w:val="20"/>
+          <w:szCs w:val="20"/>
+          <w:lang w:val="es-CO"/>
+        </w:rPr>
+      </w:pPr>
+      <w:r>
+        <w:rPr>
+          <w:rFonts w:eastAsia="Open Sans" w:cs="Open Sans" w:ascii="Open Sans" w:hAnsi="Open Sans"/>
+          <w:b w:val="false"/>
+          <w:bCs w:val="false"/>
+          <w:spacing w:val="-1"/>
+          <w:sz w:val="18"/>
+          <w:szCs w:val="18"/>
+          <w:lang w:val="es-CO"/>
+        </w:rPr>
+        <w:t xml:space="preserve">En conclusión, la integración de la tecnología en la educación matemática no solo mejora la comprensión y la resolución de problemas, sino que también prepara a los estudiantes para un mundo en el que la tecnología y los datos juegan un papel crucial. En el contexto de este artículo reflexivo, la tecnología permite un enfoque alternativo y efectivo para la enseñanza de ecuaciones, facilitando una comprensión más profunda y práctica de los conceptos matemáticos.  </w:t>
+      </w:r>
+    </w:p>
+    <w:p>
+      <w:pPr>
+        <w:pStyle w:val="Normal"/>
+        <w:ind w:right="-1"/>
+        <w:rPr>
+          <w:rFonts w:ascii="Open Sans" w:hAnsi="Open Sans" w:eastAsia="Open Sans" w:cs="Open Sans"/>
+          <w:sz w:val="20"/>
+          <w:szCs w:val="20"/>
+          <w:lang w:val="es-CO"/>
+        </w:rPr>
+      </w:pPr>
+      <w:r>
+        <w:rPr/>
+      </w:r>
+    </w:p>
+    <w:p>
+      <w:pPr>
+        <w:pStyle w:val="Normal"/>
+        <w:ind w:right="-1"/>
+        <w:rPr>
+          <w:rFonts w:ascii="Open Sans" w:hAnsi="Open Sans" w:eastAsia="Open Sans" w:cs="Open Sans"/>
+          <w:sz w:val="20"/>
+          <w:szCs w:val="20"/>
+          <w:lang w:val="es-CO"/>
+        </w:rPr>
+      </w:pPr>
+      <w:r>
+        <w:rPr/>
       </w:r>
     </w:p>
     <w:p>
@@ -3756,7 +4711,7 @@
           <w:szCs w:val="18"/>
           <w:lang w:val="es-CO"/>
         </w:rPr>
-        <w:t>- Concepto de igualdad de funciones como un enfoque para resolver ecuaciones.</w:t>
+        <w:t>- Concepto de igualdad y diferencia de funciones y como un enfoque para resolver ecuaciones.</w:t>
       </w:r>
     </w:p>
     <w:p>
@@ -3804,6 +4759,1017 @@
           <w:szCs w:val="18"/>
           <w:lang w:val="es-CO"/>
         </w:rPr>
+        <w:t>- Justificación del uso del ABP en la enseñanza de matemáticas.</w:t>
+      </w:r>
+    </w:p>
+    <w:p>
+      <w:pPr>
+        <w:pStyle w:val="Normal"/>
+        <w:ind w:right="-1"/>
+        <w:rPr>
+          <w:rFonts w:ascii="Open Sans" w:hAnsi="Open Sans" w:eastAsia="Open Sans" w:cs="Open Sans"/>
+          <w:sz w:val="20"/>
+          <w:szCs w:val="20"/>
+          <w:lang w:val="es-CO"/>
+        </w:rPr>
+      </w:pPr>
+      <w:r>
+        <w:rPr>
+          <w:rFonts w:eastAsia="Open Sans" w:cs="Open Sans" w:ascii="Open Sans" w:hAnsi="Open Sans"/>
+          <w:b w:val="false"/>
+          <w:bCs w:val="false"/>
+          <w:spacing w:val="-1"/>
+          <w:sz w:val="20"/>
+          <w:szCs w:val="20"/>
+          <w:lang w:val="es-CO"/>
+        </w:rPr>
+        <w:t xml:space="preserve">- </w:t>
+      </w:r>
+      <w:r>
+        <w:rPr>
+          <w:rFonts w:eastAsia="Open Sans" w:cs="Open Sans" w:ascii="Open Sans" w:hAnsi="Open Sans"/>
+          <w:b w:val="false"/>
+          <w:bCs w:val="false"/>
+          <w:spacing w:val="-1"/>
+          <w:sz w:val="20"/>
+          <w:szCs w:val="20"/>
+          <w:lang w:val="es-CO"/>
+        </w:rPr>
+        <w:t xml:space="preserve">Justificación de un enfoque pedagógico de aula invertida para estimular el aprendizaje autónomo necesario para posibilitar la lectura experimental e interactiva de los contenidos a enseñar. Donde los cuadernos Jupyter están publicados en repositorios en la red social GitHub y los videos de apoyo a esta lectura están el el canal DiMathData de la red social YouTube.   </w:t>
+      </w:r>
+    </w:p>
+    <w:p>
+      <w:pPr>
+        <w:pStyle w:val="Normal"/>
+        <w:ind w:right="-1"/>
+        <w:rPr>
+          <w:rFonts w:ascii="Open Sans" w:hAnsi="Open Sans" w:eastAsia="Open Sans" w:cs="Open Sans"/>
+          <w:sz w:val="20"/>
+          <w:szCs w:val="20"/>
+          <w:lang w:val="es-CO"/>
+        </w:rPr>
+      </w:pPr>
+      <w:r>
+        <w:rPr>
+          <w:rFonts w:eastAsia="Open Sans" w:cs="Open Sans" w:ascii="Open Sans" w:hAnsi="Open Sans"/>
+          <w:sz w:val="20"/>
+          <w:szCs w:val="20"/>
+          <w:lang w:val="es-CO"/>
+        </w:rPr>
+      </w:r>
+    </w:p>
+    <w:p>
+      <w:pPr>
+        <w:pStyle w:val="Normal"/>
+        <w:ind w:right="-1"/>
+        <w:rPr>
+          <w:rFonts w:ascii="Open Sans" w:hAnsi="Open Sans" w:eastAsia="Open Sans" w:cs="Open Sans"/>
+          <w:sz w:val="20"/>
+          <w:szCs w:val="20"/>
+          <w:lang w:val="es-CO"/>
+        </w:rPr>
+      </w:pPr>
+      <w:r>
+        <w:rPr>
+          <w:rFonts w:eastAsia="Open Sans" w:cs="Open Sans" w:ascii="Open Sans" w:hAnsi="Open Sans"/>
+          <w:sz w:val="20"/>
+          <w:szCs w:val="20"/>
+          <w:lang w:val="es-CO"/>
+        </w:rPr>
+      </w:r>
+    </w:p>
+    <w:p>
+      <w:pPr>
+        <w:pStyle w:val="Normal"/>
+        <w:ind w:right="-1"/>
+        <w:rPr>
+          <w:rFonts w:ascii="Open Sans" w:hAnsi="Open Sans" w:eastAsia="Open Sans" w:cs="Open Sans"/>
+          <w:sz w:val="20"/>
+          <w:szCs w:val="20"/>
+          <w:lang w:val="es-CO"/>
+        </w:rPr>
+      </w:pPr>
+      <w:r>
+        <w:rPr>
+          <w:rFonts w:eastAsia="Open Sans" w:cs="Open Sans" w:ascii="Open Sans" w:hAnsi="Open Sans"/>
+          <w:sz w:val="20"/>
+          <w:szCs w:val="20"/>
+          <w:lang w:val="es-CO"/>
+        </w:rPr>
+      </w:r>
+    </w:p>
+    <w:p>
+      <w:pPr>
+        <w:pStyle w:val="Normal"/>
+        <w:ind w:right="-1"/>
+        <w:rPr>
+          <w:rFonts w:ascii="Open Sans" w:hAnsi="Open Sans" w:eastAsia="Open Sans" w:cs="Open Sans"/>
+          <w:sz w:val="20"/>
+          <w:szCs w:val="20"/>
+          <w:lang w:val="es-CO"/>
+        </w:rPr>
+      </w:pPr>
+      <w:r>
+        <w:rPr>
+          <w:rFonts w:eastAsia="Open Sans" w:cs="Open Sans" w:ascii="Open Sans" w:hAnsi="Open Sans"/>
+          <w:sz w:val="20"/>
+          <w:szCs w:val="20"/>
+          <w:lang w:val="es-CO"/>
+        </w:rPr>
+        <w:t>### Marco Teórico</w:t>
+      </w:r>
+    </w:p>
+    <w:p>
+      <w:pPr>
+        <w:pStyle w:val="Normal"/>
+        <w:ind w:right="-1"/>
+        <w:rPr>
+          <w:rFonts w:ascii="Open Sans" w:hAnsi="Open Sans" w:eastAsia="Open Sans" w:cs="Open Sans"/>
+          <w:sz w:val="20"/>
+          <w:szCs w:val="20"/>
+          <w:lang w:val="es-CO"/>
+        </w:rPr>
+      </w:pPr>
+      <w:r>
+        <w:rPr>
+          <w:rFonts w:eastAsia="Open Sans" w:cs="Open Sans" w:ascii="Open Sans" w:hAnsi="Open Sans"/>
+          <w:sz w:val="20"/>
+          <w:szCs w:val="20"/>
+          <w:lang w:val="es-CO"/>
+        </w:rPr>
+      </w:r>
+    </w:p>
+    <w:p>
+      <w:pPr>
+        <w:pStyle w:val="Normal"/>
+        <w:ind w:right="-1"/>
+        <w:rPr>
+          <w:rFonts w:ascii="Open Sans" w:hAnsi="Open Sans" w:eastAsia="Open Sans" w:cs="Open Sans"/>
+          <w:sz w:val="20"/>
+          <w:szCs w:val="20"/>
+          <w:lang w:val="es-CO"/>
+        </w:rPr>
+      </w:pPr>
+      <w:r>
+        <w:rPr>
+          <w:rFonts w:eastAsia="Open Sans" w:cs="Open Sans" w:ascii="Open Sans" w:hAnsi="Open Sans"/>
+          <w:sz w:val="20"/>
+          <w:szCs w:val="20"/>
+          <w:lang w:val="es-CO"/>
+        </w:rPr>
+        <w:t>#### Definición de Ecuaciones y Funciones</w:t>
+      </w:r>
+    </w:p>
+    <w:p>
+      <w:pPr>
+        <w:pStyle w:val="Normal"/>
+        <w:ind w:right="-1"/>
+        <w:rPr>
+          <w:rFonts w:ascii="Open Sans" w:hAnsi="Open Sans" w:eastAsia="Open Sans" w:cs="Open Sans"/>
+          <w:sz w:val="20"/>
+          <w:szCs w:val="20"/>
+          <w:lang w:val="es-CO"/>
+        </w:rPr>
+      </w:pPr>
+      <w:r>
+        <w:rPr>
+          <w:rFonts w:eastAsia="Open Sans" w:cs="Open Sans" w:ascii="Open Sans" w:hAnsi="Open Sans"/>
+          <w:sz w:val="20"/>
+          <w:szCs w:val="20"/>
+          <w:lang w:val="es-CO"/>
+        </w:rPr>
+      </w:r>
+    </w:p>
+    <w:p>
+      <w:pPr>
+        <w:pStyle w:val="Normal"/>
+        <w:ind w:right="-1"/>
+        <w:rPr>
+          <w:rFonts w:ascii="Open Sans" w:hAnsi="Open Sans" w:eastAsia="Open Sans" w:cs="Open Sans"/>
+          <w:sz w:val="20"/>
+          <w:szCs w:val="20"/>
+          <w:lang w:val="es-CO"/>
+        </w:rPr>
+      </w:pPr>
+      <w:r>
+        <w:rPr>
+          <w:rFonts w:eastAsia="Open Sans" w:cs="Open Sans" w:ascii="Open Sans" w:hAnsi="Open Sans"/>
+          <w:sz w:val="20"/>
+          <w:szCs w:val="20"/>
+          <w:lang w:val="es-CO"/>
+        </w:rPr>
+        <w:t>**Relación entre Expresiones Algebraicas y Funciones:**</w:t>
+      </w:r>
+    </w:p>
+    <w:p>
+      <w:pPr>
+        <w:pStyle w:val="Normal"/>
+        <w:ind w:right="-1"/>
+        <w:rPr>
+          <w:rFonts w:ascii="Open Sans" w:hAnsi="Open Sans" w:eastAsia="Open Sans" w:cs="Open Sans"/>
+          <w:sz w:val="20"/>
+          <w:szCs w:val="20"/>
+          <w:lang w:val="es-CO"/>
+        </w:rPr>
+      </w:pPr>
+      <w:r>
+        <w:rPr>
+          <w:rFonts w:eastAsia="Open Sans" w:cs="Open Sans" w:ascii="Open Sans" w:hAnsi="Open Sans"/>
+          <w:sz w:val="20"/>
+          <w:szCs w:val="20"/>
+          <w:lang w:val="es-CO"/>
+        </w:rPr>
+      </w:r>
+    </w:p>
+    <w:p>
+      <w:pPr>
+        <w:pStyle w:val="Normal"/>
+        <w:ind w:right="-1"/>
+        <w:rPr>
+          <w:rFonts w:ascii="Open Sans" w:hAnsi="Open Sans" w:eastAsia="Open Sans" w:cs="Open Sans"/>
+          <w:sz w:val="20"/>
+          <w:szCs w:val="20"/>
+          <w:lang w:val="es-CO"/>
+        </w:rPr>
+      </w:pPr>
+      <w:r>
+        <w:rPr>
+          <w:rFonts w:eastAsia="Open Sans" w:cs="Open Sans" w:ascii="Open Sans" w:hAnsi="Open Sans"/>
+          <w:sz w:val="20"/>
+          <w:szCs w:val="20"/>
+          <w:lang w:val="es-CO"/>
+        </w:rPr>
+        <w:t>Las ecuaciones son comparaciones de expresiones algebraicas que se igualan para encontrar los valores de las variables que satisfacen dicha igualdad. Las funciones, por otro lado, son relaciones entre un conjunto de entrada (dominio) y un conjunto de salida (rango) donde cada entrada está asociada con una única salida. La resolución de ecuaciones a través del enfoque funcional permite utilizar representaciones gráficas y tabulares para identificar soluciones sin necesidad de manipulación algebraica avanzada, facilitando el acceso a la comprensión de conceptos fundamentales.</w:t>
+      </w:r>
+    </w:p>
+    <w:p>
+      <w:pPr>
+        <w:pStyle w:val="Normal"/>
+        <w:ind w:right="-1"/>
+        <w:rPr>
+          <w:rFonts w:ascii="Open Sans" w:hAnsi="Open Sans" w:eastAsia="Open Sans" w:cs="Open Sans"/>
+          <w:sz w:val="20"/>
+          <w:szCs w:val="20"/>
+          <w:lang w:val="es-CO"/>
+        </w:rPr>
+      </w:pPr>
+      <w:r>
+        <w:rPr>
+          <w:rFonts w:eastAsia="Open Sans" w:cs="Open Sans" w:ascii="Open Sans" w:hAnsi="Open Sans"/>
+          <w:sz w:val="20"/>
+          <w:szCs w:val="20"/>
+          <w:lang w:val="es-CO"/>
+        </w:rPr>
+      </w:r>
+    </w:p>
+    <w:p>
+      <w:pPr>
+        <w:pStyle w:val="Normal"/>
+        <w:ind w:right="-1"/>
+        <w:rPr>
+          <w:rFonts w:ascii="Open Sans" w:hAnsi="Open Sans" w:eastAsia="Open Sans" w:cs="Open Sans"/>
+          <w:sz w:val="20"/>
+          <w:szCs w:val="20"/>
+          <w:lang w:val="es-CO"/>
+        </w:rPr>
+      </w:pPr>
+      <w:r>
+        <w:rPr>
+          <w:rFonts w:eastAsia="Open Sans" w:cs="Open Sans" w:ascii="Open Sans" w:hAnsi="Open Sans"/>
+          <w:sz w:val="20"/>
+          <w:szCs w:val="20"/>
+          <w:lang w:val="es-CO"/>
+        </w:rPr>
+        <w:t>**Concepto de Igualdad y Diferencia de Funciones:**</w:t>
+      </w:r>
+    </w:p>
+    <w:p>
+      <w:pPr>
+        <w:pStyle w:val="Normal"/>
+        <w:ind w:right="-1"/>
+        <w:rPr>
+          <w:rFonts w:ascii="Open Sans" w:hAnsi="Open Sans" w:eastAsia="Open Sans" w:cs="Open Sans"/>
+          <w:sz w:val="20"/>
+          <w:szCs w:val="20"/>
+          <w:lang w:val="es-CO"/>
+        </w:rPr>
+      </w:pPr>
+      <w:r>
+        <w:rPr>
+          <w:rFonts w:eastAsia="Open Sans" w:cs="Open Sans" w:ascii="Open Sans" w:hAnsi="Open Sans"/>
+          <w:sz w:val="20"/>
+          <w:szCs w:val="20"/>
+          <w:lang w:val="es-CO"/>
+        </w:rPr>
+      </w:r>
+    </w:p>
+    <w:p>
+      <w:pPr>
+        <w:pStyle w:val="Normal"/>
+        <w:ind w:right="-1"/>
+        <w:rPr>
+          <w:rFonts w:ascii="Open Sans" w:hAnsi="Open Sans" w:eastAsia="Open Sans" w:cs="Open Sans"/>
+          <w:sz w:val="20"/>
+          <w:szCs w:val="20"/>
+          <w:lang w:val="es-CO"/>
+        </w:rPr>
+      </w:pPr>
+      <w:r>
+        <w:rPr>
+          <w:rFonts w:eastAsia="Open Sans" w:cs="Open Sans" w:ascii="Open Sans" w:hAnsi="Open Sans"/>
+          <w:sz w:val="20"/>
+          <w:szCs w:val="20"/>
+          <w:lang w:val="es-CO"/>
+        </w:rPr>
+        <w:t>La igualdad de funciones implica que dos funciones producen el mismo valor para cada punto de su dominio común. Esta perspectiva puede ser utilizada para resolver ecuaciones al identificar puntos donde dos funciones se intersectan gráficamente, es decir, donde tienen el mismo valor. Las diferencias entre funciones pueden analizarse gráficamente o mediante tablas para determinar intervalos y puntos específicos donde se cumple la igualdad, permitiendo un enfoque más visual y menos abstracto para los estudiantes.</w:t>
+      </w:r>
+    </w:p>
+    <w:p>
+      <w:pPr>
+        <w:pStyle w:val="Normal"/>
+        <w:ind w:right="-1"/>
+        <w:rPr>
+          <w:rFonts w:ascii="Open Sans" w:hAnsi="Open Sans" w:eastAsia="Open Sans" w:cs="Open Sans"/>
+          <w:sz w:val="20"/>
+          <w:szCs w:val="20"/>
+          <w:lang w:val="es-CO"/>
+        </w:rPr>
+      </w:pPr>
+      <w:r>
+        <w:rPr>
+          <w:rFonts w:eastAsia="Open Sans" w:cs="Open Sans" w:ascii="Open Sans" w:hAnsi="Open Sans"/>
+          <w:sz w:val="20"/>
+          <w:szCs w:val="20"/>
+          <w:lang w:val="es-CO"/>
+        </w:rPr>
+      </w:r>
+    </w:p>
+    <w:p>
+      <w:pPr>
+        <w:pStyle w:val="Normal"/>
+        <w:ind w:right="-1"/>
+        <w:rPr>
+          <w:rFonts w:ascii="Open Sans" w:hAnsi="Open Sans" w:eastAsia="Open Sans" w:cs="Open Sans"/>
+          <w:sz w:val="20"/>
+          <w:szCs w:val="20"/>
+          <w:lang w:val="es-CO"/>
+        </w:rPr>
+      </w:pPr>
+      <w:r>
+        <w:rPr>
+          <w:rFonts w:eastAsia="Open Sans" w:cs="Open Sans" w:ascii="Open Sans" w:hAnsi="Open Sans"/>
+          <w:sz w:val="20"/>
+          <w:szCs w:val="20"/>
+          <w:lang w:val="es-CO"/>
+        </w:rPr>
+        <w:t>#### Aprendizaje Basado en Problemas (ABP)</w:t>
+      </w:r>
+    </w:p>
+    <w:p>
+      <w:pPr>
+        <w:pStyle w:val="Normal"/>
+        <w:ind w:right="-1"/>
+        <w:rPr>
+          <w:rFonts w:ascii="Open Sans" w:hAnsi="Open Sans" w:eastAsia="Open Sans" w:cs="Open Sans"/>
+          <w:sz w:val="20"/>
+          <w:szCs w:val="20"/>
+          <w:lang w:val="es-CO"/>
+        </w:rPr>
+      </w:pPr>
+      <w:r>
+        <w:rPr>
+          <w:rFonts w:eastAsia="Open Sans" w:cs="Open Sans" w:ascii="Open Sans" w:hAnsi="Open Sans"/>
+          <w:sz w:val="20"/>
+          <w:szCs w:val="20"/>
+          <w:lang w:val="es-CO"/>
+        </w:rPr>
+      </w:r>
+    </w:p>
+    <w:p>
+      <w:pPr>
+        <w:pStyle w:val="Normal"/>
+        <w:ind w:right="-1"/>
+        <w:rPr>
+          <w:rFonts w:ascii="Open Sans" w:hAnsi="Open Sans" w:eastAsia="Open Sans" w:cs="Open Sans"/>
+          <w:sz w:val="20"/>
+          <w:szCs w:val="20"/>
+          <w:lang w:val="es-CO"/>
+        </w:rPr>
+      </w:pPr>
+      <w:r>
+        <w:rPr>
+          <w:rFonts w:eastAsia="Open Sans" w:cs="Open Sans" w:ascii="Open Sans" w:hAnsi="Open Sans"/>
+          <w:sz w:val="20"/>
+          <w:szCs w:val="20"/>
+          <w:lang w:val="es-CO"/>
+        </w:rPr>
+        <w:t>**Justificación del Uso del ABP en la Enseñanza de Matemáticas:**</w:t>
+      </w:r>
+    </w:p>
+    <w:p>
+      <w:pPr>
+        <w:pStyle w:val="Normal"/>
+        <w:ind w:right="-1"/>
+        <w:rPr>
+          <w:rFonts w:ascii="Open Sans" w:hAnsi="Open Sans" w:eastAsia="Open Sans" w:cs="Open Sans"/>
+          <w:sz w:val="20"/>
+          <w:szCs w:val="20"/>
+          <w:lang w:val="es-CO"/>
+        </w:rPr>
+      </w:pPr>
+      <w:r>
+        <w:rPr>
+          <w:rFonts w:eastAsia="Open Sans" w:cs="Open Sans" w:ascii="Open Sans" w:hAnsi="Open Sans"/>
+          <w:sz w:val="20"/>
+          <w:szCs w:val="20"/>
+          <w:lang w:val="es-CO"/>
+        </w:rPr>
+      </w:r>
+    </w:p>
+    <w:p>
+      <w:pPr>
+        <w:pStyle w:val="Normal"/>
+        <w:ind w:right="-1"/>
+        <w:rPr>
+          <w:rFonts w:ascii="Open Sans" w:hAnsi="Open Sans" w:eastAsia="Open Sans" w:cs="Open Sans"/>
+          <w:sz w:val="20"/>
+          <w:szCs w:val="20"/>
+          <w:lang w:val="es-CO"/>
+        </w:rPr>
+      </w:pPr>
+      <w:r>
+        <w:rPr>
+          <w:rFonts w:eastAsia="Open Sans" w:cs="Open Sans" w:ascii="Open Sans" w:hAnsi="Open Sans"/>
+          <w:sz w:val="20"/>
+          <w:szCs w:val="20"/>
+          <w:lang w:val="es-CO"/>
+        </w:rPr>
+        <w:t>El ABP es una metodología pedagógica que se centra en el aprendizaje a través de la resolución de problemas reales. Este enfoque fomenta el pensamiento crítico, la creatividad y la capacidad de aplicar conocimientos teóricos a situaciones prácticas. En el contexto de la enseñanza de ecuaciones mediante funciones, el ABP permite a los estudiantes abordar problemas contextualizados que requieren la interpretación de datos y el uso de herramientas computacionales para encontrar soluciones, promoviendo así una comprensión más profunda y aplicada de los conceptos matemáticos.</w:t>
+      </w:r>
+    </w:p>
+    <w:p>
+      <w:pPr>
+        <w:pStyle w:val="Normal"/>
+        <w:ind w:right="-1"/>
+        <w:rPr>
+          <w:rFonts w:ascii="Open Sans" w:hAnsi="Open Sans" w:eastAsia="Open Sans" w:cs="Open Sans"/>
+          <w:sz w:val="20"/>
+          <w:szCs w:val="20"/>
+          <w:lang w:val="es-CO"/>
+        </w:rPr>
+      </w:pPr>
+      <w:r>
+        <w:rPr>
+          <w:rFonts w:eastAsia="Open Sans" w:cs="Open Sans" w:ascii="Open Sans" w:hAnsi="Open Sans"/>
+          <w:sz w:val="20"/>
+          <w:szCs w:val="20"/>
+          <w:lang w:val="es-CO"/>
+        </w:rPr>
+      </w:r>
+    </w:p>
+    <w:p>
+      <w:pPr>
+        <w:pStyle w:val="Normal"/>
+        <w:ind w:right="-1"/>
+        <w:rPr>
+          <w:rFonts w:ascii="Open Sans" w:hAnsi="Open Sans" w:eastAsia="Open Sans" w:cs="Open Sans"/>
+          <w:sz w:val="20"/>
+          <w:szCs w:val="20"/>
+          <w:lang w:val="es-CO"/>
+        </w:rPr>
+      </w:pPr>
+      <w:r>
+        <w:rPr>
+          <w:rFonts w:eastAsia="Open Sans" w:cs="Open Sans" w:ascii="Open Sans" w:hAnsi="Open Sans"/>
+          <w:sz w:val="20"/>
+          <w:szCs w:val="20"/>
+          <w:lang w:val="es-CO"/>
+        </w:rPr>
+        <w:t>**Justificación de un Enfoque Pedagógico de Aula Invertida:**</w:t>
+      </w:r>
+    </w:p>
+    <w:p>
+      <w:pPr>
+        <w:pStyle w:val="Normal"/>
+        <w:ind w:right="-1"/>
+        <w:rPr>
+          <w:rFonts w:ascii="Open Sans" w:hAnsi="Open Sans" w:eastAsia="Open Sans" w:cs="Open Sans"/>
+          <w:sz w:val="20"/>
+          <w:szCs w:val="20"/>
+          <w:lang w:val="es-CO"/>
+        </w:rPr>
+      </w:pPr>
+      <w:r>
+        <w:rPr>
+          <w:rFonts w:eastAsia="Open Sans" w:cs="Open Sans" w:ascii="Open Sans" w:hAnsi="Open Sans"/>
+          <w:sz w:val="20"/>
+          <w:szCs w:val="20"/>
+          <w:lang w:val="es-CO"/>
+        </w:rPr>
+      </w:r>
+    </w:p>
+    <w:p>
+      <w:pPr>
+        <w:pStyle w:val="Normal"/>
+        <w:ind w:right="-1"/>
+        <w:rPr>
+          <w:rFonts w:ascii="Open Sans" w:hAnsi="Open Sans" w:eastAsia="Open Sans" w:cs="Open Sans"/>
+          <w:sz w:val="20"/>
+          <w:szCs w:val="20"/>
+          <w:lang w:val="es-CO"/>
+        </w:rPr>
+      </w:pPr>
+      <w:r>
+        <w:rPr>
+          <w:rFonts w:eastAsia="Open Sans" w:cs="Open Sans" w:ascii="Open Sans" w:hAnsi="Open Sans"/>
+          <w:sz w:val="20"/>
+          <w:szCs w:val="20"/>
+          <w:lang w:val="es-CO"/>
+        </w:rPr>
+        <w:t>El aula invertida es una estrategia donde los estudiantes interactúan con el material de aprendizaje antes de la clase, a menudo a través de recursos digitales como videos y cuadernos interactivos. Este enfoque es especialmente adecuado para la enseñanza de ecuaciones mediante funciones, ya que permite a los estudiantes explorar y experimentar con representaciones gráficas y tabulares de funciones a su propio ritmo.</w:t>
+      </w:r>
+    </w:p>
+    <w:p>
+      <w:pPr>
+        <w:pStyle w:val="Normal"/>
+        <w:ind w:right="-1"/>
+        <w:rPr>
+          <w:rFonts w:ascii="Open Sans" w:hAnsi="Open Sans" w:eastAsia="Open Sans" w:cs="Open Sans"/>
+          <w:sz w:val="20"/>
+          <w:szCs w:val="20"/>
+          <w:lang w:val="es-CO"/>
+        </w:rPr>
+      </w:pPr>
+      <w:r>
+        <w:rPr>
+          <w:rFonts w:eastAsia="Open Sans" w:cs="Open Sans" w:ascii="Open Sans" w:hAnsi="Open Sans"/>
+          <w:sz w:val="20"/>
+          <w:szCs w:val="20"/>
+          <w:lang w:val="es-CO"/>
+        </w:rPr>
+      </w:r>
+    </w:p>
+    <w:p>
+      <w:pPr>
+        <w:pStyle w:val="Normal"/>
+        <w:ind w:right="-1"/>
+        <w:rPr>
+          <w:rFonts w:ascii="Open Sans" w:hAnsi="Open Sans" w:eastAsia="Open Sans" w:cs="Open Sans"/>
+          <w:sz w:val="20"/>
+          <w:szCs w:val="20"/>
+          <w:lang w:val="es-CO"/>
+        </w:rPr>
+      </w:pPr>
+      <w:r>
+        <w:rPr>
+          <w:rFonts w:eastAsia="Open Sans" w:cs="Open Sans" w:ascii="Open Sans" w:hAnsi="Open Sans"/>
+          <w:sz w:val="20"/>
+          <w:szCs w:val="20"/>
+          <w:lang w:val="es-CO"/>
+        </w:rPr>
+        <w:t>La utilización de cuadernos Jupyter publicados en repositorios como GitHub, junto con videos de apoyo en plataformas como YouTube (por ejemplo, el canal DiMathData), facilita un aprendizaje autónomo y experimental. Los estudiantes pueden acceder a recursos interactivos que les permiten manipular funciones y observar resultados inmediatos, desarrollando así habilidades prácticas y reforzando su comprensión teórica fuera del entorno tradicional de clase. Esto no solo mejora la accesibilidad y el compromiso, sino que también permite que el tiempo de clase se utilice para la discusión y resolución colaborativa de problemas más complejos.</w:t>
+      </w:r>
+    </w:p>
+    <w:p>
+      <w:pPr>
+        <w:pStyle w:val="Normal"/>
+        <w:ind w:right="-1"/>
+        <w:rPr>
+          <w:rFonts w:ascii="Open Sans" w:hAnsi="Open Sans" w:eastAsia="Open Sans" w:cs="Open Sans"/>
+          <w:sz w:val="20"/>
+          <w:szCs w:val="20"/>
+          <w:lang w:val="es-CO"/>
+        </w:rPr>
+      </w:pPr>
+      <w:r>
+        <w:rPr>
+          <w:rFonts w:eastAsia="Open Sans" w:cs="Open Sans" w:ascii="Open Sans" w:hAnsi="Open Sans"/>
+          <w:sz w:val="20"/>
+          <w:szCs w:val="20"/>
+          <w:lang w:val="es-CO"/>
+        </w:rPr>
+      </w:r>
+    </w:p>
+    <w:p>
+      <w:pPr>
+        <w:pStyle w:val="Normal"/>
+        <w:ind w:right="-1"/>
+        <w:rPr>
+          <w:rFonts w:ascii="Open Sans" w:hAnsi="Open Sans" w:eastAsia="Open Sans" w:cs="Open Sans"/>
+          <w:sz w:val="20"/>
+          <w:szCs w:val="20"/>
+          <w:lang w:val="es-CO"/>
+        </w:rPr>
+      </w:pPr>
+      <w:r>
+        <w:rPr>
+          <w:rFonts w:eastAsia="Open Sans" w:cs="Open Sans" w:ascii="Open Sans" w:hAnsi="Open Sans"/>
+          <w:sz w:val="20"/>
+          <w:szCs w:val="20"/>
+          <w:lang w:val="es-CO"/>
+        </w:rPr>
+        <w:t>---</w:t>
+      </w:r>
+    </w:p>
+    <w:p>
+      <w:pPr>
+        <w:pStyle w:val="Normal"/>
+        <w:ind w:right="-1"/>
+        <w:rPr>
+          <w:rFonts w:ascii="Open Sans" w:hAnsi="Open Sans" w:eastAsia="Open Sans" w:cs="Open Sans"/>
+          <w:sz w:val="20"/>
+          <w:szCs w:val="20"/>
+          <w:lang w:val="es-CO"/>
+        </w:rPr>
+      </w:pPr>
+      <w:r>
+        <w:rPr>
+          <w:rFonts w:eastAsia="Open Sans" w:cs="Open Sans" w:ascii="Open Sans" w:hAnsi="Open Sans"/>
+          <w:sz w:val="20"/>
+          <w:szCs w:val="20"/>
+          <w:lang w:val="es-CO"/>
+        </w:rPr>
+      </w:r>
+    </w:p>
+    <w:p>
+      <w:pPr>
+        <w:pStyle w:val="Normal"/>
+        <w:ind w:right="-1"/>
+        <w:rPr>
+          <w:rFonts w:ascii="Open Sans" w:hAnsi="Open Sans" w:eastAsia="Open Sans" w:cs="Open Sans"/>
+          <w:sz w:val="20"/>
+          <w:szCs w:val="20"/>
+          <w:lang w:val="es-CO"/>
+        </w:rPr>
+      </w:pPr>
+      <w:r>
+        <w:rPr>
+          <w:rFonts w:eastAsia="Open Sans" w:cs="Open Sans" w:ascii="Open Sans" w:hAnsi="Open Sans"/>
+          <w:sz w:val="20"/>
+          <w:szCs w:val="20"/>
+          <w:lang w:val="es-CO"/>
+        </w:rPr>
+        <w:t>**Referencias**:</w:t>
+      </w:r>
+    </w:p>
+    <w:p>
+      <w:pPr>
+        <w:pStyle w:val="Normal"/>
+        <w:ind w:right="-1"/>
+        <w:rPr>
+          <w:rFonts w:ascii="Open Sans" w:hAnsi="Open Sans" w:eastAsia="Open Sans" w:cs="Open Sans"/>
+          <w:sz w:val="20"/>
+          <w:szCs w:val="20"/>
+          <w:lang w:val="es-CO"/>
+        </w:rPr>
+      </w:pPr>
+      <w:r>
+        <w:rPr>
+          <w:rFonts w:eastAsia="Open Sans" w:cs="Open Sans" w:ascii="Open Sans" w:hAnsi="Open Sans"/>
+          <w:sz w:val="20"/>
+          <w:szCs w:val="20"/>
+          <w:lang w:val="es-CO"/>
+        </w:rPr>
+      </w:r>
+    </w:p>
+    <w:p>
+      <w:pPr>
+        <w:pStyle w:val="Normal"/>
+        <w:ind w:right="-1"/>
+        <w:rPr>
+          <w:rFonts w:ascii="Open Sans" w:hAnsi="Open Sans" w:eastAsia="Open Sans" w:cs="Open Sans"/>
+          <w:sz w:val="20"/>
+          <w:szCs w:val="20"/>
+          <w:lang w:val="es-CO"/>
+        </w:rPr>
+      </w:pPr>
+      <w:r>
+        <w:rPr>
+          <w:rFonts w:eastAsia="Open Sans" w:cs="Open Sans" w:ascii="Open Sans" w:hAnsi="Open Sans"/>
+          <w:sz w:val="20"/>
+          <w:szCs w:val="20"/>
+          <w:lang w:val="es-CO"/>
+        </w:rPr>
+        <w:t>1. Croft, T., &amp; Davison, R. (2006). *A guide to mathematical problem solving*. Pearson Education.</w:t>
+      </w:r>
+    </w:p>
+    <w:p>
+      <w:pPr>
+        <w:pStyle w:val="Normal"/>
+        <w:ind w:right="-1"/>
+        <w:rPr>
+          <w:rFonts w:ascii="Open Sans" w:hAnsi="Open Sans" w:eastAsia="Open Sans" w:cs="Open Sans"/>
+          <w:sz w:val="20"/>
+          <w:szCs w:val="20"/>
+          <w:lang w:val="es-CO"/>
+        </w:rPr>
+      </w:pPr>
+      <w:r>
+        <w:rPr>
+          <w:rFonts w:eastAsia="Open Sans" w:cs="Open Sans" w:ascii="Open Sans" w:hAnsi="Open Sans"/>
+          <w:sz w:val="20"/>
+          <w:szCs w:val="20"/>
+          <w:lang w:val="es-CO"/>
+        </w:rPr>
+        <w:t>2. Prince, M. (2004). Does active learning work? A review of the research. *Journal of Engineering Education, 93*(3), 223-231.</w:t>
+      </w:r>
+    </w:p>
+    <w:p>
+      <w:pPr>
+        <w:pStyle w:val="Normal"/>
+        <w:ind w:right="-1"/>
+        <w:rPr>
+          <w:rFonts w:ascii="Open Sans" w:hAnsi="Open Sans" w:eastAsia="Open Sans" w:cs="Open Sans"/>
+          <w:sz w:val="20"/>
+          <w:szCs w:val="20"/>
+          <w:lang w:val="es-CO"/>
+        </w:rPr>
+      </w:pPr>
+      <w:r>
+        <w:rPr>
+          <w:rFonts w:eastAsia="Open Sans" w:cs="Open Sans" w:ascii="Open Sans" w:hAnsi="Open Sans"/>
+          <w:sz w:val="20"/>
+          <w:szCs w:val="20"/>
+          <w:lang w:val="es-CO"/>
+        </w:rPr>
+        <w:t>3. Lage, M. J., Platt, G. J., &amp; Treglia, M. (2000). Inverting the classroom: A gateway to creating an inclusive learning environment. *The Journal of Economic Education, 31*(1), 30-43.</w:t>
+      </w:r>
+    </w:p>
+    <w:p>
+      <w:pPr>
+        <w:pStyle w:val="Normal"/>
+        <w:ind w:right="-1"/>
+        <w:rPr>
+          <w:rFonts w:ascii="Open Sans" w:hAnsi="Open Sans" w:eastAsia="Open Sans" w:cs="Open Sans"/>
+          <w:sz w:val="20"/>
+          <w:szCs w:val="20"/>
+          <w:lang w:val="es-CO"/>
+        </w:rPr>
+      </w:pPr>
+      <w:r>
+        <w:rPr>
+          <w:rFonts w:eastAsia="Open Sans" w:cs="Open Sans" w:ascii="Open Sans" w:hAnsi="Open Sans"/>
+          <w:sz w:val="20"/>
+          <w:szCs w:val="20"/>
+          <w:lang w:val="es-CO"/>
+        </w:rPr>
+        <w:t>4. Bergmann, J., &amp; Sams, A. (2012). *Flip your classroom: Reach every student in every class every day*. International Society for Technology in Education.</w:t>
+      </w:r>
+    </w:p>
+    <w:p>
+      <w:pPr>
+        <w:pStyle w:val="Normal"/>
+        <w:ind w:right="-1"/>
+        <w:rPr>
+          <w:rFonts w:ascii="Open Sans" w:hAnsi="Open Sans" w:eastAsia="Open Sans" w:cs="Open Sans"/>
+          <w:sz w:val="20"/>
+          <w:szCs w:val="20"/>
+          <w:lang w:val="es-CO"/>
+        </w:rPr>
+      </w:pPr>
+      <w:r>
+        <w:rPr>
+          <w:rFonts w:eastAsia="Open Sans" w:cs="Open Sans" w:ascii="Open Sans" w:hAnsi="Open Sans"/>
+          <w:sz w:val="20"/>
+          <w:szCs w:val="20"/>
+          <w:lang w:val="es-CO"/>
+        </w:rPr>
+        <w:t>5. Project Jupyter. (n.d.). Retrieved from [Jupyter.org](https://jupyter.org).</w:t>
+      </w:r>
+    </w:p>
+    <w:p>
+      <w:pPr>
+        <w:pStyle w:val="Normal"/>
+        <w:ind w:right="-1"/>
+        <w:rPr>
+          <w:rFonts w:ascii="Open Sans" w:hAnsi="Open Sans" w:eastAsia="Open Sans" w:cs="Open Sans"/>
+          <w:sz w:val="20"/>
+          <w:szCs w:val="20"/>
+          <w:lang w:val="es-CO"/>
+        </w:rPr>
+      </w:pPr>
+      <w:r>
+        <w:rPr>
+          <w:rFonts w:eastAsia="Open Sans" w:cs="Open Sans" w:ascii="Open Sans" w:hAnsi="Open Sans"/>
+          <w:sz w:val="20"/>
+          <w:szCs w:val="20"/>
+          <w:lang w:val="es-CO"/>
+        </w:rPr>
+      </w:r>
+    </w:p>
+    <w:p>
+      <w:pPr>
+        <w:pStyle w:val="Normal"/>
+        <w:ind w:right="-1"/>
+        <w:rPr>
+          <w:rFonts w:ascii="Open Sans" w:hAnsi="Open Sans" w:eastAsia="Open Sans" w:cs="Open Sans"/>
+          <w:sz w:val="20"/>
+          <w:szCs w:val="20"/>
+          <w:lang w:val="es-CO"/>
+        </w:rPr>
+      </w:pPr>
+      <w:r>
+        <w:rPr>
+          <w:rFonts w:eastAsia="Open Sans" w:cs="Open Sans" w:ascii="Open Sans" w:hAnsi="Open Sans"/>
+          <w:sz w:val="20"/>
+          <w:szCs w:val="20"/>
+          <w:lang w:val="es-CO"/>
+        </w:rPr>
+        <w:t>This proposed theoretical framework outlines the definitions and relationships central to the topic, supports the chosen methodologies, and references relevant academic sources to back the arguments presented.</w:t>
+      </w:r>
+    </w:p>
+    <w:p>
+      <w:pPr>
+        <w:pStyle w:val="Normal"/>
+        <w:ind w:right="-1"/>
+        <w:rPr>
+          <w:rFonts w:ascii="Open Sans" w:hAnsi="Open Sans" w:eastAsia="Open Sans" w:cs="Open Sans"/>
+          <w:sz w:val="20"/>
+          <w:szCs w:val="20"/>
+          <w:lang w:val="es-CO"/>
+        </w:rPr>
+      </w:pPr>
+      <w:r>
+        <w:rPr>
+          <w:rFonts w:eastAsia="Open Sans" w:cs="Open Sans" w:ascii="Open Sans" w:hAnsi="Open Sans"/>
+          <w:sz w:val="20"/>
+          <w:szCs w:val="20"/>
+          <w:lang w:val="es-CO"/>
+        </w:rPr>
+      </w:r>
+    </w:p>
+    <w:p>
+      <w:pPr>
+        <w:pStyle w:val="Normal"/>
+        <w:ind w:right="-1"/>
+        <w:rPr>
+          <w:rFonts w:ascii="Open Sans" w:hAnsi="Open Sans" w:eastAsia="Open Sans" w:cs="Open Sans"/>
+          <w:sz w:val="20"/>
+          <w:szCs w:val="20"/>
+          <w:lang w:val="es-CO"/>
+        </w:rPr>
+      </w:pPr>
+      <w:r>
+        <w:rPr>
+          <w:rFonts w:eastAsia="Open Sans" w:cs="Open Sans" w:ascii="Open Sans" w:hAnsi="Open Sans"/>
+          <w:sz w:val="20"/>
+          <w:szCs w:val="20"/>
+          <w:lang w:val="es-CO"/>
+        </w:rPr>
+      </w:r>
+    </w:p>
+    <w:p>
+      <w:pPr>
+        <w:pStyle w:val="Normal"/>
+        <w:ind w:right="-1"/>
+        <w:rPr>
+          <w:rFonts w:ascii="Open Sans" w:hAnsi="Open Sans" w:eastAsia="Open Sans" w:cs="Open Sans"/>
+          <w:sz w:val="20"/>
+          <w:szCs w:val="20"/>
+          <w:lang w:val="es-CO"/>
+        </w:rPr>
+      </w:pPr>
+      <w:r>
+        <w:rPr>
+          <w:rFonts w:eastAsia="Open Sans" w:cs="Open Sans" w:ascii="Open Sans" w:hAnsi="Open Sans"/>
+          <w:sz w:val="20"/>
+          <w:szCs w:val="20"/>
+          <w:lang w:val="es-CO"/>
+        </w:rPr>
+      </w:r>
+    </w:p>
+    <w:p>
+      <w:pPr>
+        <w:pStyle w:val="Normal"/>
+        <w:ind w:right="-1"/>
+        <w:rPr>
+          <w:rFonts w:ascii="Open Sans" w:hAnsi="Open Sans" w:eastAsia="Open Sans" w:cs="Open Sans"/>
+          <w:sz w:val="20"/>
+          <w:szCs w:val="20"/>
+          <w:highlight w:val="none"/>
+          <w:shd w:fill="FFFF00" w:val="clear"/>
+          <w:lang w:val="es-CO"/>
+        </w:rPr>
+      </w:pPr>
+      <w:r>
+        <w:rPr>
+          <w:rFonts w:eastAsia="Open Sans" w:cs="Open Sans" w:ascii="Open Sans" w:hAnsi="Open Sans"/>
+          <w:sz w:val="20"/>
+          <w:szCs w:val="20"/>
+          <w:shd w:fill="FFFF00" w:val="clear"/>
+          <w:lang w:val="es-CO"/>
+        </w:rPr>
+      </w:r>
+    </w:p>
+    <w:p>
+      <w:pPr>
+        <w:pStyle w:val="Normal"/>
+        <w:ind w:right="-1"/>
+        <w:rPr>
+          <w:rFonts w:ascii="Open Sans" w:hAnsi="Open Sans" w:eastAsia="Open Sans" w:cs="Open Sans"/>
+          <w:sz w:val="20"/>
+          <w:szCs w:val="20"/>
+          <w:lang w:val="es-CO"/>
+        </w:rPr>
+      </w:pPr>
+      <w:r>
+        <w:rPr>
+          <w:rFonts w:eastAsia="Open Sans" w:cs="Open Sans" w:ascii="Open Sans" w:hAnsi="Open Sans"/>
+          <w:sz w:val="20"/>
+          <w:szCs w:val="20"/>
+          <w:lang w:val="es-CO"/>
+        </w:rPr>
+      </w:r>
+    </w:p>
+    <w:p>
+      <w:pPr>
+        <w:pStyle w:val="Normal"/>
+        <w:ind w:right="-1"/>
+        <w:rPr>
+          <w:rFonts w:ascii="Open Sans" w:hAnsi="Open Sans" w:eastAsia="Open Sans" w:cs="Open Sans"/>
+          <w:sz w:val="20"/>
+          <w:szCs w:val="20"/>
+          <w:lang w:val="es-CO"/>
+        </w:rPr>
+      </w:pPr>
+      <w:r>
+        <w:rPr>
+          <w:rFonts w:eastAsia="Open Sans" w:cs="Open Sans" w:ascii="Open Sans" w:hAnsi="Open Sans"/>
+          <w:sz w:val="20"/>
+          <w:szCs w:val="20"/>
+          <w:lang w:val="es-CO"/>
+        </w:rPr>
+      </w:r>
+    </w:p>
+    <w:p>
+      <w:pPr>
+        <w:pStyle w:val="Normal"/>
+        <w:ind w:right="-1"/>
+        <w:rPr>
+          <w:rFonts w:ascii="Open Sans" w:hAnsi="Open Sans" w:eastAsia="Open Sans" w:cs="Open Sans"/>
+          <w:sz w:val="20"/>
+          <w:szCs w:val="20"/>
+          <w:lang w:val="es-CO"/>
+        </w:rPr>
+      </w:pPr>
+      <w:r>
+        <w:rPr>
+          <w:rFonts w:eastAsia="Open Sans" w:cs="Open Sans" w:ascii="Open Sans" w:hAnsi="Open Sans"/>
+          <w:b w:val="false"/>
+          <w:bCs w:val="false"/>
+          <w:spacing w:val="-1"/>
+          <w:sz w:val="18"/>
+          <w:szCs w:val="18"/>
+          <w:lang w:val="es-CO"/>
+        </w:rPr>
+        <w:t>### 3. Metodología (3 páginas)</w:t>
+      </w:r>
+    </w:p>
+    <w:p>
+      <w:pPr>
+        <w:pStyle w:val="Normal"/>
+        <w:ind w:right="-1"/>
+        <w:rPr>
+          <w:rFonts w:ascii="Open Sans" w:hAnsi="Open Sans" w:eastAsia="Open Sans" w:cs="Open Sans"/>
+          <w:sz w:val="20"/>
+          <w:szCs w:val="20"/>
+          <w:lang w:val="es-CO"/>
+        </w:rPr>
+      </w:pPr>
+      <w:r>
+        <w:rPr>
+          <w:rFonts w:eastAsia="Open Sans" w:cs="Open Sans" w:ascii="Open Sans" w:hAnsi="Open Sans"/>
+          <w:b w:val="false"/>
+          <w:bCs w:val="false"/>
+          <w:spacing w:val="-1"/>
+          <w:sz w:val="18"/>
+          <w:szCs w:val="18"/>
+          <w:lang w:val="es-CO"/>
+        </w:rPr>
+        <w:t>- **Descripción de la implementación en el aula**:</w:t>
+      </w:r>
+    </w:p>
+    <w:p>
+      <w:pPr>
+        <w:pStyle w:val="Normal"/>
+        <w:ind w:right="-1"/>
+        <w:rPr>
+          <w:rFonts w:ascii="Open Sans" w:hAnsi="Open Sans" w:eastAsia="Open Sans" w:cs="Open Sans"/>
+          <w:sz w:val="20"/>
+          <w:szCs w:val="20"/>
+          <w:lang w:val="es-CO"/>
+        </w:rPr>
+      </w:pPr>
+      <w:r>
+        <w:rPr>
+          <w:rFonts w:eastAsia="Open Sans" w:cs="Open Sans" w:ascii="Open Sans" w:hAnsi="Open Sans"/>
+          <w:b w:val="false"/>
+          <w:bCs w:val="false"/>
+          <w:spacing w:val="-1"/>
+          <w:sz w:val="18"/>
+          <w:szCs w:val="18"/>
+          <w:lang w:val="es-CO"/>
+        </w:rPr>
         <w:t xml:space="preserve">  </w:t>
       </w:r>
       <w:r>
@@ -3816,75 +5782,7 @@
           <w:szCs w:val="18"/>
           <w:lang w:val="es-CO"/>
         </w:rPr>
-        <w:t>- Justificación del uso del ABP en la enseñanza de matemáticas.</w:t>
-      </w:r>
-    </w:p>
-    <w:p>
-      <w:pPr>
-        <w:pStyle w:val="Normal"/>
-        <w:ind w:right="-1"/>
-        <w:rPr>
-          <w:rFonts w:ascii="Open Sans" w:hAnsi="Open Sans" w:eastAsia="Open Sans" w:cs="Open Sans"/>
-          <w:sz w:val="20"/>
-          <w:szCs w:val="20"/>
-          <w:lang w:val="es-CO"/>
-        </w:rPr>
-      </w:pPr>
-      <w:r>
-        <w:rPr>
-          <w:rFonts w:eastAsia="Open Sans" w:cs="Open Sans" w:ascii="Open Sans" w:hAnsi="Open Sans"/>
-          <w:sz w:val="20"/>
-          <w:szCs w:val="20"/>
-          <w:lang w:val="es-CO"/>
-        </w:rPr>
-      </w:r>
-    </w:p>
-    <w:p>
-      <w:pPr>
-        <w:pStyle w:val="Normal"/>
-        <w:ind w:right="-1"/>
-        <w:rPr>
-          <w:rFonts w:ascii="Open Sans" w:hAnsi="Open Sans" w:eastAsia="Open Sans" w:cs="Open Sans"/>
-          <w:sz w:val="20"/>
-          <w:szCs w:val="20"/>
-          <w:lang w:val="es-CO"/>
-        </w:rPr>
-      </w:pPr>
-      <w:r>
-        <w:rPr>
-          <w:rFonts w:eastAsia="Open Sans" w:cs="Open Sans" w:ascii="Open Sans" w:hAnsi="Open Sans"/>
-          <w:b w:val="false"/>
-          <w:bCs w:val="false"/>
-          <w:spacing w:val="-1"/>
-          <w:sz w:val="18"/>
-          <w:szCs w:val="18"/>
-          <w:lang w:val="es-CO"/>
-        </w:rPr>
-        <w:t>### 3. Metodología (3 páginas)</w:t>
-      </w:r>
-    </w:p>
-    <w:p>
-      <w:pPr>
-        <w:pStyle w:val="Normal"/>
-        <w:ind w:right="-1"/>
-        <w:rPr>
-          <w:rFonts w:ascii="Open Sans" w:hAnsi="Open Sans" w:eastAsia="Open Sans" w:cs="Open Sans"/>
-          <w:sz w:val="20"/>
-          <w:szCs w:val="20"/>
-          <w:lang w:val="es-CO"/>
-        </w:rPr>
-      </w:pPr>
-      <w:r>
-        <w:rPr>
-          <w:rFonts w:eastAsia="Open Sans" w:cs="Open Sans" w:ascii="Open Sans" w:hAnsi="Open Sans"/>
-          <w:b w:val="false"/>
-          <w:bCs w:val="false"/>
-          <w:spacing w:val="-1"/>
-          <w:sz w:val="18"/>
-          <w:szCs w:val="18"/>
-          <w:lang w:val="es-CO"/>
-        </w:rPr>
-        <w:t>- **Descripción de la implementación en el aula**:</w:t>
+        <w:t>- Uso de Jupyter Notebooks y librerías de Python (NumPy, Pandas, Matplotlib, Plotly, Ipywidgets).</w:t>
       </w:r>
     </w:p>
     <w:p>
@@ -3920,42 +5818,6 @@
           <w:szCs w:val="18"/>
           <w:lang w:val="es-CO"/>
         </w:rPr>
-        <w:t>- Uso de Jupyter Notebooks y librerías de Python (NumPy, Pandas, Matplotlib, Plotly, Ipywidgets).</w:t>
-      </w:r>
-    </w:p>
-    <w:p>
-      <w:pPr>
-        <w:pStyle w:val="Normal"/>
-        <w:ind w:right="-1"/>
-        <w:rPr>
-          <w:rFonts w:ascii="Open Sans" w:hAnsi="Open Sans" w:eastAsia="Open Sans" w:cs="Open Sans"/>
-          <w:sz w:val="20"/>
-          <w:szCs w:val="20"/>
-          <w:lang w:val="es-CO"/>
-        </w:rPr>
-      </w:pPr>
-      <w:r>
-        <w:rPr>
-          <w:rFonts w:eastAsia="Open Sans" w:cs="Open Sans" w:ascii="Open Sans" w:hAnsi="Open Sans"/>
-          <w:b w:val="false"/>
-          <w:bCs w:val="false"/>
-          <w:spacing w:val="-1"/>
-          <w:sz w:val="18"/>
-          <w:szCs w:val="18"/>
-          <w:lang w:val="es-CO"/>
-        </w:rPr>
-        <w:t xml:space="preserve">  </w:t>
-      </w:r>
-      <w:r>
-        <w:rPr>
-          <w:rFonts w:eastAsia="Open Sans" w:cs="Open Sans" w:ascii="Open Sans" w:hAnsi="Open Sans"/>
-          <w:b w:val="false"/>
-          <w:bCs w:val="false"/>
-          <w:spacing w:val="-1"/>
-          <w:sz w:val="18"/>
-          <w:szCs w:val="18"/>
-          <w:lang w:val="es-CO"/>
-        </w:rPr>
         <w:t>- Ejemplos de actividades y ejercicios realizados en clase.</w:t>
       </w:r>
     </w:p>
@@ -4004,19 +5866,127 @@
           <w:szCs w:val="18"/>
           <w:lang w:val="es-CO"/>
         </w:rPr>
-        <w:t xml:space="preserve">  </w:t>
-      </w:r>
-      <w:r>
-        <w:rPr>
-          <w:rFonts w:eastAsia="Open Sans" w:cs="Open Sans" w:ascii="Open Sans" w:hAnsi="Open Sans"/>
-          <w:b w:val="false"/>
-          <w:bCs w:val="false"/>
-          <w:spacing w:val="-1"/>
-          <w:sz w:val="18"/>
-          <w:szCs w:val="18"/>
-          <w:lang w:val="es-CO"/>
-        </w:rPr>
         <w:t>- Métodos de evaluación del aprendizaje de los estudiantes.</w:t>
+      </w:r>
+    </w:p>
+    <w:p>
+      <w:pPr>
+        <w:pStyle w:val="Normal"/>
+        <w:ind w:right="-1"/>
+        <w:rPr>
+          <w:rFonts w:ascii="Open Sans" w:hAnsi="Open Sans" w:eastAsia="Open Sans" w:cs="Open Sans"/>
+          <w:sz w:val="20"/>
+          <w:szCs w:val="20"/>
+          <w:lang w:val="es-CO"/>
+        </w:rPr>
+      </w:pPr>
+      <w:r>
+        <w:rPr>
+          <w:rFonts w:eastAsia="Open Sans" w:cs="Open Sans" w:ascii="Open Sans" w:hAnsi="Open Sans"/>
+          <w:sz w:val="20"/>
+          <w:szCs w:val="20"/>
+          <w:lang w:val="es-CO"/>
+        </w:rPr>
+      </w:r>
+    </w:p>
+    <w:p>
+      <w:pPr>
+        <w:pStyle w:val="Normal"/>
+        <w:ind w:right="-1"/>
+        <w:rPr>
+          <w:rFonts w:ascii="Open Sans" w:hAnsi="Open Sans" w:eastAsia="Open Sans" w:cs="Open Sans"/>
+          <w:sz w:val="20"/>
+          <w:szCs w:val="20"/>
+          <w:lang w:val="es-CO"/>
+        </w:rPr>
+      </w:pPr>
+      <w:r>
+        <w:rPr>
+          <w:rFonts w:eastAsia="Open Sans" w:cs="Open Sans" w:ascii="Open Sans" w:hAnsi="Open Sans"/>
+          <w:sz w:val="20"/>
+          <w:szCs w:val="20"/>
+          <w:lang w:val="es-CO"/>
+        </w:rPr>
+      </w:r>
+    </w:p>
+    <w:p>
+      <w:pPr>
+        <w:pStyle w:val="Normal"/>
+        <w:ind w:right="-1"/>
+        <w:rPr>
+          <w:rFonts w:ascii="Open Sans" w:hAnsi="Open Sans" w:eastAsia="Open Sans" w:cs="Open Sans"/>
+          <w:sz w:val="20"/>
+          <w:szCs w:val="20"/>
+          <w:lang w:val="es-CO"/>
+        </w:rPr>
+      </w:pPr>
+      <w:r>
+        <w:rPr>
+          <w:rFonts w:eastAsia="Open Sans" w:cs="Open Sans" w:ascii="Open Sans" w:hAnsi="Open Sans"/>
+          <w:sz w:val="20"/>
+          <w:szCs w:val="20"/>
+          <w:lang w:val="es-CO"/>
+        </w:rPr>
+      </w:r>
+    </w:p>
+    <w:p>
+      <w:pPr>
+        <w:pStyle w:val="Normal"/>
+        <w:ind w:right="-1"/>
+        <w:rPr>
+          <w:rFonts w:ascii="Open Sans" w:hAnsi="Open Sans" w:eastAsia="Open Sans" w:cs="Open Sans"/>
+          <w:sz w:val="20"/>
+          <w:szCs w:val="20"/>
+          <w:lang w:val="es-CO"/>
+        </w:rPr>
+      </w:pPr>
+      <w:r>
+        <w:rPr>
+          <w:rFonts w:eastAsia="Open Sans" w:cs="Open Sans" w:ascii="Open Sans" w:hAnsi="Open Sans"/>
+          <w:sz w:val="20"/>
+          <w:szCs w:val="20"/>
+          <w:lang w:val="es-CO"/>
+        </w:rPr>
+      </w:r>
+    </w:p>
+    <w:p>
+      <w:pPr>
+        <w:pStyle w:val="Normal"/>
+        <w:ind w:right="-1"/>
+        <w:rPr>
+          <w:rFonts w:ascii="Open Sans" w:hAnsi="Open Sans" w:eastAsia="Open Sans" w:cs="Open Sans"/>
+          <w:sz w:val="20"/>
+          <w:szCs w:val="20"/>
+          <w:lang w:val="es-CO"/>
+        </w:rPr>
+      </w:pPr>
+      <w:r>
+        <w:rPr>
+          <w:rFonts w:eastAsia="Open Sans" w:cs="Open Sans" w:ascii="Open Sans" w:hAnsi="Open Sans"/>
+          <w:sz w:val="20"/>
+          <w:szCs w:val="20"/>
+          <w:lang w:val="es-CO"/>
+        </w:rPr>
+      </w:r>
+    </w:p>
+    <w:p>
+      <w:pPr>
+        <w:pStyle w:val="Normal"/>
+        <w:ind w:right="-1"/>
+        <w:rPr>
+          <w:rFonts w:ascii="Open Sans" w:hAnsi="Open Sans" w:eastAsia="Open Sans" w:cs="Open Sans"/>
+          <w:sz w:val="20"/>
+          <w:szCs w:val="20"/>
+          <w:lang w:val="es-CO"/>
+        </w:rPr>
+      </w:pPr>
+      <w:r>
+        <w:rPr>
+          <w:rFonts w:eastAsia="Open Sans" w:cs="Open Sans" w:ascii="Open Sans" w:hAnsi="Open Sans"/>
+          <w:sz w:val="20"/>
+          <w:szCs w:val="20"/>
+          <w:lang w:val="es-CO"/>
+        </w:rPr>
       </w:r>
     </w:p>
     <w:p>
@@ -5194,7 +7164,7 @@
       </w:pPr>
       <w:r>
         <w:rPr>
-          <w:rStyle w:val="FootnoteCharacters5"/>
+          <w:rStyle w:val="FootnoteCharacters7"/>
         </w:rPr>
         <w:footnoteRef/>
       </w:r>
@@ -5741,6 +7711,20 @@
       <w:vertAlign w:val="superscript"/>
     </w:rPr>
   </w:style>
+  <w:style w:type="character" w:styleId="FootnoteCharacters6">
+    <w:name w:val="Footnote Characters6"/>
+    <w:qFormat/>
+    <w:rPr>
+      <w:vertAlign w:val="superscript"/>
+    </w:rPr>
+  </w:style>
+  <w:style w:type="character" w:styleId="FootnoteCharacters7">
+    <w:name w:val="Footnote Characters7"/>
+    <w:qFormat/>
+    <w:rPr>
+      <w:vertAlign w:val="superscript"/>
+    </w:rPr>
+  </w:style>
   <w:style w:type="character" w:styleId="FootnoteReference">
     <w:name w:val="Footnote Reference"/>
     <w:rPr>
@@ -5777,6 +7761,20 @@
   </w:style>
   <w:style w:type="character" w:styleId="EndnoteCharacters4">
     <w:name w:val="Endnote Characters4"/>
+    <w:qFormat/>
+    <w:rPr>
+      <w:vertAlign w:val="superscript"/>
+    </w:rPr>
+  </w:style>
+  <w:style w:type="character" w:styleId="EndnoteCharacters5">
+    <w:name w:val="Endnote Characters5"/>
+    <w:qFormat/>
+    <w:rPr>
+      <w:vertAlign w:val="superscript"/>
+    </w:rPr>
+  </w:style>
+  <w:style w:type="character" w:styleId="EndnoteCharacters6">
+    <w:name w:val="Endnote Characters6"/>
     <w:qFormat/>
     <w:rPr>
       <w:vertAlign w:val="superscript"/>

</xml_diff>

<commit_message>
inicio de primer ejemplo de modelación con ecuaciones cuadráticas solucionando con tablas y gráficos
</commit_message>
<xml_diff>
--- a/referents/1_precalculo_stewart/1_fundamentos/1_5_ecuaciones/6_propuesta_presentada_congreso_humanos_XXI/de_las_funciones_a_las_ecuaciones_como_resolver_ecuaciones_con_python.docx
+++ b/referents/1_precalculo_stewart/1_fundamentos/1_5_ecuaciones/6_propuesta_presentada_congreso_humanos_XXI/de_las_funciones_a_las_ecuaciones_como_resolver_ecuaciones_con_python.docx
@@ -139,6 +139,47 @@
           <w:szCs w:val="20"/>
           <w:lang w:val="es-CO"/>
         </w:rPr>
+        <w:t xml:space="preserve">Debo incluir en este artículo, una diferenciación entre el lenguaje algebraico y el lenguaje python. Pues el lenguaje algebraico es fácil de escribir por ser corto, una sola letra por variable, pero el lenguaje python es de abreviaturas para las variables, lo que lo hace fácil de escribir y legible. </w:t>
+      </w:r>
+    </w:p>
+    <w:p>
+      <w:pPr>
+        <w:pStyle w:val="Normal"/>
+        <w:ind w:right="-1"/>
+        <w:rPr>
+          <w:rFonts w:ascii="Open Sans" w:hAnsi="Open Sans" w:eastAsia="Open Sans" w:cs="Open Sans"/>
+          <w:sz w:val="20"/>
+          <w:szCs w:val="20"/>
+          <w:lang w:val="es-CO"/>
+        </w:rPr>
+      </w:pPr>
+      <w:r>
+        <w:rPr>
+          <w:rFonts w:eastAsia="Open Sans" w:cs="Open Sans" w:ascii="Open Sans" w:hAnsi="Open Sans"/>
+          <w:sz w:val="20"/>
+          <w:szCs w:val="20"/>
+          <w:lang w:val="es-CO"/>
+        </w:rPr>
+      </w:r>
+    </w:p>
+    <w:p>
+      <w:pPr>
+        <w:pStyle w:val="Normal"/>
+        <w:ind w:right="-1"/>
+        <w:rPr>
+          <w:rFonts w:ascii="Open Sans" w:hAnsi="Open Sans" w:eastAsia="Open Sans" w:cs="Open Sans"/>
+          <w:sz w:val="20"/>
+          <w:szCs w:val="20"/>
+          <w:lang w:val="es-CO"/>
+        </w:rPr>
+      </w:pPr>
+      <w:r>
+        <w:rPr>
+          <w:rFonts w:eastAsia="Open Sans" w:cs="Open Sans" w:ascii="Open Sans" w:hAnsi="Open Sans"/>
+          <w:sz w:val="20"/>
+          <w:szCs w:val="20"/>
+          <w:lang w:val="es-CO"/>
+        </w:rPr>
       </w:r>
     </w:p>
     <w:p>
@@ -197,55 +238,7 @@
         <w:rPr>
           <w:sz w:val="18"/>
         </w:rPr>
-        <w:t xml:space="preserve">Desde este punto de vista, las ecuaciones, son comparaciones de funciones; y resolver ecuaciones significa encontrar puntos del dominio donde estas funciones se hacen de igual valor.  Esta perspectiva posibilita que el estudiante resuelva ecuaciones a partir de </w:t>
-      </w:r>
-      <w:r>
-        <w:rPr>
-          <w:sz w:val="18"/>
-        </w:rPr>
-        <w:t xml:space="preserve">las </w:t>
-      </w:r>
-      <w:r>
-        <w:rPr>
-          <w:sz w:val="18"/>
-        </w:rPr>
-        <w:t xml:space="preserve">representaciones tabulares y gráficas </w:t>
-      </w:r>
-      <w:r>
-        <w:rPr>
-          <w:sz w:val="18"/>
-        </w:rPr>
-        <w:t xml:space="preserve">de las funciones asociadas </w:t>
-      </w:r>
-      <w:r>
-        <w:rPr>
-          <w:sz w:val="18"/>
-        </w:rPr>
-        <w:t xml:space="preserve">que le permiten resolver por inspección, lectura </w:t>
-      </w:r>
-      <w:r>
-        <w:rPr>
-          <w:sz w:val="18"/>
-        </w:rPr>
-        <w:t>o interpretación</w:t>
-      </w:r>
-      <w:r>
-        <w:rPr>
-          <w:sz w:val="18"/>
-        </w:rPr>
-        <w:t xml:space="preserve">, lo que resuelve el problema de acceso y manipulación del lenguaje algebraico que aqueja a la gran mayoría de los estudiantes de secundaria y de educación superior. </w:t>
-      </w:r>
-      <w:r>
-        <w:rPr>
-          <w:sz w:val="18"/>
-        </w:rPr>
-        <w:t xml:space="preserve">Yo afirmo, desde mi experiencia docente de 16 años, que  en cuanto a la educación en modelación matemática, el currículo ha enfatizado en enseñar a resolver ecuaciones y en un porcentaje muy bajo en enseñar a plantear modelos. Es decir, nos dedicamos demasiado a enseñar a resolver modelos y no a enseñar a plantarlos. Esta costumbre no es aplicable en la actualidad, pues la resolución de ecuaciones ya es un problema computacional, y es más importante enseñar a resolver problemas reales que sean modelables matemáticamente. Por eso, en esta reflexon, quiero plantear un modeo de enseñar a modelar utilizando el entorno de lectura experimental llamado Jupyter Notebook y la librería Sympy de Python que resuelve ecuaciones a través de su función incorporada. Y también quiero mostrar como con las representaciones tabulares y gráficas elaboradas con pandas, matplotlib y plotly, el estudiante puede resolver ecuaciones por inspección, lectura o interpretación de estas representaciones semióticas.  </w:t>
-      </w:r>
-      <w:r>
-        <w:rPr>
-          <w:sz w:val="18"/>
-        </w:rPr>
-        <w:t xml:space="preserve">También debo justificar que el uso de pandas y matplotlib para obtener representaciones tabulares y gráficas, disminuye la distancia entre lo que se enseña en la universidad y lo que requiere en la empresa privada, ya que estas librerías no son escolares, lo que hace que se adapten muy bien a los contextos reales, lo cuales no son los contextos escolares que de las funciones se presentan. </w:t>
+        <w:t xml:space="preserve">Desde este punto de vista, las ecuaciones, son comparaciones de funciones; y resolver ecuaciones significa encontrar puntos del dominio donde estas funciones se hacen de igual valor.  Esta perspectiva posibilita que el estudiante resuelva ecuaciones a partir de las representaciones tabulares y gráficas de las funciones asociadas que le permiten resolver por inspección, lectura o interpretación, lo que resuelve el problema de acceso y manipulación del lenguaje algebraico que aqueja a la gran mayoría de los estudiantes de secundaria y de educación superior. Yo afirmo, desde mi experiencia docente de 16 años, que  en cuanto a la educación en modelación matemática, el currículo ha enfatizado en enseñar a resolver ecuaciones y en un porcentaje muy bajo en enseñar a plantear modelos. Es decir, nos dedicamos demasiado a enseñar a resolver modelos y no a enseñar a plantarlos. Esta costumbre no es aplicable en la actualidad, pues la resolución de ecuaciones ya es un problema computacional, y es más importante enseñar a resolver problemas reales que sean modelables matemáticamente. Por eso, en esta reflexon, quiero plantear un modeo de enseñar a modelar utilizando el entorno de lectura experimental llamado Jupyter Notebook y la librería Sympy de Python que resuelve ecuaciones a través de su función incorporada. Y también quiero mostrar como con las representaciones tabulares y gráficas elaboradas con pandas, matplotlib y plotly, el estudiante puede resolver ecuaciones por inspección, lectura o interpretación de estas representaciones semióticas.  También debo justificar que el uso de pandas y matplotlib para obtener representaciones tabulares y gráficas, disminuye la distancia entre lo que se enseña en la universidad y lo que requiere en la empresa privada, ya que estas librerías no son escolares, lo que hace que se adapten muy bien a los contextos reales, lo cuales no son los contextos escolares que de las funciones se presentan. </w:t>
       </w:r>
       <w:r>
         <w:rPr>
@@ -1647,7 +1640,7 @@
                 <w:sz w:val="20"/>
                 <w:szCs w:val="20"/>
               </w:rPr>
-              <w:t xml:space="preserve">14:00 AM </w:t>
+              <w:t>14:00 AM</w:t>
             </w:r>
           </w:p>
         </w:tc>
@@ -3517,67 +3510,39 @@
           <w:b/>
           <w:bCs/>
         </w:rPr>
-        <w:t xml:space="preserve">Sea hace necesario incluir un aparte de este artículo donde se presente una comparación de las ventajas y desventajas de resolver ecuaciones a través de razonamientos algebraicos frente a la solución de ecuaciones a través de la </w:t>
-      </w:r>
-      <w:r>
+        <w:t>Sea hace necesario incluir un aparte de este artículo donde se presente una comparación de las ventajas y desventajas de resolver ecuaciones a través de razonamientos algebraicos frente a la solución de ecuaciones a través de la inspección, lectura o interpretación de las representaciones tabulares y gráficas de las funciones que forman los lados de la ecuación a resolver</w:t>
+      </w:r>
+    </w:p>
+    <w:p>
+      <w:pPr>
+        <w:pStyle w:val="Normal"/>
+        <w:ind w:right="-1"/>
         <w:rPr>
           <w:b/>
           <w:bCs/>
         </w:rPr>
-        <w:t>inspección,</w:t>
-      </w:r>
+      </w:pPr>
       <w:r>
         <w:rPr>
           <w:b/>
           <w:bCs/>
         </w:rPr>
-        <w:t xml:space="preserve"> lectura </w:t>
-      </w:r>
-      <w:r>
+      </w:r>
+    </w:p>
+    <w:p>
+      <w:pPr>
+        <w:pStyle w:val="Normal"/>
+        <w:ind w:right="-1"/>
         <w:rPr>
           <w:b/>
           <w:bCs/>
         </w:rPr>
-        <w:t xml:space="preserve">o interpretación </w:t>
-      </w:r>
+      </w:pPr>
       <w:r>
         <w:rPr>
           <w:b/>
           <w:bCs/>
         </w:rPr>
-        <w:t>de las representaciones tabulares y gráficas de las funciones que forman los lados de la ecuación a resolver</w:t>
-      </w:r>
-    </w:p>
-    <w:p>
-      <w:pPr>
-        <w:pStyle w:val="Normal"/>
-        <w:ind w:right="-1"/>
-        <w:rPr>
-          <w:b/>
-          <w:bCs/>
-        </w:rPr>
-      </w:pPr>
-      <w:r>
-        <w:rPr>
-          <w:b/>
-          <w:bCs/>
-        </w:rPr>
-      </w:r>
-    </w:p>
-    <w:p>
-      <w:pPr>
-        <w:pStyle w:val="Normal"/>
-        <w:ind w:right="-1"/>
-        <w:rPr>
-          <w:b/>
-          <w:bCs/>
-        </w:rPr>
-      </w:pPr>
-      <w:r>
-        <w:rPr>
-          <w:b/>
-          <w:bCs/>
-        </w:rPr>
       </w:r>
     </w:p>
     <w:p>
@@ -3665,94 +3630,27 @@
           <w:szCs w:val="18"/>
           <w:lang w:val="es-CO"/>
         </w:rPr>
-        <w:t>Presentar una perspectiva alternativa sobre la enseñanza de ecuaciones mediante funciones, utilizando herramientas tecnológicas como Jupyter Notebook y la</w:t>
-      </w:r>
-      <w:r>
-        <w:rPr>
-          <w:rFonts w:eastAsia="Open Sans" w:cs="Open Sans" w:ascii="Open Sans" w:hAnsi="Open Sans"/>
-          <w:b w:val="false"/>
-          <w:bCs w:val="false"/>
-          <w:spacing w:val="-1"/>
-          <w:sz w:val="18"/>
-          <w:szCs w:val="18"/>
-          <w:lang w:val="es-CO"/>
-        </w:rPr>
-        <w:t xml:space="preserve">s </w:t>
-      </w:r>
-      <w:r>
-        <w:rPr>
-          <w:rFonts w:eastAsia="Open Sans" w:cs="Open Sans" w:ascii="Open Sans" w:hAnsi="Open Sans"/>
-          <w:b w:val="false"/>
-          <w:bCs w:val="false"/>
-          <w:spacing w:val="-1"/>
-          <w:sz w:val="18"/>
-          <w:szCs w:val="18"/>
-          <w:lang w:val="es-CO"/>
-        </w:rPr>
-        <w:t>librería</w:t>
-      </w:r>
-      <w:r>
-        <w:rPr>
-          <w:rFonts w:eastAsia="Open Sans" w:cs="Open Sans" w:ascii="Open Sans" w:hAnsi="Open Sans"/>
-          <w:b w:val="false"/>
-          <w:bCs w:val="false"/>
-          <w:spacing w:val="-1"/>
-          <w:sz w:val="18"/>
-          <w:szCs w:val="18"/>
-          <w:lang w:val="es-CO"/>
-        </w:rPr>
-        <w:t>s</w:t>
-      </w:r>
-      <w:r>
-        <w:rPr>
-          <w:rFonts w:eastAsia="Open Sans" w:cs="Open Sans" w:ascii="Open Sans" w:hAnsi="Open Sans"/>
-          <w:b w:val="false"/>
-          <w:bCs w:val="false"/>
-          <w:spacing w:val="-1"/>
-          <w:sz w:val="18"/>
-          <w:szCs w:val="18"/>
-          <w:lang w:val="es-CO"/>
-        </w:rPr>
-        <w:t xml:space="preserve"> Sympy, </w:t>
-      </w:r>
-      <w:r>
-        <w:rPr>
-          <w:rFonts w:eastAsia="Open Sans" w:cs="Open Sans" w:ascii="Open Sans" w:hAnsi="Open Sans"/>
-          <w:b w:val="false"/>
-          <w:bCs w:val="false"/>
-          <w:spacing w:val="-1"/>
-          <w:sz w:val="18"/>
-          <w:szCs w:val="18"/>
-          <w:lang w:val="es-CO"/>
-        </w:rPr>
-        <w:t>Pandas, Matplotlib y Plotly</w:t>
-      </w:r>
-      <w:r>
-        <w:rPr>
-          <w:rFonts w:eastAsia="Open Sans" w:cs="Open Sans" w:ascii="Open Sans" w:hAnsi="Open Sans"/>
-          <w:b w:val="false"/>
-          <w:bCs w:val="false"/>
-          <w:spacing w:val="-1"/>
-          <w:sz w:val="18"/>
-          <w:szCs w:val="18"/>
-          <w:lang w:val="es-CO"/>
-        </w:rPr>
-        <w:t xml:space="preserve"> de Python, para resolver ecuaciones por inspección, observación, lectura o interpretación de representaciones tabulares y gráficas.</w:t>
-      </w:r>
-    </w:p>
-    <w:p>
-      <w:pPr>
-        <w:pStyle w:val="Normal"/>
-        <w:ind w:right="-1"/>
-        <w:rPr>
-          <w:rFonts w:ascii="Open Sans" w:hAnsi="Open Sans" w:eastAsia="Open Sans" w:cs="Open Sans"/>
-          <w:sz w:val="20"/>
-          <w:szCs w:val="20"/>
-          <w:lang w:val="es-CO"/>
-        </w:rPr>
-      </w:pPr>
-      <w:r>
-        <w:rPr/>
+        <w:t>Presentar una perspectiva alternativa sobre la enseñanza de ecuaciones mediante funciones, utilizando herramientas tecnológicas como Jupyter Notebook y las librerías Sympy, Pandas, Matplotlib y Plotly de Python, para resolver ecuaciones por inspección, observación, lectura o interpretación de representaciones tabulares y gráficas.</w:t>
+      </w:r>
+    </w:p>
+    <w:p>
+      <w:pPr>
+        <w:pStyle w:val="Normal"/>
+        <w:ind w:right="-1"/>
+        <w:rPr>
+          <w:rFonts w:ascii="Open Sans" w:hAnsi="Open Sans" w:eastAsia="Open Sans" w:cs="Open Sans"/>
+          <w:sz w:val="20"/>
+          <w:szCs w:val="20"/>
+          <w:lang w:val="es-CO"/>
+        </w:rPr>
+      </w:pPr>
+      <w:r>
+        <w:rPr>
+          <w:rFonts w:eastAsia="Open Sans" w:cs="Open Sans" w:ascii="Open Sans" w:hAnsi="Open Sans"/>
+          <w:sz w:val="20"/>
+          <w:szCs w:val="20"/>
+          <w:lang w:val="es-CO"/>
+        </w:rPr>
       </w:r>
     </w:p>
     <w:p>
@@ -4088,31 +3986,7 @@
           <w:szCs w:val="18"/>
           <w:lang w:val="es-CO"/>
         </w:rPr>
-        <w:t xml:space="preserve">- Desarrollar un enfoque educativo que priorice la enseñanza de la modelación matemática sobre la mera resolución de ecuaciones, enfatizando la importancia </w:t>
-      </w:r>
-      <w:r>
-        <w:rPr>
-          <w:rFonts w:eastAsia="Open Sans" w:cs="Open Sans" w:ascii="Open Sans" w:hAnsi="Open Sans"/>
-          <w:b w:val="false"/>
-          <w:bCs w:val="false"/>
-          <w:spacing w:val="-1"/>
-          <w:sz w:val="18"/>
-          <w:szCs w:val="18"/>
-          <w:lang w:val="es-CO"/>
-        </w:rPr>
-        <w:t xml:space="preserve">actual </w:t>
-      </w:r>
-      <w:r>
-        <w:rPr>
-          <w:rFonts w:eastAsia="Open Sans" w:cs="Open Sans" w:ascii="Open Sans" w:hAnsi="Open Sans"/>
-          <w:b w:val="false"/>
-          <w:bCs w:val="false"/>
-          <w:spacing w:val="-1"/>
-          <w:sz w:val="18"/>
-          <w:szCs w:val="18"/>
-          <w:lang w:val="es-CO"/>
-        </w:rPr>
-        <w:t>de plantear modelos matemáticos.</w:t>
+        <w:t>- Desarrollar un enfoque educativo que priorice la enseñanza de la modelación matemática sobre la mera resolución de ecuaciones, enfatizando la importancia actual de plantear modelos matemáticos.</w:t>
       </w:r>
     </w:p>
     <w:p>
@@ -4211,7 +4085,12 @@
         </w:rPr>
       </w:pPr>
       <w:r>
-        <w:rPr/>
+        <w:rPr>
+          <w:rFonts w:eastAsia="Open Sans" w:cs="Open Sans" w:ascii="Open Sans" w:hAnsi="Open Sans"/>
+          <w:sz w:val="20"/>
+          <w:szCs w:val="20"/>
+          <w:lang w:val="es-CO"/>
+        </w:rPr>
       </w:r>
     </w:p>
     <w:p>
@@ -4250,118 +4129,56 @@
         </w:rPr>
       </w:pPr>
       <w:r>
-        <w:rPr/>
-      </w:r>
-    </w:p>
-    <w:p>
-      <w:pPr>
-        <w:pStyle w:val="Normal"/>
-        <w:ind w:right="-1"/>
-        <w:rPr>
-          <w:rFonts w:ascii="Open Sans" w:hAnsi="Open Sans" w:eastAsia="Open Sans" w:cs="Open Sans"/>
-          <w:sz w:val="20"/>
-          <w:szCs w:val="20"/>
-          <w:lang w:val="es-CO"/>
-        </w:rPr>
-      </w:pPr>
-      <w:r>
-        <w:rPr>
-          <w:rFonts w:eastAsia="Open Sans" w:cs="Open Sans" w:ascii="Open Sans" w:hAnsi="Open Sans"/>
-          <w:b w:val="false"/>
-          <w:bCs w:val="false"/>
-          <w:spacing w:val="-1"/>
-          <w:sz w:val="18"/>
-          <w:szCs w:val="18"/>
-          <w:lang w:val="es-CO"/>
-        </w:rPr>
-        <w:t xml:space="preserve">La integración de la tecnología en la educación matemática es esencial en el contexto educativo actual. La tecnología no solo facilita el acceso a herramientas avanzadas de cálculo </w:t>
-      </w:r>
-      <w:r>
-        <w:rPr>
-          <w:rFonts w:eastAsia="Open Sans" w:cs="Open Sans" w:ascii="Open Sans" w:hAnsi="Open Sans"/>
-          <w:b w:val="false"/>
-          <w:bCs w:val="false"/>
-          <w:spacing w:val="-1"/>
-          <w:sz w:val="18"/>
-          <w:szCs w:val="18"/>
-          <w:lang w:val="es-CO"/>
-        </w:rPr>
-        <w:t>(Sympy de Python)</w:t>
-      </w:r>
-      <w:r>
-        <w:rPr>
-          <w:rFonts w:eastAsia="Open Sans" w:cs="Open Sans" w:ascii="Open Sans" w:hAnsi="Open Sans"/>
-          <w:b w:val="false"/>
-          <w:bCs w:val="false"/>
-          <w:spacing w:val="-1"/>
-          <w:sz w:val="18"/>
-          <w:szCs w:val="18"/>
-          <w:lang w:val="es-CO"/>
-        </w:rPr>
-        <w:t xml:space="preserve"> y visualización </w:t>
-      </w:r>
-      <w:r>
-        <w:rPr>
-          <w:rFonts w:eastAsia="Open Sans" w:cs="Open Sans" w:ascii="Open Sans" w:hAnsi="Open Sans"/>
-          <w:b w:val="false"/>
-          <w:bCs w:val="false"/>
-          <w:spacing w:val="-1"/>
-          <w:sz w:val="18"/>
-          <w:szCs w:val="18"/>
-          <w:lang w:val="es-CO"/>
-        </w:rPr>
-        <w:t>(Matplotlib y plotly de Python)</w:t>
-      </w:r>
-      <w:r>
-        <w:rPr>
-          <w:rFonts w:eastAsia="Open Sans" w:cs="Open Sans" w:ascii="Open Sans" w:hAnsi="Open Sans"/>
-          <w:b w:val="false"/>
-          <w:bCs w:val="false"/>
-          <w:spacing w:val="-1"/>
-          <w:sz w:val="18"/>
-          <w:szCs w:val="18"/>
-          <w:lang w:val="es-CO"/>
-        </w:rPr>
-        <w:t xml:space="preserve">, sino que también transforma la forma en que los estudiantes interactúan con conceptos matemáticos </w:t>
-      </w:r>
-      <w:r>
-        <w:rPr>
-          <w:rFonts w:eastAsia="Open Sans" w:cs="Open Sans" w:ascii="Open Sans" w:hAnsi="Open Sans"/>
-          <w:b w:val="false"/>
-          <w:bCs w:val="false"/>
-          <w:spacing w:val="-1"/>
-          <w:sz w:val="18"/>
-          <w:szCs w:val="18"/>
-          <w:lang w:val="es-CO"/>
-        </w:rPr>
-        <w:t>(Cuadernos Jupyter para lectura interactiva y experimental)</w:t>
-      </w:r>
-      <w:r>
-        <w:rPr>
-          <w:rFonts w:eastAsia="Open Sans" w:cs="Open Sans" w:ascii="Open Sans" w:hAnsi="Open Sans"/>
-          <w:b w:val="false"/>
-          <w:bCs w:val="false"/>
-          <w:spacing w:val="-1"/>
-          <w:sz w:val="18"/>
-          <w:szCs w:val="18"/>
-          <w:lang w:val="es-CO"/>
-        </w:rPr>
-        <w:t>. En particular, el uso de plataformas como Jupyter Notebook y bibliotecas como Sympy, Pandas, Matplotlib y Plotly en Python, abre nuevas oportunidades para la enseñanza y aprendizaje de las matemáticas.</w:t>
-      </w:r>
-    </w:p>
-    <w:p>
-      <w:pPr>
-        <w:pStyle w:val="Normal"/>
-        <w:ind w:right="-1"/>
-        <w:rPr>
-          <w:rFonts w:ascii="Open Sans" w:hAnsi="Open Sans" w:eastAsia="Open Sans" w:cs="Open Sans"/>
-          <w:sz w:val="20"/>
-          <w:szCs w:val="20"/>
-          <w:lang w:val="es-CO"/>
-        </w:rPr>
-      </w:pPr>
-      <w:r>
-        <w:rPr/>
+        <w:rPr>
+          <w:rFonts w:eastAsia="Open Sans" w:cs="Open Sans" w:ascii="Open Sans" w:hAnsi="Open Sans"/>
+          <w:sz w:val="20"/>
+          <w:szCs w:val="20"/>
+          <w:lang w:val="es-CO"/>
+        </w:rPr>
+      </w:r>
+    </w:p>
+    <w:p>
+      <w:pPr>
+        <w:pStyle w:val="Normal"/>
+        <w:ind w:right="-1"/>
+        <w:rPr>
+          <w:rFonts w:ascii="Open Sans" w:hAnsi="Open Sans" w:eastAsia="Open Sans" w:cs="Open Sans"/>
+          <w:sz w:val="20"/>
+          <w:szCs w:val="20"/>
+          <w:lang w:val="es-CO"/>
+        </w:rPr>
+      </w:pPr>
+      <w:r>
+        <w:rPr>
+          <w:rFonts w:eastAsia="Open Sans" w:cs="Open Sans" w:ascii="Open Sans" w:hAnsi="Open Sans"/>
+          <w:b w:val="false"/>
+          <w:bCs w:val="false"/>
+          <w:spacing w:val="-1"/>
+          <w:sz w:val="18"/>
+          <w:szCs w:val="18"/>
+          <w:lang w:val="es-CO"/>
+        </w:rPr>
+        <w:t>La integración de la tecnología en la educación matemática es esencial en el contexto educativo actual. La tecnología no solo facilita el acceso a herramientas avanzadas de cálculo (Sympy de Python) y visualización (Matplotlib y plotly de Python), sino que también transforma la forma en que los estudiantes interactúan con conceptos matemáticos (Cuadernos Jupyter para lectura interactiva y experimental). En particular, el uso de plataformas como Jupyter Notebook y bibliotecas como Sympy, Pandas, Matplotlib y Plotly en Python, abre nuevas oportunidades para la enseñanza y aprendizaje de las matemáticas.</w:t>
+      </w:r>
+    </w:p>
+    <w:p>
+      <w:pPr>
+        <w:pStyle w:val="Normal"/>
+        <w:ind w:right="-1"/>
+        <w:rPr>
+          <w:rFonts w:ascii="Open Sans" w:hAnsi="Open Sans" w:eastAsia="Open Sans" w:cs="Open Sans"/>
+          <w:sz w:val="20"/>
+          <w:szCs w:val="20"/>
+          <w:lang w:val="es-CO"/>
+        </w:rPr>
+      </w:pPr>
+      <w:r>
+        <w:rPr>
+          <w:rFonts w:eastAsia="Open Sans" w:cs="Open Sans" w:ascii="Open Sans" w:hAnsi="Open Sans"/>
+          <w:sz w:val="20"/>
+          <w:szCs w:val="20"/>
+          <w:lang w:val="es-CO"/>
+        </w:rPr>
       </w:r>
     </w:p>
     <w:p>
@@ -4400,7 +4217,12 @@
         </w:rPr>
       </w:pPr>
       <w:r>
-        <w:rPr/>
+        <w:rPr>
+          <w:rFonts w:eastAsia="Open Sans" w:cs="Open Sans" w:ascii="Open Sans" w:hAnsi="Open Sans"/>
+          <w:sz w:val="20"/>
+          <w:szCs w:val="20"/>
+          <w:lang w:val="es-CO"/>
+        </w:rPr>
       </w:r>
     </w:p>
     <w:p>
@@ -4439,7 +4261,12 @@
         </w:rPr>
       </w:pPr>
       <w:r>
-        <w:rPr/>
+        <w:rPr>
+          <w:rFonts w:eastAsia="Open Sans" w:cs="Open Sans" w:ascii="Open Sans" w:hAnsi="Open Sans"/>
+          <w:sz w:val="20"/>
+          <w:szCs w:val="20"/>
+          <w:lang w:val="es-CO"/>
+        </w:rPr>
       </w:r>
     </w:p>
     <w:p>
@@ -4478,7 +4305,12 @@
         </w:rPr>
       </w:pPr>
       <w:r>
-        <w:rPr/>
+        <w:rPr>
+          <w:rFonts w:eastAsia="Open Sans" w:cs="Open Sans" w:ascii="Open Sans" w:hAnsi="Open Sans"/>
+          <w:sz w:val="20"/>
+          <w:szCs w:val="20"/>
+          <w:lang w:val="es-CO"/>
+        </w:rPr>
       </w:r>
     </w:p>
     <w:p>
@@ -4517,7 +4349,12 @@
         </w:rPr>
       </w:pPr>
       <w:r>
-        <w:rPr/>
+        <w:rPr>
+          <w:rFonts w:eastAsia="Open Sans" w:cs="Open Sans" w:ascii="Open Sans" w:hAnsi="Open Sans"/>
+          <w:sz w:val="20"/>
+          <w:szCs w:val="20"/>
+          <w:lang w:val="es-CO"/>
+        </w:rPr>
       </w:r>
     </w:p>
     <w:p>
@@ -4556,22 +4393,32 @@
         </w:rPr>
       </w:pPr>
       <w:r>
-        <w:rPr/>
-      </w:r>
-    </w:p>
-    <w:p>
-      <w:pPr>
-        <w:pStyle w:val="Normal"/>
-        <w:ind w:right="-1"/>
-        <w:rPr>
-          <w:rFonts w:ascii="Open Sans" w:hAnsi="Open Sans" w:eastAsia="Open Sans" w:cs="Open Sans"/>
-          <w:sz w:val="20"/>
-          <w:szCs w:val="20"/>
-          <w:lang w:val="es-CO"/>
-        </w:rPr>
-      </w:pPr>
-      <w:r>
-        <w:rPr/>
+        <w:rPr>
+          <w:rFonts w:eastAsia="Open Sans" w:cs="Open Sans" w:ascii="Open Sans" w:hAnsi="Open Sans"/>
+          <w:sz w:val="20"/>
+          <w:szCs w:val="20"/>
+          <w:lang w:val="es-CO"/>
+        </w:rPr>
+      </w:r>
+    </w:p>
+    <w:p>
+      <w:pPr>
+        <w:pStyle w:val="Normal"/>
+        <w:ind w:right="-1"/>
+        <w:rPr>
+          <w:rFonts w:ascii="Open Sans" w:hAnsi="Open Sans" w:eastAsia="Open Sans" w:cs="Open Sans"/>
+          <w:sz w:val="20"/>
+          <w:szCs w:val="20"/>
+          <w:lang w:val="es-CO"/>
+        </w:rPr>
+      </w:pPr>
+      <w:r>
+        <w:rPr>
+          <w:rFonts w:eastAsia="Open Sans" w:cs="Open Sans" w:ascii="Open Sans" w:hAnsi="Open Sans"/>
+          <w:sz w:val="20"/>
+          <w:szCs w:val="20"/>
+          <w:lang w:val="es-CO"/>
+        </w:rPr>
       </w:r>
     </w:p>
     <w:p>
@@ -4783,19 +4630,7 @@
           <w:szCs w:val="20"/>
           <w:lang w:val="es-CO"/>
         </w:rPr>
-        <w:t xml:space="preserve">- </w:t>
-      </w:r>
-      <w:r>
-        <w:rPr>
-          <w:rFonts w:eastAsia="Open Sans" w:cs="Open Sans" w:ascii="Open Sans" w:hAnsi="Open Sans"/>
-          <w:b w:val="false"/>
-          <w:bCs w:val="false"/>
-          <w:spacing w:val="-1"/>
-          <w:sz w:val="20"/>
-          <w:szCs w:val="20"/>
-          <w:lang w:val="es-CO"/>
-        </w:rPr>
-        <w:t xml:space="preserve">Justificación de un enfoque pedagógico de aula invertida para estimular el aprendizaje autónomo necesario para posibilitar la lectura experimental e interactiva de los contenidos a enseñar. Donde los cuadernos Jupyter están publicados en repositorios en la red social GitHub y los videos de apoyo a esta lectura están el el canal DiMathData de la red social YouTube.   </w:t>
+        <w:t xml:space="preserve">- Justificación de un enfoque pedagógico de aula invertida para estimular el aprendizaje autónomo necesario para posibilitar la lectura experimental e interactiva de los contenidos a enseñar. Donde los cuadernos Jupyter están publicados en repositorios en la red social GitHub y los videos de apoyo a esta lectura están el el canal DiMathData de la red social YouTube.   </w:t>
       </w:r>
     </w:p>
     <w:p>
@@ -7164,7 +6999,7 @@
       </w:pPr>
       <w:r>
         <w:rPr>
-          <w:rStyle w:val="FootnoteCharacters7"/>
+          <w:rStyle w:val="FootnoteCharacters8"/>
         </w:rPr>
         <w:footnoteRef/>
       </w:r>
@@ -7725,6 +7560,13 @@
       <w:vertAlign w:val="superscript"/>
     </w:rPr>
   </w:style>
+  <w:style w:type="character" w:styleId="FootnoteCharacters8">
+    <w:name w:val="Footnote Characters8"/>
+    <w:qFormat/>
+    <w:rPr>
+      <w:vertAlign w:val="superscript"/>
+    </w:rPr>
+  </w:style>
   <w:style w:type="character" w:styleId="FootnoteReference">
     <w:name w:val="Footnote Reference"/>
     <w:rPr>
@@ -7775,6 +7617,13 @@
   </w:style>
   <w:style w:type="character" w:styleId="EndnoteCharacters6">
     <w:name w:val="Endnote Characters6"/>
+    <w:qFormat/>
+    <w:rPr>
+      <w:vertAlign w:val="superscript"/>
+    </w:rPr>
+  </w:style>
+  <w:style w:type="character" w:styleId="EndnoteCharacters7">
+    <w:name w:val="Endnote Characters7"/>
     <w:qFormat/>
     <w:rPr>
       <w:vertAlign w:val="superscript"/>

</xml_diff>

<commit_message>
ya tenemos los 20 problemas de ejercitación sobre predecir a partir del modelo función cuadrática.
</commit_message>
<xml_diff>
--- a/referents/1_precalculo_stewart/1_fundamentos/1_5_ecuaciones/6_propuesta_presentada_congreso_humanos_XXI/de_las_funciones_a_las_ecuaciones_como_resolver_ecuaciones_con_python.docx
+++ b/referents/1_precalculo_stewart/1_fundamentos/1_5_ecuaciones/6_propuesta_presentada_congreso_humanos_XXI/de_las_funciones_a_las_ecuaciones_como_resolver_ecuaciones_con_python.docx
@@ -119,6 +119,36 @@
           <w:lang w:val="es-CO"/>
         </w:rPr>
         <w:t>Colombia</w:t>
+      </w:r>
+    </w:p>
+    <w:p>
+      <w:pPr>
+        <w:pStyle w:val="Normal"/>
+        <w:ind w:right="-1"/>
+        <w:rPr>
+          <w:rFonts w:ascii="Open Sans" w:hAnsi="Open Sans" w:eastAsia="Open Sans" w:cs="Open Sans"/>
+          <w:sz w:val="20"/>
+          <w:szCs w:val="20"/>
+          <w:lang w:val="es-CO"/>
+        </w:rPr>
+      </w:pPr>
+      <w:r>
+        <w:rPr/>
+      </w:r>
+    </w:p>
+    <w:p>
+      <w:pPr>
+        <w:pStyle w:val="Normal"/>
+        <w:ind w:right="-1"/>
+        <w:rPr>
+          <w:rFonts w:ascii="Open Sans" w:hAnsi="Open Sans" w:eastAsia="Open Sans" w:cs="Open Sans"/>
+          <w:sz w:val="20"/>
+          <w:szCs w:val="20"/>
+          <w:lang w:val="es-CO"/>
+        </w:rPr>
+      </w:pPr>
+      <w:r>
+        <w:rPr/>
       </w:r>
     </w:p>
     <w:p>
@@ -5203,6 +5233,1102 @@
           <w:szCs w:val="20"/>
           <w:lang w:val="es-CO"/>
         </w:rPr>
+        <w:t>Claro, aquí tienes una ampliación de esa diferenciación entre el lenguaje algebraico y el lenguaje Python:</w:t>
+      </w:r>
+    </w:p>
+    <w:p>
+      <w:pPr>
+        <w:pStyle w:val="Normal"/>
+        <w:ind w:right="-1"/>
+        <w:rPr>
+          <w:rFonts w:ascii="Open Sans" w:hAnsi="Open Sans" w:eastAsia="Open Sans" w:cs="Open Sans"/>
+          <w:sz w:val="20"/>
+          <w:szCs w:val="20"/>
+          <w:lang w:val="es-CO"/>
+        </w:rPr>
+      </w:pPr>
+      <w:r>
+        <w:rPr>
+          <w:rFonts w:eastAsia="Open Sans" w:cs="Open Sans" w:ascii="Open Sans" w:hAnsi="Open Sans"/>
+          <w:sz w:val="20"/>
+          <w:szCs w:val="20"/>
+          <w:lang w:val="es-CO"/>
+        </w:rPr>
+      </w:r>
+    </w:p>
+    <w:p>
+      <w:pPr>
+        <w:pStyle w:val="Normal"/>
+        <w:ind w:right="-1"/>
+        <w:rPr>
+          <w:rFonts w:ascii="Open Sans" w:hAnsi="Open Sans" w:eastAsia="Open Sans" w:cs="Open Sans"/>
+          <w:sz w:val="20"/>
+          <w:szCs w:val="20"/>
+          <w:lang w:val="es-CO"/>
+        </w:rPr>
+      </w:pPr>
+      <w:r>
+        <w:rPr>
+          <w:rFonts w:eastAsia="Open Sans" w:cs="Open Sans" w:ascii="Open Sans" w:hAnsi="Open Sans"/>
+          <w:sz w:val="20"/>
+          <w:szCs w:val="20"/>
+          <w:lang w:val="es-CO"/>
+        </w:rPr>
+        <w:t>---</w:t>
+      </w:r>
+    </w:p>
+    <w:p>
+      <w:pPr>
+        <w:pStyle w:val="Normal"/>
+        <w:ind w:right="-1"/>
+        <w:rPr>
+          <w:rFonts w:ascii="Open Sans" w:hAnsi="Open Sans" w:eastAsia="Open Sans" w:cs="Open Sans"/>
+          <w:sz w:val="20"/>
+          <w:szCs w:val="20"/>
+          <w:lang w:val="es-CO"/>
+        </w:rPr>
+      </w:pPr>
+      <w:r>
+        <w:rPr>
+          <w:rFonts w:eastAsia="Open Sans" w:cs="Open Sans" w:ascii="Open Sans" w:hAnsi="Open Sans"/>
+          <w:sz w:val="20"/>
+          <w:szCs w:val="20"/>
+          <w:lang w:val="es-CO"/>
+        </w:rPr>
+      </w:r>
+    </w:p>
+    <w:p>
+      <w:pPr>
+        <w:pStyle w:val="Normal"/>
+        <w:ind w:right="-1"/>
+        <w:rPr>
+          <w:rFonts w:ascii="Open Sans" w:hAnsi="Open Sans" w:eastAsia="Open Sans" w:cs="Open Sans"/>
+          <w:sz w:val="20"/>
+          <w:szCs w:val="20"/>
+          <w:lang w:val="es-CO"/>
+        </w:rPr>
+      </w:pPr>
+      <w:r>
+        <w:rPr>
+          <w:rFonts w:eastAsia="Open Sans" w:cs="Open Sans" w:ascii="Open Sans" w:hAnsi="Open Sans"/>
+          <w:sz w:val="20"/>
+          <w:szCs w:val="20"/>
+          <w:lang w:val="es-CO"/>
+        </w:rPr>
+        <w:t>### Diferenciación entre el lenguaje algebraico y el lenguaje Python</w:t>
+      </w:r>
+    </w:p>
+    <w:p>
+      <w:pPr>
+        <w:pStyle w:val="Normal"/>
+        <w:ind w:right="-1"/>
+        <w:rPr>
+          <w:rFonts w:ascii="Open Sans" w:hAnsi="Open Sans" w:eastAsia="Open Sans" w:cs="Open Sans"/>
+          <w:sz w:val="20"/>
+          <w:szCs w:val="20"/>
+          <w:lang w:val="es-CO"/>
+        </w:rPr>
+      </w:pPr>
+      <w:r>
+        <w:rPr>
+          <w:rFonts w:eastAsia="Open Sans" w:cs="Open Sans" w:ascii="Open Sans" w:hAnsi="Open Sans"/>
+          <w:sz w:val="20"/>
+          <w:szCs w:val="20"/>
+          <w:lang w:val="es-CO"/>
+        </w:rPr>
+      </w:r>
+    </w:p>
+    <w:p>
+      <w:pPr>
+        <w:pStyle w:val="Normal"/>
+        <w:ind w:right="-1"/>
+        <w:rPr>
+          <w:rFonts w:ascii="Open Sans" w:hAnsi="Open Sans" w:eastAsia="Open Sans" w:cs="Open Sans"/>
+          <w:sz w:val="20"/>
+          <w:szCs w:val="20"/>
+          <w:lang w:val="es-CO"/>
+        </w:rPr>
+      </w:pPr>
+      <w:r>
+        <w:rPr>
+          <w:rFonts w:eastAsia="Open Sans" w:cs="Open Sans" w:ascii="Open Sans" w:hAnsi="Open Sans"/>
+          <w:sz w:val="20"/>
+          <w:szCs w:val="20"/>
+          <w:lang w:val="es-CO"/>
+        </w:rPr>
+        <w:t>**Lenguaje Algebraico en Educación Secundaria y Universitaria:**</w:t>
+      </w:r>
+    </w:p>
+    <w:p>
+      <w:pPr>
+        <w:pStyle w:val="Normal"/>
+        <w:ind w:right="-1"/>
+        <w:rPr>
+          <w:rFonts w:ascii="Open Sans" w:hAnsi="Open Sans" w:eastAsia="Open Sans" w:cs="Open Sans"/>
+          <w:sz w:val="20"/>
+          <w:szCs w:val="20"/>
+          <w:lang w:val="es-CO"/>
+        </w:rPr>
+      </w:pPr>
+      <w:r>
+        <w:rPr>
+          <w:rFonts w:eastAsia="Open Sans" w:cs="Open Sans" w:ascii="Open Sans" w:hAnsi="Open Sans"/>
+          <w:sz w:val="20"/>
+          <w:szCs w:val="20"/>
+          <w:lang w:val="es-CO"/>
+        </w:rPr>
+      </w:r>
+    </w:p>
+    <w:p>
+      <w:pPr>
+        <w:pStyle w:val="Normal"/>
+        <w:ind w:right="-1"/>
+        <w:rPr>
+          <w:rFonts w:ascii="Open Sans" w:hAnsi="Open Sans" w:eastAsia="Open Sans" w:cs="Open Sans"/>
+          <w:sz w:val="20"/>
+          <w:szCs w:val="20"/>
+          <w:lang w:val="es-CO"/>
+        </w:rPr>
+      </w:pPr>
+      <w:r>
+        <w:rPr>
+          <w:rFonts w:eastAsia="Open Sans" w:cs="Open Sans" w:ascii="Open Sans" w:hAnsi="Open Sans"/>
+          <w:sz w:val="20"/>
+          <w:szCs w:val="20"/>
+          <w:lang w:val="es-CO"/>
+        </w:rPr>
+        <w:t xml:space="preserve">En la educación secundaria y universitaria, se enseña el uso del lenguaje algebraico para representar relaciones matemáticas y resolver problemas. Este lenguaje es caracterizado por su concisión y simplicidad. </w:t>
+      </w:r>
+    </w:p>
+    <w:p>
+      <w:pPr>
+        <w:pStyle w:val="Normal"/>
+        <w:ind w:right="-1"/>
+        <w:rPr>
+          <w:rFonts w:ascii="Open Sans" w:hAnsi="Open Sans" w:eastAsia="Open Sans" w:cs="Open Sans"/>
+          <w:sz w:val="20"/>
+          <w:szCs w:val="20"/>
+          <w:lang w:val="es-CO"/>
+        </w:rPr>
+      </w:pPr>
+      <w:r>
+        <w:rPr>
+          <w:rFonts w:eastAsia="Open Sans" w:cs="Open Sans" w:ascii="Open Sans" w:hAnsi="Open Sans"/>
+          <w:sz w:val="20"/>
+          <w:szCs w:val="20"/>
+          <w:lang w:val="es-CO"/>
+        </w:rPr>
+      </w:r>
+    </w:p>
+    <w:p>
+      <w:pPr>
+        <w:pStyle w:val="Normal"/>
+        <w:ind w:right="-1"/>
+        <w:rPr>
+          <w:rFonts w:ascii="Open Sans" w:hAnsi="Open Sans" w:eastAsia="Open Sans" w:cs="Open Sans"/>
+          <w:sz w:val="20"/>
+          <w:szCs w:val="20"/>
+          <w:lang w:val="es-CO"/>
+        </w:rPr>
+      </w:pPr>
+      <w:r>
+        <w:rPr>
+          <w:rFonts w:eastAsia="Open Sans" w:cs="Open Sans" w:ascii="Open Sans" w:hAnsi="Open Sans"/>
+          <w:sz w:val="20"/>
+          <w:szCs w:val="20"/>
+          <w:lang w:val="es-CO"/>
+        </w:rPr>
+        <w:t>- **Simplicidad y Concisión:** Las variables en el lenguaje algebraico suelen ser representadas por una sola letra (como \( h \) para altura, \( t \) para tiempo, \( x \) e \( y \) para coordenadas, etc.). Esto facilita la escritura y la manipulación de ecuaciones matemáticas, manteniéndolas cortas y directas.</w:t>
+      </w:r>
+    </w:p>
+    <w:p>
+      <w:pPr>
+        <w:pStyle w:val="Normal"/>
+        <w:ind w:right="-1"/>
+        <w:rPr>
+          <w:rFonts w:ascii="Open Sans" w:hAnsi="Open Sans" w:eastAsia="Open Sans" w:cs="Open Sans"/>
+          <w:sz w:val="20"/>
+          <w:szCs w:val="20"/>
+          <w:lang w:val="es-CO"/>
+        </w:rPr>
+      </w:pPr>
+      <w:r>
+        <w:rPr>
+          <w:rFonts w:eastAsia="Open Sans" w:cs="Open Sans" w:ascii="Open Sans" w:hAnsi="Open Sans"/>
+          <w:sz w:val="20"/>
+          <w:szCs w:val="20"/>
+          <w:lang w:val="es-CO"/>
+        </w:rPr>
+      </w:r>
+    </w:p>
+    <w:p>
+      <w:pPr>
+        <w:pStyle w:val="Normal"/>
+        <w:ind w:right="-1"/>
+        <w:rPr>
+          <w:rFonts w:ascii="Open Sans" w:hAnsi="Open Sans" w:eastAsia="Open Sans" w:cs="Open Sans"/>
+          <w:sz w:val="20"/>
+          <w:szCs w:val="20"/>
+          <w:lang w:val="es-CO"/>
+        </w:rPr>
+      </w:pPr>
+      <w:r>
+        <w:rPr>
+          <w:rFonts w:eastAsia="Open Sans" w:cs="Open Sans" w:ascii="Open Sans" w:hAnsi="Open Sans"/>
+          <w:sz w:val="20"/>
+          <w:szCs w:val="20"/>
+          <w:lang w:val="es-CO"/>
+        </w:rPr>
+        <w:t>- **Ejemplo:** Una ecuación que describe el movimiento vertical de un objeto bajo la influencia de la gravedad puede ser expresada de manera compacta como:</w:t>
+      </w:r>
+    </w:p>
+    <w:p>
+      <w:pPr>
+        <w:pStyle w:val="Normal"/>
+        <w:ind w:right="-1"/>
+        <w:rPr>
+          <w:rFonts w:ascii="Open Sans" w:hAnsi="Open Sans" w:eastAsia="Open Sans" w:cs="Open Sans"/>
+          <w:sz w:val="20"/>
+          <w:szCs w:val="20"/>
+          <w:lang w:val="es-CO"/>
+        </w:rPr>
+      </w:pPr>
+      <w:r>
+        <w:rPr>
+          <w:rFonts w:eastAsia="Open Sans" w:cs="Open Sans" w:ascii="Open Sans" w:hAnsi="Open Sans"/>
+          <w:sz w:val="20"/>
+          <w:szCs w:val="20"/>
+          <w:lang w:val="es-CO"/>
+        </w:rPr>
+        <w:t xml:space="preserve">  </w:t>
+      </w:r>
+      <w:r>
+        <w:rPr>
+          <w:rFonts w:eastAsia="Open Sans" w:cs="Open Sans" w:ascii="Open Sans" w:hAnsi="Open Sans"/>
+          <w:sz w:val="20"/>
+          <w:szCs w:val="20"/>
+          <w:lang w:val="es-CO"/>
+        </w:rPr>
+        <w:t>\[</w:t>
+      </w:r>
+    </w:p>
+    <w:p>
+      <w:pPr>
+        <w:pStyle w:val="Normal"/>
+        <w:ind w:right="-1"/>
+        <w:rPr>
+          <w:rFonts w:ascii="Open Sans" w:hAnsi="Open Sans" w:eastAsia="Open Sans" w:cs="Open Sans"/>
+          <w:sz w:val="20"/>
+          <w:szCs w:val="20"/>
+          <w:lang w:val="es-CO"/>
+        </w:rPr>
+      </w:pPr>
+      <w:r>
+        <w:rPr>
+          <w:rFonts w:eastAsia="Open Sans" w:cs="Open Sans" w:ascii="Open Sans" w:hAnsi="Open Sans"/>
+          <w:sz w:val="20"/>
+          <w:szCs w:val="20"/>
+          <w:lang w:val="es-CO"/>
+        </w:rPr>
+        <w:t xml:space="preserve">  </w:t>
+      </w:r>
+      <w:r>
+        <w:rPr>
+          <w:rFonts w:eastAsia="Open Sans" w:cs="Open Sans" w:ascii="Open Sans" w:hAnsi="Open Sans"/>
+          <w:sz w:val="20"/>
+          <w:szCs w:val="20"/>
+          <w:lang w:val="es-CO"/>
+        </w:rPr>
+        <w:t>h = -16t^2 + 800t</w:t>
+      </w:r>
+    </w:p>
+    <w:p>
+      <w:pPr>
+        <w:pStyle w:val="Normal"/>
+        <w:ind w:right="-1"/>
+        <w:rPr>
+          <w:rFonts w:ascii="Open Sans" w:hAnsi="Open Sans" w:eastAsia="Open Sans" w:cs="Open Sans"/>
+          <w:sz w:val="20"/>
+          <w:szCs w:val="20"/>
+          <w:lang w:val="es-CO"/>
+        </w:rPr>
+      </w:pPr>
+      <w:r>
+        <w:rPr>
+          <w:rFonts w:eastAsia="Open Sans" w:cs="Open Sans" w:ascii="Open Sans" w:hAnsi="Open Sans"/>
+          <w:sz w:val="20"/>
+          <w:szCs w:val="20"/>
+          <w:lang w:val="es-CO"/>
+        </w:rPr>
+        <w:t xml:space="preserve">  </w:t>
+      </w:r>
+      <w:r>
+        <w:rPr>
+          <w:rFonts w:eastAsia="Open Sans" w:cs="Open Sans" w:ascii="Open Sans" w:hAnsi="Open Sans"/>
+          <w:sz w:val="20"/>
+          <w:szCs w:val="20"/>
+          <w:lang w:val="es-CO"/>
+        </w:rPr>
+        <w:t>\]</w:t>
+      </w:r>
+    </w:p>
+    <w:p>
+      <w:pPr>
+        <w:pStyle w:val="Normal"/>
+        <w:ind w:right="-1"/>
+        <w:rPr>
+          <w:rFonts w:ascii="Open Sans" w:hAnsi="Open Sans" w:eastAsia="Open Sans" w:cs="Open Sans"/>
+          <w:sz w:val="20"/>
+          <w:szCs w:val="20"/>
+          <w:lang w:val="es-CO"/>
+        </w:rPr>
+      </w:pPr>
+      <w:r>
+        <w:rPr>
+          <w:rFonts w:eastAsia="Open Sans" w:cs="Open Sans" w:ascii="Open Sans" w:hAnsi="Open Sans"/>
+          <w:sz w:val="20"/>
+          <w:szCs w:val="20"/>
+          <w:lang w:val="es-CO"/>
+        </w:rPr>
+        <w:t xml:space="preserve">  </w:t>
+      </w:r>
+      <w:r>
+        <w:rPr>
+          <w:rFonts w:eastAsia="Open Sans" w:cs="Open Sans" w:ascii="Open Sans" w:hAnsi="Open Sans"/>
+          <w:sz w:val="20"/>
+          <w:szCs w:val="20"/>
+          <w:lang w:val="es-CO"/>
+        </w:rPr>
+        <w:t>donde \( h \) representa la altura y \( t \) el tiempo.</w:t>
+      </w:r>
+    </w:p>
+    <w:p>
+      <w:pPr>
+        <w:pStyle w:val="Normal"/>
+        <w:ind w:right="-1"/>
+        <w:rPr>
+          <w:rFonts w:ascii="Open Sans" w:hAnsi="Open Sans" w:eastAsia="Open Sans" w:cs="Open Sans"/>
+          <w:sz w:val="20"/>
+          <w:szCs w:val="20"/>
+          <w:lang w:val="es-CO"/>
+        </w:rPr>
+      </w:pPr>
+      <w:r>
+        <w:rPr>
+          <w:rFonts w:eastAsia="Open Sans" w:cs="Open Sans" w:ascii="Open Sans" w:hAnsi="Open Sans"/>
+          <w:sz w:val="20"/>
+          <w:szCs w:val="20"/>
+          <w:lang w:val="es-CO"/>
+        </w:rPr>
+      </w:r>
+    </w:p>
+    <w:p>
+      <w:pPr>
+        <w:pStyle w:val="Normal"/>
+        <w:ind w:right="-1"/>
+        <w:rPr>
+          <w:rFonts w:ascii="Open Sans" w:hAnsi="Open Sans" w:eastAsia="Open Sans" w:cs="Open Sans"/>
+          <w:sz w:val="20"/>
+          <w:szCs w:val="20"/>
+          <w:lang w:val="es-CO"/>
+        </w:rPr>
+      </w:pPr>
+      <w:r>
+        <w:rPr>
+          <w:rFonts w:eastAsia="Open Sans" w:cs="Open Sans" w:ascii="Open Sans" w:hAnsi="Open Sans"/>
+          <w:sz w:val="20"/>
+          <w:szCs w:val="20"/>
+          <w:lang w:val="es-CO"/>
+        </w:rPr>
+        <w:t>**Lenguaje Python:**</w:t>
+      </w:r>
+    </w:p>
+    <w:p>
+      <w:pPr>
+        <w:pStyle w:val="Normal"/>
+        <w:ind w:right="-1"/>
+        <w:rPr>
+          <w:rFonts w:ascii="Open Sans" w:hAnsi="Open Sans" w:eastAsia="Open Sans" w:cs="Open Sans"/>
+          <w:sz w:val="20"/>
+          <w:szCs w:val="20"/>
+          <w:lang w:val="es-CO"/>
+        </w:rPr>
+      </w:pPr>
+      <w:r>
+        <w:rPr>
+          <w:rFonts w:eastAsia="Open Sans" w:cs="Open Sans" w:ascii="Open Sans" w:hAnsi="Open Sans"/>
+          <w:sz w:val="20"/>
+          <w:szCs w:val="20"/>
+          <w:lang w:val="es-CO"/>
+        </w:rPr>
+      </w:r>
+    </w:p>
+    <w:p>
+      <w:pPr>
+        <w:pStyle w:val="Normal"/>
+        <w:ind w:right="-1"/>
+        <w:rPr>
+          <w:rFonts w:ascii="Open Sans" w:hAnsi="Open Sans" w:eastAsia="Open Sans" w:cs="Open Sans"/>
+          <w:sz w:val="20"/>
+          <w:szCs w:val="20"/>
+          <w:lang w:val="es-CO"/>
+        </w:rPr>
+      </w:pPr>
+      <w:r>
+        <w:rPr>
+          <w:rFonts w:eastAsia="Open Sans" w:cs="Open Sans" w:ascii="Open Sans" w:hAnsi="Open Sans"/>
+          <w:sz w:val="20"/>
+          <w:szCs w:val="20"/>
+          <w:lang w:val="es-CO"/>
+        </w:rPr>
+        <w:t>Python, por otro lado, es un lenguaje de programación ampliamente utilizado tanto en la enseñanza de programación como en la aplicación práctica de la matemática y la ciencia. Aunque también busca ser fácil de escribir y leer, utiliza convenciones diferentes para la nomenclatura de variables y estructuras.</w:t>
+      </w:r>
+    </w:p>
+    <w:p>
+      <w:pPr>
+        <w:pStyle w:val="Normal"/>
+        <w:ind w:right="-1"/>
+        <w:rPr>
+          <w:rFonts w:ascii="Open Sans" w:hAnsi="Open Sans" w:eastAsia="Open Sans" w:cs="Open Sans"/>
+          <w:sz w:val="20"/>
+          <w:szCs w:val="20"/>
+          <w:lang w:val="es-CO"/>
+        </w:rPr>
+      </w:pPr>
+      <w:r>
+        <w:rPr>
+          <w:rFonts w:eastAsia="Open Sans" w:cs="Open Sans" w:ascii="Open Sans" w:hAnsi="Open Sans"/>
+          <w:sz w:val="20"/>
+          <w:szCs w:val="20"/>
+          <w:lang w:val="es-CO"/>
+        </w:rPr>
+      </w:r>
+    </w:p>
+    <w:p>
+      <w:pPr>
+        <w:pStyle w:val="Normal"/>
+        <w:ind w:right="-1"/>
+        <w:rPr>
+          <w:rFonts w:ascii="Open Sans" w:hAnsi="Open Sans" w:eastAsia="Open Sans" w:cs="Open Sans"/>
+          <w:sz w:val="20"/>
+          <w:szCs w:val="20"/>
+          <w:lang w:val="es-CO"/>
+        </w:rPr>
+      </w:pPr>
+      <w:r>
+        <w:rPr>
+          <w:rFonts w:eastAsia="Open Sans" w:cs="Open Sans" w:ascii="Open Sans" w:hAnsi="Open Sans"/>
+          <w:sz w:val="20"/>
+          <w:szCs w:val="20"/>
+          <w:lang w:val="es-CO"/>
+        </w:rPr>
+        <w:t>- **Abreviaturas y Legibilidad:** En Python, las variables suelen tener nombres más descriptivos, aunque abreviados, para mejorar la legibilidad del código y hacerlo más comprensible para otras personas que puedan leerlo. Esta práctica es conocida como "self-documenting code" o código autodescriptivo.</w:t>
+      </w:r>
+    </w:p>
+    <w:p>
+      <w:pPr>
+        <w:pStyle w:val="Normal"/>
+        <w:ind w:right="-1"/>
+        <w:rPr>
+          <w:rFonts w:ascii="Open Sans" w:hAnsi="Open Sans" w:eastAsia="Open Sans" w:cs="Open Sans"/>
+          <w:sz w:val="20"/>
+          <w:szCs w:val="20"/>
+          <w:lang w:val="es-CO"/>
+        </w:rPr>
+      </w:pPr>
+      <w:r>
+        <w:rPr>
+          <w:rFonts w:eastAsia="Open Sans" w:cs="Open Sans" w:ascii="Open Sans" w:hAnsi="Open Sans"/>
+          <w:sz w:val="20"/>
+          <w:szCs w:val="20"/>
+          <w:lang w:val="es-CO"/>
+        </w:rPr>
+      </w:r>
+    </w:p>
+    <w:p>
+      <w:pPr>
+        <w:pStyle w:val="Normal"/>
+        <w:ind w:right="-1"/>
+        <w:rPr>
+          <w:rFonts w:ascii="Open Sans" w:hAnsi="Open Sans" w:eastAsia="Open Sans" w:cs="Open Sans"/>
+          <w:sz w:val="20"/>
+          <w:szCs w:val="20"/>
+          <w:lang w:val="es-CO"/>
+        </w:rPr>
+      </w:pPr>
+      <w:r>
+        <w:rPr>
+          <w:rFonts w:eastAsia="Open Sans" w:cs="Open Sans" w:ascii="Open Sans" w:hAnsi="Open Sans"/>
+          <w:sz w:val="20"/>
+          <w:szCs w:val="20"/>
+          <w:lang w:val="es-CO"/>
+        </w:rPr>
+        <w:t>- **Ejemplo:** El mismo modelo de lanzamiento vertical se traduciría en Python de la siguiente manera:</w:t>
+      </w:r>
+    </w:p>
+    <w:p>
+      <w:pPr>
+        <w:pStyle w:val="Normal"/>
+        <w:ind w:right="-1"/>
+        <w:rPr>
+          <w:rFonts w:ascii="Open Sans" w:hAnsi="Open Sans" w:eastAsia="Open Sans" w:cs="Open Sans"/>
+          <w:sz w:val="20"/>
+          <w:szCs w:val="20"/>
+          <w:lang w:val="es-CO"/>
+        </w:rPr>
+      </w:pPr>
+      <w:r>
+        <w:rPr>
+          <w:rFonts w:eastAsia="Open Sans" w:cs="Open Sans" w:ascii="Open Sans" w:hAnsi="Open Sans"/>
+          <w:sz w:val="20"/>
+          <w:szCs w:val="20"/>
+          <w:lang w:val="es-CO"/>
+        </w:rPr>
+        <w:t xml:space="preserve">  </w:t>
+      </w:r>
+      <w:r>
+        <w:rPr>
+          <w:rFonts w:eastAsia="Open Sans" w:cs="Open Sans" w:ascii="Open Sans" w:hAnsi="Open Sans"/>
+          <w:sz w:val="20"/>
+          <w:szCs w:val="20"/>
+          <w:lang w:val="es-CO"/>
+        </w:rPr>
+        <w:t>```python</w:t>
+      </w:r>
+    </w:p>
+    <w:p>
+      <w:pPr>
+        <w:pStyle w:val="Normal"/>
+        <w:ind w:right="-1"/>
+        <w:rPr>
+          <w:rFonts w:ascii="Open Sans" w:hAnsi="Open Sans" w:eastAsia="Open Sans" w:cs="Open Sans"/>
+          <w:sz w:val="20"/>
+          <w:szCs w:val="20"/>
+          <w:lang w:val="es-CO"/>
+        </w:rPr>
+      </w:pPr>
+      <w:r>
+        <w:rPr>
+          <w:rFonts w:eastAsia="Open Sans" w:cs="Open Sans" w:ascii="Open Sans" w:hAnsi="Open Sans"/>
+          <w:sz w:val="20"/>
+          <w:szCs w:val="20"/>
+          <w:lang w:val="es-CO"/>
+        </w:rPr>
+        <w:t xml:space="preserve">  </w:t>
+      </w:r>
+      <w:r>
+        <w:rPr>
+          <w:rFonts w:eastAsia="Open Sans" w:cs="Open Sans" w:ascii="Open Sans" w:hAnsi="Open Sans"/>
+          <w:sz w:val="20"/>
+          <w:szCs w:val="20"/>
+          <w:lang w:val="es-CO"/>
+        </w:rPr>
+        <w:t>altura = -16 * tiempo**2 + 800 * tiempo</w:t>
+      </w:r>
+    </w:p>
+    <w:p>
+      <w:pPr>
+        <w:pStyle w:val="Normal"/>
+        <w:ind w:right="-1"/>
+        <w:rPr>
+          <w:rFonts w:ascii="Open Sans" w:hAnsi="Open Sans" w:eastAsia="Open Sans" w:cs="Open Sans"/>
+          <w:sz w:val="20"/>
+          <w:szCs w:val="20"/>
+          <w:lang w:val="es-CO"/>
+        </w:rPr>
+      </w:pPr>
+      <w:r>
+        <w:rPr>
+          <w:rFonts w:eastAsia="Open Sans" w:cs="Open Sans" w:ascii="Open Sans" w:hAnsi="Open Sans"/>
+          <w:sz w:val="20"/>
+          <w:szCs w:val="20"/>
+          <w:lang w:val="es-CO"/>
+        </w:rPr>
+        <w:t xml:space="preserve">  </w:t>
+      </w:r>
+      <w:r>
+        <w:rPr>
+          <w:rFonts w:eastAsia="Open Sans" w:cs="Open Sans" w:ascii="Open Sans" w:hAnsi="Open Sans"/>
+          <w:sz w:val="20"/>
+          <w:szCs w:val="20"/>
+          <w:lang w:val="es-CO"/>
+        </w:rPr>
+        <w:t>```</w:t>
+      </w:r>
+    </w:p>
+    <w:p>
+      <w:pPr>
+        <w:pStyle w:val="Normal"/>
+        <w:ind w:right="-1"/>
+        <w:rPr>
+          <w:rFonts w:ascii="Open Sans" w:hAnsi="Open Sans" w:eastAsia="Open Sans" w:cs="Open Sans"/>
+          <w:sz w:val="20"/>
+          <w:szCs w:val="20"/>
+          <w:lang w:val="es-CO"/>
+        </w:rPr>
+      </w:pPr>
+      <w:r>
+        <w:rPr>
+          <w:rFonts w:eastAsia="Open Sans" w:cs="Open Sans" w:ascii="Open Sans" w:hAnsi="Open Sans"/>
+          <w:sz w:val="20"/>
+          <w:szCs w:val="20"/>
+          <w:lang w:val="es-CO"/>
+        </w:rPr>
+        <w:t xml:space="preserve">  </w:t>
+      </w:r>
+      <w:r>
+        <w:rPr>
+          <w:rFonts w:eastAsia="Open Sans" w:cs="Open Sans" w:ascii="Open Sans" w:hAnsi="Open Sans"/>
+          <w:sz w:val="20"/>
+          <w:szCs w:val="20"/>
+          <w:lang w:val="es-CO"/>
+        </w:rPr>
+        <w:t>Aquí, `altura` y `tiempo` son nombres de variables que, aunque más largos que una sola letra, son intuitivos y hacen que el código sea más fácil de entender para alguien que lo lea, especialmente si no está familiarizado con la notación algebraica específica.</w:t>
+      </w:r>
+    </w:p>
+    <w:p>
+      <w:pPr>
+        <w:pStyle w:val="Normal"/>
+        <w:ind w:right="-1"/>
+        <w:rPr>
+          <w:rFonts w:ascii="Open Sans" w:hAnsi="Open Sans" w:eastAsia="Open Sans" w:cs="Open Sans"/>
+          <w:sz w:val="20"/>
+          <w:szCs w:val="20"/>
+          <w:lang w:val="es-CO"/>
+        </w:rPr>
+      </w:pPr>
+      <w:r>
+        <w:rPr>
+          <w:rFonts w:eastAsia="Open Sans" w:cs="Open Sans" w:ascii="Open Sans" w:hAnsi="Open Sans"/>
+          <w:sz w:val="20"/>
+          <w:szCs w:val="20"/>
+          <w:lang w:val="es-CO"/>
+        </w:rPr>
+      </w:r>
+    </w:p>
+    <w:p>
+      <w:pPr>
+        <w:pStyle w:val="Normal"/>
+        <w:ind w:right="-1"/>
+        <w:rPr>
+          <w:rFonts w:ascii="Open Sans" w:hAnsi="Open Sans" w:eastAsia="Open Sans" w:cs="Open Sans"/>
+          <w:sz w:val="20"/>
+          <w:szCs w:val="20"/>
+          <w:lang w:val="es-CO"/>
+        </w:rPr>
+      </w:pPr>
+      <w:r>
+        <w:rPr>
+          <w:rFonts w:eastAsia="Open Sans" w:cs="Open Sans" w:ascii="Open Sans" w:hAnsi="Open Sans"/>
+          <w:sz w:val="20"/>
+          <w:szCs w:val="20"/>
+          <w:lang w:val="es-CO"/>
+        </w:rPr>
+        <w:t>**Comparación y Beneficios de Cada Enfoque:**</w:t>
+      </w:r>
+    </w:p>
+    <w:p>
+      <w:pPr>
+        <w:pStyle w:val="Normal"/>
+        <w:ind w:right="-1"/>
+        <w:rPr>
+          <w:rFonts w:ascii="Open Sans" w:hAnsi="Open Sans" w:eastAsia="Open Sans" w:cs="Open Sans"/>
+          <w:sz w:val="20"/>
+          <w:szCs w:val="20"/>
+          <w:lang w:val="es-CO"/>
+        </w:rPr>
+      </w:pPr>
+      <w:r>
+        <w:rPr>
+          <w:rFonts w:eastAsia="Open Sans" w:cs="Open Sans" w:ascii="Open Sans" w:hAnsi="Open Sans"/>
+          <w:sz w:val="20"/>
+          <w:szCs w:val="20"/>
+          <w:lang w:val="es-CO"/>
+        </w:rPr>
+      </w:r>
+    </w:p>
+    <w:p>
+      <w:pPr>
+        <w:pStyle w:val="Normal"/>
+        <w:ind w:right="-1"/>
+        <w:rPr>
+          <w:rFonts w:ascii="Open Sans" w:hAnsi="Open Sans" w:eastAsia="Open Sans" w:cs="Open Sans"/>
+          <w:sz w:val="20"/>
+          <w:szCs w:val="20"/>
+          <w:lang w:val="es-CO"/>
+        </w:rPr>
+      </w:pPr>
+      <w:r>
+        <w:rPr>
+          <w:rFonts w:eastAsia="Open Sans" w:cs="Open Sans" w:ascii="Open Sans" w:hAnsi="Open Sans"/>
+          <w:sz w:val="20"/>
+          <w:szCs w:val="20"/>
+          <w:lang w:val="es-CO"/>
+        </w:rPr>
+        <w:t>1. **Longitud y Complejidad:**</w:t>
+      </w:r>
+    </w:p>
+    <w:p>
+      <w:pPr>
+        <w:pStyle w:val="Normal"/>
+        <w:ind w:right="-1"/>
+        <w:rPr>
+          <w:rFonts w:ascii="Open Sans" w:hAnsi="Open Sans" w:eastAsia="Open Sans" w:cs="Open Sans"/>
+          <w:sz w:val="20"/>
+          <w:szCs w:val="20"/>
+          <w:lang w:val="es-CO"/>
+        </w:rPr>
+      </w:pPr>
+      <w:r>
+        <w:rPr>
+          <w:rFonts w:eastAsia="Open Sans" w:cs="Open Sans" w:ascii="Open Sans" w:hAnsi="Open Sans"/>
+          <w:sz w:val="20"/>
+          <w:szCs w:val="20"/>
+          <w:lang w:val="es-CO"/>
+        </w:rPr>
+        <w:t xml:space="preserve">   </w:t>
+      </w:r>
+      <w:r>
+        <w:rPr>
+          <w:rFonts w:eastAsia="Open Sans" w:cs="Open Sans" w:ascii="Open Sans" w:hAnsi="Open Sans"/>
+          <w:sz w:val="20"/>
+          <w:szCs w:val="20"/>
+          <w:lang w:val="es-CO"/>
+        </w:rPr>
+        <w:t>- **Lenguaje Algebraico:** Utiliza notaciones breves, lo que es ventajoso para operaciones matemáticas rápidas y compactas.</w:t>
+      </w:r>
+    </w:p>
+    <w:p>
+      <w:pPr>
+        <w:pStyle w:val="Normal"/>
+        <w:ind w:right="-1"/>
+        <w:rPr>
+          <w:rFonts w:ascii="Open Sans" w:hAnsi="Open Sans" w:eastAsia="Open Sans" w:cs="Open Sans"/>
+          <w:sz w:val="20"/>
+          <w:szCs w:val="20"/>
+          <w:lang w:val="es-CO"/>
+        </w:rPr>
+      </w:pPr>
+      <w:r>
+        <w:rPr>
+          <w:rFonts w:eastAsia="Open Sans" w:cs="Open Sans" w:ascii="Open Sans" w:hAnsi="Open Sans"/>
+          <w:sz w:val="20"/>
+          <w:szCs w:val="20"/>
+          <w:lang w:val="es-CO"/>
+        </w:rPr>
+        <w:t xml:space="preserve">   </w:t>
+      </w:r>
+      <w:r>
+        <w:rPr>
+          <w:rFonts w:eastAsia="Open Sans" w:cs="Open Sans" w:ascii="Open Sans" w:hAnsi="Open Sans"/>
+          <w:sz w:val="20"/>
+          <w:szCs w:val="20"/>
+          <w:lang w:val="es-CO"/>
+        </w:rPr>
+        <w:t>- **Python:** Utiliza nombres de variables más largos y descriptivos, lo que puede aumentar ligeramente la longitud del código, pero mejora la claridad y la comprensión.</w:t>
+      </w:r>
+    </w:p>
+    <w:p>
+      <w:pPr>
+        <w:pStyle w:val="Normal"/>
+        <w:ind w:right="-1"/>
+        <w:rPr>
+          <w:rFonts w:ascii="Open Sans" w:hAnsi="Open Sans" w:eastAsia="Open Sans" w:cs="Open Sans"/>
+          <w:sz w:val="20"/>
+          <w:szCs w:val="20"/>
+          <w:lang w:val="es-CO"/>
+        </w:rPr>
+      </w:pPr>
+      <w:r>
+        <w:rPr>
+          <w:rFonts w:eastAsia="Open Sans" w:cs="Open Sans" w:ascii="Open Sans" w:hAnsi="Open Sans"/>
+          <w:sz w:val="20"/>
+          <w:szCs w:val="20"/>
+          <w:lang w:val="es-CO"/>
+        </w:rPr>
+      </w:r>
+    </w:p>
+    <w:p>
+      <w:pPr>
+        <w:pStyle w:val="Normal"/>
+        <w:ind w:right="-1"/>
+        <w:rPr>
+          <w:rFonts w:ascii="Open Sans" w:hAnsi="Open Sans" w:eastAsia="Open Sans" w:cs="Open Sans"/>
+          <w:sz w:val="20"/>
+          <w:szCs w:val="20"/>
+          <w:lang w:val="es-CO"/>
+        </w:rPr>
+      </w:pPr>
+      <w:r>
+        <w:rPr>
+          <w:rFonts w:eastAsia="Open Sans" w:cs="Open Sans" w:ascii="Open Sans" w:hAnsi="Open Sans"/>
+          <w:sz w:val="20"/>
+          <w:szCs w:val="20"/>
+          <w:lang w:val="es-CO"/>
+        </w:rPr>
+        <w:t>2. **Contexto de Uso:**</w:t>
+      </w:r>
+    </w:p>
+    <w:p>
+      <w:pPr>
+        <w:pStyle w:val="Normal"/>
+        <w:ind w:right="-1"/>
+        <w:rPr>
+          <w:rFonts w:ascii="Open Sans" w:hAnsi="Open Sans" w:eastAsia="Open Sans" w:cs="Open Sans"/>
+          <w:sz w:val="20"/>
+          <w:szCs w:val="20"/>
+          <w:lang w:val="es-CO"/>
+        </w:rPr>
+      </w:pPr>
+      <w:r>
+        <w:rPr>
+          <w:rFonts w:eastAsia="Open Sans" w:cs="Open Sans" w:ascii="Open Sans" w:hAnsi="Open Sans"/>
+          <w:sz w:val="20"/>
+          <w:szCs w:val="20"/>
+          <w:lang w:val="es-CO"/>
+        </w:rPr>
+        <w:t xml:space="preserve">   </w:t>
+      </w:r>
+      <w:r>
+        <w:rPr>
+          <w:rFonts w:eastAsia="Open Sans" w:cs="Open Sans" w:ascii="Open Sans" w:hAnsi="Open Sans"/>
+          <w:sz w:val="20"/>
+          <w:szCs w:val="20"/>
+          <w:lang w:val="es-CO"/>
+        </w:rPr>
+        <w:t>- **Lenguaje Algebraico:** Ideal para entornos académicos y teóricos donde la rapidez y la simplicidad en la manipulación de ecuaciones es crucial.</w:t>
+      </w:r>
+    </w:p>
+    <w:p>
+      <w:pPr>
+        <w:pStyle w:val="Normal"/>
+        <w:ind w:right="-1"/>
+        <w:rPr>
+          <w:rFonts w:ascii="Open Sans" w:hAnsi="Open Sans" w:eastAsia="Open Sans" w:cs="Open Sans"/>
+          <w:sz w:val="20"/>
+          <w:szCs w:val="20"/>
+          <w:lang w:val="es-CO"/>
+        </w:rPr>
+      </w:pPr>
+      <w:r>
+        <w:rPr>
+          <w:rFonts w:eastAsia="Open Sans" w:cs="Open Sans" w:ascii="Open Sans" w:hAnsi="Open Sans"/>
+          <w:sz w:val="20"/>
+          <w:szCs w:val="20"/>
+          <w:lang w:val="es-CO"/>
+        </w:rPr>
+        <w:t xml:space="preserve">   </w:t>
+      </w:r>
+      <w:r>
+        <w:rPr>
+          <w:rFonts w:eastAsia="Open Sans" w:cs="Open Sans" w:ascii="Open Sans" w:hAnsi="Open Sans"/>
+          <w:sz w:val="20"/>
+          <w:szCs w:val="20"/>
+          <w:lang w:val="es-CO"/>
+        </w:rPr>
+        <w:t>- **Python:** Ideal para programación y desarrollo de software donde la claridad y la capacidad de mantenimiento del código son esenciales.</w:t>
+      </w:r>
+    </w:p>
+    <w:p>
+      <w:pPr>
+        <w:pStyle w:val="Normal"/>
+        <w:ind w:right="-1"/>
+        <w:rPr>
+          <w:rFonts w:ascii="Open Sans" w:hAnsi="Open Sans" w:eastAsia="Open Sans" w:cs="Open Sans"/>
+          <w:sz w:val="20"/>
+          <w:szCs w:val="20"/>
+          <w:lang w:val="es-CO"/>
+        </w:rPr>
+      </w:pPr>
+      <w:r>
+        <w:rPr>
+          <w:rFonts w:eastAsia="Open Sans" w:cs="Open Sans" w:ascii="Open Sans" w:hAnsi="Open Sans"/>
+          <w:sz w:val="20"/>
+          <w:szCs w:val="20"/>
+          <w:lang w:val="es-CO"/>
+        </w:rPr>
+      </w:r>
+    </w:p>
+    <w:p>
+      <w:pPr>
+        <w:pStyle w:val="Normal"/>
+        <w:ind w:right="-1"/>
+        <w:rPr>
+          <w:rFonts w:ascii="Open Sans" w:hAnsi="Open Sans" w:eastAsia="Open Sans" w:cs="Open Sans"/>
+          <w:sz w:val="20"/>
+          <w:szCs w:val="20"/>
+          <w:lang w:val="es-CO"/>
+        </w:rPr>
+      </w:pPr>
+      <w:r>
+        <w:rPr>
+          <w:rFonts w:eastAsia="Open Sans" w:cs="Open Sans" w:ascii="Open Sans" w:hAnsi="Open Sans"/>
+          <w:sz w:val="20"/>
+          <w:szCs w:val="20"/>
+          <w:lang w:val="es-CO"/>
+        </w:rPr>
+        <w:t>3. **Facilidad de Escritura y Lectura:**</w:t>
+      </w:r>
+    </w:p>
+    <w:p>
+      <w:pPr>
+        <w:pStyle w:val="Normal"/>
+        <w:ind w:right="-1"/>
+        <w:rPr>
+          <w:rFonts w:ascii="Open Sans" w:hAnsi="Open Sans" w:eastAsia="Open Sans" w:cs="Open Sans"/>
+          <w:sz w:val="20"/>
+          <w:szCs w:val="20"/>
+          <w:lang w:val="es-CO"/>
+        </w:rPr>
+      </w:pPr>
+      <w:r>
+        <w:rPr>
+          <w:rFonts w:eastAsia="Open Sans" w:cs="Open Sans" w:ascii="Open Sans" w:hAnsi="Open Sans"/>
+          <w:sz w:val="20"/>
+          <w:szCs w:val="20"/>
+          <w:lang w:val="es-CO"/>
+        </w:rPr>
+        <w:t xml:space="preserve">   </w:t>
+      </w:r>
+      <w:r>
+        <w:rPr>
+          <w:rFonts w:eastAsia="Open Sans" w:cs="Open Sans" w:ascii="Open Sans" w:hAnsi="Open Sans"/>
+          <w:sz w:val="20"/>
+          <w:szCs w:val="20"/>
+          <w:lang w:val="es-CO"/>
+        </w:rPr>
+        <w:t>- **Lenguaje Algebraico:** Fácil de escribir rápidamente y manipular algebraicamente, pero puede ser menos claro para alguien que no esté familiarizado con la notación.</w:t>
+      </w:r>
+    </w:p>
+    <w:p>
+      <w:pPr>
+        <w:pStyle w:val="Normal"/>
+        <w:ind w:right="-1"/>
+        <w:rPr>
+          <w:rFonts w:ascii="Open Sans" w:hAnsi="Open Sans" w:eastAsia="Open Sans" w:cs="Open Sans"/>
+          <w:sz w:val="20"/>
+          <w:szCs w:val="20"/>
+          <w:lang w:val="es-CO"/>
+        </w:rPr>
+      </w:pPr>
+      <w:r>
+        <w:rPr>
+          <w:rFonts w:eastAsia="Open Sans" w:cs="Open Sans" w:ascii="Open Sans" w:hAnsi="Open Sans"/>
+          <w:sz w:val="20"/>
+          <w:szCs w:val="20"/>
+          <w:lang w:val="es-CO"/>
+        </w:rPr>
+        <w:t xml:space="preserve">   </w:t>
+      </w:r>
+      <w:r>
+        <w:rPr>
+          <w:rFonts w:eastAsia="Open Sans" w:cs="Open Sans" w:ascii="Open Sans" w:hAnsi="Open Sans"/>
+          <w:sz w:val="20"/>
+          <w:szCs w:val="20"/>
+          <w:lang w:val="es-CO"/>
+        </w:rPr>
+        <w:t>- **Python:** Puede requerir más tiempo para escribir debido a los nombres de variables más largos, pero la claridad resultante facilita la lectura y comprensión por parte de otros.</w:t>
+      </w:r>
+    </w:p>
+    <w:p>
+      <w:pPr>
+        <w:pStyle w:val="Normal"/>
+        <w:ind w:right="-1"/>
+        <w:rPr>
+          <w:rFonts w:ascii="Open Sans" w:hAnsi="Open Sans" w:eastAsia="Open Sans" w:cs="Open Sans"/>
+          <w:sz w:val="20"/>
+          <w:szCs w:val="20"/>
+          <w:lang w:val="es-CO"/>
+        </w:rPr>
+      </w:pPr>
+      <w:r>
+        <w:rPr>
+          <w:rFonts w:eastAsia="Open Sans" w:cs="Open Sans" w:ascii="Open Sans" w:hAnsi="Open Sans"/>
+          <w:sz w:val="20"/>
+          <w:szCs w:val="20"/>
+          <w:lang w:val="es-CO"/>
+        </w:rPr>
+      </w:r>
+    </w:p>
+    <w:p>
+      <w:pPr>
+        <w:pStyle w:val="Normal"/>
+        <w:ind w:right="-1"/>
+        <w:rPr>
+          <w:rFonts w:ascii="Open Sans" w:hAnsi="Open Sans" w:eastAsia="Open Sans" w:cs="Open Sans"/>
+          <w:sz w:val="20"/>
+          <w:szCs w:val="20"/>
+          <w:lang w:val="es-CO"/>
+        </w:rPr>
+      </w:pPr>
+      <w:r>
+        <w:rPr>
+          <w:rFonts w:eastAsia="Open Sans" w:cs="Open Sans" w:ascii="Open Sans" w:hAnsi="Open Sans"/>
+          <w:sz w:val="20"/>
+          <w:szCs w:val="20"/>
+          <w:lang w:val="es-CO"/>
+        </w:rPr>
+        <w:t>En resumen, mientras que el lenguaje algebraico se destaca por su brevedad y facilidad de manipulación matemática, Python se distingue por su claridad y legibilidad, factores importantes en el desarrollo de software y en la colaboración entre múltiples programadores. Ambos enfoques tienen sus propios méritos y se utilizan en diferentes contextos dependiendo de las necesidades específicas de cada situación.</w:t>
+      </w:r>
+    </w:p>
+    <w:p>
+      <w:pPr>
+        <w:pStyle w:val="Normal"/>
+        <w:ind w:right="-1"/>
+        <w:rPr>
+          <w:rFonts w:ascii="Open Sans" w:hAnsi="Open Sans" w:eastAsia="Open Sans" w:cs="Open Sans"/>
+          <w:sz w:val="20"/>
+          <w:szCs w:val="20"/>
+          <w:lang w:val="es-CO"/>
+        </w:rPr>
+      </w:pPr>
+      <w:r>
+        <w:rPr>
+          <w:rFonts w:eastAsia="Open Sans" w:cs="Open Sans" w:ascii="Open Sans" w:hAnsi="Open Sans"/>
+          <w:sz w:val="20"/>
+          <w:szCs w:val="20"/>
+          <w:lang w:val="es-CO"/>
+        </w:rPr>
+      </w:r>
+    </w:p>
+    <w:p>
+      <w:pPr>
+        <w:pStyle w:val="Normal"/>
+        <w:ind w:right="-1"/>
+        <w:rPr>
+          <w:rFonts w:ascii="Open Sans" w:hAnsi="Open Sans" w:eastAsia="Open Sans" w:cs="Open Sans"/>
+          <w:sz w:val="20"/>
+          <w:szCs w:val="20"/>
+          <w:lang w:val="es-CO"/>
+        </w:rPr>
+      </w:pPr>
+      <w:r>
+        <w:rPr>
+          <w:rFonts w:eastAsia="Open Sans" w:cs="Open Sans" w:ascii="Open Sans" w:hAnsi="Open Sans"/>
+          <w:sz w:val="20"/>
+          <w:szCs w:val="20"/>
+          <w:lang w:val="es-CO"/>
+        </w:rPr>
+      </w:r>
+    </w:p>
+    <w:p>
+      <w:pPr>
+        <w:pStyle w:val="Normal"/>
+        <w:ind w:right="-1"/>
+        <w:rPr>
+          <w:rFonts w:ascii="Open Sans" w:hAnsi="Open Sans" w:eastAsia="Open Sans" w:cs="Open Sans"/>
+          <w:sz w:val="20"/>
+          <w:szCs w:val="20"/>
+          <w:lang w:val="es-CO"/>
+        </w:rPr>
+      </w:pPr>
+      <w:r>
+        <w:rPr>
+          <w:rFonts w:eastAsia="Open Sans" w:cs="Open Sans" w:ascii="Open Sans" w:hAnsi="Open Sans"/>
+          <w:sz w:val="20"/>
+          <w:szCs w:val="20"/>
+          <w:lang w:val="es-CO"/>
+        </w:rPr>
         <w:t>---</w:t>
       </w:r>
     </w:p>
@@ -5782,6 +6908,1072 @@
           <w:szCs w:val="20"/>
           <w:lang w:val="es-CO"/>
         </w:rPr>
+        <w:t>### Metodología para el artículo titulado: "Enseñar a resolver ecuaciones desde el concepto de función haciendo uso del lenguaje Python implementado a través de cuadernos Jupyter y las representaciones tabular y gráfica, dejando de privilegiar al razonamiento algebraico"</w:t>
+      </w:r>
+    </w:p>
+    <w:p>
+      <w:pPr>
+        <w:pStyle w:val="Normal"/>
+        <w:ind w:right="-1"/>
+        <w:rPr>
+          <w:rFonts w:ascii="Open Sans" w:hAnsi="Open Sans" w:eastAsia="Open Sans" w:cs="Open Sans"/>
+          <w:sz w:val="20"/>
+          <w:szCs w:val="20"/>
+          <w:lang w:val="es-CO"/>
+        </w:rPr>
+      </w:pPr>
+      <w:r>
+        <w:rPr>
+          <w:rFonts w:eastAsia="Open Sans" w:cs="Open Sans" w:ascii="Open Sans" w:hAnsi="Open Sans"/>
+          <w:sz w:val="20"/>
+          <w:szCs w:val="20"/>
+          <w:lang w:val="es-CO"/>
+        </w:rPr>
+      </w:r>
+    </w:p>
+    <w:p>
+      <w:pPr>
+        <w:pStyle w:val="Normal"/>
+        <w:ind w:right="-1"/>
+        <w:rPr>
+          <w:rFonts w:ascii="Open Sans" w:hAnsi="Open Sans" w:eastAsia="Open Sans" w:cs="Open Sans"/>
+          <w:sz w:val="20"/>
+          <w:szCs w:val="20"/>
+          <w:lang w:val="es-CO"/>
+        </w:rPr>
+      </w:pPr>
+      <w:r>
+        <w:rPr>
+          <w:rFonts w:eastAsia="Open Sans" w:cs="Open Sans" w:ascii="Open Sans" w:hAnsi="Open Sans"/>
+          <w:sz w:val="20"/>
+          <w:szCs w:val="20"/>
+          <w:lang w:val="es-CO"/>
+        </w:rPr>
+        <w:t>---</w:t>
+      </w:r>
+    </w:p>
+    <w:p>
+      <w:pPr>
+        <w:pStyle w:val="Normal"/>
+        <w:ind w:right="-1"/>
+        <w:rPr>
+          <w:rFonts w:ascii="Open Sans" w:hAnsi="Open Sans" w:eastAsia="Open Sans" w:cs="Open Sans"/>
+          <w:sz w:val="20"/>
+          <w:szCs w:val="20"/>
+          <w:lang w:val="es-CO"/>
+        </w:rPr>
+      </w:pPr>
+      <w:r>
+        <w:rPr>
+          <w:rFonts w:eastAsia="Open Sans" w:cs="Open Sans" w:ascii="Open Sans" w:hAnsi="Open Sans"/>
+          <w:sz w:val="20"/>
+          <w:szCs w:val="20"/>
+          <w:lang w:val="es-CO"/>
+        </w:rPr>
+      </w:r>
+    </w:p>
+    <w:p>
+      <w:pPr>
+        <w:pStyle w:val="Normal"/>
+        <w:ind w:right="-1"/>
+        <w:rPr>
+          <w:rFonts w:ascii="Open Sans" w:hAnsi="Open Sans" w:eastAsia="Open Sans" w:cs="Open Sans"/>
+          <w:sz w:val="20"/>
+          <w:szCs w:val="20"/>
+          <w:lang w:val="es-CO"/>
+        </w:rPr>
+      </w:pPr>
+      <w:r>
+        <w:rPr>
+          <w:rFonts w:eastAsia="Open Sans" w:cs="Open Sans" w:ascii="Open Sans" w:hAnsi="Open Sans"/>
+          <w:sz w:val="20"/>
+          <w:szCs w:val="20"/>
+          <w:lang w:val="es-CO"/>
+        </w:rPr>
+        <w:t>#### 3. Metodología</w:t>
+      </w:r>
+    </w:p>
+    <w:p>
+      <w:pPr>
+        <w:pStyle w:val="Normal"/>
+        <w:ind w:right="-1"/>
+        <w:rPr>
+          <w:rFonts w:ascii="Open Sans" w:hAnsi="Open Sans" w:eastAsia="Open Sans" w:cs="Open Sans"/>
+          <w:sz w:val="20"/>
+          <w:szCs w:val="20"/>
+          <w:lang w:val="es-CO"/>
+        </w:rPr>
+      </w:pPr>
+      <w:r>
+        <w:rPr>
+          <w:rFonts w:eastAsia="Open Sans" w:cs="Open Sans" w:ascii="Open Sans" w:hAnsi="Open Sans"/>
+          <w:sz w:val="20"/>
+          <w:szCs w:val="20"/>
+          <w:lang w:val="es-CO"/>
+        </w:rPr>
+      </w:r>
+    </w:p>
+    <w:p>
+      <w:pPr>
+        <w:pStyle w:val="Normal"/>
+        <w:ind w:right="-1"/>
+        <w:rPr>
+          <w:rFonts w:ascii="Open Sans" w:hAnsi="Open Sans" w:eastAsia="Open Sans" w:cs="Open Sans"/>
+          <w:sz w:val="20"/>
+          <w:szCs w:val="20"/>
+          <w:lang w:val="es-CO"/>
+        </w:rPr>
+      </w:pPr>
+      <w:r>
+        <w:rPr>
+          <w:rFonts w:eastAsia="Open Sans" w:cs="Open Sans" w:ascii="Open Sans" w:hAnsi="Open Sans"/>
+          <w:sz w:val="20"/>
+          <w:szCs w:val="20"/>
+          <w:lang w:val="es-CO"/>
+        </w:rPr>
+        <w:t>##### Descripción de la implementación en el aula</w:t>
+      </w:r>
+    </w:p>
+    <w:p>
+      <w:pPr>
+        <w:pStyle w:val="Normal"/>
+        <w:ind w:right="-1"/>
+        <w:rPr>
+          <w:rFonts w:ascii="Open Sans" w:hAnsi="Open Sans" w:eastAsia="Open Sans" w:cs="Open Sans"/>
+          <w:sz w:val="20"/>
+          <w:szCs w:val="20"/>
+          <w:lang w:val="es-CO"/>
+        </w:rPr>
+      </w:pPr>
+      <w:r>
+        <w:rPr>
+          <w:rFonts w:eastAsia="Open Sans" w:cs="Open Sans" w:ascii="Open Sans" w:hAnsi="Open Sans"/>
+          <w:sz w:val="20"/>
+          <w:szCs w:val="20"/>
+          <w:lang w:val="es-CO"/>
+        </w:rPr>
+      </w:r>
+    </w:p>
+    <w:p>
+      <w:pPr>
+        <w:pStyle w:val="Normal"/>
+        <w:ind w:right="-1"/>
+        <w:rPr>
+          <w:rFonts w:ascii="Open Sans" w:hAnsi="Open Sans" w:eastAsia="Open Sans" w:cs="Open Sans"/>
+          <w:sz w:val="20"/>
+          <w:szCs w:val="20"/>
+          <w:lang w:val="es-CO"/>
+        </w:rPr>
+      </w:pPr>
+      <w:r>
+        <w:rPr>
+          <w:rFonts w:eastAsia="Open Sans" w:cs="Open Sans" w:ascii="Open Sans" w:hAnsi="Open Sans"/>
+          <w:sz w:val="20"/>
+          <w:szCs w:val="20"/>
+          <w:lang w:val="es-CO"/>
+        </w:rPr>
+        <w:t>En este apartado, se describirá cómo se implementa la enseñanza de la resolución de ecuaciones a partir del concepto de función, utilizando Python a través de Jupyter Notebooks. La implementación se enfocará en el uso de representaciones tabulares y gráficas para favorecer el entendimiento conceptual sobre el algebraico tradicional.</w:t>
+      </w:r>
+    </w:p>
+    <w:p>
+      <w:pPr>
+        <w:pStyle w:val="Normal"/>
+        <w:ind w:right="-1"/>
+        <w:rPr>
+          <w:rFonts w:ascii="Open Sans" w:hAnsi="Open Sans" w:eastAsia="Open Sans" w:cs="Open Sans"/>
+          <w:sz w:val="20"/>
+          <w:szCs w:val="20"/>
+          <w:lang w:val="es-CO"/>
+        </w:rPr>
+      </w:pPr>
+      <w:r>
+        <w:rPr>
+          <w:rFonts w:eastAsia="Open Sans" w:cs="Open Sans" w:ascii="Open Sans" w:hAnsi="Open Sans"/>
+          <w:sz w:val="20"/>
+          <w:szCs w:val="20"/>
+          <w:lang w:val="es-CO"/>
+        </w:rPr>
+      </w:r>
+    </w:p>
+    <w:p>
+      <w:pPr>
+        <w:pStyle w:val="Normal"/>
+        <w:ind w:right="-1"/>
+        <w:rPr>
+          <w:rFonts w:ascii="Open Sans" w:hAnsi="Open Sans" w:eastAsia="Open Sans" w:cs="Open Sans"/>
+          <w:sz w:val="20"/>
+          <w:szCs w:val="20"/>
+          <w:lang w:val="es-CO"/>
+        </w:rPr>
+      </w:pPr>
+      <w:r>
+        <w:rPr>
+          <w:rFonts w:eastAsia="Open Sans" w:cs="Open Sans" w:ascii="Open Sans" w:hAnsi="Open Sans"/>
+          <w:sz w:val="20"/>
+          <w:szCs w:val="20"/>
+          <w:lang w:val="es-CO"/>
+        </w:rPr>
+        <w:t>**Uso de Jupyter Notebooks y librerías de Python**</w:t>
+      </w:r>
+    </w:p>
+    <w:p>
+      <w:pPr>
+        <w:pStyle w:val="Normal"/>
+        <w:ind w:right="-1"/>
+        <w:rPr>
+          <w:rFonts w:ascii="Open Sans" w:hAnsi="Open Sans" w:eastAsia="Open Sans" w:cs="Open Sans"/>
+          <w:sz w:val="20"/>
+          <w:szCs w:val="20"/>
+          <w:lang w:val="es-CO"/>
+        </w:rPr>
+      </w:pPr>
+      <w:r>
+        <w:rPr>
+          <w:rFonts w:eastAsia="Open Sans" w:cs="Open Sans" w:ascii="Open Sans" w:hAnsi="Open Sans"/>
+          <w:sz w:val="20"/>
+          <w:szCs w:val="20"/>
+          <w:lang w:val="es-CO"/>
+        </w:rPr>
+      </w:r>
+    </w:p>
+    <w:p>
+      <w:pPr>
+        <w:pStyle w:val="Normal"/>
+        <w:ind w:right="-1"/>
+        <w:rPr>
+          <w:rFonts w:ascii="Open Sans" w:hAnsi="Open Sans" w:eastAsia="Open Sans" w:cs="Open Sans"/>
+          <w:sz w:val="20"/>
+          <w:szCs w:val="20"/>
+          <w:lang w:val="es-CO"/>
+        </w:rPr>
+      </w:pPr>
+      <w:r>
+        <w:rPr>
+          <w:rFonts w:eastAsia="Open Sans" w:cs="Open Sans" w:ascii="Open Sans" w:hAnsi="Open Sans"/>
+          <w:sz w:val="20"/>
+          <w:szCs w:val="20"/>
+          <w:lang w:val="es-CO"/>
+        </w:rPr>
+        <w:t>Jupyter Notebooks se utiliza como herramienta central para la enseñanza debido a su capacidad de combinar texto explicativo, código ejecutable y visualizaciones en un único documento interactivo. Las siguientes librerías de Python se integran en las actividades:</w:t>
+      </w:r>
+    </w:p>
+    <w:p>
+      <w:pPr>
+        <w:pStyle w:val="Normal"/>
+        <w:ind w:right="-1"/>
+        <w:rPr>
+          <w:rFonts w:ascii="Open Sans" w:hAnsi="Open Sans" w:eastAsia="Open Sans" w:cs="Open Sans"/>
+          <w:sz w:val="20"/>
+          <w:szCs w:val="20"/>
+          <w:lang w:val="es-CO"/>
+        </w:rPr>
+      </w:pPr>
+      <w:r>
+        <w:rPr>
+          <w:rFonts w:eastAsia="Open Sans" w:cs="Open Sans" w:ascii="Open Sans" w:hAnsi="Open Sans"/>
+          <w:sz w:val="20"/>
+          <w:szCs w:val="20"/>
+          <w:lang w:val="es-CO"/>
+        </w:rPr>
+      </w:r>
+    </w:p>
+    <w:p>
+      <w:pPr>
+        <w:pStyle w:val="Normal"/>
+        <w:ind w:right="-1"/>
+        <w:rPr>
+          <w:rFonts w:ascii="Open Sans" w:hAnsi="Open Sans" w:eastAsia="Open Sans" w:cs="Open Sans"/>
+          <w:sz w:val="20"/>
+          <w:szCs w:val="20"/>
+          <w:lang w:val="es-CO"/>
+        </w:rPr>
+      </w:pPr>
+      <w:r>
+        <w:rPr>
+          <w:rFonts w:eastAsia="Open Sans" w:cs="Open Sans" w:ascii="Open Sans" w:hAnsi="Open Sans"/>
+          <w:sz w:val="20"/>
+          <w:szCs w:val="20"/>
+          <w:lang w:val="es-CO"/>
+        </w:rPr>
+        <w:t>- **NumPy**: Utilizada para manejar operaciones numéricas y manipulación de arreglos, proporcionando una base sólida para los cálculos necesarios en las actividades.</w:t>
+      </w:r>
+    </w:p>
+    <w:p>
+      <w:pPr>
+        <w:pStyle w:val="Normal"/>
+        <w:ind w:right="-1"/>
+        <w:rPr>
+          <w:rFonts w:ascii="Open Sans" w:hAnsi="Open Sans" w:eastAsia="Open Sans" w:cs="Open Sans"/>
+          <w:sz w:val="20"/>
+          <w:szCs w:val="20"/>
+          <w:lang w:val="es-CO"/>
+        </w:rPr>
+      </w:pPr>
+      <w:r>
+        <w:rPr>
+          <w:rFonts w:eastAsia="Open Sans" w:cs="Open Sans" w:ascii="Open Sans" w:hAnsi="Open Sans"/>
+          <w:sz w:val="20"/>
+          <w:szCs w:val="20"/>
+          <w:lang w:val="es-CO"/>
+        </w:rPr>
+        <w:t>- **Pandas**: Empleada para la manipulación y análisis de datos tabulares, permitiendo a los estudiantes trabajar con conjuntos de datos y comprender cómo se representan las funciones en forma de tablas.</w:t>
+      </w:r>
+    </w:p>
+    <w:p>
+      <w:pPr>
+        <w:pStyle w:val="Normal"/>
+        <w:ind w:right="-1"/>
+        <w:rPr>
+          <w:rFonts w:ascii="Open Sans" w:hAnsi="Open Sans" w:eastAsia="Open Sans" w:cs="Open Sans"/>
+          <w:sz w:val="20"/>
+          <w:szCs w:val="20"/>
+          <w:lang w:val="es-CO"/>
+        </w:rPr>
+      </w:pPr>
+      <w:r>
+        <w:rPr>
+          <w:rFonts w:eastAsia="Open Sans" w:cs="Open Sans" w:ascii="Open Sans" w:hAnsi="Open Sans"/>
+          <w:sz w:val="20"/>
+          <w:szCs w:val="20"/>
+          <w:lang w:val="es-CO"/>
+        </w:rPr>
+        <w:t>- **Matplotlib y Plotly**: Estas librerías son utilizadas para la creación de gráficos. Matplotlib ofrece gráficos estáticos y básicos, mientras que Plotly permite la creación de gráficos interactivos, ayudando a los estudiantes a visualizar y explorar funciones y sus soluciones gráficamente.</w:t>
+      </w:r>
+    </w:p>
+    <w:p>
+      <w:pPr>
+        <w:pStyle w:val="Normal"/>
+        <w:ind w:right="-1"/>
+        <w:rPr>
+          <w:rFonts w:ascii="Open Sans" w:hAnsi="Open Sans" w:eastAsia="Open Sans" w:cs="Open Sans"/>
+          <w:sz w:val="20"/>
+          <w:szCs w:val="20"/>
+          <w:lang w:val="es-CO"/>
+        </w:rPr>
+      </w:pPr>
+      <w:r>
+        <w:rPr>
+          <w:rFonts w:eastAsia="Open Sans" w:cs="Open Sans" w:ascii="Open Sans" w:hAnsi="Open Sans"/>
+          <w:sz w:val="20"/>
+          <w:szCs w:val="20"/>
+          <w:lang w:val="es-CO"/>
+        </w:rPr>
+        <w:t>- **Ipywidgets**: Esta librería se usa para crear widgets interactivos dentro de los cuadernos Jupyter, permitiendo a los estudiantes manipular parámetros de las funciones y observar en tiempo real cómo afectan las soluciones de las ecuaciones.</w:t>
+      </w:r>
+    </w:p>
+    <w:p>
+      <w:pPr>
+        <w:pStyle w:val="Normal"/>
+        <w:ind w:right="-1"/>
+        <w:rPr>
+          <w:rFonts w:ascii="Open Sans" w:hAnsi="Open Sans" w:eastAsia="Open Sans" w:cs="Open Sans"/>
+          <w:sz w:val="20"/>
+          <w:szCs w:val="20"/>
+          <w:lang w:val="es-CO"/>
+        </w:rPr>
+      </w:pPr>
+      <w:r>
+        <w:rPr>
+          <w:rFonts w:eastAsia="Open Sans" w:cs="Open Sans" w:ascii="Open Sans" w:hAnsi="Open Sans"/>
+          <w:sz w:val="20"/>
+          <w:szCs w:val="20"/>
+          <w:lang w:val="es-CO"/>
+        </w:rPr>
+      </w:r>
+    </w:p>
+    <w:p>
+      <w:pPr>
+        <w:pStyle w:val="Normal"/>
+        <w:ind w:right="-1"/>
+        <w:rPr>
+          <w:rFonts w:ascii="Open Sans" w:hAnsi="Open Sans" w:eastAsia="Open Sans" w:cs="Open Sans"/>
+          <w:sz w:val="20"/>
+          <w:szCs w:val="20"/>
+          <w:lang w:val="es-CO"/>
+        </w:rPr>
+      </w:pPr>
+      <w:r>
+        <w:rPr>
+          <w:rFonts w:eastAsia="Open Sans" w:cs="Open Sans" w:ascii="Open Sans" w:hAnsi="Open Sans"/>
+          <w:sz w:val="20"/>
+          <w:szCs w:val="20"/>
+          <w:lang w:val="es-CO"/>
+        </w:rPr>
+        <w:t>**Ejemplos de actividades y ejercicios realizados en clase**</w:t>
+      </w:r>
+    </w:p>
+    <w:p>
+      <w:pPr>
+        <w:pStyle w:val="Normal"/>
+        <w:ind w:right="-1"/>
+        <w:rPr>
+          <w:rFonts w:ascii="Open Sans" w:hAnsi="Open Sans" w:eastAsia="Open Sans" w:cs="Open Sans"/>
+          <w:sz w:val="20"/>
+          <w:szCs w:val="20"/>
+          <w:lang w:val="es-CO"/>
+        </w:rPr>
+      </w:pPr>
+      <w:r>
+        <w:rPr>
+          <w:rFonts w:eastAsia="Open Sans" w:cs="Open Sans" w:ascii="Open Sans" w:hAnsi="Open Sans"/>
+          <w:sz w:val="20"/>
+          <w:szCs w:val="20"/>
+          <w:lang w:val="es-CO"/>
+        </w:rPr>
+      </w:r>
+    </w:p>
+    <w:p>
+      <w:pPr>
+        <w:pStyle w:val="Normal"/>
+        <w:ind w:right="-1"/>
+        <w:rPr>
+          <w:rFonts w:ascii="Open Sans" w:hAnsi="Open Sans" w:eastAsia="Open Sans" w:cs="Open Sans"/>
+          <w:sz w:val="20"/>
+          <w:szCs w:val="20"/>
+          <w:lang w:val="es-CO"/>
+        </w:rPr>
+      </w:pPr>
+      <w:r>
+        <w:rPr>
+          <w:rFonts w:eastAsia="Open Sans" w:cs="Open Sans" w:ascii="Open Sans" w:hAnsi="Open Sans"/>
+          <w:sz w:val="20"/>
+          <w:szCs w:val="20"/>
+          <w:lang w:val="es-CO"/>
+        </w:rPr>
+        <w:t>- **Actividad 1: Introducción a las funciones y su representación gráfica**</w:t>
+      </w:r>
+    </w:p>
+    <w:p>
+      <w:pPr>
+        <w:pStyle w:val="Normal"/>
+        <w:ind w:right="-1"/>
+        <w:rPr>
+          <w:rFonts w:ascii="Open Sans" w:hAnsi="Open Sans" w:eastAsia="Open Sans" w:cs="Open Sans"/>
+          <w:sz w:val="20"/>
+          <w:szCs w:val="20"/>
+          <w:lang w:val="es-CO"/>
+        </w:rPr>
+      </w:pPr>
+      <w:r>
+        <w:rPr>
+          <w:rFonts w:eastAsia="Open Sans" w:cs="Open Sans" w:ascii="Open Sans" w:hAnsi="Open Sans"/>
+          <w:sz w:val="20"/>
+          <w:szCs w:val="20"/>
+          <w:lang w:val="es-CO"/>
+        </w:rPr>
+        <w:t xml:space="preserve">  </w:t>
+      </w:r>
+      <w:r>
+        <w:rPr>
+          <w:rFonts w:eastAsia="Open Sans" w:cs="Open Sans" w:ascii="Open Sans" w:hAnsi="Open Sans"/>
+          <w:sz w:val="20"/>
+          <w:szCs w:val="20"/>
+          <w:lang w:val="es-CO"/>
+        </w:rPr>
+        <w:t>- Los estudiantes usan NumPy para definir funciones matemáticas simples y Matplotlib para graficarlas. Se introduce el concepto de cómo una ecuación puede ser visualizada como una función en un gráfico.</w:t>
+      </w:r>
+    </w:p>
+    <w:p>
+      <w:pPr>
+        <w:pStyle w:val="Normal"/>
+        <w:ind w:right="-1"/>
+        <w:rPr>
+          <w:rFonts w:ascii="Open Sans" w:hAnsi="Open Sans" w:eastAsia="Open Sans" w:cs="Open Sans"/>
+          <w:sz w:val="20"/>
+          <w:szCs w:val="20"/>
+          <w:lang w:val="es-CO"/>
+        </w:rPr>
+      </w:pPr>
+      <w:r>
+        <w:rPr>
+          <w:rFonts w:eastAsia="Open Sans" w:cs="Open Sans" w:ascii="Open Sans" w:hAnsi="Open Sans"/>
+          <w:sz w:val="20"/>
+          <w:szCs w:val="20"/>
+          <w:lang w:val="es-CO"/>
+        </w:rPr>
+        <w:t xml:space="preserve">  </w:t>
+      </w:r>
+      <w:r>
+        <w:rPr>
+          <w:rFonts w:eastAsia="Open Sans" w:cs="Open Sans" w:ascii="Open Sans" w:hAnsi="Open Sans"/>
+          <w:sz w:val="20"/>
+          <w:szCs w:val="20"/>
+          <w:lang w:val="es-CO"/>
+        </w:rPr>
+        <w:t>- **Ejercicio**: Definir la función \( f(x) = 2x + 3 \) y graficarla. Identificar visualmente la raíz de la función (donde cruza el eje x).</w:t>
+      </w:r>
+    </w:p>
+    <w:p>
+      <w:pPr>
+        <w:pStyle w:val="Normal"/>
+        <w:ind w:right="-1"/>
+        <w:rPr>
+          <w:rFonts w:ascii="Open Sans" w:hAnsi="Open Sans" w:eastAsia="Open Sans" w:cs="Open Sans"/>
+          <w:sz w:val="20"/>
+          <w:szCs w:val="20"/>
+          <w:lang w:val="es-CO"/>
+        </w:rPr>
+      </w:pPr>
+      <w:r>
+        <w:rPr>
+          <w:rFonts w:eastAsia="Open Sans" w:cs="Open Sans" w:ascii="Open Sans" w:hAnsi="Open Sans"/>
+          <w:sz w:val="20"/>
+          <w:szCs w:val="20"/>
+          <w:lang w:val="es-CO"/>
+        </w:rPr>
+      </w:r>
+    </w:p>
+    <w:p>
+      <w:pPr>
+        <w:pStyle w:val="Normal"/>
+        <w:ind w:right="-1"/>
+        <w:rPr>
+          <w:rFonts w:ascii="Open Sans" w:hAnsi="Open Sans" w:eastAsia="Open Sans" w:cs="Open Sans"/>
+          <w:sz w:val="20"/>
+          <w:szCs w:val="20"/>
+          <w:lang w:val="es-CO"/>
+        </w:rPr>
+      </w:pPr>
+      <w:r>
+        <w:rPr>
+          <w:rFonts w:eastAsia="Open Sans" w:cs="Open Sans" w:ascii="Open Sans" w:hAnsi="Open Sans"/>
+          <w:sz w:val="20"/>
+          <w:szCs w:val="20"/>
+          <w:lang w:val="es-CO"/>
+        </w:rPr>
+        <w:t>- **Actividad 2: Representación tabular de funciones**</w:t>
+      </w:r>
+    </w:p>
+    <w:p>
+      <w:pPr>
+        <w:pStyle w:val="Normal"/>
+        <w:ind w:right="-1"/>
+        <w:rPr>
+          <w:rFonts w:ascii="Open Sans" w:hAnsi="Open Sans" w:eastAsia="Open Sans" w:cs="Open Sans"/>
+          <w:sz w:val="20"/>
+          <w:szCs w:val="20"/>
+          <w:lang w:val="es-CO"/>
+        </w:rPr>
+      </w:pPr>
+      <w:r>
+        <w:rPr>
+          <w:rFonts w:eastAsia="Open Sans" w:cs="Open Sans" w:ascii="Open Sans" w:hAnsi="Open Sans"/>
+          <w:sz w:val="20"/>
+          <w:szCs w:val="20"/>
+          <w:lang w:val="es-CO"/>
+        </w:rPr>
+        <w:t xml:space="preserve">  </w:t>
+      </w:r>
+      <w:r>
+        <w:rPr>
+          <w:rFonts w:eastAsia="Open Sans" w:cs="Open Sans" w:ascii="Open Sans" w:hAnsi="Open Sans"/>
+          <w:sz w:val="20"/>
+          <w:szCs w:val="20"/>
+          <w:lang w:val="es-CO"/>
+        </w:rPr>
+        <w:t>- Usando Pandas, los estudiantes crean tablas de valores para diferentes funciones. Se les enseña a interpretar las tablas y a conectar la representación tabular con la gráfica.</w:t>
+      </w:r>
+    </w:p>
+    <w:p>
+      <w:pPr>
+        <w:pStyle w:val="Normal"/>
+        <w:ind w:right="-1"/>
+        <w:rPr>
+          <w:rFonts w:ascii="Open Sans" w:hAnsi="Open Sans" w:eastAsia="Open Sans" w:cs="Open Sans"/>
+          <w:sz w:val="20"/>
+          <w:szCs w:val="20"/>
+          <w:lang w:val="es-CO"/>
+        </w:rPr>
+      </w:pPr>
+      <w:r>
+        <w:rPr>
+          <w:rFonts w:eastAsia="Open Sans" w:cs="Open Sans" w:ascii="Open Sans" w:hAnsi="Open Sans"/>
+          <w:sz w:val="20"/>
+          <w:szCs w:val="20"/>
+          <w:lang w:val="es-CO"/>
+        </w:rPr>
+        <w:t xml:space="preserve">  </w:t>
+      </w:r>
+      <w:r>
+        <w:rPr>
+          <w:rFonts w:eastAsia="Open Sans" w:cs="Open Sans" w:ascii="Open Sans" w:hAnsi="Open Sans"/>
+          <w:sz w:val="20"/>
+          <w:szCs w:val="20"/>
+          <w:lang w:val="es-CO"/>
+        </w:rPr>
+        <w:t>- **Ejercicio**: Crear una tabla de valores para la función \( g(x) = x^2 - 4x + 4 \) y graficarla. Identificar los puntos críticos de la función.</w:t>
+      </w:r>
+    </w:p>
+    <w:p>
+      <w:pPr>
+        <w:pStyle w:val="Normal"/>
+        <w:ind w:right="-1"/>
+        <w:rPr>
+          <w:rFonts w:ascii="Open Sans" w:hAnsi="Open Sans" w:eastAsia="Open Sans" w:cs="Open Sans"/>
+          <w:sz w:val="20"/>
+          <w:szCs w:val="20"/>
+          <w:lang w:val="es-CO"/>
+        </w:rPr>
+      </w:pPr>
+      <w:r>
+        <w:rPr>
+          <w:rFonts w:eastAsia="Open Sans" w:cs="Open Sans" w:ascii="Open Sans" w:hAnsi="Open Sans"/>
+          <w:sz w:val="20"/>
+          <w:szCs w:val="20"/>
+          <w:lang w:val="es-CO"/>
+        </w:rPr>
+      </w:r>
+    </w:p>
+    <w:p>
+      <w:pPr>
+        <w:pStyle w:val="Normal"/>
+        <w:ind w:right="-1"/>
+        <w:rPr>
+          <w:rFonts w:ascii="Open Sans" w:hAnsi="Open Sans" w:eastAsia="Open Sans" w:cs="Open Sans"/>
+          <w:sz w:val="20"/>
+          <w:szCs w:val="20"/>
+          <w:lang w:val="es-CO"/>
+        </w:rPr>
+      </w:pPr>
+      <w:r>
+        <w:rPr>
+          <w:rFonts w:eastAsia="Open Sans" w:cs="Open Sans" w:ascii="Open Sans" w:hAnsi="Open Sans"/>
+          <w:sz w:val="20"/>
+          <w:szCs w:val="20"/>
+          <w:lang w:val="es-CO"/>
+        </w:rPr>
+        <w:t>- **Actividad 3: Solución de ecuaciones mediante gráficos interactivos**</w:t>
+      </w:r>
+    </w:p>
+    <w:p>
+      <w:pPr>
+        <w:pStyle w:val="Normal"/>
+        <w:ind w:right="-1"/>
+        <w:rPr>
+          <w:rFonts w:ascii="Open Sans" w:hAnsi="Open Sans" w:eastAsia="Open Sans" w:cs="Open Sans"/>
+          <w:sz w:val="20"/>
+          <w:szCs w:val="20"/>
+          <w:lang w:val="es-CO"/>
+        </w:rPr>
+      </w:pPr>
+      <w:r>
+        <w:rPr>
+          <w:rFonts w:eastAsia="Open Sans" w:cs="Open Sans" w:ascii="Open Sans" w:hAnsi="Open Sans"/>
+          <w:sz w:val="20"/>
+          <w:szCs w:val="20"/>
+          <w:lang w:val="es-CO"/>
+        </w:rPr>
+        <w:t xml:space="preserve">  </w:t>
+      </w:r>
+      <w:r>
+        <w:rPr>
+          <w:rFonts w:eastAsia="Open Sans" w:cs="Open Sans" w:ascii="Open Sans" w:hAnsi="Open Sans"/>
+          <w:sz w:val="20"/>
+          <w:szCs w:val="20"/>
+          <w:lang w:val="es-CO"/>
+        </w:rPr>
+        <w:t>- Con Ipywidgets y Plotly, los estudiantes interactúan con gráficos de funciones, ajustando parámetros para observar cómo cambian las soluciones de las ecuaciones.</w:t>
+      </w:r>
+    </w:p>
+    <w:p>
+      <w:pPr>
+        <w:pStyle w:val="Normal"/>
+        <w:ind w:right="-1"/>
+        <w:rPr>
+          <w:rFonts w:ascii="Open Sans" w:hAnsi="Open Sans" w:eastAsia="Open Sans" w:cs="Open Sans"/>
+          <w:sz w:val="20"/>
+          <w:szCs w:val="20"/>
+          <w:lang w:val="es-CO"/>
+        </w:rPr>
+      </w:pPr>
+      <w:r>
+        <w:rPr>
+          <w:rFonts w:eastAsia="Open Sans" w:cs="Open Sans" w:ascii="Open Sans" w:hAnsi="Open Sans"/>
+          <w:sz w:val="20"/>
+          <w:szCs w:val="20"/>
+          <w:lang w:val="es-CO"/>
+        </w:rPr>
+        <w:t xml:space="preserve">  </w:t>
+      </w:r>
+      <w:r>
+        <w:rPr>
+          <w:rFonts w:eastAsia="Open Sans" w:cs="Open Sans" w:ascii="Open Sans" w:hAnsi="Open Sans"/>
+          <w:sz w:val="20"/>
+          <w:szCs w:val="20"/>
+          <w:lang w:val="es-CO"/>
+        </w:rPr>
+        <w:t>- **Ejercicio**: Usar un slider para modificar los coeficientes de la ecuación cuadrática \( h(x) = ax^2 + bx + c \) y encontrar los valores de \( x \) que satisfacen \( h(x) = 0 \).</w:t>
+      </w:r>
+    </w:p>
+    <w:p>
+      <w:pPr>
+        <w:pStyle w:val="Normal"/>
+        <w:ind w:right="-1"/>
+        <w:rPr>
+          <w:rFonts w:ascii="Open Sans" w:hAnsi="Open Sans" w:eastAsia="Open Sans" w:cs="Open Sans"/>
+          <w:sz w:val="20"/>
+          <w:szCs w:val="20"/>
+          <w:lang w:val="es-CO"/>
+        </w:rPr>
+      </w:pPr>
+      <w:r>
+        <w:rPr>
+          <w:rFonts w:eastAsia="Open Sans" w:cs="Open Sans" w:ascii="Open Sans" w:hAnsi="Open Sans"/>
+          <w:sz w:val="20"/>
+          <w:szCs w:val="20"/>
+          <w:lang w:val="es-CO"/>
+        </w:rPr>
+      </w:r>
+    </w:p>
+    <w:p>
+      <w:pPr>
+        <w:pStyle w:val="Normal"/>
+        <w:ind w:right="-1"/>
+        <w:rPr>
+          <w:rFonts w:ascii="Open Sans" w:hAnsi="Open Sans" w:eastAsia="Open Sans" w:cs="Open Sans"/>
+          <w:sz w:val="20"/>
+          <w:szCs w:val="20"/>
+          <w:lang w:val="es-CO"/>
+        </w:rPr>
+      </w:pPr>
+      <w:r>
+        <w:rPr>
+          <w:rFonts w:eastAsia="Open Sans" w:cs="Open Sans" w:ascii="Open Sans" w:hAnsi="Open Sans"/>
+          <w:sz w:val="20"/>
+          <w:szCs w:val="20"/>
+          <w:lang w:val="es-CO"/>
+        </w:rPr>
+        <w:t>##### Recopilación de datos</w:t>
+      </w:r>
+    </w:p>
+    <w:p>
+      <w:pPr>
+        <w:pStyle w:val="Normal"/>
+        <w:ind w:right="-1"/>
+        <w:rPr>
+          <w:rFonts w:ascii="Open Sans" w:hAnsi="Open Sans" w:eastAsia="Open Sans" w:cs="Open Sans"/>
+          <w:sz w:val="20"/>
+          <w:szCs w:val="20"/>
+          <w:lang w:val="es-CO"/>
+        </w:rPr>
+      </w:pPr>
+      <w:r>
+        <w:rPr>
+          <w:rFonts w:eastAsia="Open Sans" w:cs="Open Sans" w:ascii="Open Sans" w:hAnsi="Open Sans"/>
+          <w:sz w:val="20"/>
+          <w:szCs w:val="20"/>
+          <w:lang w:val="es-CO"/>
+        </w:rPr>
+      </w:r>
+    </w:p>
+    <w:p>
+      <w:pPr>
+        <w:pStyle w:val="Normal"/>
+        <w:ind w:right="-1"/>
+        <w:rPr>
+          <w:rFonts w:ascii="Open Sans" w:hAnsi="Open Sans" w:eastAsia="Open Sans" w:cs="Open Sans"/>
+          <w:sz w:val="20"/>
+          <w:szCs w:val="20"/>
+          <w:lang w:val="es-CO"/>
+        </w:rPr>
+      </w:pPr>
+      <w:r>
+        <w:rPr>
+          <w:rFonts w:eastAsia="Open Sans" w:cs="Open Sans" w:ascii="Open Sans" w:hAnsi="Open Sans"/>
+          <w:sz w:val="20"/>
+          <w:szCs w:val="20"/>
+          <w:lang w:val="es-CO"/>
+        </w:rPr>
+        <w:t>Para evaluar la efectividad de la metodología implementada, se recopilan datos a través de diferentes medios:</w:t>
+      </w:r>
+    </w:p>
+    <w:p>
+      <w:pPr>
+        <w:pStyle w:val="Normal"/>
+        <w:ind w:right="-1"/>
+        <w:rPr>
+          <w:rFonts w:ascii="Open Sans" w:hAnsi="Open Sans" w:eastAsia="Open Sans" w:cs="Open Sans"/>
+          <w:sz w:val="20"/>
+          <w:szCs w:val="20"/>
+          <w:lang w:val="es-CO"/>
+        </w:rPr>
+      </w:pPr>
+      <w:r>
+        <w:rPr>
+          <w:rFonts w:eastAsia="Open Sans" w:cs="Open Sans" w:ascii="Open Sans" w:hAnsi="Open Sans"/>
+          <w:sz w:val="20"/>
+          <w:szCs w:val="20"/>
+          <w:lang w:val="es-CO"/>
+        </w:rPr>
+      </w:r>
+    </w:p>
+    <w:p>
+      <w:pPr>
+        <w:pStyle w:val="Normal"/>
+        <w:ind w:right="-1"/>
+        <w:rPr>
+          <w:rFonts w:ascii="Open Sans" w:hAnsi="Open Sans" w:eastAsia="Open Sans" w:cs="Open Sans"/>
+          <w:sz w:val="20"/>
+          <w:szCs w:val="20"/>
+          <w:lang w:val="es-CO"/>
+        </w:rPr>
+      </w:pPr>
+      <w:r>
+        <w:rPr>
+          <w:rFonts w:eastAsia="Open Sans" w:cs="Open Sans" w:ascii="Open Sans" w:hAnsi="Open Sans"/>
+          <w:sz w:val="20"/>
+          <w:szCs w:val="20"/>
+          <w:lang w:val="es-CO"/>
+        </w:rPr>
+        <w:t>- **Observaciones en el aula**: Se realizan observaciones sistemáticas para documentar el grado de participación de los estudiantes, su nivel de interés y su capacidad para aplicar los conceptos aprendidos.</w:t>
+      </w:r>
+    </w:p>
+    <w:p>
+      <w:pPr>
+        <w:pStyle w:val="Normal"/>
+        <w:ind w:right="-1"/>
+        <w:rPr>
+          <w:rFonts w:ascii="Open Sans" w:hAnsi="Open Sans" w:eastAsia="Open Sans" w:cs="Open Sans"/>
+          <w:sz w:val="20"/>
+          <w:szCs w:val="20"/>
+          <w:lang w:val="es-CO"/>
+        </w:rPr>
+      </w:pPr>
+      <w:r>
+        <w:rPr>
+          <w:rFonts w:eastAsia="Open Sans" w:cs="Open Sans" w:ascii="Open Sans" w:hAnsi="Open Sans"/>
+          <w:sz w:val="20"/>
+          <w:szCs w:val="20"/>
+          <w:lang w:val="es-CO"/>
+        </w:rPr>
+        <w:t>- **Cuestionarios y encuestas**: Se aplican cuestionarios pre y post intervención para medir el cambio en la comprensión de los estudiantes sobre la resolución de ecuaciones y el uso del concepto de función.</w:t>
+      </w:r>
+    </w:p>
+    <w:p>
+      <w:pPr>
+        <w:pStyle w:val="Normal"/>
+        <w:ind w:right="-1"/>
+        <w:rPr>
+          <w:rFonts w:ascii="Open Sans" w:hAnsi="Open Sans" w:eastAsia="Open Sans" w:cs="Open Sans"/>
+          <w:sz w:val="20"/>
+          <w:szCs w:val="20"/>
+          <w:lang w:val="es-CO"/>
+        </w:rPr>
+      </w:pPr>
+      <w:r>
+        <w:rPr>
+          <w:rFonts w:eastAsia="Open Sans" w:cs="Open Sans" w:ascii="Open Sans" w:hAnsi="Open Sans"/>
+          <w:sz w:val="20"/>
+          <w:szCs w:val="20"/>
+          <w:lang w:val="es-CO"/>
+        </w:rPr>
+        <w:t>- **Evaluaciones de desempeño**: Se recogen los resultados de los ejercicios y actividades realizados en clase, así como exámenes formales que evalúan la habilidad de los estudiantes para resolver ecuaciones utilizando métodos gráficos y tabulares.</w:t>
+      </w:r>
+    </w:p>
+    <w:p>
+      <w:pPr>
+        <w:pStyle w:val="Normal"/>
+        <w:ind w:right="-1"/>
+        <w:rPr>
+          <w:rFonts w:ascii="Open Sans" w:hAnsi="Open Sans" w:eastAsia="Open Sans" w:cs="Open Sans"/>
+          <w:sz w:val="20"/>
+          <w:szCs w:val="20"/>
+          <w:lang w:val="es-CO"/>
+        </w:rPr>
+      </w:pPr>
+      <w:r>
+        <w:rPr>
+          <w:rFonts w:eastAsia="Open Sans" w:cs="Open Sans" w:ascii="Open Sans" w:hAnsi="Open Sans"/>
+          <w:sz w:val="20"/>
+          <w:szCs w:val="20"/>
+          <w:lang w:val="es-CO"/>
+        </w:rPr>
+      </w:r>
+    </w:p>
+    <w:p>
+      <w:pPr>
+        <w:pStyle w:val="Normal"/>
+        <w:ind w:right="-1"/>
+        <w:rPr>
+          <w:rFonts w:ascii="Open Sans" w:hAnsi="Open Sans" w:eastAsia="Open Sans" w:cs="Open Sans"/>
+          <w:sz w:val="20"/>
+          <w:szCs w:val="20"/>
+          <w:lang w:val="es-CO"/>
+        </w:rPr>
+      </w:pPr>
+      <w:r>
+        <w:rPr>
+          <w:rFonts w:eastAsia="Open Sans" w:cs="Open Sans" w:ascii="Open Sans" w:hAnsi="Open Sans"/>
+          <w:sz w:val="20"/>
+          <w:szCs w:val="20"/>
+          <w:lang w:val="es-CO"/>
+        </w:rPr>
+        <w:t>##### Métodos de evaluación del aprendizaje de los estudiantes</w:t>
+      </w:r>
+    </w:p>
+    <w:p>
+      <w:pPr>
+        <w:pStyle w:val="Normal"/>
+        <w:ind w:right="-1"/>
+        <w:rPr>
+          <w:rFonts w:ascii="Open Sans" w:hAnsi="Open Sans" w:eastAsia="Open Sans" w:cs="Open Sans"/>
+          <w:sz w:val="20"/>
+          <w:szCs w:val="20"/>
+          <w:lang w:val="es-CO"/>
+        </w:rPr>
+      </w:pPr>
+      <w:r>
+        <w:rPr>
+          <w:rFonts w:eastAsia="Open Sans" w:cs="Open Sans" w:ascii="Open Sans" w:hAnsi="Open Sans"/>
+          <w:sz w:val="20"/>
+          <w:szCs w:val="20"/>
+          <w:lang w:val="es-CO"/>
+        </w:rPr>
+      </w:r>
+    </w:p>
+    <w:p>
+      <w:pPr>
+        <w:pStyle w:val="Normal"/>
+        <w:ind w:right="-1"/>
+        <w:rPr>
+          <w:rFonts w:ascii="Open Sans" w:hAnsi="Open Sans" w:eastAsia="Open Sans" w:cs="Open Sans"/>
+          <w:sz w:val="20"/>
+          <w:szCs w:val="20"/>
+          <w:lang w:val="es-CO"/>
+        </w:rPr>
+      </w:pPr>
+      <w:r>
+        <w:rPr>
+          <w:rFonts w:eastAsia="Open Sans" w:cs="Open Sans" w:ascii="Open Sans" w:hAnsi="Open Sans"/>
+          <w:sz w:val="20"/>
+          <w:szCs w:val="20"/>
+          <w:lang w:val="es-CO"/>
+        </w:rPr>
+        <w:t>Los métodos de evaluación utilizados para medir el aprendizaje de los estudiantes incluyen:</w:t>
+      </w:r>
+    </w:p>
+    <w:p>
+      <w:pPr>
+        <w:pStyle w:val="Normal"/>
+        <w:ind w:right="-1"/>
+        <w:rPr>
+          <w:rFonts w:ascii="Open Sans" w:hAnsi="Open Sans" w:eastAsia="Open Sans" w:cs="Open Sans"/>
+          <w:sz w:val="20"/>
+          <w:szCs w:val="20"/>
+          <w:lang w:val="es-CO"/>
+        </w:rPr>
+      </w:pPr>
+      <w:r>
+        <w:rPr>
+          <w:rFonts w:eastAsia="Open Sans" w:cs="Open Sans" w:ascii="Open Sans" w:hAnsi="Open Sans"/>
+          <w:sz w:val="20"/>
+          <w:szCs w:val="20"/>
+          <w:lang w:val="es-CO"/>
+        </w:rPr>
+      </w:r>
+    </w:p>
+    <w:p>
+      <w:pPr>
+        <w:pStyle w:val="Normal"/>
+        <w:ind w:right="-1"/>
+        <w:rPr>
+          <w:rFonts w:ascii="Open Sans" w:hAnsi="Open Sans" w:eastAsia="Open Sans" w:cs="Open Sans"/>
+          <w:sz w:val="20"/>
+          <w:szCs w:val="20"/>
+          <w:lang w:val="es-CO"/>
+        </w:rPr>
+      </w:pPr>
+      <w:r>
+        <w:rPr>
+          <w:rFonts w:eastAsia="Open Sans" w:cs="Open Sans" w:ascii="Open Sans" w:hAnsi="Open Sans"/>
+          <w:sz w:val="20"/>
+          <w:szCs w:val="20"/>
+          <w:lang w:val="es-CO"/>
+        </w:rPr>
+        <w:t>- **Evaluaciones formativas**: A lo largo del curso, se realizan evaluaciones formativas que permiten a los estudiantes recibir retroalimentación continua sobre su progreso. Estas evaluaciones incluyen ejercicios prácticos en los cuadernos Jupyter, quizzes y actividades interactivas.</w:t>
+      </w:r>
+    </w:p>
+    <w:p>
+      <w:pPr>
+        <w:pStyle w:val="Normal"/>
+        <w:ind w:right="-1"/>
+        <w:rPr>
+          <w:rFonts w:ascii="Open Sans" w:hAnsi="Open Sans" w:eastAsia="Open Sans" w:cs="Open Sans"/>
+          <w:sz w:val="20"/>
+          <w:szCs w:val="20"/>
+          <w:lang w:val="es-CO"/>
+        </w:rPr>
+      </w:pPr>
+      <w:r>
+        <w:rPr>
+          <w:rFonts w:eastAsia="Open Sans" w:cs="Open Sans" w:ascii="Open Sans" w:hAnsi="Open Sans"/>
+          <w:sz w:val="20"/>
+          <w:szCs w:val="20"/>
+          <w:lang w:val="es-CO"/>
+        </w:rPr>
+        <w:t>- **Evaluaciones sumativas**: Al final de cada unidad temática, se realizan evaluaciones sumativas que miden la comprensión integral de los estudiantes sobre los conceptos enseñados. Estas evaluaciones incluyen exámenes escritos y proyectos en los que los estudiantes deben aplicar lo aprendido para resolver problemas complejos.</w:t>
+      </w:r>
+    </w:p>
+    <w:p>
+      <w:pPr>
+        <w:pStyle w:val="Normal"/>
+        <w:ind w:right="-1"/>
+        <w:rPr>
+          <w:rFonts w:ascii="Open Sans" w:hAnsi="Open Sans" w:eastAsia="Open Sans" w:cs="Open Sans"/>
+          <w:sz w:val="20"/>
+          <w:szCs w:val="20"/>
+          <w:lang w:val="es-CO"/>
+        </w:rPr>
+      </w:pPr>
+      <w:r>
+        <w:rPr>
+          <w:rFonts w:eastAsia="Open Sans" w:cs="Open Sans" w:ascii="Open Sans" w:hAnsi="Open Sans"/>
+          <w:sz w:val="20"/>
+          <w:szCs w:val="20"/>
+          <w:lang w:val="es-CO"/>
+        </w:rPr>
+        <w:t>- **Autoevaluaciones y coevaluaciones**: Se incentiva a los estudiantes a realizar autoevaluaciones y coevaluaciones para reflexionar sobre su propio aprendizaje y proporcionar retroalimentación a sus compañeros, promoviendo un aprendizaje colaborativo y reflexivo.</w:t>
+      </w:r>
+    </w:p>
+    <w:p>
+      <w:pPr>
+        <w:pStyle w:val="Normal"/>
+        <w:ind w:right="-1"/>
+        <w:rPr>
+          <w:rFonts w:ascii="Open Sans" w:hAnsi="Open Sans" w:eastAsia="Open Sans" w:cs="Open Sans"/>
+          <w:sz w:val="20"/>
+          <w:szCs w:val="20"/>
+          <w:lang w:val="es-CO"/>
+        </w:rPr>
+      </w:pPr>
+      <w:r>
+        <w:rPr>
+          <w:rFonts w:eastAsia="Open Sans" w:cs="Open Sans" w:ascii="Open Sans" w:hAnsi="Open Sans"/>
+          <w:sz w:val="20"/>
+          <w:szCs w:val="20"/>
+          <w:lang w:val="es-CO"/>
+        </w:rPr>
+      </w:r>
+    </w:p>
+    <w:p>
+      <w:pPr>
+        <w:pStyle w:val="Normal"/>
+        <w:ind w:right="-1"/>
+        <w:rPr>
+          <w:rFonts w:ascii="Open Sans" w:hAnsi="Open Sans" w:eastAsia="Open Sans" w:cs="Open Sans"/>
+          <w:sz w:val="20"/>
+          <w:szCs w:val="20"/>
+          <w:lang w:val="es-CO"/>
+        </w:rPr>
+      </w:pPr>
+      <w:r>
+        <w:rPr>
+          <w:rFonts w:eastAsia="Open Sans" w:cs="Open Sans" w:ascii="Open Sans" w:hAnsi="Open Sans"/>
+          <w:sz w:val="20"/>
+          <w:szCs w:val="20"/>
+          <w:lang w:val="es-CO"/>
+        </w:rPr>
+        <w:t>A través de esta metodología, se espera que los estudiantes desarrollen una comprensión profunda y conceptual de la resolución de ecuaciones desde el enfoque de funciones, utilizando las herramientas tecnológicas y las representaciones tabulares y gráficas proporcionadas por Python y Jupyter Notebooks.</w:t>
       </w:r>
     </w:p>
     <w:p>
@@ -6045,6 +8237,158 @@
           <w:szCs w:val="18"/>
           <w:lang w:val="es-CO"/>
         </w:rPr>
+        <w:t>- Comparaciones entre diferentes tipos de funciones.</w:t>
+      </w:r>
+    </w:p>
+    <w:p>
+      <w:pPr>
+        <w:pStyle w:val="Normal"/>
+        <w:ind w:right="-1"/>
+        <w:rPr>
+          <w:rFonts w:ascii="Open Sans" w:hAnsi="Open Sans" w:eastAsia="Open Sans" w:cs="Open Sans"/>
+          <w:sz w:val="20"/>
+          <w:szCs w:val="20"/>
+          <w:lang w:val="es-CO"/>
+        </w:rPr>
+      </w:pPr>
+      <w:r>
+        <w:rPr>
+          <w:rFonts w:eastAsia="Open Sans" w:cs="Open Sans" w:ascii="Open Sans" w:hAnsi="Open Sans"/>
+          <w:sz w:val="20"/>
+          <w:szCs w:val="20"/>
+          <w:lang w:val="es-CO"/>
+        </w:rPr>
+      </w:r>
+    </w:p>
+    <w:p>
+      <w:pPr>
+        <w:pStyle w:val="Normal"/>
+        <w:ind w:right="-1"/>
+        <w:rPr>
+          <w:rFonts w:ascii="Open Sans" w:hAnsi="Open Sans" w:eastAsia="Open Sans" w:cs="Open Sans"/>
+          <w:sz w:val="20"/>
+          <w:szCs w:val="20"/>
+          <w:lang w:val="es-CO"/>
+        </w:rPr>
+      </w:pPr>
+      <w:r>
+        <w:rPr>
+          <w:rFonts w:eastAsia="Open Sans" w:cs="Open Sans" w:ascii="Open Sans" w:hAnsi="Open Sans"/>
+          <w:sz w:val="20"/>
+          <w:szCs w:val="20"/>
+          <w:lang w:val="es-CO"/>
+        </w:rPr>
+      </w:r>
+    </w:p>
+    <w:p>
+      <w:pPr>
+        <w:pStyle w:val="Normal"/>
+        <w:ind w:right="-1"/>
+        <w:rPr>
+          <w:rFonts w:ascii="Open Sans" w:hAnsi="Open Sans" w:eastAsia="Open Sans" w:cs="Open Sans"/>
+          <w:sz w:val="20"/>
+          <w:szCs w:val="20"/>
+          <w:lang w:val="es-CO"/>
+        </w:rPr>
+      </w:pPr>
+      <w:r>
+        <w:rPr>
+          <w:rFonts w:eastAsia="Open Sans" w:cs="Open Sans" w:ascii="Open Sans" w:hAnsi="Open Sans"/>
+          <w:sz w:val="20"/>
+          <w:szCs w:val="20"/>
+          <w:lang w:val="es-CO"/>
+        </w:rPr>
+      </w:r>
+    </w:p>
+    <w:p>
+      <w:pPr>
+        <w:pStyle w:val="Normal"/>
+        <w:ind w:right="-1"/>
+        <w:rPr>
+          <w:rFonts w:ascii="Open Sans" w:hAnsi="Open Sans" w:eastAsia="Open Sans" w:cs="Open Sans"/>
+          <w:sz w:val="20"/>
+          <w:szCs w:val="20"/>
+          <w:lang w:val="es-CO"/>
+        </w:rPr>
+      </w:pPr>
+      <w:r>
+        <w:rPr>
+          <w:rFonts w:eastAsia="Open Sans" w:cs="Open Sans" w:ascii="Open Sans" w:hAnsi="Open Sans"/>
+          <w:sz w:val="20"/>
+          <w:szCs w:val="20"/>
+          <w:lang w:val="es-CO"/>
+        </w:rPr>
+      </w:r>
+    </w:p>
+    <w:p>
+      <w:pPr>
+        <w:pStyle w:val="Normal"/>
+        <w:ind w:right="-1"/>
+        <w:rPr>
+          <w:rFonts w:ascii="Open Sans" w:hAnsi="Open Sans" w:eastAsia="Open Sans" w:cs="Open Sans"/>
+          <w:sz w:val="20"/>
+          <w:szCs w:val="20"/>
+          <w:lang w:val="es-CO"/>
+        </w:rPr>
+      </w:pPr>
+      <w:r>
+        <w:rPr>
+          <w:rFonts w:eastAsia="Open Sans" w:cs="Open Sans" w:ascii="Open Sans" w:hAnsi="Open Sans"/>
+          <w:b w:val="false"/>
+          <w:bCs w:val="false"/>
+          <w:spacing w:val="-1"/>
+          <w:sz w:val="18"/>
+          <w:szCs w:val="18"/>
+          <w:lang w:val="es-CO"/>
+        </w:rPr>
+        <w:t>### 5. Resolución de Ecuaciones (4 páginas)</w:t>
+      </w:r>
+    </w:p>
+    <w:p>
+      <w:pPr>
+        <w:pStyle w:val="Normal"/>
+        <w:ind w:right="-1"/>
+        <w:rPr>
+          <w:rFonts w:ascii="Open Sans" w:hAnsi="Open Sans" w:eastAsia="Open Sans" w:cs="Open Sans"/>
+          <w:sz w:val="20"/>
+          <w:szCs w:val="20"/>
+          <w:lang w:val="es-CO"/>
+        </w:rPr>
+      </w:pPr>
+      <w:r>
+        <w:rPr>
+          <w:rFonts w:eastAsia="Open Sans" w:cs="Open Sans" w:ascii="Open Sans" w:hAnsi="Open Sans"/>
+          <w:b w:val="false"/>
+          <w:bCs w:val="false"/>
+          <w:spacing w:val="-1"/>
+          <w:sz w:val="18"/>
+          <w:szCs w:val="18"/>
+          <w:lang w:val="es-CO"/>
+        </w:rPr>
+        <w:t>- **Metodología para resolver ecuaciones**:</w:t>
+      </w:r>
+    </w:p>
+    <w:p>
+      <w:pPr>
+        <w:pStyle w:val="Normal"/>
+        <w:ind w:right="-1"/>
+        <w:rPr>
+          <w:rFonts w:ascii="Open Sans" w:hAnsi="Open Sans" w:eastAsia="Open Sans" w:cs="Open Sans"/>
+          <w:sz w:val="20"/>
+          <w:szCs w:val="20"/>
+          <w:lang w:val="es-CO"/>
+        </w:rPr>
+      </w:pPr>
+      <w:r>
+        <w:rPr>
+          <w:rFonts w:eastAsia="Open Sans" w:cs="Open Sans" w:ascii="Open Sans" w:hAnsi="Open Sans"/>
+          <w:b w:val="false"/>
+          <w:bCs w:val="false"/>
+          <w:spacing w:val="-1"/>
+          <w:sz w:val="18"/>
+          <w:szCs w:val="18"/>
+          <w:lang w:val="es-CO"/>
+        </w:rPr>
         <w:t xml:space="preserve">  </w:t>
       </w:r>
       <w:r>
@@ -6057,27 +8401,7 @@
           <w:szCs w:val="18"/>
           <w:lang w:val="es-CO"/>
         </w:rPr>
-        <w:t>- Comparaciones entre diferentes tipos de funciones.</w:t>
-      </w:r>
-    </w:p>
-    <w:p>
-      <w:pPr>
-        <w:pStyle w:val="Normal"/>
-        <w:ind w:right="-1"/>
-        <w:rPr>
-          <w:rFonts w:ascii="Open Sans" w:hAnsi="Open Sans" w:eastAsia="Open Sans" w:cs="Open Sans"/>
-          <w:sz w:val="20"/>
-          <w:szCs w:val="20"/>
-          <w:lang w:val="es-CO"/>
-        </w:rPr>
-      </w:pPr>
-      <w:r>
-        <w:rPr>
-          <w:rFonts w:eastAsia="Open Sans" w:cs="Open Sans" w:ascii="Open Sans" w:hAnsi="Open Sans"/>
-          <w:sz w:val="20"/>
-          <w:szCs w:val="20"/>
-          <w:lang w:val="es-CO"/>
-        </w:rPr>
+        <w:t>- Enfoque en la identificación de puntos donde las funciones son iguales.</w:t>
       </w:r>
     </w:p>
     <w:p>
@@ -6101,20 +8425,8 @@
           <w:szCs w:val="18"/>
           <w:lang w:val="es-CO"/>
         </w:rPr>
-        <w:t>### 5. Resolución de Ecuaciones (4 páginas)</w:t>
-      </w:r>
-    </w:p>
-    <w:p>
-      <w:pPr>
-        <w:pStyle w:val="Normal"/>
-        <w:ind w:right="-1"/>
-        <w:rPr>
-          <w:rFonts w:ascii="Open Sans" w:hAnsi="Open Sans" w:eastAsia="Open Sans" w:cs="Open Sans"/>
-          <w:sz w:val="20"/>
-          <w:szCs w:val="20"/>
-          <w:lang w:val="es-CO"/>
-        </w:rPr>
-      </w:pPr>
+        <w:t xml:space="preserve">  </w:t>
+      </w:r>
       <w:r>
         <w:rPr>
           <w:rFonts w:eastAsia="Open Sans" w:cs="Open Sans" w:ascii="Open Sans" w:hAnsi="Open Sans"/>
@@ -6125,7 +8437,55 @@
           <w:szCs w:val="18"/>
           <w:lang w:val="es-CO"/>
         </w:rPr>
-        <w:t>- **Metodología para resolver ecuaciones**:</w:t>
+        <w:t>- Ejemplos prácticos utilizando Python para resolver ecuaciones lineales y no lineales.</w:t>
+      </w:r>
+    </w:p>
+    <w:p>
+      <w:pPr>
+        <w:pStyle w:val="Normal"/>
+        <w:ind w:right="-1"/>
+        <w:rPr>
+          <w:rFonts w:ascii="Open Sans" w:hAnsi="Open Sans" w:eastAsia="Open Sans" w:cs="Open Sans"/>
+          <w:sz w:val="20"/>
+          <w:szCs w:val="20"/>
+          <w:lang w:val="es-CO"/>
+        </w:rPr>
+      </w:pPr>
+      <w:r>
+        <w:rPr>
+          <w:rFonts w:eastAsia="Open Sans" w:cs="Open Sans" w:ascii="Open Sans" w:hAnsi="Open Sans"/>
+          <w:b w:val="false"/>
+          <w:bCs w:val="false"/>
+          <w:spacing w:val="-1"/>
+          <w:sz w:val="20"/>
+          <w:szCs w:val="20"/>
+          <w:lang w:val="es-CO"/>
+        </w:rPr>
+        <w:t xml:space="preserve">  </w:t>
+      </w:r>
+      <w:r>
+        <w:rPr>
+          <w:rFonts w:eastAsia="Open Sans" w:cs="Open Sans" w:ascii="Open Sans" w:hAnsi="Open Sans"/>
+          <w:b w:val="false"/>
+          <w:bCs w:val="false"/>
+          <w:spacing w:val="-1"/>
+          <w:sz w:val="20"/>
+          <w:szCs w:val="20"/>
+          <w:lang w:val="es-CO"/>
+        </w:rPr>
+        <w:t xml:space="preserve">- </w:t>
+      </w:r>
+      <w:r>
+        <w:rPr>
+          <w:rFonts w:eastAsia="Open Sans" w:cs="Open Sans" w:ascii="Open Sans" w:hAnsi="Open Sans"/>
+          <w:b w:val="false"/>
+          <w:bCs w:val="false"/>
+          <w:spacing w:val="-1"/>
+          <w:sz w:val="20"/>
+          <w:szCs w:val="20"/>
+          <w:lang w:val="es-CO"/>
+        </w:rPr>
+        <w:t>Tener en cuenta que para este artículo reflexivo, las ecuaciones son preguntas asociadas a igualdad de funciones o valores de funciones.</w:t>
       </w:r>
     </w:p>
     <w:p>
@@ -6149,6 +8509,222 @@
           <w:szCs w:val="18"/>
           <w:lang w:val="es-CO"/>
         </w:rPr>
+        <w:t>- **Interacción con el software**:</w:t>
+      </w:r>
+    </w:p>
+    <w:p>
+      <w:pPr>
+        <w:pStyle w:val="Normal"/>
+        <w:ind w:right="-1"/>
+        <w:rPr>
+          <w:rFonts w:ascii="Open Sans" w:hAnsi="Open Sans" w:eastAsia="Open Sans" w:cs="Open Sans"/>
+          <w:sz w:val="20"/>
+          <w:szCs w:val="20"/>
+          <w:lang w:val="es-CO"/>
+        </w:rPr>
+      </w:pPr>
+      <w:r>
+        <w:rPr>
+          <w:rFonts w:eastAsia="Open Sans" w:cs="Open Sans" w:ascii="Open Sans" w:hAnsi="Open Sans"/>
+          <w:b w:val="false"/>
+          <w:bCs w:val="false"/>
+          <w:spacing w:val="-1"/>
+          <w:sz w:val="18"/>
+          <w:szCs w:val="18"/>
+          <w:lang w:val="es-CO"/>
+        </w:rPr>
+        <w:t>- Ejemplos de cómo las herramientas de Python ayudan en la visualización y solución de problemas.</w:t>
+      </w:r>
+    </w:p>
+    <w:p>
+      <w:pPr>
+        <w:pStyle w:val="Normal"/>
+        <w:ind w:right="-1"/>
+        <w:rPr>
+          <w:rFonts w:ascii="Open Sans" w:hAnsi="Open Sans" w:eastAsia="Open Sans" w:cs="Open Sans"/>
+          <w:sz w:val="20"/>
+          <w:szCs w:val="20"/>
+          <w:lang w:val="es-CO"/>
+        </w:rPr>
+      </w:pPr>
+      <w:r>
+        <w:rPr>
+          <w:rFonts w:eastAsia="Open Sans" w:cs="Open Sans" w:ascii="Open Sans" w:hAnsi="Open Sans"/>
+          <w:sz w:val="20"/>
+          <w:szCs w:val="20"/>
+          <w:lang w:val="es-CO"/>
+        </w:rPr>
+      </w:r>
+    </w:p>
+    <w:p>
+      <w:pPr>
+        <w:pStyle w:val="Normal"/>
+        <w:ind w:right="-1"/>
+        <w:rPr>
+          <w:rFonts w:ascii="Open Sans" w:hAnsi="Open Sans" w:eastAsia="Open Sans" w:cs="Open Sans"/>
+          <w:sz w:val="20"/>
+          <w:szCs w:val="20"/>
+          <w:lang w:val="es-CO"/>
+        </w:rPr>
+      </w:pPr>
+      <w:r>
+        <w:rPr>
+          <w:rFonts w:eastAsia="Open Sans" w:cs="Open Sans" w:ascii="Open Sans" w:hAnsi="Open Sans"/>
+          <w:sz w:val="20"/>
+          <w:szCs w:val="20"/>
+          <w:lang w:val="es-CO"/>
+        </w:rPr>
+      </w:r>
+    </w:p>
+    <w:p>
+      <w:pPr>
+        <w:pStyle w:val="Normal"/>
+        <w:ind w:right="-1"/>
+        <w:rPr>
+          <w:rFonts w:ascii="Open Sans" w:hAnsi="Open Sans" w:eastAsia="Open Sans" w:cs="Open Sans"/>
+          <w:sz w:val="20"/>
+          <w:szCs w:val="20"/>
+          <w:lang w:val="es-CO"/>
+        </w:rPr>
+      </w:pPr>
+      <w:r>
+        <w:rPr>
+          <w:rFonts w:eastAsia="Open Sans" w:cs="Open Sans" w:ascii="Open Sans" w:hAnsi="Open Sans"/>
+          <w:sz w:val="20"/>
+          <w:szCs w:val="20"/>
+          <w:lang w:val="es-CO"/>
+        </w:rPr>
+      </w:r>
+    </w:p>
+    <w:p>
+      <w:pPr>
+        <w:pStyle w:val="Normal"/>
+        <w:ind w:right="-1"/>
+        <w:rPr>
+          <w:rFonts w:ascii="Open Sans" w:hAnsi="Open Sans" w:eastAsia="Open Sans" w:cs="Open Sans"/>
+          <w:sz w:val="20"/>
+          <w:szCs w:val="20"/>
+          <w:lang w:val="es-CO"/>
+        </w:rPr>
+      </w:pPr>
+      <w:r>
+        <w:rPr>
+          <w:rFonts w:eastAsia="Open Sans" w:cs="Open Sans" w:ascii="Open Sans" w:hAnsi="Open Sans"/>
+          <w:sz w:val="20"/>
+          <w:szCs w:val="20"/>
+          <w:lang w:val="es-CO"/>
+        </w:rPr>
+      </w:r>
+    </w:p>
+    <w:p>
+      <w:pPr>
+        <w:pStyle w:val="Normal"/>
+        <w:ind w:right="-1"/>
+        <w:rPr>
+          <w:rFonts w:ascii="Open Sans" w:hAnsi="Open Sans" w:eastAsia="Open Sans" w:cs="Open Sans"/>
+          <w:sz w:val="20"/>
+          <w:szCs w:val="20"/>
+          <w:lang w:val="es-CO"/>
+        </w:rPr>
+      </w:pPr>
+      <w:r>
+        <w:rPr>
+          <w:rFonts w:eastAsia="Open Sans" w:cs="Open Sans" w:ascii="Open Sans" w:hAnsi="Open Sans"/>
+          <w:sz w:val="20"/>
+          <w:szCs w:val="20"/>
+          <w:lang w:val="es-CO"/>
+        </w:rPr>
+      </w:r>
+    </w:p>
+    <w:p>
+      <w:pPr>
+        <w:pStyle w:val="Normal"/>
+        <w:ind w:right="-1"/>
+        <w:rPr>
+          <w:rFonts w:ascii="Open Sans" w:hAnsi="Open Sans" w:eastAsia="Open Sans" w:cs="Open Sans"/>
+          <w:sz w:val="20"/>
+          <w:szCs w:val="20"/>
+          <w:lang w:val="es-CO"/>
+        </w:rPr>
+      </w:pPr>
+      <w:r>
+        <w:rPr>
+          <w:rFonts w:eastAsia="Open Sans" w:cs="Open Sans" w:ascii="Open Sans" w:hAnsi="Open Sans"/>
+          <w:sz w:val="20"/>
+          <w:szCs w:val="20"/>
+          <w:lang w:val="es-CO"/>
+        </w:rPr>
+      </w:r>
+    </w:p>
+    <w:p>
+      <w:pPr>
+        <w:pStyle w:val="Normal"/>
+        <w:ind w:right="-1"/>
+        <w:rPr>
+          <w:rFonts w:ascii="Open Sans" w:hAnsi="Open Sans" w:eastAsia="Open Sans" w:cs="Open Sans"/>
+          <w:sz w:val="20"/>
+          <w:szCs w:val="20"/>
+          <w:lang w:val="es-CO"/>
+        </w:rPr>
+      </w:pPr>
+      <w:r>
+        <w:rPr>
+          <w:rFonts w:eastAsia="Open Sans" w:cs="Open Sans" w:ascii="Open Sans" w:hAnsi="Open Sans"/>
+          <w:b w:val="false"/>
+          <w:bCs w:val="false"/>
+          <w:spacing w:val="-1"/>
+          <w:sz w:val="18"/>
+          <w:szCs w:val="18"/>
+          <w:lang w:val="es-CO"/>
+        </w:rPr>
+        <w:t>### 6. Reflexiones y Resultados (2 páginas)</w:t>
+      </w:r>
+    </w:p>
+    <w:p>
+      <w:pPr>
+        <w:pStyle w:val="Normal"/>
+        <w:ind w:right="-1"/>
+        <w:rPr>
+          <w:rFonts w:ascii="Open Sans" w:hAnsi="Open Sans" w:eastAsia="Open Sans" w:cs="Open Sans"/>
+          <w:sz w:val="20"/>
+          <w:szCs w:val="20"/>
+          <w:lang w:val="es-CO"/>
+        </w:rPr>
+      </w:pPr>
+      <w:r>
+        <w:rPr>
+          <w:rFonts w:eastAsia="Open Sans" w:cs="Open Sans" w:ascii="Open Sans" w:hAnsi="Open Sans"/>
+          <w:b w:val="false"/>
+          <w:bCs w:val="false"/>
+          <w:spacing w:val="-1"/>
+          <w:sz w:val="18"/>
+          <w:szCs w:val="18"/>
+          <w:lang w:val="es-CO"/>
+        </w:rPr>
+        <w:t>- **Análisis de la experiencia en el aula**:</w:t>
+      </w:r>
+    </w:p>
+    <w:p>
+      <w:pPr>
+        <w:pStyle w:val="Normal"/>
+        <w:ind w:right="-1"/>
+        <w:rPr>
+          <w:rFonts w:ascii="Open Sans" w:hAnsi="Open Sans" w:eastAsia="Open Sans" w:cs="Open Sans"/>
+          <w:sz w:val="20"/>
+          <w:szCs w:val="20"/>
+          <w:lang w:val="es-CO"/>
+        </w:rPr>
+      </w:pPr>
+      <w:r>
+        <w:rPr>
+          <w:rFonts w:eastAsia="Open Sans" w:cs="Open Sans" w:ascii="Open Sans" w:hAnsi="Open Sans"/>
+          <w:b w:val="false"/>
+          <w:bCs w:val="false"/>
+          <w:spacing w:val="-1"/>
+          <w:sz w:val="18"/>
+          <w:szCs w:val="18"/>
+          <w:lang w:val="es-CO"/>
+        </w:rPr>
         <w:t xml:space="preserve">  </w:t>
       </w:r>
       <w:r>
@@ -6161,7 +8737,7 @@
           <w:szCs w:val="18"/>
           <w:lang w:val="es-CO"/>
         </w:rPr>
-        <w:t>- Enfoque en la identificación de puntos donde las funciones son iguales.</w:t>
+        <w:t>- Resultados observados en el aprendizaje de los estudiantes.</w:t>
       </w:r>
     </w:p>
     <w:p>
@@ -6197,7 +8773,7 @@
           <w:szCs w:val="18"/>
           <w:lang w:val="es-CO"/>
         </w:rPr>
-        <w:t>- Ejemplos prácticos utilizando Python para resolver ecuaciones lineales y no lineales.</w:t>
+        <w:t>- Beneficios de utilizar representaciones gráficas y tabulares.</w:t>
       </w:r>
     </w:p>
     <w:p>
@@ -6221,7 +8797,7 @@
           <w:szCs w:val="18"/>
           <w:lang w:val="es-CO"/>
         </w:rPr>
-        <w:t>- **Interacción con el software**:</w:t>
+        <w:t>- **Desafíos enfrentados**:</w:t>
       </w:r>
     </w:p>
     <w:p>
@@ -6257,207 +8833,68 @@
           <w:szCs w:val="18"/>
           <w:lang w:val="es-CO"/>
         </w:rPr>
-        <w:t>- Ejemplos de cómo las herramientas de Python ayudan en la visualización y solución de problemas.</w:t>
-      </w:r>
-    </w:p>
-    <w:p>
-      <w:pPr>
-        <w:pStyle w:val="Normal"/>
-        <w:ind w:right="-1"/>
-        <w:rPr>
-          <w:rFonts w:ascii="Open Sans" w:hAnsi="Open Sans" w:eastAsia="Open Sans" w:cs="Open Sans"/>
-          <w:sz w:val="20"/>
-          <w:szCs w:val="20"/>
-          <w:lang w:val="es-CO"/>
-        </w:rPr>
-      </w:pPr>
-      <w:r>
-        <w:rPr>
-          <w:rFonts w:eastAsia="Open Sans" w:cs="Open Sans" w:ascii="Open Sans" w:hAnsi="Open Sans"/>
-          <w:sz w:val="20"/>
-          <w:szCs w:val="20"/>
-          <w:lang w:val="es-CO"/>
-        </w:rPr>
-      </w:r>
-    </w:p>
-    <w:p>
-      <w:pPr>
-        <w:pStyle w:val="Normal"/>
-        <w:ind w:right="-1"/>
-        <w:rPr>
-          <w:rFonts w:ascii="Open Sans" w:hAnsi="Open Sans" w:eastAsia="Open Sans" w:cs="Open Sans"/>
-          <w:sz w:val="20"/>
-          <w:szCs w:val="20"/>
-          <w:lang w:val="es-CO"/>
-        </w:rPr>
-      </w:pPr>
-      <w:r>
-        <w:rPr>
-          <w:rFonts w:eastAsia="Open Sans" w:cs="Open Sans" w:ascii="Open Sans" w:hAnsi="Open Sans"/>
-          <w:b w:val="false"/>
-          <w:bCs w:val="false"/>
-          <w:spacing w:val="-1"/>
-          <w:sz w:val="18"/>
-          <w:szCs w:val="18"/>
-          <w:lang w:val="es-CO"/>
-        </w:rPr>
-        <w:t>### 6. Reflexiones y Resultados (2 páginas)</w:t>
-      </w:r>
-    </w:p>
-    <w:p>
-      <w:pPr>
-        <w:pStyle w:val="Normal"/>
-        <w:ind w:right="-1"/>
-        <w:rPr>
-          <w:rFonts w:ascii="Open Sans" w:hAnsi="Open Sans" w:eastAsia="Open Sans" w:cs="Open Sans"/>
-          <w:sz w:val="20"/>
-          <w:szCs w:val="20"/>
-          <w:lang w:val="es-CO"/>
-        </w:rPr>
-      </w:pPr>
-      <w:r>
-        <w:rPr>
-          <w:rFonts w:eastAsia="Open Sans" w:cs="Open Sans" w:ascii="Open Sans" w:hAnsi="Open Sans"/>
-          <w:b w:val="false"/>
-          <w:bCs w:val="false"/>
-          <w:spacing w:val="-1"/>
-          <w:sz w:val="18"/>
-          <w:szCs w:val="18"/>
-          <w:lang w:val="es-CO"/>
-        </w:rPr>
-        <w:t>- **Análisis de la experiencia en el aula**:</w:t>
-      </w:r>
-    </w:p>
-    <w:p>
-      <w:pPr>
-        <w:pStyle w:val="Normal"/>
-        <w:ind w:right="-1"/>
-        <w:rPr>
-          <w:rFonts w:ascii="Open Sans" w:hAnsi="Open Sans" w:eastAsia="Open Sans" w:cs="Open Sans"/>
-          <w:sz w:val="20"/>
-          <w:szCs w:val="20"/>
-          <w:lang w:val="es-CO"/>
-        </w:rPr>
-      </w:pPr>
-      <w:r>
-        <w:rPr>
-          <w:rFonts w:eastAsia="Open Sans" w:cs="Open Sans" w:ascii="Open Sans" w:hAnsi="Open Sans"/>
-          <w:b w:val="false"/>
-          <w:bCs w:val="false"/>
-          <w:spacing w:val="-1"/>
-          <w:sz w:val="18"/>
-          <w:szCs w:val="18"/>
-          <w:lang w:val="es-CO"/>
-        </w:rPr>
-        <w:t xml:space="preserve">  </w:t>
-      </w:r>
-      <w:r>
-        <w:rPr>
-          <w:rFonts w:eastAsia="Open Sans" w:cs="Open Sans" w:ascii="Open Sans" w:hAnsi="Open Sans"/>
-          <w:b w:val="false"/>
-          <w:bCs w:val="false"/>
-          <w:spacing w:val="-1"/>
-          <w:sz w:val="18"/>
-          <w:szCs w:val="18"/>
-          <w:lang w:val="es-CO"/>
-        </w:rPr>
-        <w:t>- Resultados observados en el aprendizaje de los estudiantes.</w:t>
-      </w:r>
-    </w:p>
-    <w:p>
-      <w:pPr>
-        <w:pStyle w:val="Normal"/>
-        <w:ind w:right="-1"/>
-        <w:rPr>
-          <w:rFonts w:ascii="Open Sans" w:hAnsi="Open Sans" w:eastAsia="Open Sans" w:cs="Open Sans"/>
-          <w:sz w:val="20"/>
-          <w:szCs w:val="20"/>
-          <w:lang w:val="es-CO"/>
-        </w:rPr>
-      </w:pPr>
-      <w:r>
-        <w:rPr>
-          <w:rFonts w:eastAsia="Open Sans" w:cs="Open Sans" w:ascii="Open Sans" w:hAnsi="Open Sans"/>
-          <w:b w:val="false"/>
-          <w:bCs w:val="false"/>
-          <w:spacing w:val="-1"/>
-          <w:sz w:val="18"/>
-          <w:szCs w:val="18"/>
-          <w:lang w:val="es-CO"/>
-        </w:rPr>
-        <w:t xml:space="preserve">  </w:t>
-      </w:r>
-      <w:r>
-        <w:rPr>
-          <w:rFonts w:eastAsia="Open Sans" w:cs="Open Sans" w:ascii="Open Sans" w:hAnsi="Open Sans"/>
-          <w:b w:val="false"/>
-          <w:bCs w:val="false"/>
-          <w:spacing w:val="-1"/>
-          <w:sz w:val="18"/>
-          <w:szCs w:val="18"/>
-          <w:lang w:val="es-CO"/>
-        </w:rPr>
-        <w:t>- Beneficios de utilizar representaciones gráficas y tabulares.</w:t>
-      </w:r>
-    </w:p>
-    <w:p>
-      <w:pPr>
-        <w:pStyle w:val="Normal"/>
-        <w:ind w:right="-1"/>
-        <w:rPr>
-          <w:rFonts w:ascii="Open Sans" w:hAnsi="Open Sans" w:eastAsia="Open Sans" w:cs="Open Sans"/>
-          <w:sz w:val="20"/>
-          <w:szCs w:val="20"/>
-          <w:lang w:val="es-CO"/>
-        </w:rPr>
-      </w:pPr>
-      <w:r>
-        <w:rPr>
-          <w:rFonts w:eastAsia="Open Sans" w:cs="Open Sans" w:ascii="Open Sans" w:hAnsi="Open Sans"/>
-          <w:b w:val="false"/>
-          <w:bCs w:val="false"/>
-          <w:spacing w:val="-1"/>
-          <w:sz w:val="18"/>
-          <w:szCs w:val="18"/>
-          <w:lang w:val="es-CO"/>
-        </w:rPr>
-        <w:t>- **Desafíos enfrentados**:</w:t>
-      </w:r>
-    </w:p>
-    <w:p>
-      <w:pPr>
-        <w:pStyle w:val="Normal"/>
-        <w:ind w:right="-1"/>
-        <w:rPr>
-          <w:rFonts w:ascii="Open Sans" w:hAnsi="Open Sans" w:eastAsia="Open Sans" w:cs="Open Sans"/>
-          <w:sz w:val="20"/>
-          <w:szCs w:val="20"/>
-          <w:lang w:val="es-CO"/>
-        </w:rPr>
-      </w:pPr>
-      <w:r>
-        <w:rPr>
-          <w:rFonts w:eastAsia="Open Sans" w:cs="Open Sans" w:ascii="Open Sans" w:hAnsi="Open Sans"/>
-          <w:b w:val="false"/>
-          <w:bCs w:val="false"/>
-          <w:spacing w:val="-1"/>
-          <w:sz w:val="18"/>
-          <w:szCs w:val="18"/>
-          <w:lang w:val="es-CO"/>
-        </w:rPr>
-        <w:t xml:space="preserve">  </w:t>
-      </w:r>
-      <w:r>
-        <w:rPr>
-          <w:rFonts w:eastAsia="Open Sans" w:cs="Open Sans" w:ascii="Open Sans" w:hAnsi="Open Sans"/>
-          <w:b w:val="false"/>
-          <w:bCs w:val="false"/>
-          <w:spacing w:val="-1"/>
-          <w:sz w:val="18"/>
-          <w:szCs w:val="18"/>
-          <w:lang w:val="es-CO"/>
-        </w:rPr>
         <w:t>- Dificultades en la implementación y respuesta de los estudiantes.</w:t>
+      </w:r>
+    </w:p>
+    <w:p>
+      <w:pPr>
+        <w:pStyle w:val="Normal"/>
+        <w:ind w:right="-1"/>
+        <w:rPr>
+          <w:rFonts w:ascii="Open Sans" w:hAnsi="Open Sans" w:eastAsia="Open Sans" w:cs="Open Sans"/>
+          <w:sz w:val="20"/>
+          <w:szCs w:val="20"/>
+          <w:lang w:val="es-CO"/>
+        </w:rPr>
+      </w:pPr>
+      <w:r>
+        <w:rPr>
+          <w:rFonts w:eastAsia="Open Sans" w:cs="Open Sans" w:ascii="Open Sans" w:hAnsi="Open Sans"/>
+          <w:sz w:val="20"/>
+          <w:szCs w:val="20"/>
+          <w:lang w:val="es-CO"/>
+        </w:rPr>
+        <w:t xml:space="preserve">   </w:t>
+      </w:r>
+    </w:p>
+    <w:p>
+      <w:pPr>
+        <w:pStyle w:val="Normal"/>
+        <w:ind w:right="-1"/>
+        <w:rPr>
+          <w:rFonts w:ascii="Open Sans" w:hAnsi="Open Sans" w:eastAsia="Open Sans" w:cs="Open Sans"/>
+          <w:sz w:val="20"/>
+          <w:szCs w:val="20"/>
+          <w:lang w:val="es-CO"/>
+        </w:rPr>
+      </w:pPr>
+      <w:r>
+        <w:rPr>
+          <w:rFonts w:eastAsia="Open Sans" w:cs="Open Sans" w:ascii="Open Sans" w:hAnsi="Open Sans"/>
+          <w:sz w:val="20"/>
+          <w:szCs w:val="20"/>
+          <w:lang w:val="es-CO"/>
+        </w:rPr>
+      </w:r>
+    </w:p>
+    <w:p>
+      <w:pPr>
+        <w:pStyle w:val="Normal"/>
+        <w:ind w:right="-1"/>
+        <w:rPr>
+          <w:rFonts w:ascii="Open Sans" w:hAnsi="Open Sans" w:eastAsia="Open Sans" w:cs="Open Sans"/>
+          <w:sz w:val="20"/>
+          <w:szCs w:val="20"/>
+          <w:lang w:val="es-CO"/>
+        </w:rPr>
+      </w:pPr>
+      <w:r>
+        <w:rPr>
+          <w:rFonts w:eastAsia="Open Sans" w:cs="Open Sans" w:ascii="Open Sans" w:hAnsi="Open Sans"/>
+          <w:sz w:val="20"/>
+          <w:szCs w:val="20"/>
+          <w:lang w:val="es-CO"/>
+        </w:rPr>
       </w:r>
     </w:p>
     <w:p>
@@ -6999,7 +9436,7 @@
       </w:pPr>
       <w:r>
         <w:rPr>
-          <w:rStyle w:val="FootnoteCharacters8"/>
+          <w:rStyle w:val="FootnoteCharacters9"/>
         </w:rPr>
         <w:footnoteRef/>
       </w:r>
@@ -7567,6 +10004,13 @@
       <w:vertAlign w:val="superscript"/>
     </w:rPr>
   </w:style>
+  <w:style w:type="character" w:styleId="FootnoteCharacters9">
+    <w:name w:val="Footnote Characters9"/>
+    <w:qFormat/>
+    <w:rPr>
+      <w:vertAlign w:val="superscript"/>
+    </w:rPr>
+  </w:style>
   <w:style w:type="character" w:styleId="FootnoteReference">
     <w:name w:val="Footnote Reference"/>
     <w:rPr>
@@ -7624,6 +10068,13 @@
   </w:style>
   <w:style w:type="character" w:styleId="EndnoteCharacters7">
     <w:name w:val="Endnote Characters7"/>
+    <w:qFormat/>
+    <w:rPr>
+      <w:vertAlign w:val="superscript"/>
+    </w:rPr>
+  </w:style>
+  <w:style w:type="character" w:styleId="EndnoteCharacters8">
+    <w:name w:val="Endnote Characters8"/>
     <w:qFormat/>
     <w:rPr>
       <w:vertAlign w:val="superscript"/>

</xml_diff>

<commit_message>
mejoramos el programa de graficación de la función diferencia de los lados ingresada por el usuario
</commit_message>
<xml_diff>
--- a/referents/1_precalculo_stewart/1_fundamentos/1_5_ecuaciones/6_propuesta_presentada_congreso_humanos_XXI/de_las_funciones_a_las_ecuaciones_como_resolver_ecuaciones_con_python.docx
+++ b/referents/1_precalculo_stewart/1_fundamentos/1_5_ecuaciones/6_propuesta_presentada_congreso_humanos_XXI/de_las_funciones_a_las_ecuaciones_como_resolver_ecuaciones_con_python.docx
@@ -343,40 +343,8 @@
           <w:szCs w:val="20"/>
           <w:lang w:val="es-CO"/>
         </w:rPr>
-        <w:t>En el Seminario en Didáctica de la Aritmética del semestre 2024-1, impartido a los estudiantes de licenciatura en matemáticas de la Universidad de Antioquia, Campus Caucasia, se han observado una serie de problemas recurrentes en el proceso de enseñanza y aprendizaje de la resolución de ecuaciones. Estas dificultades se manifiestan especialmente en el razonamiento algebraico, una habilidad fundamental en el estudio de las matemáticas.</w:t>
-      </w:r>
-    </w:p>
-    <w:p>
-      <w:pPr>
-        <w:pStyle w:val="Normal"/>
-        <w:ind w:right="-1"/>
-        <w:rPr>
-          <w:rFonts w:ascii="Open Sans" w:hAnsi="Open Sans" w:eastAsia="Open Sans" w:cs="Open Sans"/>
-          <w:sz w:val="20"/>
-          <w:szCs w:val="20"/>
-          <w:lang w:val="es-CO"/>
-        </w:rPr>
-      </w:pPr>
-      <w:r>
-        <w:rPr>
-          <w:rFonts w:eastAsia="Open Sans" w:cs="Open Sans" w:ascii="Open Sans" w:hAnsi="Open Sans"/>
-          <w:sz w:val="20"/>
-          <w:szCs w:val="20"/>
-          <w:lang w:val="es-CO"/>
-        </w:rPr>
-      </w:r>
-    </w:p>
-    <w:p>
-      <w:pPr>
-        <w:pStyle w:val="Normal"/>
-        <w:ind w:right="-1"/>
-        <w:rPr>
-          <w:rFonts w:ascii="Open Sans" w:hAnsi="Open Sans" w:eastAsia="Open Sans" w:cs="Open Sans"/>
-          <w:sz w:val="20"/>
-          <w:szCs w:val="20"/>
-          <w:lang w:val="es-CO"/>
-        </w:rPr>
-      </w:pPr>
+        <w:t xml:space="preserve">En el Seminario en Didáctica de la Aritmética del semestre 2024-1, impartido a los estudiantes de licenciatura en matemáticas de la Universidad de Antioquia, Campus Caucasia, </w:t>
+      </w:r>
       <w:r>
         <w:rPr>
           <w:rFonts w:eastAsia="Open Sans" w:cs="Open Sans" w:ascii="Open Sans" w:hAnsi="Open Sans"/>
@@ -387,40 +355,8 @@
           <w:szCs w:val="20"/>
           <w:lang w:val="es-CO"/>
         </w:rPr>
-        <w:t>Problemas Observados</w:t>
-      </w:r>
-    </w:p>
-    <w:p>
-      <w:pPr>
-        <w:pStyle w:val="Normal"/>
-        <w:ind w:right="-1"/>
-        <w:rPr>
-          <w:rFonts w:ascii="Open Sans" w:hAnsi="Open Sans" w:eastAsia="Open Sans" w:cs="Open Sans"/>
-          <w:sz w:val="20"/>
-          <w:szCs w:val="20"/>
-          <w:lang w:val="es-CO"/>
-        </w:rPr>
-      </w:pPr>
-      <w:r>
-        <w:rPr>
-          <w:rFonts w:eastAsia="Open Sans" w:cs="Open Sans" w:ascii="Open Sans" w:hAnsi="Open Sans"/>
-          <w:sz w:val="20"/>
-          <w:szCs w:val="20"/>
-          <w:lang w:val="es-CO"/>
-        </w:rPr>
-      </w:r>
-    </w:p>
-    <w:p>
-      <w:pPr>
-        <w:pStyle w:val="Normal"/>
-        <w:ind w:right="-1"/>
-        <w:rPr>
-          <w:rFonts w:ascii="Open Sans" w:hAnsi="Open Sans" w:eastAsia="Open Sans" w:cs="Open Sans"/>
-          <w:sz w:val="20"/>
-          <w:szCs w:val="20"/>
-          <w:lang w:val="es-CO"/>
-        </w:rPr>
-      </w:pPr>
+        <w:t xml:space="preserve">a un grupo de 15 estudiantes, </w:t>
+      </w:r>
       <w:r>
         <w:rPr>
           <w:rFonts w:eastAsia="Open Sans" w:cs="Open Sans" w:ascii="Open Sans" w:hAnsi="Open Sans"/>
@@ -431,20 +367,8 @@
           <w:szCs w:val="20"/>
           <w:lang w:val="es-CO"/>
         </w:rPr>
-        <w:t>1. Dificultad con el Razonamiento Algebraico:</w:t>
-      </w:r>
-    </w:p>
-    <w:p>
-      <w:pPr>
-        <w:pStyle w:val="Normal"/>
-        <w:ind w:right="-1"/>
-        <w:rPr>
-          <w:rFonts w:ascii="Open Sans" w:hAnsi="Open Sans" w:eastAsia="Open Sans" w:cs="Open Sans"/>
-          <w:sz w:val="20"/>
-          <w:szCs w:val="20"/>
-          <w:lang w:val="es-CO"/>
-        </w:rPr>
-      </w:pPr>
+        <w:t xml:space="preserve">se han observado una serie de problemas recurrentes en el proceso de enseñanza y aprendizaje de la resolución de ecuaciones </w:t>
+      </w:r>
       <w:r>
         <w:rPr>
           <w:rFonts w:eastAsia="Open Sans" w:cs="Open Sans" w:ascii="Open Sans" w:hAnsi="Open Sans"/>
@@ -455,7 +379,7 @@
           <w:szCs w:val="20"/>
           <w:lang w:val="es-CO"/>
         </w:rPr>
-        <w:t xml:space="preserve">   </w:t>
+        <w:t>en los números reales</w:t>
       </w:r>
       <w:r>
         <w:rPr>
@@ -467,7 +391,7 @@
           <w:szCs w:val="20"/>
           <w:lang w:val="es-CO"/>
         </w:rPr>
-        <w:t>Muchos estudiantes presentan serias dificultades para comprender y aplicar el razonamiento algebraico. Esto se evidencia en su incapacidad para manipular y simplificar expresiones algebraicas, resolver ecuaciones y entender las propiedades fundamentales de las operaciones algebraicas.</w:t>
+        <w:t>. Estas dificultades se manifiestan especialmente en el razonamiento algebraico, una habilidad fundamental en el estudio de las matemáticas.</w:t>
       </w:r>
     </w:p>
     <w:p>
@@ -511,7 +435,27 @@
           <w:szCs w:val="20"/>
           <w:lang w:val="es-CO"/>
         </w:rPr>
-        <w:t>2. **Desconocimiento del Criterio de la Balanza:**</w:t>
+        <w:t>Problemas Observados</w:t>
+      </w:r>
+    </w:p>
+    <w:p>
+      <w:pPr>
+        <w:pStyle w:val="Normal"/>
+        <w:ind w:right="-1"/>
+        <w:rPr>
+          <w:rFonts w:ascii="Open Sans" w:hAnsi="Open Sans" w:eastAsia="Open Sans" w:cs="Open Sans"/>
+          <w:sz w:val="20"/>
+          <w:szCs w:val="20"/>
+          <w:lang w:val="es-CO"/>
+        </w:rPr>
+      </w:pPr>
+      <w:r>
+        <w:rPr>
+          <w:rFonts w:eastAsia="Open Sans" w:cs="Open Sans" w:ascii="Open Sans" w:hAnsi="Open Sans"/>
+          <w:sz w:val="20"/>
+          <w:szCs w:val="20"/>
+          <w:lang w:val="es-CO"/>
+        </w:rPr>
       </w:r>
     </w:p>
     <w:p>
@@ -535,8 +479,20 @@
           <w:szCs w:val="20"/>
           <w:lang w:val="es-CO"/>
         </w:rPr>
-        <w:t xml:space="preserve">   </w:t>
-      </w:r>
+        <w:t>1. Dificultad con el Razonamiento Algebraico:</w:t>
+      </w:r>
+    </w:p>
+    <w:p>
+      <w:pPr>
+        <w:pStyle w:val="Normal"/>
+        <w:ind w:right="-1"/>
+        <w:rPr>
+          <w:rFonts w:ascii="Open Sans" w:hAnsi="Open Sans" w:eastAsia="Open Sans" w:cs="Open Sans"/>
+          <w:sz w:val="20"/>
+          <w:szCs w:val="20"/>
+          <w:lang w:val="es-CO"/>
+        </w:rPr>
+      </w:pPr>
       <w:r>
         <w:rPr>
           <w:rFonts w:eastAsia="Open Sans" w:cs="Open Sans" w:ascii="Open Sans" w:hAnsi="Open Sans"/>
@@ -547,40 +503,8 @@
           <w:szCs w:val="20"/>
           <w:lang w:val="es-CO"/>
         </w:rPr>
-        <w:t>El criterio de la balanza, que establece la equivalencia de ecuaciones cuando se suma la misma cantidad a ambos lados o se multiplica por la misma cantidad no nula a ambos lados, es desconocido o no utilizado por los estudiantes. Este criterio es esencial para entender la naturaleza de las ecuaciones y su resolución.</w:t>
-      </w:r>
-    </w:p>
-    <w:p>
-      <w:pPr>
-        <w:pStyle w:val="Normal"/>
-        <w:ind w:right="-1"/>
-        <w:rPr>
-          <w:rFonts w:ascii="Open Sans" w:hAnsi="Open Sans" w:eastAsia="Open Sans" w:cs="Open Sans"/>
-          <w:sz w:val="20"/>
-          <w:szCs w:val="20"/>
-          <w:lang w:val="es-CO"/>
-        </w:rPr>
-      </w:pPr>
-      <w:r>
-        <w:rPr>
-          <w:rFonts w:eastAsia="Open Sans" w:cs="Open Sans" w:ascii="Open Sans" w:hAnsi="Open Sans"/>
-          <w:sz w:val="20"/>
-          <w:szCs w:val="20"/>
-          <w:lang w:val="es-CO"/>
-        </w:rPr>
-      </w:r>
-    </w:p>
-    <w:p>
-      <w:pPr>
-        <w:pStyle w:val="Normal"/>
-        <w:ind w:right="-1"/>
-        <w:rPr>
-          <w:rFonts w:ascii="Open Sans" w:hAnsi="Open Sans" w:eastAsia="Open Sans" w:cs="Open Sans"/>
-          <w:sz w:val="20"/>
-          <w:szCs w:val="20"/>
-          <w:lang w:val="es-CO"/>
-        </w:rPr>
-      </w:pPr>
+        <w:t xml:space="preserve">   </w:t>
+      </w:r>
       <w:r>
         <w:rPr>
           <w:rFonts w:eastAsia="Open Sans" w:cs="Open Sans" w:ascii="Open Sans" w:hAnsi="Open Sans"/>
@@ -591,7 +515,27 @@
           <w:szCs w:val="20"/>
           <w:lang w:val="es-CO"/>
         </w:rPr>
-        <w:t>3. **Dificultades con Términos Semejantes:**</w:t>
+        <w:t>Muchos estudiantes presentan serias dificultades para comprender y aplicar el razonamiento algebraico. Esto se evidencia en su incapacidad para manipular y simplificar expresiones algebraicas, resolver ecuaciones y entender las propiedades fundamentales de las operaciones algebraicas.</w:t>
+      </w:r>
+    </w:p>
+    <w:p>
+      <w:pPr>
+        <w:pStyle w:val="Normal"/>
+        <w:ind w:right="-1"/>
+        <w:rPr>
+          <w:rFonts w:ascii="Open Sans" w:hAnsi="Open Sans" w:eastAsia="Open Sans" w:cs="Open Sans"/>
+          <w:sz w:val="20"/>
+          <w:szCs w:val="20"/>
+          <w:lang w:val="es-CO"/>
+        </w:rPr>
+      </w:pPr>
+      <w:r>
+        <w:rPr>
+          <w:rFonts w:eastAsia="Open Sans" w:cs="Open Sans" w:ascii="Open Sans" w:hAnsi="Open Sans"/>
+          <w:sz w:val="20"/>
+          <w:szCs w:val="20"/>
+          <w:lang w:val="es-CO"/>
+        </w:rPr>
       </w:r>
     </w:p>
     <w:p>
@@ -615,8 +559,20 @@
           <w:szCs w:val="20"/>
           <w:lang w:val="es-CO"/>
         </w:rPr>
-        <w:t xml:space="preserve">   </w:t>
-      </w:r>
+        <w:t>2. Desconocimiento del Criterio de la Balanza:</w:t>
+      </w:r>
+    </w:p>
+    <w:p>
+      <w:pPr>
+        <w:pStyle w:val="Normal"/>
+        <w:ind w:right="-1"/>
+        <w:rPr>
+          <w:rFonts w:ascii="Open Sans" w:hAnsi="Open Sans" w:eastAsia="Open Sans" w:cs="Open Sans"/>
+          <w:sz w:val="20"/>
+          <w:szCs w:val="20"/>
+          <w:lang w:val="es-CO"/>
+        </w:rPr>
+      </w:pPr>
       <w:r>
         <w:rPr>
           <w:rFonts w:eastAsia="Open Sans" w:cs="Open Sans" w:ascii="Open Sans" w:hAnsi="Open Sans"/>
@@ -627,40 +583,8 @@
           <w:szCs w:val="20"/>
           <w:lang w:val="es-CO"/>
         </w:rPr>
-        <w:t>Identificar y operar con términos semejantes es un desafío para los estudiantes. Esta habilidad es crucial para simplificar ecuaciones y trabajar eficientemente con expresiones algebraicas, y su falta de dominio impide el progreso en la resolución de problemas más complejos.</w:t>
-      </w:r>
-    </w:p>
-    <w:p>
-      <w:pPr>
-        <w:pStyle w:val="Normal"/>
-        <w:ind w:right="-1"/>
-        <w:rPr>
-          <w:rFonts w:ascii="Open Sans" w:hAnsi="Open Sans" w:eastAsia="Open Sans" w:cs="Open Sans"/>
-          <w:sz w:val="20"/>
-          <w:szCs w:val="20"/>
-          <w:lang w:val="es-CO"/>
-        </w:rPr>
-      </w:pPr>
-      <w:r>
-        <w:rPr>
-          <w:rFonts w:eastAsia="Open Sans" w:cs="Open Sans" w:ascii="Open Sans" w:hAnsi="Open Sans"/>
-          <w:sz w:val="20"/>
-          <w:szCs w:val="20"/>
-          <w:lang w:val="es-CO"/>
-        </w:rPr>
-      </w:r>
-    </w:p>
-    <w:p>
-      <w:pPr>
-        <w:pStyle w:val="Normal"/>
-        <w:ind w:right="-1"/>
-        <w:rPr>
-          <w:rFonts w:ascii="Open Sans" w:hAnsi="Open Sans" w:eastAsia="Open Sans" w:cs="Open Sans"/>
-          <w:sz w:val="20"/>
-          <w:szCs w:val="20"/>
-          <w:lang w:val="es-CO"/>
-        </w:rPr>
-      </w:pPr>
+        <w:t xml:space="preserve">   </w:t>
+      </w:r>
       <w:r>
         <w:rPr>
           <w:rFonts w:eastAsia="Open Sans" w:cs="Open Sans" w:ascii="Open Sans" w:hAnsi="Open Sans"/>
@@ -671,7 +595,27 @@
           <w:szCs w:val="20"/>
           <w:lang w:val="es-CO"/>
         </w:rPr>
-        <w:t>4. **Problemas con Fracciones Algebraicas:**</w:t>
+        <w:t>El criterio de la balanza, que establece la equivalencia de ecuaciones cuando se suma la misma cantidad a ambos lados o se multiplica por la misma cantidad no nula a ambos lados, es desconocido o no utilizado por los estudiantes. Este criterio es esencial para entender la naturaleza de las ecuaciones y su resolución.</w:t>
+      </w:r>
+    </w:p>
+    <w:p>
+      <w:pPr>
+        <w:pStyle w:val="Normal"/>
+        <w:ind w:right="-1"/>
+        <w:rPr>
+          <w:rFonts w:ascii="Open Sans" w:hAnsi="Open Sans" w:eastAsia="Open Sans" w:cs="Open Sans"/>
+          <w:sz w:val="20"/>
+          <w:szCs w:val="20"/>
+          <w:lang w:val="es-CO"/>
+        </w:rPr>
+      </w:pPr>
+      <w:r>
+        <w:rPr>
+          <w:rFonts w:eastAsia="Open Sans" w:cs="Open Sans" w:ascii="Open Sans" w:hAnsi="Open Sans"/>
+          <w:sz w:val="20"/>
+          <w:szCs w:val="20"/>
+          <w:lang w:val="es-CO"/>
+        </w:rPr>
       </w:r>
     </w:p>
     <w:p>
@@ -695,8 +639,20 @@
           <w:szCs w:val="20"/>
           <w:lang w:val="es-CO"/>
         </w:rPr>
-        <w:t xml:space="preserve">   </w:t>
-      </w:r>
+        <w:t>3. Dificultades con Términos Semejantes:</w:t>
+      </w:r>
+    </w:p>
+    <w:p>
+      <w:pPr>
+        <w:pStyle w:val="Normal"/>
+        <w:ind w:right="-1"/>
+        <w:rPr>
+          <w:rFonts w:ascii="Open Sans" w:hAnsi="Open Sans" w:eastAsia="Open Sans" w:cs="Open Sans"/>
+          <w:sz w:val="20"/>
+          <w:szCs w:val="20"/>
+          <w:lang w:val="es-CO"/>
+        </w:rPr>
+      </w:pPr>
       <w:r>
         <w:rPr>
           <w:rFonts w:eastAsia="Open Sans" w:cs="Open Sans" w:ascii="Open Sans" w:hAnsi="Open Sans"/>
@@ -707,40 +663,8 @@
           <w:szCs w:val="20"/>
           <w:lang w:val="es-CO"/>
         </w:rPr>
-        <w:t>Los estudiantes muestran dificultades significativas al trabajar con fracciones algebraicas. Identificar, simplificar y operar con fracciones algebraicas y amplificar un grupo de fracciones para convertirlas en homogéneas  son competencias necesarias para abordar una amplia gama de problemas matemáticos, y su ausencia limita la capacidad de los estudiantes para avanzar en su comprensión de las matemáticas.</w:t>
-      </w:r>
-    </w:p>
-    <w:p>
-      <w:pPr>
-        <w:pStyle w:val="Normal"/>
-        <w:ind w:right="-1"/>
-        <w:rPr>
-          <w:rFonts w:ascii="Open Sans" w:hAnsi="Open Sans" w:eastAsia="Open Sans" w:cs="Open Sans"/>
-          <w:sz w:val="20"/>
-          <w:szCs w:val="20"/>
-          <w:lang w:val="es-CO"/>
-        </w:rPr>
-      </w:pPr>
-      <w:r>
-        <w:rPr>
-          <w:rFonts w:eastAsia="Open Sans" w:cs="Open Sans" w:ascii="Open Sans" w:hAnsi="Open Sans"/>
-          <w:sz w:val="20"/>
-          <w:szCs w:val="20"/>
-          <w:lang w:val="es-CO"/>
-        </w:rPr>
-      </w:r>
-    </w:p>
-    <w:p>
-      <w:pPr>
-        <w:pStyle w:val="Normal"/>
-        <w:ind w:right="-1"/>
-        <w:rPr>
-          <w:rFonts w:ascii="Open Sans" w:hAnsi="Open Sans" w:eastAsia="Open Sans" w:cs="Open Sans"/>
-          <w:sz w:val="20"/>
-          <w:szCs w:val="20"/>
-          <w:lang w:val="es-CO"/>
-        </w:rPr>
-      </w:pPr>
+        <w:t xml:space="preserve">   </w:t>
+      </w:r>
       <w:r>
         <w:rPr>
           <w:rFonts w:eastAsia="Open Sans" w:cs="Open Sans" w:ascii="Open Sans" w:hAnsi="Open Sans"/>
@@ -751,7 +675,27 @@
           <w:szCs w:val="20"/>
           <w:lang w:val="es-CO"/>
         </w:rPr>
-        <w:t>5. **Variabilidad de Respuestas y Falta de Motivación:**</w:t>
+        <w:t>Identificar y operar con términos semejantes es un desafío para los estudiantes. Esta habilidad es crucial para simplificar ecuaciones y trabajar eficientemente con expresiones algebraicas, y su falta de dominio impide el progreso en la resolución de problemas más complejos.</w:t>
+      </w:r>
+    </w:p>
+    <w:p>
+      <w:pPr>
+        <w:pStyle w:val="Normal"/>
+        <w:ind w:right="-1"/>
+        <w:rPr>
+          <w:rFonts w:ascii="Open Sans" w:hAnsi="Open Sans" w:eastAsia="Open Sans" w:cs="Open Sans"/>
+          <w:sz w:val="20"/>
+          <w:szCs w:val="20"/>
+          <w:lang w:val="es-CO"/>
+        </w:rPr>
+      </w:pPr>
+      <w:r>
+        <w:rPr>
+          <w:rFonts w:eastAsia="Open Sans" w:cs="Open Sans" w:ascii="Open Sans" w:hAnsi="Open Sans"/>
+          <w:sz w:val="20"/>
+          <w:szCs w:val="20"/>
+          <w:lang w:val="es-CO"/>
+        </w:rPr>
       </w:r>
     </w:p>
     <w:p>
@@ -775,8 +719,20 @@
           <w:szCs w:val="20"/>
           <w:lang w:val="es-CO"/>
         </w:rPr>
-        <w:t xml:space="preserve">   </w:t>
-      </w:r>
+        <w:t>4. Problemas con Fracciones Algebraicas:</w:t>
+      </w:r>
+    </w:p>
+    <w:p>
+      <w:pPr>
+        <w:pStyle w:val="Normal"/>
+        <w:ind w:right="-1"/>
+        <w:rPr>
+          <w:rFonts w:ascii="Open Sans" w:hAnsi="Open Sans" w:eastAsia="Open Sans" w:cs="Open Sans"/>
+          <w:sz w:val="20"/>
+          <w:szCs w:val="20"/>
+          <w:lang w:val="es-CO"/>
+        </w:rPr>
+      </w:pPr>
       <w:r>
         <w:rPr>
           <w:rFonts w:eastAsia="Open Sans" w:cs="Open Sans" w:ascii="Open Sans" w:hAnsi="Open Sans"/>
@@ -787,40 +743,8 @@
           <w:szCs w:val="20"/>
           <w:lang w:val="es-CO"/>
         </w:rPr>
-        <w:t>Existe una notable variabilidad en las respuestas dentro del grupo, especialmente cuando el procedimiento de resolución de problemas se extiende a 1 o 2 páginas. Además, la falta de motivación para leer el texto guía de manera disciplinada y completar las tareas de entrenamiento se traduce en una preparación inadecuada y un rendimiento inconsistente.</w:t>
-      </w:r>
-    </w:p>
-    <w:p>
-      <w:pPr>
-        <w:pStyle w:val="Normal"/>
-        <w:ind w:right="-1"/>
-        <w:rPr>
-          <w:rFonts w:ascii="Open Sans" w:hAnsi="Open Sans" w:eastAsia="Open Sans" w:cs="Open Sans"/>
-          <w:sz w:val="20"/>
-          <w:szCs w:val="20"/>
-          <w:lang w:val="es-CO"/>
-        </w:rPr>
-      </w:pPr>
-      <w:r>
-        <w:rPr>
-          <w:rFonts w:eastAsia="Open Sans" w:cs="Open Sans" w:ascii="Open Sans" w:hAnsi="Open Sans"/>
-          <w:sz w:val="20"/>
-          <w:szCs w:val="20"/>
-          <w:lang w:val="es-CO"/>
-        </w:rPr>
-      </w:r>
-    </w:p>
-    <w:p>
-      <w:pPr>
-        <w:pStyle w:val="Normal"/>
-        <w:ind w:right="-1"/>
-        <w:rPr>
-          <w:rFonts w:ascii="Open Sans" w:hAnsi="Open Sans" w:eastAsia="Open Sans" w:cs="Open Sans"/>
-          <w:sz w:val="20"/>
-          <w:szCs w:val="20"/>
-          <w:lang w:val="es-CO"/>
-        </w:rPr>
-      </w:pPr>
+        <w:t xml:space="preserve">   </w:t>
+      </w:r>
       <w:r>
         <w:rPr>
           <w:rFonts w:eastAsia="Open Sans" w:cs="Open Sans" w:ascii="Open Sans" w:hAnsi="Open Sans"/>
@@ -831,7 +755,7 @@
           <w:szCs w:val="20"/>
           <w:lang w:val="es-CO"/>
         </w:rPr>
-        <w:t>### Propuesta de Innovación Didáctica</w:t>
+        <w:t>Los estudiantes muestran dificultades significativas al trabajar con fracciones algebraicas. Identificar, simplificar y operar con fracciones algebraicas y amplificar un grupo de fracciones para convertirlas en homogéneas  son competencias necesarias para abordar una amplia gama de problemas matemáticos, y su ausencia limita la capacidad de los estudiantes para avanzar en su comprensión de las matemáticas.</w:t>
       </w:r>
     </w:p>
     <w:p>
@@ -875,27 +799,7 @@
           <w:szCs w:val="20"/>
           <w:lang w:val="es-CO"/>
         </w:rPr>
-        <w:t>Para abordar estos problemas, proponemos un enfoque innovador que se centra en enseñar la resolución de ecuaciones desde el concepto de función, utilizando el lenguaje Python implementado a través de cuadernos Jupyter y las representaciones tabular y gráfica. Este enfoque tiene como objetivo:</w:t>
-      </w:r>
-    </w:p>
-    <w:p>
-      <w:pPr>
-        <w:pStyle w:val="Normal"/>
-        <w:ind w:right="-1"/>
-        <w:rPr>
-          <w:rFonts w:ascii="Open Sans" w:hAnsi="Open Sans" w:eastAsia="Open Sans" w:cs="Open Sans"/>
-          <w:sz w:val="20"/>
-          <w:szCs w:val="20"/>
-          <w:lang w:val="es-CO"/>
-        </w:rPr>
-      </w:pPr>
-      <w:r>
-        <w:rPr>
-          <w:rFonts w:eastAsia="Open Sans" w:cs="Open Sans" w:ascii="Open Sans" w:hAnsi="Open Sans"/>
-          <w:sz w:val="20"/>
-          <w:szCs w:val="20"/>
-          <w:lang w:val="es-CO"/>
-        </w:rPr>
+        <w:t>5. Variabilidad de Respuestas y Falta de Motivación:</w:t>
       </w:r>
     </w:p>
     <w:p>
@@ -919,20 +823,8 @@
           <w:szCs w:val="20"/>
           <w:lang w:val="es-CO"/>
         </w:rPr>
-        <w:t>1. **Reforzar la Comprensión Conceptual:**</w:t>
-      </w:r>
-    </w:p>
-    <w:p>
-      <w:pPr>
-        <w:pStyle w:val="Normal"/>
-        <w:ind w:right="-1"/>
-        <w:rPr>
-          <w:rFonts w:ascii="Open Sans" w:hAnsi="Open Sans" w:eastAsia="Open Sans" w:cs="Open Sans"/>
-          <w:sz w:val="20"/>
-          <w:szCs w:val="20"/>
-          <w:lang w:val="es-CO"/>
-        </w:rPr>
-      </w:pPr>
+        <w:t xml:space="preserve">   </w:t>
+      </w:r>
       <w:r>
         <w:rPr>
           <w:rFonts w:eastAsia="Open Sans" w:cs="Open Sans" w:ascii="Open Sans" w:hAnsi="Open Sans"/>
@@ -943,8 +835,40 @@
           <w:szCs w:val="20"/>
           <w:lang w:val="es-CO"/>
         </w:rPr>
-        <w:t xml:space="preserve">   </w:t>
-      </w:r>
+        <w:t>Existe una notable variabilidad en las respuestas dentro del grupo, especialmente cuando el procedimiento de resolución de problemas se extiende a 1 o 2 páginas. Además, la falta de motivación para leer el texto guía de manera disciplinada y completar las tareas de entrenamiento se traduce en una preparación inadecuada y un rendimiento inconsistente.</w:t>
+      </w:r>
+    </w:p>
+    <w:p>
+      <w:pPr>
+        <w:pStyle w:val="Normal"/>
+        <w:ind w:right="-1"/>
+        <w:rPr>
+          <w:rFonts w:ascii="Open Sans" w:hAnsi="Open Sans" w:eastAsia="Open Sans" w:cs="Open Sans"/>
+          <w:sz w:val="20"/>
+          <w:szCs w:val="20"/>
+          <w:lang w:val="es-CO"/>
+        </w:rPr>
+      </w:pPr>
+      <w:r>
+        <w:rPr>
+          <w:rFonts w:eastAsia="Open Sans" w:cs="Open Sans" w:ascii="Open Sans" w:hAnsi="Open Sans"/>
+          <w:sz w:val="20"/>
+          <w:szCs w:val="20"/>
+          <w:lang w:val="es-CO"/>
+        </w:rPr>
+      </w:r>
+    </w:p>
+    <w:p>
+      <w:pPr>
+        <w:pStyle w:val="Normal"/>
+        <w:ind w:right="-1"/>
+        <w:rPr>
+          <w:rFonts w:ascii="Open Sans" w:hAnsi="Open Sans" w:eastAsia="Open Sans" w:cs="Open Sans"/>
+          <w:sz w:val="20"/>
+          <w:szCs w:val="20"/>
+          <w:lang w:val="es-CO"/>
+        </w:rPr>
+      </w:pPr>
       <w:r>
         <w:rPr>
           <w:rFonts w:eastAsia="Open Sans" w:cs="Open Sans" w:ascii="Open Sans" w:hAnsi="Open Sans"/>
@@ -955,7 +879,7 @@
           <w:szCs w:val="20"/>
           <w:lang w:val="es-CO"/>
         </w:rPr>
-        <w:t>Introducir el concepto de función como base para la resolución de ecuaciones permite a los estudiantes visualizar de manera tabular y gráfica y así entender mejor las ecuaciones igualdad de funciones o pregunta por los puntos donde, las funciones que forman los lados de la ecuación, son iguales. El uso de representaciones tabulares y gráficas facilita la comprensión de conceptos abstractos y su aplicación práctica.</w:t>
+        <w:t>Propuesta de Innovación Didáctica</w:t>
       </w:r>
     </w:p>
     <w:p>
@@ -999,7 +923,27 @@
           <w:szCs w:val="20"/>
           <w:lang w:val="es-CO"/>
         </w:rPr>
-        <w:t>2. **Utilizar Python y Jupyter Notebooks:**</w:t>
+        <w:t>Para abordar estos problemas, proponemos un enfoque innovador que se centra en enseñar la resolución de ecuaciones desde el concepto de función, utilizando el lenguaje Python implementado a través de cuadernos Jupyter y las representaciones tabular y gráfica. Este enfoque tiene como objetivo:</w:t>
+      </w:r>
+    </w:p>
+    <w:p>
+      <w:pPr>
+        <w:pStyle w:val="Normal"/>
+        <w:ind w:right="-1"/>
+        <w:rPr>
+          <w:rFonts w:ascii="Open Sans" w:hAnsi="Open Sans" w:eastAsia="Open Sans" w:cs="Open Sans"/>
+          <w:sz w:val="20"/>
+          <w:szCs w:val="20"/>
+          <w:lang w:val="es-CO"/>
+        </w:rPr>
+      </w:pPr>
+      <w:r>
+        <w:rPr>
+          <w:rFonts w:eastAsia="Open Sans" w:cs="Open Sans" w:ascii="Open Sans" w:hAnsi="Open Sans"/>
+          <w:sz w:val="20"/>
+          <w:szCs w:val="20"/>
+          <w:lang w:val="es-CO"/>
+        </w:rPr>
       </w:r>
     </w:p>
     <w:p>
@@ -1023,8 +967,20 @@
           <w:szCs w:val="20"/>
           <w:lang w:val="es-CO"/>
         </w:rPr>
-        <w:t xml:space="preserve">   </w:t>
-      </w:r>
+        <w:t>1. Reforzar la Comprensión Conceptual:</w:t>
+      </w:r>
+    </w:p>
+    <w:p>
+      <w:pPr>
+        <w:pStyle w:val="Normal"/>
+        <w:ind w:right="-1"/>
+        <w:rPr>
+          <w:rFonts w:ascii="Open Sans" w:hAnsi="Open Sans" w:eastAsia="Open Sans" w:cs="Open Sans"/>
+          <w:sz w:val="20"/>
+          <w:szCs w:val="20"/>
+          <w:lang w:val="es-CO"/>
+        </w:rPr>
+      </w:pPr>
       <w:r>
         <w:rPr>
           <w:rFonts w:eastAsia="Open Sans" w:cs="Open Sans" w:ascii="Open Sans" w:hAnsi="Open Sans"/>
@@ -1035,40 +991,8 @@
           <w:szCs w:val="20"/>
           <w:lang w:val="es-CO"/>
         </w:rPr>
-        <w:t>La implementación de Python a través de Jupyter Notebooks proporciona un entorno interactivo y dinámico para la exploración matemática. Los estudiantes pueden experimentar con ecuaciones, funciones y datos en tiempo real, lo que promueve una comprensión más profunda y una mayor retención del conocimiento.</w:t>
-      </w:r>
-    </w:p>
-    <w:p>
-      <w:pPr>
-        <w:pStyle w:val="Normal"/>
-        <w:ind w:right="-1"/>
-        <w:rPr>
-          <w:rFonts w:ascii="Open Sans" w:hAnsi="Open Sans" w:eastAsia="Open Sans" w:cs="Open Sans"/>
-          <w:sz w:val="20"/>
-          <w:szCs w:val="20"/>
-          <w:lang w:val="es-CO"/>
-        </w:rPr>
-      </w:pPr>
-      <w:r>
-        <w:rPr>
-          <w:rFonts w:eastAsia="Open Sans" w:cs="Open Sans" w:ascii="Open Sans" w:hAnsi="Open Sans"/>
-          <w:sz w:val="20"/>
-          <w:szCs w:val="20"/>
-          <w:lang w:val="es-CO"/>
-        </w:rPr>
-      </w:r>
-    </w:p>
-    <w:p>
-      <w:pPr>
-        <w:pStyle w:val="Normal"/>
-        <w:ind w:right="-1"/>
-        <w:rPr>
-          <w:rFonts w:ascii="Open Sans" w:hAnsi="Open Sans" w:eastAsia="Open Sans" w:cs="Open Sans"/>
-          <w:sz w:val="20"/>
-          <w:szCs w:val="20"/>
-          <w:lang w:val="es-CO"/>
-        </w:rPr>
-      </w:pPr>
+        <w:t xml:space="preserve">   </w:t>
+      </w:r>
       <w:r>
         <w:rPr>
           <w:rFonts w:eastAsia="Open Sans" w:cs="Open Sans" w:ascii="Open Sans" w:hAnsi="Open Sans"/>
@@ -1079,7 +1003,27 @@
           <w:szCs w:val="20"/>
           <w:lang w:val="es-CO"/>
         </w:rPr>
-        <w:t>3. **Integración de la Tecnología en el Aprendizaje:**</w:t>
+        <w:t>Introducir el concepto de función como base para la resolución de ecuaciones permite a los estudiantes visualizar de manera tabular y gráfica y así entender mejor las ecuaciones igualdad de funciones o pregunta por los puntos donde, las funciones que forman los lados de la ecuación, son iguales. El uso de representaciones tabulares y gráficas facilita la comprensión de conceptos abstractos y su aplicación práctica.</w:t>
+      </w:r>
+    </w:p>
+    <w:p>
+      <w:pPr>
+        <w:pStyle w:val="Normal"/>
+        <w:ind w:right="-1"/>
+        <w:rPr>
+          <w:rFonts w:ascii="Open Sans" w:hAnsi="Open Sans" w:eastAsia="Open Sans" w:cs="Open Sans"/>
+          <w:sz w:val="20"/>
+          <w:szCs w:val="20"/>
+          <w:lang w:val="es-CO"/>
+        </w:rPr>
+      </w:pPr>
+      <w:r>
+        <w:rPr>
+          <w:rFonts w:eastAsia="Open Sans" w:cs="Open Sans" w:ascii="Open Sans" w:hAnsi="Open Sans"/>
+          <w:sz w:val="20"/>
+          <w:szCs w:val="20"/>
+          <w:lang w:val="es-CO"/>
+        </w:rPr>
       </w:r>
     </w:p>
     <w:p>
@@ -1103,8 +1047,20 @@
           <w:szCs w:val="20"/>
           <w:lang w:val="es-CO"/>
         </w:rPr>
-        <w:t xml:space="preserve">   </w:t>
-      </w:r>
+        <w:t>2. Utilizar Python y Jupyter Notebooks:</w:t>
+      </w:r>
+    </w:p>
+    <w:p>
+      <w:pPr>
+        <w:pStyle w:val="Normal"/>
+        <w:ind w:right="-1"/>
+        <w:rPr>
+          <w:rFonts w:ascii="Open Sans" w:hAnsi="Open Sans" w:eastAsia="Open Sans" w:cs="Open Sans"/>
+          <w:sz w:val="20"/>
+          <w:szCs w:val="20"/>
+          <w:lang w:val="es-CO"/>
+        </w:rPr>
+      </w:pPr>
       <w:r>
         <w:rPr>
           <w:rFonts w:eastAsia="Open Sans" w:cs="Open Sans" w:ascii="Open Sans" w:hAnsi="Open Sans"/>
@@ -1115,40 +1071,8 @@
           <w:szCs w:val="20"/>
           <w:lang w:val="es-CO"/>
         </w:rPr>
-        <w:t>El uso de tecnología moderna no solo hace que el aprendizaje sea más atractivo, sino que también prepara a los estudiantes para utilizar herramientas computacionales en su futura carrera profesional. La programación en Python y el análisis de datos son habilidades valiosas en el campo de las matemáticas y más allá.</w:t>
-      </w:r>
-    </w:p>
-    <w:p>
-      <w:pPr>
-        <w:pStyle w:val="Normal"/>
-        <w:ind w:right="-1"/>
-        <w:rPr>
-          <w:rFonts w:ascii="Open Sans" w:hAnsi="Open Sans" w:eastAsia="Open Sans" w:cs="Open Sans"/>
-          <w:sz w:val="20"/>
-          <w:szCs w:val="20"/>
-          <w:lang w:val="es-CO"/>
-        </w:rPr>
-      </w:pPr>
-      <w:r>
-        <w:rPr>
-          <w:rFonts w:eastAsia="Open Sans" w:cs="Open Sans" w:ascii="Open Sans" w:hAnsi="Open Sans"/>
-          <w:sz w:val="20"/>
-          <w:szCs w:val="20"/>
-          <w:lang w:val="es-CO"/>
-        </w:rPr>
-      </w:r>
-    </w:p>
-    <w:p>
-      <w:pPr>
-        <w:pStyle w:val="Normal"/>
-        <w:ind w:right="-1"/>
-        <w:rPr>
-          <w:rFonts w:ascii="Open Sans" w:hAnsi="Open Sans" w:eastAsia="Open Sans" w:cs="Open Sans"/>
-          <w:sz w:val="20"/>
-          <w:szCs w:val="20"/>
-          <w:lang w:val="es-CO"/>
-        </w:rPr>
-      </w:pPr>
+        <w:t xml:space="preserve">   </w:t>
+      </w:r>
       <w:r>
         <w:rPr>
           <w:rFonts w:eastAsia="Open Sans" w:cs="Open Sans" w:ascii="Open Sans" w:hAnsi="Open Sans"/>
@@ -1159,7 +1083,131 @@
           <w:szCs w:val="20"/>
           <w:lang w:val="es-CO"/>
         </w:rPr>
-        <w:t>4. **Promover la Disciplina y la Motivación:**</w:t>
+        <w:t>La implementación de Python a través de Jupyter Notebooks proporciona un entorno interactivo y dinámico para la exploración matemática. Los estudiantes pueden experimentar con ecuaciones, funciones y datos en tiempo real, lo que promueve una comprensión más profunda y una mayor retención del conocimiento.</w:t>
+      </w:r>
+    </w:p>
+    <w:p>
+      <w:pPr>
+        <w:pStyle w:val="Normal"/>
+        <w:ind w:right="-1"/>
+        <w:rPr>
+          <w:rFonts w:ascii="Open Sans" w:hAnsi="Open Sans" w:eastAsia="Open Sans" w:cs="Open Sans"/>
+          <w:sz w:val="20"/>
+          <w:szCs w:val="20"/>
+          <w:lang w:val="es-CO"/>
+        </w:rPr>
+      </w:pPr>
+      <w:r>
+        <w:rPr>
+          <w:rFonts w:eastAsia="Open Sans" w:cs="Open Sans" w:ascii="Open Sans" w:hAnsi="Open Sans"/>
+          <w:sz w:val="20"/>
+          <w:szCs w:val="20"/>
+          <w:lang w:val="es-CO"/>
+        </w:rPr>
+      </w:r>
+    </w:p>
+    <w:p>
+      <w:pPr>
+        <w:pStyle w:val="Normal"/>
+        <w:ind w:right="-1"/>
+        <w:rPr>
+          <w:rFonts w:ascii="Open Sans" w:hAnsi="Open Sans" w:eastAsia="Open Sans" w:cs="Open Sans"/>
+          <w:sz w:val="20"/>
+          <w:szCs w:val="20"/>
+          <w:lang w:val="es-CO"/>
+        </w:rPr>
+      </w:pPr>
+      <w:r>
+        <w:rPr>
+          <w:rFonts w:eastAsia="Open Sans" w:cs="Open Sans" w:ascii="Open Sans" w:hAnsi="Open Sans"/>
+          <w:b w:val="false"/>
+          <w:bCs w:val="false"/>
+          <w:spacing w:val="-1"/>
+          <w:sz w:val="20"/>
+          <w:szCs w:val="20"/>
+          <w:lang w:val="es-CO"/>
+        </w:rPr>
+        <w:t>3. Integración de la Tecnología en el Aprendizaje:</w:t>
+      </w:r>
+    </w:p>
+    <w:p>
+      <w:pPr>
+        <w:pStyle w:val="Normal"/>
+        <w:ind w:right="-1"/>
+        <w:rPr>
+          <w:rFonts w:ascii="Open Sans" w:hAnsi="Open Sans" w:eastAsia="Open Sans" w:cs="Open Sans"/>
+          <w:sz w:val="20"/>
+          <w:szCs w:val="20"/>
+          <w:lang w:val="es-CO"/>
+        </w:rPr>
+      </w:pPr>
+      <w:r>
+        <w:rPr>
+          <w:rFonts w:eastAsia="Open Sans" w:cs="Open Sans" w:ascii="Open Sans" w:hAnsi="Open Sans"/>
+          <w:b w:val="false"/>
+          <w:bCs w:val="false"/>
+          <w:spacing w:val="-1"/>
+          <w:sz w:val="20"/>
+          <w:szCs w:val="20"/>
+          <w:lang w:val="es-CO"/>
+        </w:rPr>
+        <w:t xml:space="preserve">   </w:t>
+      </w:r>
+      <w:r>
+        <w:rPr>
+          <w:rFonts w:eastAsia="Open Sans" w:cs="Open Sans" w:ascii="Open Sans" w:hAnsi="Open Sans"/>
+          <w:b w:val="false"/>
+          <w:bCs w:val="false"/>
+          <w:spacing w:val="-1"/>
+          <w:sz w:val="20"/>
+          <w:szCs w:val="20"/>
+          <w:lang w:val="es-CO"/>
+        </w:rPr>
+        <w:t>El uso de tecnología moderna no solo hace que el aprendizaje sea más atractivo, sino que también prepara a los estudiantes para utilizar herramientas computacionales en su futura carrera profesional. La programación en Python y el análisis de datos son habilidades valiosas en el campo de las matemáticas y más allá.</w:t>
+      </w:r>
+    </w:p>
+    <w:p>
+      <w:pPr>
+        <w:pStyle w:val="Normal"/>
+        <w:ind w:right="-1"/>
+        <w:rPr>
+          <w:rFonts w:ascii="Open Sans" w:hAnsi="Open Sans" w:eastAsia="Open Sans" w:cs="Open Sans"/>
+          <w:sz w:val="20"/>
+          <w:szCs w:val="20"/>
+          <w:lang w:val="es-CO"/>
+        </w:rPr>
+      </w:pPr>
+      <w:r>
+        <w:rPr>
+          <w:rFonts w:eastAsia="Open Sans" w:cs="Open Sans" w:ascii="Open Sans" w:hAnsi="Open Sans"/>
+          <w:sz w:val="20"/>
+          <w:szCs w:val="20"/>
+          <w:lang w:val="es-CO"/>
+        </w:rPr>
+      </w:r>
+    </w:p>
+    <w:p>
+      <w:pPr>
+        <w:pStyle w:val="Normal"/>
+        <w:ind w:right="-1"/>
+        <w:rPr>
+          <w:rFonts w:ascii="Open Sans" w:hAnsi="Open Sans" w:eastAsia="Open Sans" w:cs="Open Sans"/>
+          <w:sz w:val="20"/>
+          <w:szCs w:val="20"/>
+          <w:lang w:val="es-CO"/>
+        </w:rPr>
+      </w:pPr>
+      <w:r>
+        <w:rPr>
+          <w:rFonts w:eastAsia="Open Sans" w:cs="Open Sans" w:ascii="Open Sans" w:hAnsi="Open Sans"/>
+          <w:b w:val="false"/>
+          <w:bCs w:val="false"/>
+          <w:spacing w:val="-1"/>
+          <w:sz w:val="20"/>
+          <w:szCs w:val="20"/>
+          <w:lang w:val="es-CO"/>
+        </w:rPr>
+        <w:t>4. Promover la Disciplina y la Motivación:</w:t>
       </w:r>
     </w:p>
     <w:p>
@@ -15867,6 +15915,273 @@
           <w:szCs w:val="20"/>
           <w:lang w:val="es-CO"/>
         </w:rPr>
+      </w:r>
+    </w:p>
+    <w:p>
+      <w:pPr>
+        <w:pStyle w:val="Normal"/>
+        <w:ind w:right="-1"/>
+        <w:rPr>
+          <w:rFonts w:ascii="Open Sans" w:hAnsi="Open Sans" w:eastAsia="Open Sans" w:cs="Open Sans"/>
+          <w:sz w:val="20"/>
+          <w:szCs w:val="20"/>
+          <w:lang w:val="es-CO"/>
+        </w:rPr>
+      </w:pPr>
+      <w:r>
+        <w:rPr>
+          <w:rFonts w:eastAsia="Open Sans" w:cs="Open Sans" w:ascii="Open Sans" w:hAnsi="Open Sans"/>
+          <w:sz w:val="20"/>
+          <w:szCs w:val="20"/>
+          <w:lang w:val="es-CO"/>
+        </w:rPr>
+        <w:t>Aquí tienes una lista de artículos que presentan cómo la dificultad para adoptar el lenguaje algebraico y la manipulación del mismo son razones clave detrás de las dificultades para resolver ecuaciones en la educación secundaria y universitaria:</w:t>
+      </w:r>
+    </w:p>
+    <w:p>
+      <w:pPr>
+        <w:pStyle w:val="Normal"/>
+        <w:ind w:right="-1"/>
+        <w:rPr>
+          <w:rFonts w:ascii="Open Sans" w:hAnsi="Open Sans" w:eastAsia="Open Sans" w:cs="Open Sans"/>
+          <w:sz w:val="20"/>
+          <w:szCs w:val="20"/>
+          <w:lang w:val="es-CO"/>
+        </w:rPr>
+      </w:pPr>
+      <w:r>
+        <w:rPr>
+          <w:rFonts w:eastAsia="Open Sans" w:cs="Open Sans" w:ascii="Open Sans" w:hAnsi="Open Sans"/>
+          <w:sz w:val="20"/>
+          <w:szCs w:val="20"/>
+          <w:lang w:val="es-CO"/>
+        </w:rPr>
+      </w:r>
+    </w:p>
+    <w:p>
+      <w:pPr>
+        <w:pStyle w:val="Normal"/>
+        <w:ind w:right="-1"/>
+        <w:rPr>
+          <w:rFonts w:ascii="Open Sans" w:hAnsi="Open Sans" w:eastAsia="Open Sans" w:cs="Open Sans"/>
+          <w:sz w:val="20"/>
+          <w:szCs w:val="20"/>
+          <w:lang w:val="es-CO"/>
+        </w:rPr>
+      </w:pPr>
+      <w:r>
+        <w:rPr>
+          <w:rFonts w:eastAsia="Open Sans" w:cs="Open Sans" w:ascii="Open Sans" w:hAnsi="Open Sans"/>
+          <w:sz w:val="20"/>
+          <w:szCs w:val="20"/>
+          <w:lang w:val="es-CO"/>
+        </w:rPr>
+        <w:t>1. **"Teaching Strategies to Improve Algebra Learning"** - Este artículo discute estrategias para mejorar el aprendizaje del álgebra en estudiantes de secundaria y preparatoria, destacando la importancia de entender y manipular expresiones algebraicas para resolver ecuaciones. [JSTOR](https://www.jstor.org/stable/10.3102/0013189X14551945)</w:t>
+      </w:r>
+    </w:p>
+    <w:p>
+      <w:pPr>
+        <w:pStyle w:val="Normal"/>
+        <w:ind w:right="-1"/>
+        <w:rPr>
+          <w:rFonts w:ascii="Open Sans" w:hAnsi="Open Sans" w:eastAsia="Open Sans" w:cs="Open Sans"/>
+          <w:sz w:val="20"/>
+          <w:szCs w:val="20"/>
+          <w:lang w:val="es-CO"/>
+        </w:rPr>
+      </w:pPr>
+      <w:r>
+        <w:rPr>
+          <w:rFonts w:eastAsia="Open Sans" w:cs="Open Sans" w:ascii="Open Sans" w:hAnsi="Open Sans"/>
+          <w:sz w:val="20"/>
+          <w:szCs w:val="20"/>
+          <w:lang w:val="es-CO"/>
+        </w:rPr>
+      </w:r>
+    </w:p>
+    <w:p>
+      <w:pPr>
+        <w:pStyle w:val="Normal"/>
+        <w:ind w:right="-1"/>
+        <w:rPr>
+          <w:rFonts w:ascii="Open Sans" w:hAnsi="Open Sans" w:eastAsia="Open Sans" w:cs="Open Sans"/>
+          <w:sz w:val="20"/>
+          <w:szCs w:val="20"/>
+          <w:lang w:val="es-CO"/>
+        </w:rPr>
+      </w:pPr>
+      <w:r>
+        <w:rPr>
+          <w:rFonts w:eastAsia="Open Sans" w:cs="Open Sans" w:ascii="Open Sans" w:hAnsi="Open Sans"/>
+          <w:sz w:val="20"/>
+          <w:szCs w:val="20"/>
+          <w:lang w:val="es-CO"/>
+        </w:rPr>
+        <w:t>2. **"A Systematic Review on Algebraic Thinking in Education"** - Una revisión sistemática sobre el pensamiento algebraico en la educación, explorando cómo la dificultad en la manipulación algebraica afecta la resolución de ecuaciones. [ERIC](https://files.eric.ed.gov/fulltext/ED590182.pdf)</w:t>
+      </w:r>
+    </w:p>
+    <w:p>
+      <w:pPr>
+        <w:pStyle w:val="Normal"/>
+        <w:ind w:right="-1"/>
+        <w:rPr>
+          <w:rFonts w:ascii="Open Sans" w:hAnsi="Open Sans" w:eastAsia="Open Sans" w:cs="Open Sans"/>
+          <w:sz w:val="20"/>
+          <w:szCs w:val="20"/>
+          <w:lang w:val="es-CO"/>
+        </w:rPr>
+      </w:pPr>
+      <w:r>
+        <w:rPr>
+          <w:rFonts w:eastAsia="Open Sans" w:cs="Open Sans" w:ascii="Open Sans" w:hAnsi="Open Sans"/>
+          <w:sz w:val="20"/>
+          <w:szCs w:val="20"/>
+          <w:lang w:val="es-CO"/>
+        </w:rPr>
+      </w:r>
+    </w:p>
+    <w:p>
+      <w:pPr>
+        <w:pStyle w:val="Normal"/>
+        <w:ind w:right="-1"/>
+        <w:rPr>
+          <w:rFonts w:ascii="Open Sans" w:hAnsi="Open Sans" w:eastAsia="Open Sans" w:cs="Open Sans"/>
+          <w:sz w:val="20"/>
+          <w:szCs w:val="20"/>
+          <w:lang w:val="es-CO"/>
+        </w:rPr>
+      </w:pPr>
+      <w:r>
+        <w:rPr>
+          <w:rFonts w:eastAsia="Open Sans" w:cs="Open Sans" w:ascii="Open Sans" w:hAnsi="Open Sans"/>
+          <w:sz w:val="20"/>
+          <w:szCs w:val="20"/>
+          <w:lang w:val="es-CO"/>
+        </w:rPr>
+        <w:t>3. **"Algebra Teaching and Learning"** - Este artículo examina la enseñanza y el aprendizaje del álgebra, resaltando las dificultades que enfrentan los estudiantes con el lenguaje algebraico y la manipulación de símbolos. [SpringerLink](https://link.springer.com/book/10.1007/978-3-319-32260-5)</w:t>
+      </w:r>
+    </w:p>
+    <w:p>
+      <w:pPr>
+        <w:pStyle w:val="Normal"/>
+        <w:ind w:right="-1"/>
+        <w:rPr>
+          <w:rFonts w:ascii="Open Sans" w:hAnsi="Open Sans" w:eastAsia="Open Sans" w:cs="Open Sans"/>
+          <w:sz w:val="20"/>
+          <w:szCs w:val="20"/>
+          <w:lang w:val="es-CO"/>
+        </w:rPr>
+      </w:pPr>
+      <w:r>
+        <w:rPr>
+          <w:rFonts w:eastAsia="Open Sans" w:cs="Open Sans" w:ascii="Open Sans" w:hAnsi="Open Sans"/>
+          <w:sz w:val="20"/>
+          <w:szCs w:val="20"/>
+          <w:lang w:val="es-CO"/>
+        </w:rPr>
+      </w:r>
+    </w:p>
+    <w:p>
+      <w:pPr>
+        <w:pStyle w:val="Normal"/>
+        <w:ind w:right="-1"/>
+        <w:rPr>
+          <w:rFonts w:ascii="Open Sans" w:hAnsi="Open Sans" w:eastAsia="Open Sans" w:cs="Open Sans"/>
+          <w:sz w:val="20"/>
+          <w:szCs w:val="20"/>
+          <w:lang w:val="es-CO"/>
+        </w:rPr>
+      </w:pPr>
+      <w:r>
+        <w:rPr>
+          <w:rFonts w:eastAsia="Open Sans" w:cs="Open Sans" w:ascii="Open Sans" w:hAnsi="Open Sans"/>
+          <w:sz w:val="20"/>
+          <w:szCs w:val="20"/>
+          <w:lang w:val="es-CO"/>
+        </w:rPr>
+        <w:t>4. **"Students’ Difficulties, Conceptions and Attitudes Towards Algebra"** - Analiza las dificultades de los estudiantes en la manipulación de símbolos algebraicos y la resolución de ecuaciones, destacando la transición problemática del lenguaje aritmético al algebraico. [Curtin University](https://espace.curtin.edu.au/handle/20.500.11937/29247)</w:t>
+      </w:r>
+    </w:p>
+    <w:p>
+      <w:pPr>
+        <w:pStyle w:val="Normal"/>
+        <w:ind w:right="-1"/>
+        <w:rPr>
+          <w:rFonts w:ascii="Open Sans" w:hAnsi="Open Sans" w:eastAsia="Open Sans" w:cs="Open Sans"/>
+          <w:sz w:val="20"/>
+          <w:szCs w:val="20"/>
+          <w:lang w:val="es-CO"/>
+        </w:rPr>
+      </w:pPr>
+      <w:r>
+        <w:rPr>
+          <w:rFonts w:eastAsia="Open Sans" w:cs="Open Sans" w:ascii="Open Sans" w:hAnsi="Open Sans"/>
+          <w:sz w:val="20"/>
+          <w:szCs w:val="20"/>
+          <w:lang w:val="es-CO"/>
+        </w:rPr>
+      </w:r>
+    </w:p>
+    <w:p>
+      <w:pPr>
+        <w:pStyle w:val="Normal"/>
+        <w:ind w:right="-1"/>
+        <w:rPr>
+          <w:rFonts w:ascii="Open Sans" w:hAnsi="Open Sans" w:eastAsia="Open Sans" w:cs="Open Sans"/>
+          <w:sz w:val="20"/>
+          <w:szCs w:val="20"/>
+          <w:lang w:val="es-CO"/>
+        </w:rPr>
+      </w:pPr>
+      <w:r>
+        <w:rPr>
+          <w:rFonts w:eastAsia="Open Sans" w:cs="Open Sans" w:ascii="Open Sans" w:hAnsi="Open Sans"/>
+          <w:sz w:val="20"/>
+          <w:szCs w:val="20"/>
+          <w:lang w:val="es-CO"/>
+        </w:rPr>
+        <w:t>5. **"Solving Equations: The Transition from Arithmetic to Algebra"** - Este artículo investiga las diferencias conceptuales y simbólicas entre el pensamiento aritmético y algebraico, y cómo estas diferencias dificultan la resolución de ecuaciones. [Academia.edu](https://www.academia.edu/28698487/Solving_Equations_The_Transition_from_Arithmetic_to_Algebra)</w:t>
+      </w:r>
+    </w:p>
+    <w:p>
+      <w:pPr>
+        <w:pStyle w:val="Normal"/>
+        <w:ind w:right="-1"/>
+        <w:rPr>
+          <w:rFonts w:ascii="Open Sans" w:hAnsi="Open Sans" w:eastAsia="Open Sans" w:cs="Open Sans"/>
+          <w:sz w:val="20"/>
+          <w:szCs w:val="20"/>
+          <w:lang w:val="es-CO"/>
+        </w:rPr>
+      </w:pPr>
+      <w:r>
+        <w:rPr>
+          <w:rFonts w:eastAsia="Open Sans" w:cs="Open Sans" w:ascii="Open Sans" w:hAnsi="Open Sans"/>
+          <w:sz w:val="20"/>
+          <w:szCs w:val="20"/>
+          <w:lang w:val="es-CO"/>
+        </w:rPr>
+      </w:r>
+    </w:p>
+    <w:p>
+      <w:pPr>
+        <w:pStyle w:val="Normal"/>
+        <w:ind w:right="-1"/>
+        <w:rPr>
+          <w:rFonts w:ascii="Open Sans" w:hAnsi="Open Sans" w:eastAsia="Open Sans" w:cs="Open Sans"/>
+          <w:sz w:val="20"/>
+          <w:szCs w:val="20"/>
+          <w:lang w:val="es-CO"/>
+        </w:rPr>
+      </w:pPr>
+      <w:r>
+        <w:rPr>
+          <w:rFonts w:eastAsia="Open Sans" w:cs="Open Sans" w:ascii="Open Sans" w:hAnsi="Open Sans"/>
+          <w:sz w:val="20"/>
+          <w:szCs w:val="20"/>
+          <w:lang w:val="es-CO"/>
+        </w:rPr>
+        <w:t>Estos artículos proporcionan una visión comprensiva de los desafíos asociados con la adopción y manipulación del lenguaje algebraico en la resolución de ecuaciones en contextos educativos.</w:t>
       </w:r>
     </w:p>
     <w:p>

</xml_diff>

<commit_message>
31 de julio 1-
</commit_message>
<xml_diff>
--- a/referents/1_precalculo_stewart/1_fundamentos/1_5_ecuaciones/6_propuesta_presentada_congreso_humanos_XXI/de_las_funciones_a_las_ecuaciones_como_resolver_ecuaciones_con_python.docx
+++ b/referents/1_precalculo_stewart/1_fundamentos/1_5_ecuaciones/6_propuesta_presentada_congreso_humanos_XXI/de_las_funciones_a_las_ecuaciones_como_resolver_ecuaciones_con_python.docx
@@ -923,40 +923,8 @@
           <w:szCs w:val="20"/>
           <w:lang w:val="es-CO"/>
         </w:rPr>
-        <w:t>Para abordar estos problemas, proponemos un enfoque innovador que se centra en enseñar la resolución de ecuaciones desde el concepto de función, utilizando el lenguaje Python implementado a través de cuadernos Jupyter y las representaciones tabular y gráfica. Este enfoque tiene como objetivo:</w:t>
-      </w:r>
-    </w:p>
-    <w:p>
-      <w:pPr>
-        <w:pStyle w:val="Normal"/>
-        <w:ind w:right="-1"/>
-        <w:rPr>
-          <w:rFonts w:ascii="Open Sans" w:hAnsi="Open Sans" w:eastAsia="Open Sans" w:cs="Open Sans"/>
-          <w:sz w:val="20"/>
-          <w:szCs w:val="20"/>
-          <w:lang w:val="es-CO"/>
-        </w:rPr>
-      </w:pPr>
-      <w:r>
-        <w:rPr>
-          <w:rFonts w:eastAsia="Open Sans" w:cs="Open Sans" w:ascii="Open Sans" w:hAnsi="Open Sans"/>
-          <w:sz w:val="20"/>
-          <w:szCs w:val="20"/>
-          <w:lang w:val="es-CO"/>
-        </w:rPr>
-      </w:r>
-    </w:p>
-    <w:p>
-      <w:pPr>
-        <w:pStyle w:val="Normal"/>
-        <w:ind w:right="-1"/>
-        <w:rPr>
-          <w:rFonts w:ascii="Open Sans" w:hAnsi="Open Sans" w:eastAsia="Open Sans" w:cs="Open Sans"/>
-          <w:sz w:val="20"/>
-          <w:szCs w:val="20"/>
-          <w:lang w:val="es-CO"/>
-        </w:rPr>
-      </w:pPr>
+        <w:t xml:space="preserve">Para abordar estos problemas, proponemos un enfoque innovador que se centra en enseñar la resolución de ecuaciones desde el concepto de función, utilizando el lenguaje Python implementado a través de cuadernos Jupyter y las representaciones tabular y gráfica </w:t>
+      </w:r>
       <w:r>
         <w:rPr>
           <w:rFonts w:eastAsia="Open Sans" w:cs="Open Sans" w:ascii="Open Sans" w:hAnsi="Open Sans"/>
@@ -967,20 +935,8 @@
           <w:szCs w:val="20"/>
           <w:lang w:val="es-CO"/>
         </w:rPr>
-        <w:t>1. Reforzar la Comprensión Conceptual:</w:t>
-      </w:r>
-    </w:p>
-    <w:p>
-      <w:pPr>
-        <w:pStyle w:val="Normal"/>
-        <w:ind w:right="-1"/>
-        <w:rPr>
-          <w:rFonts w:ascii="Open Sans" w:hAnsi="Open Sans" w:eastAsia="Open Sans" w:cs="Open Sans"/>
-          <w:sz w:val="20"/>
-          <w:szCs w:val="20"/>
-          <w:lang w:val="es-CO"/>
-        </w:rPr>
-      </w:pPr>
+        <w:t>de las funciones asociadas a la ecuación</w:t>
+      </w:r>
       <w:r>
         <w:rPr>
           <w:rFonts w:eastAsia="Open Sans" w:cs="Open Sans" w:ascii="Open Sans" w:hAnsi="Open Sans"/>
@@ -991,8 +947,40 @@
           <w:szCs w:val="20"/>
           <w:lang w:val="es-CO"/>
         </w:rPr>
-        <w:t xml:space="preserve">   </w:t>
-      </w:r>
+        <w:t>. Este enfoque tiene como objetivo:</w:t>
+      </w:r>
+    </w:p>
+    <w:p>
+      <w:pPr>
+        <w:pStyle w:val="Normal"/>
+        <w:ind w:right="-1"/>
+        <w:rPr>
+          <w:rFonts w:ascii="Open Sans" w:hAnsi="Open Sans" w:eastAsia="Open Sans" w:cs="Open Sans"/>
+          <w:sz w:val="20"/>
+          <w:szCs w:val="20"/>
+          <w:lang w:val="es-CO"/>
+        </w:rPr>
+      </w:pPr>
+      <w:r>
+        <w:rPr>
+          <w:rFonts w:eastAsia="Open Sans" w:cs="Open Sans" w:ascii="Open Sans" w:hAnsi="Open Sans"/>
+          <w:sz w:val="20"/>
+          <w:szCs w:val="20"/>
+          <w:lang w:val="es-CO"/>
+        </w:rPr>
+      </w:r>
+    </w:p>
+    <w:p>
+      <w:pPr>
+        <w:pStyle w:val="Normal"/>
+        <w:ind w:right="-1"/>
+        <w:rPr>
+          <w:rFonts w:ascii="Open Sans" w:hAnsi="Open Sans" w:eastAsia="Open Sans" w:cs="Open Sans"/>
+          <w:sz w:val="20"/>
+          <w:szCs w:val="20"/>
+          <w:lang w:val="es-CO"/>
+        </w:rPr>
+      </w:pPr>
       <w:r>
         <w:rPr>
           <w:rFonts w:eastAsia="Open Sans" w:cs="Open Sans" w:ascii="Open Sans" w:hAnsi="Open Sans"/>
@@ -1003,27 +991,7 @@
           <w:szCs w:val="20"/>
           <w:lang w:val="es-CO"/>
         </w:rPr>
-        <w:t>Introducir el concepto de función como base para la resolución de ecuaciones permite a los estudiantes visualizar de manera tabular y gráfica y así entender mejor las ecuaciones igualdad de funciones o pregunta por los puntos donde, las funciones que forman los lados de la ecuación, son iguales. El uso de representaciones tabulares y gráficas facilita la comprensión de conceptos abstractos y su aplicación práctica.</w:t>
-      </w:r>
-    </w:p>
-    <w:p>
-      <w:pPr>
-        <w:pStyle w:val="Normal"/>
-        <w:ind w:right="-1"/>
-        <w:rPr>
-          <w:rFonts w:ascii="Open Sans" w:hAnsi="Open Sans" w:eastAsia="Open Sans" w:cs="Open Sans"/>
-          <w:sz w:val="20"/>
-          <w:szCs w:val="20"/>
-          <w:lang w:val="es-CO"/>
-        </w:rPr>
-      </w:pPr>
-      <w:r>
-        <w:rPr>
-          <w:rFonts w:eastAsia="Open Sans" w:cs="Open Sans" w:ascii="Open Sans" w:hAnsi="Open Sans"/>
-          <w:sz w:val="20"/>
-          <w:szCs w:val="20"/>
-          <w:lang w:val="es-CO"/>
-        </w:rPr>
+        <w:t>1. Reforzar la Comprensión Conceptual:</w:t>
       </w:r>
     </w:p>
     <w:p>
@@ -1047,20 +1015,8 @@
           <w:szCs w:val="20"/>
           <w:lang w:val="es-CO"/>
         </w:rPr>
-        <w:t>2. Utilizar Python y Jupyter Notebooks:</w:t>
-      </w:r>
-    </w:p>
-    <w:p>
-      <w:pPr>
-        <w:pStyle w:val="Normal"/>
-        <w:ind w:right="-1"/>
-        <w:rPr>
-          <w:rFonts w:ascii="Open Sans" w:hAnsi="Open Sans" w:eastAsia="Open Sans" w:cs="Open Sans"/>
-          <w:sz w:val="20"/>
-          <w:szCs w:val="20"/>
-          <w:lang w:val="es-CO"/>
-        </w:rPr>
-      </w:pPr>
+        <w:t xml:space="preserve">   </w:t>
+      </w:r>
       <w:r>
         <w:rPr>
           <w:rFonts w:eastAsia="Open Sans" w:cs="Open Sans" w:ascii="Open Sans" w:hAnsi="Open Sans"/>
@@ -1071,7 +1027,7 @@
           <w:szCs w:val="20"/>
           <w:lang w:val="es-CO"/>
         </w:rPr>
-        <w:t xml:space="preserve">   </w:t>
+        <w:t xml:space="preserve">Introducir el concepto de función como base para la resolución de ecuaciones permite a los estudiantes visualizar de manera tabular y gráfica y así entender mejor las ecuaciones </w:t>
       </w:r>
       <w:r>
         <w:rPr>
@@ -1083,40 +1039,8 @@
           <w:szCs w:val="20"/>
           <w:lang w:val="es-CO"/>
         </w:rPr>
-        <w:t>La implementación de Python a través de Jupyter Notebooks proporciona un entorno interactivo y dinámico para la exploración matemática. Los estudiantes pueden experimentar con ecuaciones, funciones y datos en tiempo real, lo que promueve una comprensión más profunda y una mayor retención del conocimiento.</w:t>
-      </w:r>
-    </w:p>
-    <w:p>
-      <w:pPr>
-        <w:pStyle w:val="Normal"/>
-        <w:ind w:right="-1"/>
-        <w:rPr>
-          <w:rFonts w:ascii="Open Sans" w:hAnsi="Open Sans" w:eastAsia="Open Sans" w:cs="Open Sans"/>
-          <w:sz w:val="20"/>
-          <w:szCs w:val="20"/>
-          <w:lang w:val="es-CO"/>
-        </w:rPr>
-      </w:pPr>
-      <w:r>
-        <w:rPr>
-          <w:rFonts w:eastAsia="Open Sans" w:cs="Open Sans" w:ascii="Open Sans" w:hAnsi="Open Sans"/>
-          <w:sz w:val="20"/>
-          <w:szCs w:val="20"/>
-          <w:lang w:val="es-CO"/>
-        </w:rPr>
-      </w:r>
-    </w:p>
-    <w:p>
-      <w:pPr>
-        <w:pStyle w:val="Normal"/>
-        <w:ind w:right="-1"/>
-        <w:rPr>
-          <w:rFonts w:ascii="Open Sans" w:hAnsi="Open Sans" w:eastAsia="Open Sans" w:cs="Open Sans"/>
-          <w:sz w:val="20"/>
-          <w:szCs w:val="20"/>
-          <w:lang w:val="es-CO"/>
-        </w:rPr>
-      </w:pPr>
+        <w:t xml:space="preserve">como </w:t>
+      </w:r>
       <w:r>
         <w:rPr>
           <w:rFonts w:eastAsia="Open Sans" w:cs="Open Sans" w:ascii="Open Sans" w:hAnsi="Open Sans"/>
@@ -1127,7 +1051,27 @@
           <w:szCs w:val="20"/>
           <w:lang w:val="es-CO"/>
         </w:rPr>
-        <w:t>3. Integración de la Tecnología en el Aprendizaje:</w:t>
+        <w:t>igualdad de funciones o pregunta por los puntos donde, las funciones que forman los lados de la ecuación, son iguales. El uso de representaciones tabulares y gráficas facilita la comprensión de conceptos abstractos y su aplicación práctica.</w:t>
+      </w:r>
+    </w:p>
+    <w:p>
+      <w:pPr>
+        <w:pStyle w:val="Normal"/>
+        <w:ind w:right="-1"/>
+        <w:rPr>
+          <w:rFonts w:ascii="Open Sans" w:hAnsi="Open Sans" w:eastAsia="Open Sans" w:cs="Open Sans"/>
+          <w:sz w:val="20"/>
+          <w:szCs w:val="20"/>
+          <w:lang w:val="es-CO"/>
+        </w:rPr>
+      </w:pPr>
+      <w:r>
+        <w:rPr>
+          <w:rFonts w:eastAsia="Open Sans" w:cs="Open Sans" w:ascii="Open Sans" w:hAnsi="Open Sans"/>
+          <w:sz w:val="20"/>
+          <w:szCs w:val="20"/>
+          <w:lang w:val="es-CO"/>
+        </w:rPr>
       </w:r>
     </w:p>
     <w:p>
@@ -1151,8 +1095,20 @@
           <w:szCs w:val="20"/>
           <w:lang w:val="es-CO"/>
         </w:rPr>
-        <w:t xml:space="preserve">   </w:t>
-      </w:r>
+        <w:t>2. Utilizar Python y Jupyter Notebooks:</w:t>
+      </w:r>
+    </w:p>
+    <w:p>
+      <w:pPr>
+        <w:pStyle w:val="Normal"/>
+        <w:ind w:right="-1"/>
+        <w:rPr>
+          <w:rFonts w:ascii="Open Sans" w:hAnsi="Open Sans" w:eastAsia="Open Sans" w:cs="Open Sans"/>
+          <w:sz w:val="20"/>
+          <w:szCs w:val="20"/>
+          <w:lang w:val="es-CO"/>
+        </w:rPr>
+      </w:pPr>
       <w:r>
         <w:rPr>
           <w:rFonts w:eastAsia="Open Sans" w:cs="Open Sans" w:ascii="Open Sans" w:hAnsi="Open Sans"/>
@@ -1163,40 +1119,8 @@
           <w:szCs w:val="20"/>
           <w:lang w:val="es-CO"/>
         </w:rPr>
-        <w:t>El uso de tecnología moderna no solo hace que el aprendizaje sea más atractivo, sino que también prepara a los estudiantes para utilizar herramientas computacionales en su futura carrera profesional. La programación en Python y el análisis de datos son habilidades valiosas en el campo de las matemáticas y más allá.</w:t>
-      </w:r>
-    </w:p>
-    <w:p>
-      <w:pPr>
-        <w:pStyle w:val="Normal"/>
-        <w:ind w:right="-1"/>
-        <w:rPr>
-          <w:rFonts w:ascii="Open Sans" w:hAnsi="Open Sans" w:eastAsia="Open Sans" w:cs="Open Sans"/>
-          <w:sz w:val="20"/>
-          <w:szCs w:val="20"/>
-          <w:lang w:val="es-CO"/>
-        </w:rPr>
-      </w:pPr>
-      <w:r>
-        <w:rPr>
-          <w:rFonts w:eastAsia="Open Sans" w:cs="Open Sans" w:ascii="Open Sans" w:hAnsi="Open Sans"/>
-          <w:sz w:val="20"/>
-          <w:szCs w:val="20"/>
-          <w:lang w:val="es-CO"/>
-        </w:rPr>
-      </w:r>
-    </w:p>
-    <w:p>
-      <w:pPr>
-        <w:pStyle w:val="Normal"/>
-        <w:ind w:right="-1"/>
-        <w:rPr>
-          <w:rFonts w:ascii="Open Sans" w:hAnsi="Open Sans" w:eastAsia="Open Sans" w:cs="Open Sans"/>
-          <w:sz w:val="20"/>
-          <w:szCs w:val="20"/>
-          <w:lang w:val="es-CO"/>
-        </w:rPr>
-      </w:pPr>
+        <w:t xml:space="preserve">   </w:t>
+      </w:r>
       <w:r>
         <w:rPr>
           <w:rFonts w:eastAsia="Open Sans" w:cs="Open Sans" w:ascii="Open Sans" w:hAnsi="Open Sans"/>
@@ -1207,7 +1131,27 @@
           <w:szCs w:val="20"/>
           <w:lang w:val="es-CO"/>
         </w:rPr>
-        <w:t>4. Promover la Disciplina y la Motivación:</w:t>
+        <w:t>La implementación de Python a través de Jupyter Notebooks proporciona un entorno interactivo y dinámico para la exploración matemática. Los estudiantes pueden experimentar con ecuaciones, funciones y datos en tiempo real, lo que promueve una comprensión más profunda y una mayor retención del conocimiento.</w:t>
+      </w:r>
+    </w:p>
+    <w:p>
+      <w:pPr>
+        <w:pStyle w:val="Normal"/>
+        <w:ind w:right="-1"/>
+        <w:rPr>
+          <w:rFonts w:ascii="Open Sans" w:hAnsi="Open Sans" w:eastAsia="Open Sans" w:cs="Open Sans"/>
+          <w:sz w:val="20"/>
+          <w:szCs w:val="20"/>
+          <w:lang w:val="es-CO"/>
+        </w:rPr>
+      </w:pPr>
+      <w:r>
+        <w:rPr>
+          <w:rFonts w:eastAsia="Open Sans" w:cs="Open Sans" w:ascii="Open Sans" w:hAnsi="Open Sans"/>
+          <w:sz w:val="20"/>
+          <w:szCs w:val="20"/>
+          <w:lang w:val="es-CO"/>
+        </w:rPr>
       </w:r>
     </w:p>
     <w:p>
@@ -1231,8 +1175,20 @@
           <w:szCs w:val="20"/>
           <w:lang w:val="es-CO"/>
         </w:rPr>
-        <w:t xml:space="preserve">   </w:t>
-      </w:r>
+        <w:t>3. Integración de la Tecnología en el Aprendizaje:</w:t>
+      </w:r>
+    </w:p>
+    <w:p>
+      <w:pPr>
+        <w:pStyle w:val="Normal"/>
+        <w:ind w:right="-1"/>
+        <w:rPr>
+          <w:rFonts w:ascii="Open Sans" w:hAnsi="Open Sans" w:eastAsia="Open Sans" w:cs="Open Sans"/>
+          <w:sz w:val="20"/>
+          <w:szCs w:val="20"/>
+          <w:lang w:val="es-CO"/>
+        </w:rPr>
+      </w:pPr>
       <w:r>
         <w:rPr>
           <w:rFonts w:eastAsia="Open Sans" w:cs="Open Sans" w:ascii="Open Sans" w:hAnsi="Open Sans"/>
@@ -1243,40 +1199,8 @@
           <w:szCs w:val="20"/>
           <w:lang w:val="es-CO"/>
         </w:rPr>
-        <w:t>Al involucrar a los estudiantes en actividades prácticas y proyectos interactivos, se fomenta la disciplina y la motivación. La realización de tareas de programación y el análisis de resultados en tiempo real pueden hacer que el aprendizaje sea más relevante y estimulante.</w:t>
-      </w:r>
-    </w:p>
-    <w:p>
-      <w:pPr>
-        <w:pStyle w:val="Normal"/>
-        <w:ind w:right="-1"/>
-        <w:rPr>
-          <w:rFonts w:ascii="Open Sans" w:hAnsi="Open Sans" w:eastAsia="Open Sans" w:cs="Open Sans"/>
-          <w:sz w:val="20"/>
-          <w:szCs w:val="20"/>
-          <w:lang w:val="es-CO"/>
-        </w:rPr>
-      </w:pPr>
-      <w:r>
-        <w:rPr>
-          <w:rFonts w:eastAsia="Open Sans" w:cs="Open Sans" w:ascii="Open Sans" w:hAnsi="Open Sans"/>
-          <w:sz w:val="20"/>
-          <w:szCs w:val="20"/>
-          <w:lang w:val="es-CO"/>
-        </w:rPr>
-      </w:r>
-    </w:p>
-    <w:p>
-      <w:pPr>
-        <w:pStyle w:val="Normal"/>
-        <w:ind w:right="-1"/>
-        <w:rPr>
-          <w:rFonts w:ascii="Open Sans" w:hAnsi="Open Sans" w:eastAsia="Open Sans" w:cs="Open Sans"/>
-          <w:sz w:val="20"/>
-          <w:szCs w:val="20"/>
-          <w:lang w:val="es-CO"/>
-        </w:rPr>
-      </w:pPr>
+        <w:t xml:space="preserve">   </w:t>
+      </w:r>
       <w:r>
         <w:rPr>
           <w:rFonts w:eastAsia="Open Sans" w:cs="Open Sans" w:ascii="Open Sans" w:hAnsi="Open Sans"/>
@@ -1287,7 +1211,155 @@
           <w:szCs w:val="20"/>
           <w:lang w:val="es-CO"/>
         </w:rPr>
-        <w:t xml:space="preserve">Esta propuesta busca transformar la manera en que se enseña la resolución de ecuaciones, superando las dificultades tradicionales del razonamiento algebraico mediante un enfoque centrado en la función y apoyado en herramientas tecnológicas modernas.  </w:t>
+        <w:t>El uso de tecnología moderna no solo hace que el aprendizaje sea más atractivo, sino que también prepara a los estudiantes para utilizar herramientas computacionales en su futura carrera profesional. La programación en Python y el análisis de datos son habilidades valiosas en el campo de las matemáticas y más allá.</w:t>
+      </w:r>
+    </w:p>
+    <w:p>
+      <w:pPr>
+        <w:pStyle w:val="Normal"/>
+        <w:ind w:right="-1"/>
+        <w:rPr>
+          <w:rFonts w:ascii="Open Sans" w:hAnsi="Open Sans" w:eastAsia="Open Sans" w:cs="Open Sans"/>
+          <w:sz w:val="20"/>
+          <w:szCs w:val="20"/>
+          <w:lang w:val="es-CO"/>
+        </w:rPr>
+      </w:pPr>
+      <w:r>
+        <w:rPr>
+          <w:rFonts w:eastAsia="Open Sans" w:cs="Open Sans" w:ascii="Open Sans" w:hAnsi="Open Sans"/>
+          <w:sz w:val="20"/>
+          <w:szCs w:val="20"/>
+          <w:lang w:val="es-CO"/>
+        </w:rPr>
+      </w:r>
+    </w:p>
+    <w:p>
+      <w:pPr>
+        <w:pStyle w:val="Normal"/>
+        <w:ind w:right="-1"/>
+        <w:rPr>
+          <w:rFonts w:ascii="Open Sans" w:hAnsi="Open Sans" w:eastAsia="Open Sans" w:cs="Open Sans"/>
+          <w:sz w:val="20"/>
+          <w:szCs w:val="20"/>
+          <w:lang w:val="es-CO"/>
+        </w:rPr>
+      </w:pPr>
+      <w:r>
+        <w:rPr>
+          <w:rFonts w:eastAsia="Open Sans" w:cs="Open Sans" w:ascii="Open Sans" w:hAnsi="Open Sans"/>
+          <w:b w:val="false"/>
+          <w:bCs w:val="false"/>
+          <w:spacing w:val="-1"/>
+          <w:sz w:val="20"/>
+          <w:szCs w:val="20"/>
+          <w:lang w:val="es-CO"/>
+        </w:rPr>
+        <w:t>4. Promover la Disciplina y la Motivación:</w:t>
+      </w:r>
+    </w:p>
+    <w:p>
+      <w:pPr>
+        <w:pStyle w:val="Normal"/>
+        <w:ind w:right="-1"/>
+        <w:rPr>
+          <w:rFonts w:ascii="Open Sans" w:hAnsi="Open Sans" w:eastAsia="Open Sans" w:cs="Open Sans"/>
+          <w:sz w:val="20"/>
+          <w:szCs w:val="20"/>
+          <w:lang w:val="es-CO"/>
+        </w:rPr>
+      </w:pPr>
+      <w:r>
+        <w:rPr>
+          <w:rFonts w:eastAsia="Open Sans" w:cs="Open Sans" w:ascii="Open Sans" w:hAnsi="Open Sans"/>
+          <w:b w:val="false"/>
+          <w:bCs w:val="false"/>
+          <w:spacing w:val="-1"/>
+          <w:sz w:val="20"/>
+          <w:szCs w:val="20"/>
+          <w:lang w:val="es-CO"/>
+        </w:rPr>
+        <w:t xml:space="preserve">   </w:t>
+      </w:r>
+      <w:r>
+        <w:rPr>
+          <w:rFonts w:eastAsia="Open Sans" w:cs="Open Sans" w:ascii="Open Sans" w:hAnsi="Open Sans"/>
+          <w:b w:val="false"/>
+          <w:bCs w:val="false"/>
+          <w:spacing w:val="-1"/>
+          <w:sz w:val="20"/>
+          <w:szCs w:val="20"/>
+          <w:lang w:val="es-CO"/>
+        </w:rPr>
+        <w:t>Al involucrar a los estudiantes en actividades prácticas y proyectos interactivos, se fomenta la disciplina y la motivación. La realización de tareas de programación y el análisis de resultados en tiempo real pueden hacer que el aprendizaje sea más relevante y estimulante.</w:t>
+      </w:r>
+    </w:p>
+    <w:p>
+      <w:pPr>
+        <w:pStyle w:val="Normal"/>
+        <w:ind w:right="-1"/>
+        <w:rPr>
+          <w:rFonts w:ascii="Open Sans" w:hAnsi="Open Sans" w:eastAsia="Open Sans" w:cs="Open Sans"/>
+          <w:sz w:val="20"/>
+          <w:szCs w:val="20"/>
+          <w:lang w:val="es-CO"/>
+        </w:rPr>
+      </w:pPr>
+      <w:r>
+        <w:rPr>
+          <w:rFonts w:eastAsia="Open Sans" w:cs="Open Sans" w:ascii="Open Sans" w:hAnsi="Open Sans"/>
+          <w:sz w:val="20"/>
+          <w:szCs w:val="20"/>
+          <w:lang w:val="es-CO"/>
+        </w:rPr>
+      </w:r>
+    </w:p>
+    <w:p>
+      <w:pPr>
+        <w:pStyle w:val="Normal"/>
+        <w:ind w:right="-1"/>
+        <w:rPr>
+          <w:rFonts w:ascii="Open Sans" w:hAnsi="Open Sans" w:eastAsia="Open Sans" w:cs="Open Sans"/>
+          <w:sz w:val="20"/>
+          <w:szCs w:val="20"/>
+          <w:lang w:val="es-CO"/>
+        </w:rPr>
+      </w:pPr>
+      <w:r>
+        <w:rPr>
+          <w:rFonts w:eastAsia="Open Sans" w:cs="Open Sans" w:ascii="Open Sans" w:hAnsi="Open Sans"/>
+          <w:b w:val="false"/>
+          <w:bCs w:val="false"/>
+          <w:spacing w:val="-1"/>
+          <w:sz w:val="20"/>
+          <w:szCs w:val="20"/>
+          <w:lang w:val="es-CO"/>
+        </w:rPr>
+        <w:t xml:space="preserve">Esta propuesta busca transformar la manera en que se enseña la resolución de ecuaciones, superando las dificultades tradicionales del razonamiento algebraico mediante un enfoque centrado en la función y apoyado en herramientas tecnológicas modernas </w:t>
+      </w:r>
+      <w:r>
+        <w:rPr>
+          <w:rFonts w:eastAsia="Open Sans" w:cs="Open Sans" w:ascii="Open Sans" w:hAnsi="Open Sans"/>
+          <w:b w:val="false"/>
+          <w:bCs w:val="false"/>
+          <w:spacing w:val="-1"/>
+          <w:sz w:val="20"/>
+          <w:szCs w:val="20"/>
+          <w:lang w:val="es-CO"/>
+        </w:rPr>
+        <w:t>que faciliten al estudiante el resolver las ecuaciones por observación, lectura o interpretación de las representaciones ta bular y gráfica</w:t>
+      </w:r>
+      <w:r>
+        <w:rPr>
+          <w:rFonts w:eastAsia="Open Sans" w:cs="Open Sans" w:ascii="Open Sans" w:hAnsi="Open Sans"/>
+          <w:b w:val="false"/>
+          <w:bCs w:val="false"/>
+          <w:spacing w:val="-1"/>
+          <w:sz w:val="20"/>
+          <w:szCs w:val="20"/>
+          <w:lang w:val="es-CO"/>
+        </w:rPr>
+        <w:t xml:space="preserve">.  </w:t>
       </w:r>
     </w:p>
     <w:p>
@@ -1337,77 +1409,6 @@
         <w:rPr>
           <w:b/>
           <w:bCs/>
-        </w:rPr>
-      </w:pPr>
-      <w:r>
-        <w:rPr>
-          <w:b/>
-          <w:bCs/>
-        </w:rPr>
-        <w:t>Sea hace necesario incluir un aparte de este artículo donde se presente una comparación de las ventajas y desventajas de resolver ecuaciones a través de razonamientos algebraicos frente a la solución de ecuaciones a través de la inspección, lectura o interpretación de las representaciones tabulares y gráficas de las funciones que forman los lados de la ecuación a resolver</w:t>
-      </w:r>
-    </w:p>
-    <w:p>
-      <w:pPr>
-        <w:pStyle w:val="Normal"/>
-        <w:ind w:right="-1"/>
-        <w:rPr>
-          <w:b/>
-          <w:bCs/>
-        </w:rPr>
-      </w:pPr>
-      <w:r>
-        <w:rPr>
-          <w:b/>
-          <w:bCs/>
-        </w:rPr>
-      </w:r>
-    </w:p>
-    <w:p>
-      <w:pPr>
-        <w:pStyle w:val="Normal"/>
-        <w:ind w:right="-1"/>
-        <w:rPr>
-          <w:b/>
-          <w:bCs/>
-        </w:rPr>
-      </w:pPr>
-      <w:r>
-        <w:rPr>
-          <w:b/>
-          <w:bCs/>
-        </w:rPr>
-      </w:r>
-    </w:p>
-    <w:p>
-      <w:pPr>
-        <w:pStyle w:val="Normal"/>
-        <w:ind w:right="-1"/>
-        <w:rPr>
-          <w:rFonts w:ascii="Open Sans" w:hAnsi="Open Sans" w:eastAsia="Open Sans" w:cs="Open Sans"/>
-          <w:sz w:val="20"/>
-          <w:szCs w:val="20"/>
-          <w:lang w:val="es-CO"/>
-        </w:rPr>
-      </w:pPr>
-      <w:r>
-        <w:rPr>
-          <w:rFonts w:eastAsia="Open Sans" w:cs="Open Sans" w:ascii="Open Sans" w:hAnsi="Open Sans"/>
-          <w:sz w:val="20"/>
-          <w:szCs w:val="20"/>
-          <w:lang w:val="es-CO"/>
-        </w:rPr>
-      </w:r>
-    </w:p>
-    <w:p>
-      <w:pPr>
-        <w:pStyle w:val="Normal"/>
-        <w:ind w:right="-1"/>
-        <w:rPr>
-          <w:rFonts w:ascii="Open Sans" w:hAnsi="Open Sans" w:eastAsia="Open Sans" w:cs="Open Sans"/>
-          <w:sz w:val="20"/>
-          <w:szCs w:val="20"/>
-          <w:lang w:val="es-CO"/>
         </w:rPr>
       </w:pPr>
       <w:r>
@@ -1440,7 +1441,7 @@
           <w:szCs w:val="18"/>
           <w:lang w:val="es-CO"/>
         </w:rPr>
-        <w:t>**Objetivo General**:</w:t>
+        <w:t>Objetivo General:</w:t>
       </w:r>
     </w:p>
     <w:p>
@@ -1508,7 +1509,7 @@
           <w:szCs w:val="18"/>
           <w:lang w:val="es-CO"/>
         </w:rPr>
-        <w:t>**Objetivos Específicos**:</w:t>
+        <w:t>Objetivos Específicos:</w:t>
       </w:r>
     </w:p>
     <w:p>
@@ -1532,7 +1533,7 @@
           <w:szCs w:val="18"/>
           <w:lang w:val="es-CO"/>
         </w:rPr>
-        <w:t>1. **Explorar el concepto de ecuaciones como comparaciones de funciones**:</w:t>
+        <w:t>1. Explorar el concepto de ecuaciones como comparaciones de funciones**:</w:t>
       </w:r>
     </w:p>
     <w:p>
@@ -1616,7 +1617,7 @@
           <w:szCs w:val="18"/>
           <w:lang w:val="es-CO"/>
         </w:rPr>
-        <w:t>2. **Mostrar la utilidad de las representaciones tabulares y gráficas**:</w:t>
+        <w:t>2. Mostrar la utilidad de las representaciones tabulares y gráficas:</w:t>
       </w:r>
     </w:p>
     <w:p>
@@ -1700,7 +1701,7 @@
           <w:szCs w:val="18"/>
           <w:lang w:val="es-CO"/>
         </w:rPr>
-        <w:t>3. **Incorporar la tecnología en la enseñanza de ecuaciones**:</w:t>
+        <w:t>3. Incorporar la tecnología en la enseñanza de ecuaciones:</w:t>
       </w:r>
     </w:p>
     <w:p>
@@ -1784,7 +1785,7 @@
           <w:szCs w:val="18"/>
           <w:lang w:val="es-CO"/>
         </w:rPr>
-        <w:t>4. **Proponer un modelo de enseñanza de la modelación matemática**:</w:t>
+        <w:t>4. Proponer un modelo de enseñanza de la modelación matemática:</w:t>
       </w:r>
     </w:p>
     <w:p>
@@ -1868,7 +1869,7 @@
           <w:szCs w:val="18"/>
           <w:lang w:val="es-CO"/>
         </w:rPr>
-        <w:t>5. **Evaluar la efectividad del enfoque propuesto**:</w:t>
+        <w:t>5. Evaluar la efectividad del enfoque propuesto:</w:t>
       </w:r>
     </w:p>
     <w:p>
@@ -1948,7 +1949,7 @@
           <w:szCs w:val="18"/>
           <w:lang w:val="es-CO"/>
         </w:rPr>
-        <w:t>### Argumentación: La Importancia de la Tecnología en la Educación Matemática</w:t>
+        <w:t>Argumentación: La Importancia de la Tecnología en la Educación Matemática</w:t>
       </w:r>
     </w:p>
     <w:p>
@@ -2036,7 +2037,7 @@
           <w:szCs w:val="18"/>
           <w:lang w:val="es-CO"/>
         </w:rPr>
-        <w:t>**Facilitación del Aprendizaje**: La tecnología permite a los estudiantes visualizar problemas complejos y entender conceptos abstractos a través de representaciones gráficas y tabulares. Esto es especialmente útil en la resolución de ecuaciones, donde las representaciones visuales pueden ayudar a los estudiantes a identificar soluciones por inspección, lectura o interpretación.</w:t>
+        <w:t>Facilitación del Aprendizaje: La tecnología permite a los estudiantes visualizar problemas complejos y entender conceptos abstractos a través de representaciones gráficas y tabulares. Esto es especialmente útil en la resolución de ecuaciones, donde las representaciones visuales pueden ayudar a los estudiantes a identificar soluciones por inspección, lectura o interpretación.</w:t>
       </w:r>
     </w:p>
     <w:p>
@@ -2080,7 +2081,7 @@
           <w:szCs w:val="18"/>
           <w:lang w:val="es-CO"/>
         </w:rPr>
-        <w:t>**Promoción de la Modelación Matemática**: La enseñanza tradicional se ha centrado en gran medida en la resolución de ecuaciones, dejando en segundo plano la importante habilidad de plantear modelos matemáticos. Sin embargo, la tecnología permite a los estudiantes desarrollar modelos de problemas reales y resolverlos utilizando herramientas computacionales. Esto no solo prepara a los estudiantes para abordar problemas del mundo real, sino que también les proporciona una comprensión más profunda de los conceptos matemáticos.</w:t>
+        <w:t>Promoción de la Modelación Matemática: La enseñanza tradicional se ha centrado en gran medida en la resolución de ecuaciones, dejando en segundo plano la importante habilidad de plantear modelos matemáticos. Sin embargo, la tecnología permite a los estudiantes desarrollar modelos de problemas reales y resolverlos utilizando herramientas computacionales. Esto no solo prepara a los estudiantes para abordar problemas del mundo real, sino que también les proporciona una comprensión más profunda de los conceptos matemáticos.</w:t>
       </w:r>
     </w:p>
     <w:p>
@@ -2124,7 +2125,7 @@
           <w:szCs w:val="18"/>
           <w:lang w:val="es-CO"/>
         </w:rPr>
-        <w:t>**Acceso y Manipulación de Datos**: Con herramientas como Pandas y Matplotlib, los estudiantes pueden manejar y visualizar grandes conjuntos de datos, lo que es crucial en un mundo cada vez más impulsado por los datos. La capacidad de analizar datos y extraer información relevante es una habilidad valiosa que trasciende el aula y se aplica en numerosas disciplinas y profesiones.</w:t>
+        <w:t>Acceso y Manipulación de Datos: Con herramientas como Pandas y Matplotlib, los estudiantes pueden manejar y visualizar grandes conjuntos de datos, lo que es crucial en un mundo cada vez más impulsado por los datos. La capacidad de analizar datos y extraer información relevante es una habilidad valiosa que trasciende el aula y se aplica en numerosas disciplinas y profesiones.</w:t>
       </w:r>
     </w:p>
     <w:p>

</xml_diff>

<commit_message>
convertí el dataframe 1 en una tabla de .docx
</commit_message>
<xml_diff>
--- a/referents/1_precalculo_stewart/1_fundamentos/1_5_ecuaciones/6_propuesta_presentada_congreso_humanos_XXI/de_las_funciones_a_las_ecuaciones_como_resolver_ecuaciones_con_python.docx
+++ b/referents/1_precalculo_stewart/1_fundamentos/1_5_ecuaciones/6_propuesta_presentada_congreso_humanos_XXI/de_las_funciones_a_las_ecuaciones_como_resolver_ecuaciones_con_python.docx
@@ -177,7 +177,12 @@
         </w:rPr>
       </w:pPr>
       <w:r>
-        <w:rPr/>
+        <w:rPr>
+          <w:rFonts w:eastAsia="Open Sans" w:cs="Open Sans" w:ascii="Open Sans" w:hAnsi="Open Sans"/>
+          <w:sz w:val="20"/>
+          <w:szCs w:val="20"/>
+          <w:lang w:val="es-CO"/>
+        </w:rPr>
       </w:r>
     </w:p>
     <w:p>
@@ -2215,10 +2220,8 @@
       </w:pPr>
       <w:r>
         <w:rPr>
-          <w:rFonts w:eastAsia="Open Sans" w:cs="Open Sans" w:ascii="Open Sans" w:hAnsi="Open Sans"/>
-          <w:sz w:val="20"/>
-          <w:szCs w:val="20"/>
-          <w:lang w:val="es-CO"/>
+          <w:b/>
+          <w:bCs/>
         </w:rPr>
       </w:r>
     </w:p>
@@ -4238,119 +4241,2280 @@
           <w:szCs w:val="20"/>
           <w:lang w:val="es-CO"/>
         </w:rPr>
-        <w:t>- Actividad 1: Introducción a las funciones y su representación gráfica</w:t>
-      </w:r>
-    </w:p>
-    <w:p>
-      <w:pPr>
-        <w:pStyle w:val="Normal"/>
-        <w:ind w:right="-1"/>
-        <w:rPr>
-          <w:rFonts w:ascii="Open Sans" w:hAnsi="Open Sans" w:eastAsia="Open Sans" w:cs="Open Sans"/>
-          <w:sz w:val="20"/>
-          <w:szCs w:val="20"/>
-          <w:lang w:val="es-CO"/>
-        </w:rPr>
-      </w:pPr>
-      <w:r>
-        <w:rPr>
-          <w:rFonts w:eastAsia="Open Sans" w:cs="Open Sans" w:ascii="Open Sans" w:hAnsi="Open Sans"/>
-          <w:sz w:val="20"/>
-          <w:szCs w:val="20"/>
-          <w:lang w:val="es-CO"/>
-        </w:rPr>
-        <w:t xml:space="preserve">  </w:t>
-      </w:r>
-      <w:r>
-        <w:rPr>
-          <w:rFonts w:eastAsia="Open Sans" w:cs="Open Sans" w:ascii="Open Sans" w:hAnsi="Open Sans"/>
-          <w:sz w:val="20"/>
-          <w:szCs w:val="20"/>
-          <w:lang w:val="es-CO"/>
-        </w:rPr>
-        <w:t>- Los estudiantes usan NumPy para definir funciones matemáticas simples y Matplotlib para graficarlas. Se introduce el concepto de cómo una ecuación puede ser visualizada como una función en un gráfico.</w:t>
-      </w:r>
-    </w:p>
-    <w:p>
-      <w:pPr>
-        <w:pStyle w:val="Normal"/>
-        <w:ind w:right="-1"/>
-        <w:rPr>
-          <w:rFonts w:ascii="Open Sans" w:hAnsi="Open Sans" w:eastAsia="Open Sans" w:cs="Open Sans"/>
-          <w:sz w:val="20"/>
-          <w:szCs w:val="20"/>
-          <w:lang w:val="es-CO"/>
-        </w:rPr>
-      </w:pPr>
-      <w:r>
-        <w:rPr>
-          <w:rFonts w:eastAsia="Open Sans" w:cs="Open Sans" w:ascii="Open Sans" w:hAnsi="Open Sans"/>
-          <w:sz w:val="20"/>
-          <w:szCs w:val="20"/>
-          <w:lang w:val="es-CO"/>
-        </w:rPr>
-        <w:t xml:space="preserve">  </w:t>
-      </w:r>
-      <w:r>
-        <w:rPr>
-          <w:rFonts w:eastAsia="Open Sans" w:cs="Open Sans" w:ascii="Open Sans" w:hAnsi="Open Sans"/>
-          <w:b/>
-          <w:bCs/>
-          <w:sz w:val="20"/>
-          <w:szCs w:val="20"/>
-          <w:lang w:val="es-CO"/>
-        </w:rPr>
-        <w:t>- Ejercicio:</w:t>
-      </w:r>
-      <w:r>
-        <w:rPr>
-          <w:rFonts w:eastAsia="Open Sans" w:cs="Open Sans" w:ascii="Open Sans" w:hAnsi="Open Sans"/>
-          <w:sz w:val="20"/>
-          <w:szCs w:val="20"/>
-          <w:lang w:val="es-CO"/>
-        </w:rPr>
-        <w:t xml:space="preserve"> Definir la función  f(x) = 2x + 3  y graficarla. Identificar visualmente la raíz de la función (donde cruza el eje x).</w:t>
-      </w:r>
-    </w:p>
-    <w:p>
-      <w:pPr>
-        <w:pStyle w:val="Normal"/>
-        <w:ind w:right="-1"/>
-        <w:rPr>
-          <w:rFonts w:ascii="Open Sans" w:hAnsi="Open Sans" w:eastAsia="Open Sans" w:cs="Open Sans"/>
-          <w:sz w:val="20"/>
-          <w:szCs w:val="20"/>
-          <w:lang w:val="es-CO"/>
-        </w:rPr>
-      </w:pPr>
-      <w:r>
-        <w:rPr>
-          <w:rFonts w:eastAsia="Open Sans" w:cs="Open Sans" w:ascii="Open Sans" w:hAnsi="Open Sans"/>
-          <w:sz w:val="20"/>
-          <w:szCs w:val="20"/>
-          <w:lang w:val="es-CO"/>
-        </w:rPr>
-      </w:r>
-    </w:p>
-    <w:p>
-      <w:pPr>
-        <w:pStyle w:val="Normal"/>
-        <w:ind w:right="-1"/>
-        <w:rPr>
-          <w:b/>
-          <w:bCs/>
-        </w:rPr>
-      </w:pPr>
-      <w:r>
-        <w:rPr>
-          <w:rFonts w:eastAsia="Open Sans" w:cs="Open Sans" w:ascii="Open Sans" w:hAnsi="Open Sans"/>
-          <w:b/>
-          <w:bCs/>
-          <w:sz w:val="20"/>
-          <w:szCs w:val="20"/>
-          <w:lang w:val="es-CO"/>
-        </w:rPr>
-        <w:t>- Actividad 2: Representación tabular de funciones</w:t>
+        <w:t xml:space="preserve">- </w:t>
+      </w:r>
+      <w:r>
+        <w:rPr>
+          <w:rFonts w:eastAsia="Open Sans" w:cs="Open Sans" w:ascii="Open Sans" w:hAnsi="Open Sans"/>
+          <w:b/>
+          <w:bCs/>
+          <w:color w:val="000000"/>
+          <w:sz w:val="20"/>
+          <w:szCs w:val="20"/>
+          <w:shd w:fill="auto" w:val="clear"/>
+          <w:lang w:val="es-CO"/>
+        </w:rPr>
+        <w:t xml:space="preserve">Actividad 1: </w:t>
+      </w:r>
+      <w:r>
+        <w:rPr>
+          <w:rFonts w:eastAsia="Open Sans" w:cs="Open Sans" w:ascii="Open Sans" w:hAnsi="Open Sans"/>
+          <w:b w:val="false"/>
+          <w:color w:val="000000"/>
+          <w:sz w:val="20"/>
+          <w:szCs w:val="20"/>
+          <w:shd w:fill="auto" w:val="clear"/>
+          <w:lang w:val="es-CO"/>
+        </w:rPr>
+        <w:t>Introducción a las funciones y su representación algebraica, tabular y gráfica</w:t>
+      </w:r>
+    </w:p>
+    <w:p>
+      <w:pPr>
+        <w:pStyle w:val="Normal"/>
+        <w:spacing w:lineRule="atLeast" w:line="285"/>
+        <w:ind w:hanging="0" w:left="0" w:right="0"/>
+        <w:rPr>
+          <w:rFonts w:ascii="Droid Sans Mono;monospace;monospace" w:hAnsi="Droid Sans Mono;monospace;monospace" w:cstheme="minorBidi"/>
+          <w:b w:val="false"/>
+          <w:color w:val="000000"/>
+          <w:sz w:val="21"/>
+          <w:highlight w:val="none"/>
+          <w:shd w:fill="auto" w:val="clear"/>
+        </w:rPr>
+      </w:pPr>
+      <w:r>
+        <w:rPr>
+          <w:rFonts w:asciiTheme="minorHAnsi" w:cstheme="minorBidi" w:eastAsiaTheme="minorHAnsi" w:hAnsiTheme="minorHAnsi" w:ascii="Droid Sans Mono;monospace;monospace" w:hAnsi="Droid Sans Mono;monospace;monospace"/>
+          <w:b w:val="false"/>
+          <w:color w:val="000000"/>
+          <w:sz w:val="21"/>
+          <w:shd w:fill="auto" w:val="clear"/>
+        </w:rPr>
+        <w:t>- Los estudiantes usan NumPy para definir funciones matemáticas simples, pandas para obtener representaciones tabulares y Matplotlib para graficarlas. Se introduce el concepto de cómo una ecuación puede ser visualizada como una función en un gráfico.</w:t>
+      </w:r>
+    </w:p>
+    <w:p>
+      <w:pPr>
+        <w:pStyle w:val="Normal"/>
+        <w:spacing w:lineRule="atLeast" w:line="285"/>
+        <w:ind w:hanging="0" w:left="0" w:right="0"/>
+        <w:rPr>
+          <w:rFonts w:ascii="Droid Sans Mono;monospace;monospace" w:hAnsi="Droid Sans Mono;monospace;monospace" w:cstheme="minorBidi"/>
+          <w:b w:val="false"/>
+          <w:color w:val="000000"/>
+          <w:sz w:val="21"/>
+          <w:highlight w:val="none"/>
+          <w:shd w:fill="auto" w:val="clear"/>
+        </w:rPr>
+      </w:pPr>
+      <w:r>
+        <w:rPr>
+          <w:rFonts w:asciiTheme="minorHAnsi" w:cstheme="minorBidi" w:eastAsiaTheme="minorHAnsi" w:hAnsiTheme="minorHAnsi" w:ascii="Droid Sans Mono;monospace;monospace" w:hAnsi="Droid Sans Mono;monospace;monospace"/>
+          <w:b w:val="false"/>
+          <w:color w:val="000000"/>
+          <w:sz w:val="21"/>
+          <w:shd w:fill="auto" w:val="clear"/>
+        </w:rPr>
+      </w:r>
+    </w:p>
+    <w:p>
+      <w:pPr>
+        <w:pStyle w:val="Normal"/>
+        <w:spacing w:lineRule="atLeast" w:line="285"/>
+        <w:ind w:hanging="0" w:left="0" w:right="0"/>
+        <w:rPr>
+          <w:rFonts w:ascii="Droid Sans Mono;monospace;monospace" w:hAnsi="Droid Sans Mono;monospace;monospace" w:cstheme="minorBidi"/>
+          <w:b w:val="false"/>
+          <w:color w:val="000000"/>
+          <w:sz w:val="21"/>
+          <w:highlight w:val="none"/>
+          <w:shd w:fill="auto" w:val="clear"/>
+        </w:rPr>
+      </w:pPr>
+      <w:r>
+        <w:rPr>
+          <w:rFonts w:asciiTheme="minorHAnsi" w:cstheme="minorBidi" w:eastAsiaTheme="minorHAnsi" w:hAnsiTheme="minorHAnsi" w:ascii="Droid Sans Mono;monospace;monospace" w:hAnsi="Droid Sans Mono;monospace;monospace"/>
+          <w:b w:val="false"/>
+          <w:color w:val="000000"/>
+          <w:sz w:val="21"/>
+          <w:shd w:fill="auto" w:val="clear"/>
+        </w:rPr>
+        <w:t xml:space="preserve">- Ejercicio: </w:t>
+      </w:r>
+    </w:p>
+    <w:p>
+      <w:pPr>
+        <w:pStyle w:val="Normal"/>
+        <w:spacing w:lineRule="atLeast" w:line="285"/>
+        <w:ind w:hanging="0" w:left="0" w:right="0"/>
+        <w:rPr>
+          <w:rFonts w:ascii="Droid Sans Mono;monospace;monospace" w:hAnsi="Droid Sans Mono;monospace;monospace" w:cstheme="minorBidi"/>
+          <w:b w:val="false"/>
+          <w:color w:val="000000"/>
+          <w:sz w:val="21"/>
+          <w:highlight w:val="none"/>
+          <w:shd w:fill="auto" w:val="clear"/>
+        </w:rPr>
+      </w:pPr>
+      <w:r>
+        <w:rPr>
+          <w:rFonts w:asciiTheme="minorHAnsi" w:cstheme="minorBidi" w:eastAsiaTheme="minorHAnsi" w:hAnsiTheme="minorHAnsi" w:ascii="Droid Sans Mono;monospace;monospace" w:hAnsi="Droid Sans Mono;monospace;monospace"/>
+          <w:b w:val="false"/>
+          <w:color w:val="000000"/>
+          <w:sz w:val="21"/>
+          <w:shd w:fill="auto" w:val="clear"/>
+        </w:rPr>
+        <w:t xml:space="preserve">Definir una ecuación a partir del enunciado verbal "determine todos los números reales cuyo doble es igual a su cuadrado", </w:t>
+      </w:r>
+    </w:p>
+    <w:p>
+      <w:pPr>
+        <w:pStyle w:val="Normal"/>
+        <w:spacing w:lineRule="atLeast" w:line="285"/>
+        <w:ind w:hanging="0" w:left="0" w:right="0"/>
+        <w:rPr>
+          <w:rFonts w:ascii="Droid Sans Mono;monospace;monospace" w:hAnsi="Droid Sans Mono;monospace;monospace" w:cstheme="minorBidi"/>
+          <w:b w:val="false"/>
+          <w:color w:val="000000"/>
+          <w:sz w:val="21"/>
+          <w:highlight w:val="none"/>
+          <w:shd w:fill="auto" w:val="clear"/>
+        </w:rPr>
+      </w:pPr>
+      <w:r>
+        <w:rPr>
+          <w:rFonts w:asciiTheme="minorHAnsi" w:cstheme="minorBidi" w:eastAsiaTheme="minorHAnsi" w:hAnsiTheme="minorHAnsi" w:ascii="Droid Sans Mono;monospace;monospace" w:hAnsi="Droid Sans Mono;monospace;monospace"/>
+          <w:b w:val="false"/>
+          <w:color w:val="000000"/>
+          <w:sz w:val="21"/>
+          <w:shd w:fill="auto" w:val="clear"/>
+        </w:rPr>
+        <w:t xml:space="preserve">- Luego modelo algebraicamente este enunciado verbal a través de una ecuación: </w:t>
+      </w:r>
+    </w:p>
+    <w:p>
+      <w:pPr>
+        <w:pStyle w:val="Normal"/>
+        <w:spacing w:lineRule="atLeast" w:line="285"/>
+        <w:ind w:hanging="0" w:left="0" w:right="0"/>
+        <w:rPr>
+          <w:rFonts w:ascii="Droid Sans Mono;monospace;monospace" w:hAnsi="Droid Sans Mono;monospace;monospace" w:cstheme="minorBidi"/>
+          <w:b w:val="false"/>
+          <w:color w:val="000000"/>
+          <w:sz w:val="21"/>
+          <w:highlight w:val="none"/>
+          <w:shd w:fill="auto" w:val="clear"/>
+        </w:rPr>
+      </w:pPr>
+      <w:r>
+        <w:rPr>
+          <w:rFonts w:asciiTheme="minorHAnsi" w:cstheme="minorBidi" w:eastAsiaTheme="minorHAnsi" w:hAnsiTheme="minorHAnsi" w:ascii="Droid Sans Mono;monospace;monospace" w:hAnsi="Droid Sans Mono;monospace;monospace"/>
+          <w:b w:val="false"/>
+          <w:color w:val="000000"/>
+          <w:sz w:val="21"/>
+          <w:shd w:fill="auto" w:val="clear"/>
+        </w:rPr>
+        <w:t xml:space="preserve">$$ 2x = x^{2} $$ </w:t>
+      </w:r>
+    </w:p>
+    <w:p>
+      <w:pPr>
+        <w:pStyle w:val="Normal"/>
+        <w:spacing w:lineRule="atLeast" w:line="285"/>
+        <w:ind w:hanging="0" w:left="0" w:right="0"/>
+        <w:rPr>
+          <w:rFonts w:ascii="Droid Sans Mono;monospace;monospace" w:hAnsi="Droid Sans Mono;monospace;monospace" w:cstheme="minorBidi"/>
+          <w:b w:val="false"/>
+          <w:color w:val="000000"/>
+          <w:sz w:val="21"/>
+          <w:highlight w:val="none"/>
+          <w:shd w:fill="auto" w:val="clear"/>
+        </w:rPr>
+      </w:pPr>
+      <w:r>
+        <w:rPr>
+          <w:rFonts w:asciiTheme="minorHAnsi" w:cstheme="minorBidi" w:eastAsiaTheme="minorHAnsi" w:hAnsiTheme="minorHAnsi" w:ascii="Droid Sans Mono;monospace;monospace" w:hAnsi="Droid Sans Mono;monospace;monospace"/>
+          <w:b w:val="false"/>
+          <w:color w:val="000000"/>
+          <w:sz w:val="21"/>
+          <w:shd w:fill="auto" w:val="clear"/>
+        </w:rPr>
+        <w:t>_ Luego defina la función diferencia de los lados de la ecuación anterior</w:t>
+      </w:r>
+    </w:p>
+    <w:p>
+      <w:pPr>
+        <w:pStyle w:val="Normal"/>
+        <w:spacing w:lineRule="atLeast" w:line="285"/>
+        <w:ind w:hanging="0" w:left="0" w:right="0"/>
+        <w:rPr>
+          <w:rFonts w:ascii="Droid Sans Mono;monospace;monospace" w:hAnsi="Droid Sans Mono;monospace;monospace" w:cstheme="minorBidi"/>
+          <w:b w:val="false"/>
+          <w:color w:val="000000"/>
+          <w:sz w:val="21"/>
+          <w:highlight w:val="none"/>
+          <w:shd w:fill="auto" w:val="clear"/>
+        </w:rPr>
+      </w:pPr>
+      <w:r>
+        <w:rPr>
+          <w:rFonts w:asciiTheme="minorHAnsi" w:cstheme="minorBidi" w:eastAsiaTheme="minorHAnsi" w:hAnsiTheme="minorHAnsi" w:ascii="Droid Sans Mono;monospace;monospace" w:hAnsi="Droid Sans Mono;monospace;monospace"/>
+          <w:b w:val="false"/>
+          <w:color w:val="000000"/>
+          <w:sz w:val="21"/>
+          <w:shd w:fill="auto" w:val="clear"/>
+        </w:rPr>
+        <w:t>$$ f(x) = 2x - x^{2} $$</w:t>
+      </w:r>
+    </w:p>
+    <w:p>
+      <w:pPr>
+        <w:pStyle w:val="Normal"/>
+        <w:spacing w:lineRule="atLeast" w:line="285"/>
+        <w:ind w:hanging="0" w:left="0" w:right="0"/>
+        <w:rPr>
+          <w:rFonts w:ascii="Droid Sans Mono;monospace;monospace" w:hAnsi="Droid Sans Mono;monospace;monospace" w:cstheme="minorBidi"/>
+          <w:b w:val="false"/>
+          <w:color w:val="000000"/>
+          <w:sz w:val="21"/>
+          <w:highlight w:val="none"/>
+          <w:shd w:fill="auto" w:val="clear"/>
+        </w:rPr>
+      </w:pPr>
+      <w:r>
+        <w:rPr>
+          <w:rFonts w:asciiTheme="minorHAnsi" w:cstheme="minorBidi" w:eastAsiaTheme="minorHAnsi" w:hAnsiTheme="minorHAnsi" w:ascii="Droid Sans Mono;monospace;monospace" w:hAnsi="Droid Sans Mono;monospace;monospace"/>
+          <w:b w:val="false"/>
+          <w:color w:val="000000"/>
+          <w:sz w:val="21"/>
+          <w:shd w:fill="auto" w:val="clear"/>
+        </w:rPr>
+        <w:t xml:space="preserve">- y graficarla. Identificar visualmente la raíz de la función (donde cruza el eje $x$). </w:t>
+      </w:r>
+    </w:p>
+    <w:p>
+      <w:pPr>
+        <w:pStyle w:val="Normal"/>
+        <w:spacing w:lineRule="atLeast" w:line="285"/>
+        <w:ind w:hanging="0" w:left="0" w:right="0"/>
+        <w:rPr>
+          <w:rFonts w:ascii="Droid Sans Mono;monospace;monospace" w:hAnsi="Droid Sans Mono;monospace;monospace" w:cstheme="minorBidi"/>
+          <w:b w:val="false"/>
+          <w:color w:val="000000"/>
+          <w:sz w:val="21"/>
+          <w:highlight w:val="none"/>
+          <w:shd w:fill="auto" w:val="clear"/>
+        </w:rPr>
+      </w:pPr>
+      <w:r>
+        <w:rPr>
+          <w:rFonts w:asciiTheme="minorHAnsi" w:cstheme="minorBidi" w:eastAsiaTheme="minorHAnsi" w:hAnsiTheme="minorHAnsi" w:ascii="Droid Sans Mono;monospace;monospace" w:hAnsi="Droid Sans Mono;monospace;monospace"/>
+          <w:b w:val="false"/>
+          <w:color w:val="000000"/>
+          <w:sz w:val="21"/>
+          <w:shd w:fill="auto" w:val="clear"/>
+        </w:rPr>
+        <w:t>- Tome funciones definidas como diferencias para interpretar los ceros de las mismas como puntos donde la diferencia se hace cero, o donde el minuendo es igual al sustraendo.</w:t>
+      </w:r>
+    </w:p>
+    <w:p>
+      <w:pPr>
+        <w:pStyle w:val="Normal"/>
+        <w:spacing w:lineRule="atLeast" w:line="285"/>
+        <w:ind w:hanging="0" w:left="0" w:right="0"/>
+        <w:rPr>
+          <w:rFonts w:ascii="Droid Sans Mono;monospace;monospace" w:hAnsi="Droid Sans Mono;monospace;monospace" w:cstheme="minorBidi"/>
+          <w:b w:val="false"/>
+          <w:color w:val="000000"/>
+          <w:sz w:val="21"/>
+          <w:highlight w:val="none"/>
+          <w:shd w:fill="auto" w:val="clear"/>
+        </w:rPr>
+      </w:pPr>
+      <w:r>
+        <w:rPr>
+          <w:rFonts w:asciiTheme="minorHAnsi" w:cstheme="minorBidi" w:eastAsiaTheme="minorHAnsi" w:hAnsiTheme="minorHAnsi" w:ascii="Droid Sans Mono;monospace;monospace" w:hAnsi="Droid Sans Mono;monospace;monospace"/>
+          <w:b w:val="false"/>
+          <w:color w:val="000000"/>
+          <w:sz w:val="21"/>
+          <w:shd w:fill="auto" w:val="clear"/>
+        </w:rPr>
+      </w:r>
+    </w:p>
+    <w:p>
+      <w:pPr>
+        <w:pStyle w:val="Normal"/>
+        <w:spacing w:lineRule="atLeast" w:line="285"/>
+        <w:ind w:hanging="0" w:left="0" w:right="0"/>
+        <w:rPr>
+          <w:rFonts w:ascii="Droid Sans Mono;monospace;monospace" w:hAnsi="Droid Sans Mono;monospace;monospace" w:cstheme="minorBidi"/>
+          <w:b w:val="false"/>
+          <w:color w:val="000000"/>
+          <w:sz w:val="20"/>
+          <w:szCs w:val="20"/>
+          <w:highlight w:val="none"/>
+          <w:shd w:fill="auto" w:val="clear"/>
+        </w:rPr>
+      </w:pPr>
+      <w:r>
+        <w:rPr>
+          <w:rFonts w:asciiTheme="minorHAnsi" w:cstheme="minorBidi" w:eastAsiaTheme="minorHAnsi" w:hAnsiTheme="minorHAnsi" w:ascii="Droid Sans Mono;monospace;monospace" w:hAnsi="Droid Sans Mono;monospace;monospace"/>
+          <w:b w:val="false"/>
+          <w:color w:val="000000"/>
+          <w:sz w:val="20"/>
+          <w:szCs w:val="20"/>
+          <w:shd w:fill="auto" w:val="clear"/>
+        </w:rPr>
+        <w:t xml:space="preserve">El siguiente es el código python para obtener la tabla de la función: </w:t>
+      </w:r>
+    </w:p>
+    <w:p>
+      <w:pPr>
+        <w:pStyle w:val="Normal"/>
+        <w:spacing w:lineRule="atLeast" w:line="285"/>
+        <w:ind w:hanging="0" w:left="0" w:right="0"/>
+        <w:rPr>
+          <w:rFonts w:ascii="Droid Sans Mono;monospace;monospace" w:hAnsi="Droid Sans Mono;monospace;monospace" w:cstheme="minorBidi"/>
+          <w:b w:val="false"/>
+          <w:color w:val="6A9955"/>
+          <w:sz w:val="21"/>
+          <w:highlight w:val="none"/>
+          <w:shd w:fill="auto" w:val="clear"/>
+        </w:rPr>
+      </w:pPr>
+      <w:r>
+        <w:rPr>
+          <w:rFonts w:asciiTheme="minorHAnsi" w:cstheme="minorBidi" w:eastAsiaTheme="minorHAnsi" w:hAnsiTheme="minorHAnsi" w:ascii="Droid Sans Mono;monospace;monospace" w:hAnsi="Droid Sans Mono;monospace;monospace"/>
+          <w:b w:val="false"/>
+          <w:color w:val="6A9955"/>
+          <w:sz w:val="21"/>
+          <w:shd w:fill="auto" w:val="clear"/>
+        </w:rPr>
+      </w:r>
+    </w:p>
+    <w:p>
+      <w:pPr>
+        <w:pStyle w:val="Normal"/>
+        <w:spacing w:lineRule="atLeast" w:line="285"/>
+        <w:ind w:hanging="0" w:left="0" w:right="0"/>
+        <w:rPr>
+          <w:rFonts w:ascii="Droid Sans Mono;monospace;monospace" w:hAnsi="Droid Sans Mono;monospace;monospace" w:cstheme="minorBidi"/>
+          <w:b w:val="false"/>
+          <w:color w:val="6A9955"/>
+          <w:sz w:val="21"/>
+          <w:highlight w:val="none"/>
+          <w:shd w:fill="auto" w:val="clear"/>
+        </w:rPr>
+      </w:pPr>
+      <w:r>
+        <w:rPr>
+          <w:rFonts w:asciiTheme="minorHAnsi" w:cstheme="minorBidi" w:eastAsiaTheme="minorHAnsi" w:hAnsiTheme="minorHAnsi" w:ascii="Droid Sans Mono;monospace;monospace" w:hAnsi="Droid Sans Mono;monospace;monospace"/>
+          <w:b w:val="false"/>
+          <w:color w:val="6A9955"/>
+          <w:sz w:val="21"/>
+          <w:shd w:fill="auto" w:val="clear"/>
+        </w:rPr>
+        <w:t xml:space="preserve"># x: es uno de los números que buscamos </w:t>
+      </w:r>
+    </w:p>
+    <w:p>
+      <w:pPr>
+        <w:pStyle w:val="Normal"/>
+        <w:spacing w:lineRule="atLeast" w:line="285"/>
+        <w:ind w:hanging="0" w:left="0" w:right="0"/>
+        <w:rPr>
+          <w:rFonts w:ascii="Droid Sans Mono;monospace;monospace" w:hAnsi="Droid Sans Mono;monospace;monospace" w:cstheme="minorBidi"/>
+          <w:b w:val="false"/>
+          <w:color w:val="6A9955"/>
+          <w:sz w:val="21"/>
+          <w:highlight w:val="none"/>
+          <w:shd w:fill="auto" w:val="clear"/>
+        </w:rPr>
+      </w:pPr>
+      <w:r>
+        <w:rPr>
+          <w:rFonts w:asciiTheme="minorHAnsi" w:cstheme="minorBidi" w:eastAsiaTheme="minorHAnsi" w:hAnsiTheme="minorHAnsi" w:ascii="Droid Sans Mono;monospace;monospace" w:hAnsi="Droid Sans Mono;monospace;monospace"/>
+          <w:b w:val="false"/>
+          <w:color w:val="6A9955"/>
+          <w:sz w:val="21"/>
+          <w:shd w:fill="auto" w:val="clear"/>
+        </w:rPr>
+        <w:t># 2x = x^{2}</w:t>
+      </w:r>
+    </w:p>
+    <w:p>
+      <w:pPr>
+        <w:pStyle w:val="Normal"/>
+        <w:spacing w:lineRule="atLeast" w:line="285"/>
+        <w:ind w:hanging="0" w:left="0" w:right="0"/>
+        <w:rPr>
+          <w:rFonts w:ascii="Droid Sans Mono;monospace;monospace" w:hAnsi="Droid Sans Mono;monospace;monospace" w:cstheme="minorBidi"/>
+          <w:b w:val="false"/>
+          <w:color w:val="CCCCCC"/>
+          <w:sz w:val="21"/>
+          <w:highlight w:val="none"/>
+          <w:shd w:fill="auto" w:val="clear"/>
+        </w:rPr>
+      </w:pPr>
+      <w:r>
+        <w:rPr>
+          <w:rFonts w:asciiTheme="minorHAnsi" w:cstheme="minorBidi" w:eastAsiaTheme="minorHAnsi" w:hAnsiTheme="minorHAnsi" w:ascii="Droid Sans Mono;monospace;monospace" w:hAnsi="Droid Sans Mono;monospace;monospace"/>
+          <w:b w:val="false"/>
+          <w:color w:val="C586C0"/>
+          <w:sz w:val="21"/>
+          <w:shd w:fill="auto" w:val="clear"/>
+        </w:rPr>
+        <w:t>import</w:t>
+      </w:r>
+      <w:r>
+        <w:rPr>
+          <w:rFonts w:asciiTheme="minorHAnsi" w:cstheme="minorBidi" w:eastAsiaTheme="minorHAnsi" w:hAnsiTheme="minorHAnsi" w:ascii="Droid Sans Mono;monospace;monospace" w:hAnsi="Droid Sans Mono;monospace;monospace"/>
+          <w:b w:val="false"/>
+          <w:color w:val="CCCCCC"/>
+          <w:sz w:val="21"/>
+          <w:shd w:fill="auto" w:val="clear"/>
+        </w:rPr>
+        <w:t xml:space="preserve"> </w:t>
+      </w:r>
+      <w:r>
+        <w:rPr>
+          <w:rFonts w:asciiTheme="minorHAnsi" w:cstheme="minorBidi" w:eastAsiaTheme="minorHAnsi" w:hAnsiTheme="minorHAnsi" w:ascii="Droid Sans Mono;monospace;monospace" w:hAnsi="Droid Sans Mono;monospace;monospace"/>
+          <w:b w:val="false"/>
+          <w:color w:val="4EC9B0"/>
+          <w:sz w:val="21"/>
+          <w:shd w:fill="auto" w:val="clear"/>
+        </w:rPr>
+        <w:t>numpy</w:t>
+      </w:r>
+      <w:r>
+        <w:rPr>
+          <w:rFonts w:asciiTheme="minorHAnsi" w:cstheme="minorBidi" w:eastAsiaTheme="minorHAnsi" w:hAnsiTheme="minorHAnsi" w:ascii="Droid Sans Mono;monospace;monospace" w:hAnsi="Droid Sans Mono;monospace;monospace"/>
+          <w:b w:val="false"/>
+          <w:color w:val="CCCCCC"/>
+          <w:sz w:val="21"/>
+          <w:shd w:fill="auto" w:val="clear"/>
+        </w:rPr>
+        <w:t xml:space="preserve"> </w:t>
+      </w:r>
+      <w:r>
+        <w:rPr>
+          <w:rFonts w:asciiTheme="minorHAnsi" w:cstheme="minorBidi" w:eastAsiaTheme="minorHAnsi" w:hAnsiTheme="minorHAnsi" w:ascii="Droid Sans Mono;monospace;monospace" w:hAnsi="Droid Sans Mono;monospace;monospace"/>
+          <w:b w:val="false"/>
+          <w:color w:val="C586C0"/>
+          <w:sz w:val="21"/>
+          <w:shd w:fill="auto" w:val="clear"/>
+        </w:rPr>
+        <w:t>as</w:t>
+      </w:r>
+      <w:r>
+        <w:rPr>
+          <w:rFonts w:asciiTheme="minorHAnsi" w:cstheme="minorBidi" w:eastAsiaTheme="minorHAnsi" w:hAnsiTheme="minorHAnsi" w:ascii="Droid Sans Mono;monospace;monospace" w:hAnsi="Droid Sans Mono;monospace;monospace"/>
+          <w:b w:val="false"/>
+          <w:color w:val="CCCCCC"/>
+          <w:sz w:val="21"/>
+          <w:shd w:fill="auto" w:val="clear"/>
+        </w:rPr>
+        <w:t xml:space="preserve"> </w:t>
+      </w:r>
+      <w:r>
+        <w:rPr>
+          <w:rFonts w:asciiTheme="minorHAnsi" w:cstheme="minorBidi" w:eastAsiaTheme="minorHAnsi" w:hAnsiTheme="minorHAnsi" w:ascii="Droid Sans Mono;monospace;monospace" w:hAnsi="Droid Sans Mono;monospace;monospace"/>
+          <w:b w:val="false"/>
+          <w:color w:val="4EC9B0"/>
+          <w:sz w:val="21"/>
+          <w:shd w:fill="auto" w:val="clear"/>
+        </w:rPr>
+        <w:t>np</w:t>
+      </w:r>
+      <w:r>
+        <w:rPr>
+          <w:rFonts w:asciiTheme="minorHAnsi" w:cstheme="minorBidi" w:eastAsiaTheme="minorHAnsi" w:hAnsiTheme="minorHAnsi" w:ascii="Droid Sans Mono;monospace;monospace" w:hAnsi="Droid Sans Mono;monospace;monospace"/>
+          <w:b w:val="false"/>
+          <w:color w:val="CCCCCC"/>
+          <w:sz w:val="21"/>
+          <w:shd w:fill="auto" w:val="clear"/>
+        </w:rPr>
+        <w:t xml:space="preserve"> </w:t>
+      </w:r>
+    </w:p>
+    <w:p>
+      <w:pPr>
+        <w:pStyle w:val="Normal"/>
+        <w:spacing w:lineRule="atLeast" w:line="285"/>
+        <w:ind w:hanging="0" w:left="0" w:right="0"/>
+        <w:rPr>
+          <w:rFonts w:ascii="Droid Sans Mono;monospace;monospace" w:hAnsi="Droid Sans Mono;monospace;monospace" w:cstheme="minorBidi"/>
+          <w:b w:val="false"/>
+          <w:color w:val="CCCCCC"/>
+          <w:sz w:val="21"/>
+          <w:highlight w:val="none"/>
+          <w:shd w:fill="auto" w:val="clear"/>
+        </w:rPr>
+      </w:pPr>
+      <w:r>
+        <w:rPr>
+          <w:rFonts w:asciiTheme="minorHAnsi" w:cstheme="minorBidi" w:eastAsiaTheme="minorHAnsi" w:hAnsiTheme="minorHAnsi" w:ascii="Droid Sans Mono;monospace;monospace" w:hAnsi="Droid Sans Mono;monospace;monospace"/>
+          <w:b w:val="false"/>
+          <w:color w:val="569CD6"/>
+          <w:sz w:val="21"/>
+          <w:shd w:fill="auto" w:val="clear"/>
+        </w:rPr>
+        <w:t>def</w:t>
+      </w:r>
+      <w:r>
+        <w:rPr>
+          <w:rFonts w:asciiTheme="minorHAnsi" w:cstheme="minorBidi" w:eastAsiaTheme="minorHAnsi" w:hAnsiTheme="minorHAnsi" w:ascii="Droid Sans Mono;monospace;monospace" w:hAnsi="Droid Sans Mono;monospace;monospace"/>
+          <w:b w:val="false"/>
+          <w:color w:val="CCCCCC"/>
+          <w:sz w:val="21"/>
+          <w:shd w:fill="auto" w:val="clear"/>
+        </w:rPr>
+        <w:t xml:space="preserve"> </w:t>
+      </w:r>
+      <w:r>
+        <w:rPr>
+          <w:rFonts w:asciiTheme="minorHAnsi" w:cstheme="minorBidi" w:eastAsiaTheme="minorHAnsi" w:hAnsiTheme="minorHAnsi" w:ascii="Droid Sans Mono;monospace;monospace" w:hAnsi="Droid Sans Mono;monospace;monospace"/>
+          <w:b w:val="false"/>
+          <w:color w:val="DCDCAA"/>
+          <w:sz w:val="21"/>
+          <w:shd w:fill="auto" w:val="clear"/>
+        </w:rPr>
+        <w:t>f</w:t>
+      </w:r>
+      <w:r>
+        <w:rPr>
+          <w:rFonts w:asciiTheme="minorHAnsi" w:cstheme="minorBidi" w:eastAsiaTheme="minorHAnsi" w:hAnsiTheme="minorHAnsi" w:ascii="Droid Sans Mono;monospace;monospace" w:hAnsi="Droid Sans Mono;monospace;monospace"/>
+          <w:b w:val="false"/>
+          <w:color w:val="CCCCCC"/>
+          <w:sz w:val="21"/>
+          <w:shd w:fill="auto" w:val="clear"/>
+        </w:rPr>
+        <w:t>(</w:t>
+      </w:r>
+      <w:r>
+        <w:rPr>
+          <w:rFonts w:asciiTheme="minorHAnsi" w:cstheme="minorBidi" w:eastAsiaTheme="minorHAnsi" w:hAnsiTheme="minorHAnsi" w:ascii="Droid Sans Mono;monospace;monospace" w:hAnsi="Droid Sans Mono;monospace;monospace"/>
+          <w:b w:val="false"/>
+          <w:color w:val="9CDCFE"/>
+          <w:sz w:val="21"/>
+          <w:shd w:fill="auto" w:val="clear"/>
+        </w:rPr>
+        <w:t>x</w:t>
+      </w:r>
+      <w:r>
+        <w:rPr>
+          <w:rFonts w:asciiTheme="minorHAnsi" w:cstheme="minorBidi" w:eastAsiaTheme="minorHAnsi" w:hAnsiTheme="minorHAnsi" w:ascii="Droid Sans Mono;monospace;monospace" w:hAnsi="Droid Sans Mono;monospace;monospace"/>
+          <w:b w:val="false"/>
+          <w:color w:val="CCCCCC"/>
+          <w:sz w:val="21"/>
+          <w:shd w:fill="auto" w:val="clear"/>
+        </w:rPr>
+        <w:t>):</w:t>
+      </w:r>
+    </w:p>
+    <w:p>
+      <w:pPr>
+        <w:pStyle w:val="Normal"/>
+        <w:spacing w:lineRule="atLeast" w:line="285"/>
+        <w:ind w:hanging="0" w:left="0" w:right="0"/>
+        <w:rPr>
+          <w:rFonts w:ascii="Droid Sans Mono;monospace;monospace" w:hAnsi="Droid Sans Mono;monospace;monospace" w:cstheme="minorBidi"/>
+          <w:b w:val="false"/>
+          <w:color w:val="CCCCCC"/>
+          <w:sz w:val="21"/>
+          <w:highlight w:val="none"/>
+          <w:shd w:fill="auto" w:val="clear"/>
+        </w:rPr>
+      </w:pPr>
+      <w:r>
+        <w:rPr>
+          <w:rFonts w:asciiTheme="minorHAnsi" w:cstheme="minorBidi" w:eastAsiaTheme="minorHAnsi" w:hAnsiTheme="minorHAnsi" w:ascii="Droid Sans Mono;monospace;monospace" w:hAnsi="Droid Sans Mono;monospace;monospace"/>
+          <w:b w:val="false"/>
+          <w:color w:val="C586C0"/>
+          <w:sz w:val="21"/>
+          <w:shd w:fill="auto" w:val="clear"/>
+        </w:rPr>
+        <w:t>return</w:t>
+      </w:r>
+      <w:r>
+        <w:rPr>
+          <w:rFonts w:asciiTheme="minorHAnsi" w:cstheme="minorBidi" w:eastAsiaTheme="minorHAnsi" w:hAnsiTheme="minorHAnsi" w:ascii="Droid Sans Mono;monospace;monospace" w:hAnsi="Droid Sans Mono;monospace;monospace"/>
+          <w:b w:val="false"/>
+          <w:color w:val="CCCCCC"/>
+          <w:sz w:val="21"/>
+          <w:shd w:fill="auto" w:val="clear"/>
+        </w:rPr>
+        <w:t xml:space="preserve"> </w:t>
+      </w:r>
+      <w:r>
+        <w:rPr>
+          <w:rFonts w:asciiTheme="minorHAnsi" w:cstheme="minorBidi" w:eastAsiaTheme="minorHAnsi" w:hAnsiTheme="minorHAnsi" w:ascii="Droid Sans Mono;monospace;monospace" w:hAnsi="Droid Sans Mono;monospace;monospace"/>
+          <w:b w:val="false"/>
+          <w:color w:val="B5CEA8"/>
+          <w:sz w:val="21"/>
+          <w:shd w:fill="auto" w:val="clear"/>
+        </w:rPr>
+        <w:t>2</w:t>
+      </w:r>
+      <w:r>
+        <w:rPr>
+          <w:rFonts w:asciiTheme="minorHAnsi" w:cstheme="minorBidi" w:eastAsiaTheme="minorHAnsi" w:hAnsiTheme="minorHAnsi" w:ascii="Droid Sans Mono;monospace;monospace" w:hAnsi="Droid Sans Mono;monospace;monospace"/>
+          <w:b w:val="false"/>
+          <w:color w:val="D4D4D4"/>
+          <w:sz w:val="21"/>
+          <w:shd w:fill="auto" w:val="clear"/>
+        </w:rPr>
+        <w:t>*</w:t>
+      </w:r>
+      <w:r>
+        <w:rPr>
+          <w:rFonts w:asciiTheme="minorHAnsi" w:cstheme="minorBidi" w:eastAsiaTheme="minorHAnsi" w:hAnsiTheme="minorHAnsi" w:ascii="Droid Sans Mono;monospace;monospace" w:hAnsi="Droid Sans Mono;monospace;monospace"/>
+          <w:b w:val="false"/>
+          <w:color w:val="9CDCFE"/>
+          <w:sz w:val="21"/>
+          <w:shd w:fill="auto" w:val="clear"/>
+        </w:rPr>
+        <w:t>x</w:t>
+      </w:r>
+      <w:r>
+        <w:rPr>
+          <w:rFonts w:asciiTheme="minorHAnsi" w:cstheme="minorBidi" w:eastAsiaTheme="minorHAnsi" w:hAnsiTheme="minorHAnsi" w:ascii="Droid Sans Mono;monospace;monospace" w:hAnsi="Droid Sans Mono;monospace;monospace"/>
+          <w:b w:val="false"/>
+          <w:color w:val="CCCCCC"/>
+          <w:sz w:val="21"/>
+          <w:shd w:fill="auto" w:val="clear"/>
+        </w:rPr>
+        <w:t xml:space="preserve"> </w:t>
+      </w:r>
+      <w:r>
+        <w:rPr>
+          <w:rFonts w:asciiTheme="minorHAnsi" w:cstheme="minorBidi" w:eastAsiaTheme="minorHAnsi" w:hAnsiTheme="minorHAnsi" w:ascii="Droid Sans Mono;monospace;monospace" w:hAnsi="Droid Sans Mono;monospace;monospace"/>
+          <w:b w:val="false"/>
+          <w:color w:val="D4D4D4"/>
+          <w:sz w:val="21"/>
+          <w:shd w:fill="auto" w:val="clear"/>
+        </w:rPr>
+        <w:t>-</w:t>
+      </w:r>
+      <w:r>
+        <w:rPr>
+          <w:rFonts w:asciiTheme="minorHAnsi" w:cstheme="minorBidi" w:eastAsiaTheme="minorHAnsi" w:hAnsiTheme="minorHAnsi" w:ascii="Droid Sans Mono;monospace;monospace" w:hAnsi="Droid Sans Mono;monospace;monospace"/>
+          <w:b w:val="false"/>
+          <w:color w:val="CCCCCC"/>
+          <w:sz w:val="21"/>
+          <w:shd w:fill="auto" w:val="clear"/>
+        </w:rPr>
+        <w:t xml:space="preserve"> </w:t>
+      </w:r>
+      <w:r>
+        <w:rPr>
+          <w:rFonts w:asciiTheme="minorHAnsi" w:cstheme="minorBidi" w:eastAsiaTheme="minorHAnsi" w:hAnsiTheme="minorHAnsi" w:ascii="Droid Sans Mono;monospace;monospace" w:hAnsi="Droid Sans Mono;monospace;monospace"/>
+          <w:b w:val="false"/>
+          <w:color w:val="9CDCFE"/>
+          <w:sz w:val="21"/>
+          <w:shd w:fill="auto" w:val="clear"/>
+        </w:rPr>
+        <w:t>x</w:t>
+      </w:r>
+      <w:r>
+        <w:rPr>
+          <w:rFonts w:asciiTheme="minorHAnsi" w:cstheme="minorBidi" w:eastAsiaTheme="minorHAnsi" w:hAnsiTheme="minorHAnsi" w:ascii="Droid Sans Mono;monospace;monospace" w:hAnsi="Droid Sans Mono;monospace;monospace"/>
+          <w:b w:val="false"/>
+          <w:color w:val="D4D4D4"/>
+          <w:sz w:val="21"/>
+          <w:shd w:fill="auto" w:val="clear"/>
+        </w:rPr>
+        <w:t>**</w:t>
+      </w:r>
+      <w:r>
+        <w:rPr>
+          <w:rFonts w:asciiTheme="minorHAnsi" w:cstheme="minorBidi" w:eastAsiaTheme="minorHAnsi" w:hAnsiTheme="minorHAnsi" w:ascii="Droid Sans Mono;monospace;monospace" w:hAnsi="Droid Sans Mono;monospace;monospace"/>
+          <w:b w:val="false"/>
+          <w:color w:val="B5CEA8"/>
+          <w:sz w:val="21"/>
+          <w:shd w:fill="auto" w:val="clear"/>
+        </w:rPr>
+        <w:t>2</w:t>
+      </w:r>
+    </w:p>
+    <w:p>
+      <w:pPr>
+        <w:pStyle w:val="Normal"/>
+        <w:spacing w:lineRule="atLeast" w:line="285"/>
+        <w:rPr>
+          <w:rFonts w:asciiTheme="minorHAnsi" w:cstheme="minorBidi" w:eastAsiaTheme="minorHAnsi" w:hAnsiTheme="minorHAnsi"/>
+          <w:highlight w:val="none"/>
+          <w:shd w:fill="auto" w:val="clear"/>
+        </w:rPr>
+      </w:pPr>
+      <w:r>
+        <w:rPr>
+          <w:rFonts w:asciiTheme="minorHAnsi" w:cstheme="minorBidi" w:eastAsiaTheme="minorHAnsi" w:hAnsiTheme="minorHAnsi"/>
+          <w:shd w:fill="auto" w:val="clear"/>
+        </w:rPr>
+      </w:r>
+    </w:p>
+    <w:p>
+      <w:pPr>
+        <w:pStyle w:val="Normal"/>
+        <w:spacing w:lineRule="atLeast" w:line="285"/>
+        <w:ind w:hanging="0" w:left="0" w:right="0"/>
+        <w:rPr>
+          <w:rFonts w:ascii="Droid Sans Mono;monospace;monospace" w:hAnsi="Droid Sans Mono;monospace;monospace" w:cstheme="minorBidi"/>
+          <w:b w:val="false"/>
+          <w:color w:val="CCCCCC"/>
+          <w:sz w:val="21"/>
+          <w:highlight w:val="none"/>
+          <w:shd w:fill="auto" w:val="clear"/>
+        </w:rPr>
+      </w:pPr>
+      <w:r>
+        <w:rPr>
+          <w:rFonts w:asciiTheme="minorHAnsi" w:cstheme="minorBidi" w:eastAsiaTheme="minorHAnsi" w:hAnsiTheme="minorHAnsi" w:ascii="Droid Sans Mono;monospace;monospace" w:hAnsi="Droid Sans Mono;monospace;monospace"/>
+          <w:b w:val="false"/>
+          <w:color w:val="9CDCFE"/>
+          <w:sz w:val="21"/>
+          <w:shd w:fill="auto" w:val="clear"/>
+        </w:rPr>
+        <w:t>dominio</w:t>
+      </w:r>
+      <w:r>
+        <w:rPr>
+          <w:rFonts w:asciiTheme="minorHAnsi" w:cstheme="minorBidi" w:eastAsiaTheme="minorHAnsi" w:hAnsiTheme="minorHAnsi" w:ascii="Droid Sans Mono;monospace;monospace" w:hAnsi="Droid Sans Mono;monospace;monospace"/>
+          <w:b w:val="false"/>
+          <w:color w:val="CCCCCC"/>
+          <w:sz w:val="21"/>
+          <w:shd w:fill="auto" w:val="clear"/>
+        </w:rPr>
+        <w:t xml:space="preserve"> </w:t>
+      </w:r>
+      <w:r>
+        <w:rPr>
+          <w:rFonts w:asciiTheme="minorHAnsi" w:cstheme="minorBidi" w:eastAsiaTheme="minorHAnsi" w:hAnsiTheme="minorHAnsi" w:ascii="Droid Sans Mono;monospace;monospace" w:hAnsi="Droid Sans Mono;monospace;monospace"/>
+          <w:b w:val="false"/>
+          <w:color w:val="D4D4D4"/>
+          <w:sz w:val="21"/>
+          <w:shd w:fill="auto" w:val="clear"/>
+        </w:rPr>
+        <w:t>=</w:t>
+      </w:r>
+      <w:r>
+        <w:rPr>
+          <w:rFonts w:asciiTheme="minorHAnsi" w:cstheme="minorBidi" w:eastAsiaTheme="minorHAnsi" w:hAnsiTheme="minorHAnsi" w:ascii="Droid Sans Mono;monospace;monospace" w:hAnsi="Droid Sans Mono;monospace;monospace"/>
+          <w:b w:val="false"/>
+          <w:color w:val="CCCCCC"/>
+          <w:sz w:val="21"/>
+          <w:shd w:fill="auto" w:val="clear"/>
+        </w:rPr>
+        <w:t xml:space="preserve"> </w:t>
+      </w:r>
+      <w:r>
+        <w:rPr>
+          <w:rFonts w:asciiTheme="minorHAnsi" w:cstheme="minorBidi" w:eastAsiaTheme="minorHAnsi" w:hAnsiTheme="minorHAnsi" w:ascii="Droid Sans Mono;monospace;monospace" w:hAnsi="Droid Sans Mono;monospace;monospace"/>
+          <w:b w:val="false"/>
+          <w:color w:val="4EC9B0"/>
+          <w:sz w:val="21"/>
+          <w:shd w:fill="auto" w:val="clear"/>
+        </w:rPr>
+        <w:t>np</w:t>
+      </w:r>
+      <w:r>
+        <w:rPr>
+          <w:rFonts w:asciiTheme="minorHAnsi" w:cstheme="minorBidi" w:eastAsiaTheme="minorHAnsi" w:hAnsiTheme="minorHAnsi" w:ascii="Droid Sans Mono;monospace;monospace" w:hAnsi="Droid Sans Mono;monospace;monospace"/>
+          <w:b w:val="false"/>
+          <w:color w:val="CCCCCC"/>
+          <w:sz w:val="21"/>
+          <w:shd w:fill="auto" w:val="clear"/>
+        </w:rPr>
+        <w:t>.</w:t>
+      </w:r>
+      <w:r>
+        <w:rPr>
+          <w:rFonts w:asciiTheme="minorHAnsi" w:cstheme="minorBidi" w:eastAsiaTheme="minorHAnsi" w:hAnsiTheme="minorHAnsi" w:ascii="Droid Sans Mono;monospace;monospace" w:hAnsi="Droid Sans Mono;monospace;monospace"/>
+          <w:b w:val="false"/>
+          <w:color w:val="DCDCAA"/>
+          <w:sz w:val="21"/>
+          <w:shd w:fill="auto" w:val="clear"/>
+        </w:rPr>
+        <w:t>arange</w:t>
+      </w:r>
+      <w:r>
+        <w:rPr>
+          <w:rFonts w:asciiTheme="minorHAnsi" w:cstheme="minorBidi" w:eastAsiaTheme="minorHAnsi" w:hAnsiTheme="minorHAnsi" w:ascii="Droid Sans Mono;monospace;monospace" w:hAnsi="Droid Sans Mono;monospace;monospace"/>
+          <w:b w:val="false"/>
+          <w:color w:val="CCCCCC"/>
+          <w:sz w:val="21"/>
+          <w:shd w:fill="auto" w:val="clear"/>
+        </w:rPr>
+        <w:t>(</w:t>
+      </w:r>
+      <w:r>
+        <w:rPr>
+          <w:rFonts w:asciiTheme="minorHAnsi" w:cstheme="minorBidi" w:eastAsiaTheme="minorHAnsi" w:hAnsiTheme="minorHAnsi" w:ascii="Droid Sans Mono;monospace;monospace" w:hAnsi="Droid Sans Mono;monospace;monospace"/>
+          <w:b w:val="false"/>
+          <w:color w:val="D4D4D4"/>
+          <w:sz w:val="21"/>
+          <w:shd w:fill="auto" w:val="clear"/>
+        </w:rPr>
+        <w:t>-</w:t>
+      </w:r>
+      <w:r>
+        <w:rPr>
+          <w:rFonts w:asciiTheme="minorHAnsi" w:cstheme="minorBidi" w:eastAsiaTheme="minorHAnsi" w:hAnsiTheme="minorHAnsi" w:ascii="Droid Sans Mono;monospace;monospace" w:hAnsi="Droid Sans Mono;monospace;monospace"/>
+          <w:b w:val="false"/>
+          <w:color w:val="B5CEA8"/>
+          <w:sz w:val="21"/>
+          <w:shd w:fill="auto" w:val="clear"/>
+        </w:rPr>
+        <w:t>4</w:t>
+      </w:r>
+      <w:r>
+        <w:rPr>
+          <w:rFonts w:asciiTheme="minorHAnsi" w:cstheme="minorBidi" w:eastAsiaTheme="minorHAnsi" w:hAnsiTheme="minorHAnsi" w:ascii="Droid Sans Mono;monospace;monospace" w:hAnsi="Droid Sans Mono;monospace;monospace"/>
+          <w:b w:val="false"/>
+          <w:color w:val="CCCCCC"/>
+          <w:sz w:val="21"/>
+          <w:shd w:fill="auto" w:val="clear"/>
+        </w:rPr>
+        <w:t>,</w:t>
+      </w:r>
+      <w:r>
+        <w:rPr>
+          <w:rFonts w:asciiTheme="minorHAnsi" w:cstheme="minorBidi" w:eastAsiaTheme="minorHAnsi" w:hAnsiTheme="minorHAnsi" w:ascii="Droid Sans Mono;monospace;monospace" w:hAnsi="Droid Sans Mono;monospace;monospace"/>
+          <w:b w:val="false"/>
+          <w:color w:val="B5CEA8"/>
+          <w:sz w:val="21"/>
+          <w:shd w:fill="auto" w:val="clear"/>
+        </w:rPr>
+        <w:t>4</w:t>
+      </w:r>
+      <w:r>
+        <w:rPr>
+          <w:rFonts w:asciiTheme="minorHAnsi" w:cstheme="minorBidi" w:eastAsiaTheme="minorHAnsi" w:hAnsiTheme="minorHAnsi" w:ascii="Droid Sans Mono;monospace;monospace" w:hAnsi="Droid Sans Mono;monospace;monospace"/>
+          <w:b w:val="false"/>
+          <w:color w:val="CCCCCC"/>
+          <w:sz w:val="21"/>
+          <w:shd w:fill="auto" w:val="clear"/>
+        </w:rPr>
+        <w:t xml:space="preserve"> </w:t>
+      </w:r>
+      <w:r>
+        <w:rPr>
+          <w:rFonts w:asciiTheme="minorHAnsi" w:cstheme="minorBidi" w:eastAsiaTheme="minorHAnsi" w:hAnsiTheme="minorHAnsi" w:ascii="Droid Sans Mono;monospace;monospace" w:hAnsi="Droid Sans Mono;monospace;monospace"/>
+          <w:b w:val="false"/>
+          <w:color w:val="D4D4D4"/>
+          <w:sz w:val="21"/>
+          <w:shd w:fill="auto" w:val="clear"/>
+        </w:rPr>
+        <w:t>+</w:t>
+      </w:r>
+      <w:r>
+        <w:rPr>
+          <w:rFonts w:asciiTheme="minorHAnsi" w:cstheme="minorBidi" w:eastAsiaTheme="minorHAnsi" w:hAnsiTheme="minorHAnsi" w:ascii="Droid Sans Mono;monospace;monospace" w:hAnsi="Droid Sans Mono;monospace;monospace"/>
+          <w:b w:val="false"/>
+          <w:color w:val="CCCCCC"/>
+          <w:sz w:val="21"/>
+          <w:shd w:fill="auto" w:val="clear"/>
+        </w:rPr>
+        <w:t xml:space="preserve"> </w:t>
+      </w:r>
+      <w:r>
+        <w:rPr>
+          <w:rFonts w:asciiTheme="minorHAnsi" w:cstheme="minorBidi" w:eastAsiaTheme="minorHAnsi" w:hAnsiTheme="minorHAnsi" w:ascii="Droid Sans Mono;monospace;monospace" w:hAnsi="Droid Sans Mono;monospace;monospace"/>
+          <w:b w:val="false"/>
+          <w:color w:val="B5CEA8"/>
+          <w:sz w:val="21"/>
+          <w:shd w:fill="auto" w:val="clear"/>
+        </w:rPr>
+        <w:t>1</w:t>
+      </w:r>
+      <w:r>
+        <w:rPr>
+          <w:rFonts w:asciiTheme="minorHAnsi" w:cstheme="minorBidi" w:eastAsiaTheme="minorHAnsi" w:hAnsiTheme="minorHAnsi" w:ascii="Droid Sans Mono;monospace;monospace" w:hAnsi="Droid Sans Mono;monospace;monospace"/>
+          <w:b w:val="false"/>
+          <w:color w:val="CCCCCC"/>
+          <w:sz w:val="21"/>
+          <w:shd w:fill="auto" w:val="clear"/>
+        </w:rPr>
+        <w:t xml:space="preserve">, </w:t>
+      </w:r>
+      <w:r>
+        <w:rPr>
+          <w:rFonts w:asciiTheme="minorHAnsi" w:cstheme="minorBidi" w:eastAsiaTheme="minorHAnsi" w:hAnsiTheme="minorHAnsi" w:ascii="Droid Sans Mono;monospace;monospace" w:hAnsi="Droid Sans Mono;monospace;monospace"/>
+          <w:b w:val="false"/>
+          <w:color w:val="B5CEA8"/>
+          <w:sz w:val="21"/>
+          <w:shd w:fill="auto" w:val="clear"/>
+        </w:rPr>
+        <w:t>1</w:t>
+      </w:r>
+      <w:r>
+        <w:rPr>
+          <w:rFonts w:asciiTheme="minorHAnsi" w:cstheme="minorBidi" w:eastAsiaTheme="minorHAnsi" w:hAnsiTheme="minorHAnsi" w:ascii="Droid Sans Mono;monospace;monospace" w:hAnsi="Droid Sans Mono;monospace;monospace"/>
+          <w:b w:val="false"/>
+          <w:color w:val="CCCCCC"/>
+          <w:sz w:val="21"/>
+          <w:shd w:fill="auto" w:val="clear"/>
+        </w:rPr>
+        <w:t xml:space="preserve">) </w:t>
+      </w:r>
+      <w:r>
+        <w:rPr>
+          <w:rFonts w:asciiTheme="minorHAnsi" w:cstheme="minorBidi" w:eastAsiaTheme="minorHAnsi" w:hAnsiTheme="minorHAnsi" w:ascii="Droid Sans Mono;monospace;monospace" w:hAnsi="Droid Sans Mono;monospace;monospace"/>
+          <w:b w:val="false"/>
+          <w:color w:val="6A9955"/>
+          <w:sz w:val="21"/>
+          <w:shd w:fill="auto" w:val="clear"/>
+        </w:rPr>
+        <w:t># crea la progresión aritmética de puntos del dominio de la función</w:t>
+      </w:r>
+    </w:p>
+    <w:p>
+      <w:pPr>
+        <w:pStyle w:val="Normal"/>
+        <w:spacing w:lineRule="atLeast" w:line="285"/>
+        <w:ind w:hanging="0" w:left="0" w:right="0"/>
+        <w:rPr>
+          <w:rFonts w:ascii="Droid Sans Mono;monospace;monospace" w:hAnsi="Droid Sans Mono;monospace;monospace" w:cstheme="minorBidi"/>
+          <w:b w:val="false"/>
+          <w:color w:val="CCCCCC"/>
+          <w:sz w:val="21"/>
+          <w:highlight w:val="none"/>
+          <w:shd w:fill="auto" w:val="clear"/>
+        </w:rPr>
+      </w:pPr>
+      <w:r>
+        <w:rPr>
+          <w:rFonts w:asciiTheme="minorHAnsi" w:cstheme="minorBidi" w:eastAsiaTheme="minorHAnsi" w:hAnsiTheme="minorHAnsi" w:ascii="Droid Sans Mono;monospace;monospace" w:hAnsi="Droid Sans Mono;monospace;monospace"/>
+          <w:b w:val="false"/>
+          <w:color w:val="9CDCFE"/>
+          <w:sz w:val="21"/>
+          <w:shd w:fill="auto" w:val="clear"/>
+        </w:rPr>
+        <w:t>rango</w:t>
+      </w:r>
+      <w:r>
+        <w:rPr>
+          <w:rFonts w:asciiTheme="minorHAnsi" w:cstheme="minorBidi" w:eastAsiaTheme="minorHAnsi" w:hAnsiTheme="minorHAnsi" w:ascii="Droid Sans Mono;monospace;monospace" w:hAnsi="Droid Sans Mono;monospace;monospace"/>
+          <w:b w:val="false"/>
+          <w:color w:val="CCCCCC"/>
+          <w:sz w:val="21"/>
+          <w:shd w:fill="auto" w:val="clear"/>
+        </w:rPr>
+        <w:t xml:space="preserve"> </w:t>
+      </w:r>
+      <w:r>
+        <w:rPr>
+          <w:rFonts w:asciiTheme="minorHAnsi" w:cstheme="minorBidi" w:eastAsiaTheme="minorHAnsi" w:hAnsiTheme="minorHAnsi" w:ascii="Droid Sans Mono;monospace;monospace" w:hAnsi="Droid Sans Mono;monospace;monospace"/>
+          <w:b w:val="false"/>
+          <w:color w:val="D4D4D4"/>
+          <w:sz w:val="21"/>
+          <w:shd w:fill="auto" w:val="clear"/>
+        </w:rPr>
+        <w:t>=</w:t>
+      </w:r>
+      <w:r>
+        <w:rPr>
+          <w:rFonts w:asciiTheme="minorHAnsi" w:cstheme="minorBidi" w:eastAsiaTheme="minorHAnsi" w:hAnsiTheme="minorHAnsi" w:ascii="Droid Sans Mono;monospace;monospace" w:hAnsi="Droid Sans Mono;monospace;monospace"/>
+          <w:b w:val="false"/>
+          <w:color w:val="CCCCCC"/>
+          <w:sz w:val="21"/>
+          <w:shd w:fill="auto" w:val="clear"/>
+        </w:rPr>
+        <w:t xml:space="preserve"> </w:t>
+      </w:r>
+      <w:r>
+        <w:rPr>
+          <w:rFonts w:asciiTheme="minorHAnsi" w:cstheme="minorBidi" w:eastAsiaTheme="minorHAnsi" w:hAnsiTheme="minorHAnsi" w:ascii="Droid Sans Mono;monospace;monospace" w:hAnsi="Droid Sans Mono;monospace;monospace"/>
+          <w:b w:val="false"/>
+          <w:color w:val="DCDCAA"/>
+          <w:sz w:val="21"/>
+          <w:shd w:fill="auto" w:val="clear"/>
+        </w:rPr>
+        <w:t>f</w:t>
+      </w:r>
+      <w:r>
+        <w:rPr>
+          <w:rFonts w:asciiTheme="minorHAnsi" w:cstheme="minorBidi" w:eastAsiaTheme="minorHAnsi" w:hAnsiTheme="minorHAnsi" w:ascii="Droid Sans Mono;monospace;monospace" w:hAnsi="Droid Sans Mono;monospace;monospace"/>
+          <w:b w:val="false"/>
+          <w:color w:val="CCCCCC"/>
+          <w:sz w:val="21"/>
+          <w:shd w:fill="auto" w:val="clear"/>
+        </w:rPr>
+        <w:t>(</w:t>
+      </w:r>
+      <w:r>
+        <w:rPr>
+          <w:rFonts w:asciiTheme="minorHAnsi" w:cstheme="minorBidi" w:eastAsiaTheme="minorHAnsi" w:hAnsiTheme="minorHAnsi" w:ascii="Droid Sans Mono;monospace;monospace" w:hAnsi="Droid Sans Mono;monospace;monospace"/>
+          <w:b w:val="false"/>
+          <w:color w:val="9CDCFE"/>
+          <w:sz w:val="21"/>
+          <w:shd w:fill="auto" w:val="clear"/>
+        </w:rPr>
+        <w:t>dominio</w:t>
+      </w:r>
+      <w:r>
+        <w:rPr>
+          <w:rFonts w:asciiTheme="minorHAnsi" w:cstheme="minorBidi" w:eastAsiaTheme="minorHAnsi" w:hAnsiTheme="minorHAnsi" w:ascii="Droid Sans Mono;monospace;monospace" w:hAnsi="Droid Sans Mono;monospace;monospace"/>
+          <w:b w:val="false"/>
+          <w:color w:val="CCCCCC"/>
+          <w:sz w:val="21"/>
+          <w:shd w:fill="auto" w:val="clear"/>
+        </w:rPr>
+        <w:t xml:space="preserve">) </w:t>
+      </w:r>
+    </w:p>
+    <w:p>
+      <w:pPr>
+        <w:pStyle w:val="Normal"/>
+        <w:spacing w:lineRule="atLeast" w:line="285"/>
+        <w:rPr>
+          <w:rFonts w:asciiTheme="minorHAnsi" w:cstheme="minorBidi" w:eastAsiaTheme="minorHAnsi" w:hAnsiTheme="minorHAnsi"/>
+          <w:highlight w:val="none"/>
+          <w:shd w:fill="auto" w:val="clear"/>
+        </w:rPr>
+      </w:pPr>
+      <w:r>
+        <w:rPr>
+          <w:rFonts w:asciiTheme="minorHAnsi" w:cstheme="minorBidi" w:eastAsiaTheme="minorHAnsi" w:hAnsiTheme="minorHAnsi"/>
+          <w:shd w:fill="auto" w:val="clear"/>
+        </w:rPr>
+      </w:r>
+    </w:p>
+    <w:p>
+      <w:pPr>
+        <w:pStyle w:val="Normal"/>
+        <w:spacing w:lineRule="atLeast" w:line="285"/>
+        <w:ind w:hanging="0" w:left="0" w:right="0"/>
+        <w:rPr>
+          <w:rFonts w:ascii="Droid Sans Mono;monospace;monospace" w:hAnsi="Droid Sans Mono;monospace;monospace" w:cstheme="minorBidi"/>
+          <w:b w:val="false"/>
+          <w:color w:val="CCCCCC"/>
+          <w:sz w:val="21"/>
+          <w:highlight w:val="none"/>
+          <w:shd w:fill="auto" w:val="clear"/>
+        </w:rPr>
+      </w:pPr>
+      <w:r>
+        <w:rPr>
+          <w:rFonts w:asciiTheme="minorHAnsi" w:cstheme="minorBidi" w:eastAsiaTheme="minorHAnsi" w:hAnsiTheme="minorHAnsi" w:ascii="Droid Sans Mono;monospace;monospace" w:hAnsi="Droid Sans Mono;monospace;monospace"/>
+          <w:b w:val="false"/>
+          <w:color w:val="C586C0"/>
+          <w:sz w:val="21"/>
+          <w:shd w:fill="auto" w:val="clear"/>
+        </w:rPr>
+        <w:t>import</w:t>
+      </w:r>
+      <w:r>
+        <w:rPr>
+          <w:rFonts w:asciiTheme="minorHAnsi" w:cstheme="minorBidi" w:eastAsiaTheme="minorHAnsi" w:hAnsiTheme="minorHAnsi" w:ascii="Droid Sans Mono;monospace;monospace" w:hAnsi="Droid Sans Mono;monospace;monospace"/>
+          <w:b w:val="false"/>
+          <w:color w:val="CCCCCC"/>
+          <w:sz w:val="21"/>
+          <w:shd w:fill="auto" w:val="clear"/>
+        </w:rPr>
+        <w:t xml:space="preserve"> </w:t>
+      </w:r>
+      <w:r>
+        <w:rPr>
+          <w:rFonts w:asciiTheme="minorHAnsi" w:cstheme="minorBidi" w:eastAsiaTheme="minorHAnsi" w:hAnsiTheme="minorHAnsi" w:ascii="Droid Sans Mono;monospace;monospace" w:hAnsi="Droid Sans Mono;monospace;monospace"/>
+          <w:b w:val="false"/>
+          <w:color w:val="4EC9B0"/>
+          <w:sz w:val="21"/>
+          <w:shd w:fill="auto" w:val="clear"/>
+        </w:rPr>
+        <w:t>pandas</w:t>
+      </w:r>
+      <w:r>
+        <w:rPr>
+          <w:rFonts w:asciiTheme="minorHAnsi" w:cstheme="minorBidi" w:eastAsiaTheme="minorHAnsi" w:hAnsiTheme="minorHAnsi" w:ascii="Droid Sans Mono;monospace;monospace" w:hAnsi="Droid Sans Mono;monospace;monospace"/>
+          <w:b w:val="false"/>
+          <w:color w:val="CCCCCC"/>
+          <w:sz w:val="21"/>
+          <w:shd w:fill="auto" w:val="clear"/>
+        </w:rPr>
+        <w:t xml:space="preserve"> </w:t>
+      </w:r>
+      <w:r>
+        <w:rPr>
+          <w:rFonts w:asciiTheme="minorHAnsi" w:cstheme="minorBidi" w:eastAsiaTheme="minorHAnsi" w:hAnsiTheme="minorHAnsi" w:ascii="Droid Sans Mono;monospace;monospace" w:hAnsi="Droid Sans Mono;monospace;monospace"/>
+          <w:b w:val="false"/>
+          <w:color w:val="C586C0"/>
+          <w:sz w:val="21"/>
+          <w:shd w:fill="auto" w:val="clear"/>
+        </w:rPr>
+        <w:t>as</w:t>
+      </w:r>
+      <w:r>
+        <w:rPr>
+          <w:rFonts w:asciiTheme="minorHAnsi" w:cstheme="minorBidi" w:eastAsiaTheme="minorHAnsi" w:hAnsiTheme="minorHAnsi" w:ascii="Droid Sans Mono;monospace;monospace" w:hAnsi="Droid Sans Mono;monospace;monospace"/>
+          <w:b w:val="false"/>
+          <w:color w:val="CCCCCC"/>
+          <w:sz w:val="21"/>
+          <w:shd w:fill="auto" w:val="clear"/>
+        </w:rPr>
+        <w:t xml:space="preserve"> </w:t>
+      </w:r>
+      <w:r>
+        <w:rPr>
+          <w:rFonts w:asciiTheme="minorHAnsi" w:cstheme="minorBidi" w:eastAsiaTheme="minorHAnsi" w:hAnsiTheme="minorHAnsi" w:ascii="Droid Sans Mono;monospace;monospace" w:hAnsi="Droid Sans Mono;monospace;monospace"/>
+          <w:b w:val="false"/>
+          <w:color w:val="4EC9B0"/>
+          <w:sz w:val="21"/>
+          <w:shd w:fill="auto" w:val="clear"/>
+        </w:rPr>
+        <w:t>pd</w:t>
+      </w:r>
+      <w:r>
+        <w:rPr>
+          <w:rFonts w:asciiTheme="minorHAnsi" w:cstheme="minorBidi" w:eastAsiaTheme="minorHAnsi" w:hAnsiTheme="minorHAnsi" w:ascii="Droid Sans Mono;monospace;monospace" w:hAnsi="Droid Sans Mono;monospace;monospace"/>
+          <w:b w:val="false"/>
+          <w:color w:val="CCCCCC"/>
+          <w:sz w:val="21"/>
+          <w:shd w:fill="auto" w:val="clear"/>
+        </w:rPr>
+        <w:t xml:space="preserve"> </w:t>
+      </w:r>
+    </w:p>
+    <w:p>
+      <w:pPr>
+        <w:pStyle w:val="Normal"/>
+        <w:spacing w:lineRule="atLeast" w:line="285"/>
+        <w:ind w:hanging="0" w:left="0" w:right="0"/>
+        <w:rPr>
+          <w:rFonts w:ascii="Droid Sans Mono;monospace;monospace" w:hAnsi="Droid Sans Mono;monospace;monospace" w:cstheme="minorBidi"/>
+          <w:b w:val="false"/>
+          <w:color w:val="CCCCCC"/>
+          <w:sz w:val="21"/>
+          <w:highlight w:val="none"/>
+          <w:shd w:fill="auto" w:val="clear"/>
+        </w:rPr>
+      </w:pPr>
+      <w:r>
+        <w:rPr>
+          <w:rFonts w:asciiTheme="minorHAnsi" w:cstheme="minorBidi" w:eastAsiaTheme="minorHAnsi" w:hAnsiTheme="minorHAnsi" w:ascii="Droid Sans Mono;monospace;monospace" w:hAnsi="Droid Sans Mono;monospace;monospace"/>
+          <w:b w:val="false"/>
+          <w:color w:val="9CDCFE"/>
+          <w:sz w:val="21"/>
+          <w:shd w:fill="auto" w:val="clear"/>
+        </w:rPr>
+        <w:t>tabla</w:t>
+      </w:r>
+      <w:r>
+        <w:rPr>
+          <w:rFonts w:asciiTheme="minorHAnsi" w:cstheme="minorBidi" w:eastAsiaTheme="minorHAnsi" w:hAnsiTheme="minorHAnsi" w:ascii="Droid Sans Mono;monospace;monospace" w:hAnsi="Droid Sans Mono;monospace;monospace"/>
+          <w:b w:val="false"/>
+          <w:color w:val="CCCCCC"/>
+          <w:sz w:val="21"/>
+          <w:shd w:fill="auto" w:val="clear"/>
+        </w:rPr>
+        <w:t xml:space="preserve"> </w:t>
+      </w:r>
+      <w:r>
+        <w:rPr>
+          <w:rFonts w:asciiTheme="minorHAnsi" w:cstheme="minorBidi" w:eastAsiaTheme="minorHAnsi" w:hAnsiTheme="minorHAnsi" w:ascii="Droid Sans Mono;monospace;monospace" w:hAnsi="Droid Sans Mono;monospace;monospace"/>
+          <w:b w:val="false"/>
+          <w:color w:val="D4D4D4"/>
+          <w:sz w:val="21"/>
+          <w:shd w:fill="auto" w:val="clear"/>
+        </w:rPr>
+        <w:t>=</w:t>
+      </w:r>
+      <w:r>
+        <w:rPr>
+          <w:rFonts w:asciiTheme="minorHAnsi" w:cstheme="minorBidi" w:eastAsiaTheme="minorHAnsi" w:hAnsiTheme="minorHAnsi" w:ascii="Droid Sans Mono;monospace;monospace" w:hAnsi="Droid Sans Mono;monospace;monospace"/>
+          <w:b w:val="false"/>
+          <w:color w:val="CCCCCC"/>
+          <w:sz w:val="21"/>
+          <w:shd w:fill="auto" w:val="clear"/>
+        </w:rPr>
+        <w:t xml:space="preserve"> </w:t>
+      </w:r>
+      <w:r>
+        <w:rPr>
+          <w:rFonts w:asciiTheme="minorHAnsi" w:cstheme="minorBidi" w:eastAsiaTheme="minorHAnsi" w:hAnsiTheme="minorHAnsi" w:ascii="Droid Sans Mono;monospace;monospace" w:hAnsi="Droid Sans Mono;monospace;monospace"/>
+          <w:b w:val="false"/>
+          <w:color w:val="4EC9B0"/>
+          <w:sz w:val="21"/>
+          <w:shd w:fill="auto" w:val="clear"/>
+        </w:rPr>
+        <w:t>pd</w:t>
+      </w:r>
+      <w:r>
+        <w:rPr>
+          <w:rFonts w:asciiTheme="minorHAnsi" w:cstheme="minorBidi" w:eastAsiaTheme="minorHAnsi" w:hAnsiTheme="minorHAnsi" w:ascii="Droid Sans Mono;monospace;monospace" w:hAnsi="Droid Sans Mono;monospace;monospace"/>
+          <w:b w:val="false"/>
+          <w:color w:val="CCCCCC"/>
+          <w:sz w:val="21"/>
+          <w:shd w:fill="auto" w:val="clear"/>
+        </w:rPr>
+        <w:t>.</w:t>
+      </w:r>
+      <w:r>
+        <w:rPr>
+          <w:rFonts w:asciiTheme="minorHAnsi" w:cstheme="minorBidi" w:eastAsiaTheme="minorHAnsi" w:hAnsiTheme="minorHAnsi" w:ascii="Droid Sans Mono;monospace;monospace" w:hAnsi="Droid Sans Mono;monospace;monospace"/>
+          <w:b w:val="false"/>
+          <w:color w:val="4EC9B0"/>
+          <w:sz w:val="21"/>
+          <w:shd w:fill="auto" w:val="clear"/>
+        </w:rPr>
+        <w:t>DataFrame</w:t>
+      </w:r>
+      <w:r>
+        <w:rPr>
+          <w:rFonts w:asciiTheme="minorHAnsi" w:cstheme="minorBidi" w:eastAsiaTheme="minorHAnsi" w:hAnsiTheme="minorHAnsi" w:ascii="Droid Sans Mono;monospace;monospace" w:hAnsi="Droid Sans Mono;monospace;monospace"/>
+          <w:b w:val="false"/>
+          <w:color w:val="CCCCCC"/>
+          <w:sz w:val="21"/>
+          <w:shd w:fill="auto" w:val="clear"/>
+        </w:rPr>
+        <w:t>({</w:t>
+      </w:r>
+      <w:r>
+        <w:rPr>
+          <w:rFonts w:asciiTheme="minorHAnsi" w:cstheme="minorBidi" w:eastAsiaTheme="minorHAnsi" w:hAnsiTheme="minorHAnsi" w:ascii="Droid Sans Mono;monospace;monospace" w:hAnsi="Droid Sans Mono;monospace;monospace"/>
+          <w:b w:val="false"/>
+          <w:color w:val="CE9178"/>
+          <w:sz w:val="21"/>
+          <w:shd w:fill="auto" w:val="clear"/>
+        </w:rPr>
+        <w:t>'numeros x'</w:t>
+      </w:r>
+      <w:r>
+        <w:rPr>
+          <w:rFonts w:asciiTheme="minorHAnsi" w:cstheme="minorBidi" w:eastAsiaTheme="minorHAnsi" w:hAnsiTheme="minorHAnsi" w:ascii="Droid Sans Mono;monospace;monospace" w:hAnsi="Droid Sans Mono;monospace;monospace"/>
+          <w:b w:val="false"/>
+          <w:color w:val="CCCCCC"/>
+          <w:sz w:val="21"/>
+          <w:shd w:fill="auto" w:val="clear"/>
+        </w:rPr>
+        <w:t xml:space="preserve">: </w:t>
+      </w:r>
+      <w:r>
+        <w:rPr>
+          <w:rFonts w:asciiTheme="minorHAnsi" w:cstheme="minorBidi" w:eastAsiaTheme="minorHAnsi" w:hAnsiTheme="minorHAnsi" w:ascii="Droid Sans Mono;monospace;monospace" w:hAnsi="Droid Sans Mono;monospace;monospace"/>
+          <w:b w:val="false"/>
+          <w:color w:val="9CDCFE"/>
+          <w:sz w:val="21"/>
+          <w:shd w:fill="auto" w:val="clear"/>
+        </w:rPr>
+        <w:t>dominio</w:t>
+      </w:r>
+      <w:r>
+        <w:rPr>
+          <w:rFonts w:asciiTheme="minorHAnsi" w:cstheme="minorBidi" w:eastAsiaTheme="minorHAnsi" w:hAnsiTheme="minorHAnsi" w:ascii="Droid Sans Mono;monospace;monospace" w:hAnsi="Droid Sans Mono;monospace;monospace"/>
+          <w:b w:val="false"/>
+          <w:color w:val="CCCCCC"/>
+          <w:sz w:val="21"/>
+          <w:shd w:fill="auto" w:val="clear"/>
+        </w:rPr>
+        <w:t xml:space="preserve">, </w:t>
+      </w:r>
+      <w:r>
+        <w:rPr>
+          <w:rFonts w:asciiTheme="minorHAnsi" w:cstheme="minorBidi" w:eastAsiaTheme="minorHAnsi" w:hAnsiTheme="minorHAnsi" w:ascii="Droid Sans Mono;monospace;monospace" w:hAnsi="Droid Sans Mono;monospace;monospace"/>
+          <w:b w:val="false"/>
+          <w:color w:val="CE9178"/>
+          <w:sz w:val="21"/>
+          <w:shd w:fill="auto" w:val="clear"/>
+        </w:rPr>
+        <w:t>'valores y o f(x)'</w:t>
+      </w:r>
+      <w:r>
+        <w:rPr>
+          <w:rFonts w:asciiTheme="minorHAnsi" w:cstheme="minorBidi" w:eastAsiaTheme="minorHAnsi" w:hAnsiTheme="minorHAnsi" w:ascii="Droid Sans Mono;monospace;monospace" w:hAnsi="Droid Sans Mono;monospace;monospace"/>
+          <w:b w:val="false"/>
+          <w:color w:val="CCCCCC"/>
+          <w:sz w:val="21"/>
+          <w:shd w:fill="auto" w:val="clear"/>
+        </w:rPr>
+        <w:t xml:space="preserve">: </w:t>
+      </w:r>
+      <w:r>
+        <w:rPr>
+          <w:rFonts w:asciiTheme="minorHAnsi" w:cstheme="minorBidi" w:eastAsiaTheme="minorHAnsi" w:hAnsiTheme="minorHAnsi" w:ascii="Droid Sans Mono;monospace;monospace" w:hAnsi="Droid Sans Mono;monospace;monospace"/>
+          <w:b w:val="false"/>
+          <w:color w:val="9CDCFE"/>
+          <w:sz w:val="21"/>
+          <w:shd w:fill="auto" w:val="clear"/>
+        </w:rPr>
+        <w:t>rango</w:t>
+      </w:r>
+      <w:r>
+        <w:rPr>
+          <w:rFonts w:asciiTheme="minorHAnsi" w:cstheme="minorBidi" w:eastAsiaTheme="minorHAnsi" w:hAnsiTheme="minorHAnsi" w:ascii="Droid Sans Mono;monospace;monospace" w:hAnsi="Droid Sans Mono;monospace;monospace"/>
+          <w:b w:val="false"/>
+          <w:color w:val="CCCCCC"/>
+          <w:sz w:val="21"/>
+          <w:shd w:fill="auto" w:val="clear"/>
+        </w:rPr>
+        <w:t>})</w:t>
+      </w:r>
+    </w:p>
+    <w:p>
+      <w:pPr>
+        <w:pStyle w:val="Normal"/>
+        <w:spacing w:lineRule="atLeast" w:line="285"/>
+        <w:ind w:hanging="0" w:left="0" w:right="0"/>
+        <w:rPr>
+          <w:rFonts w:ascii="Droid Sans Mono;monospace;monospace" w:hAnsi="Droid Sans Mono;monospace;monospace" w:cstheme="minorBidi"/>
+          <w:b w:val="false"/>
+          <w:color w:val="CCCCCC"/>
+          <w:sz w:val="21"/>
+          <w:highlight w:val="none"/>
+          <w:shd w:fill="auto" w:val="clear"/>
+        </w:rPr>
+      </w:pPr>
+      <w:r>
+        <w:rPr>
+          <w:rFonts w:asciiTheme="minorHAnsi" w:cstheme="minorBidi" w:eastAsiaTheme="minorHAnsi" w:hAnsiTheme="minorHAnsi" w:ascii="Droid Sans Mono;monospace;monospace" w:hAnsi="Droid Sans Mono;monospace;monospace"/>
+          <w:b w:val="false"/>
+          <w:color w:val="9CDCFE"/>
+          <w:sz w:val="21"/>
+          <w:shd w:fill="auto" w:val="clear"/>
+        </w:rPr>
+        <w:t>tabla</w:t>
+      </w:r>
+      <w:r>
+        <w:rPr>
+          <w:rFonts w:asciiTheme="minorHAnsi" w:cstheme="minorBidi" w:eastAsiaTheme="minorHAnsi" w:hAnsiTheme="minorHAnsi" w:ascii="Droid Sans Mono;monospace;monospace" w:hAnsi="Droid Sans Mono;monospace;monospace"/>
+          <w:b w:val="false"/>
+          <w:color w:val="CCCCCC"/>
+          <w:sz w:val="21"/>
+          <w:shd w:fill="auto" w:val="clear"/>
+        </w:rPr>
+        <w:t xml:space="preserve"> </w:t>
+      </w:r>
+    </w:p>
+    <w:p>
+      <w:pPr>
+        <w:pStyle w:val="Normal"/>
+        <w:spacing w:lineRule="atLeast" w:line="285"/>
+        <w:rPr>
+          <w:rFonts w:ascii="Droid Sans Mono;monospace;monospace" w:hAnsi="Droid Sans Mono;monospace;monospace" w:cstheme="minorBidi"/>
+          <w:b w:val="false"/>
+          <w:color w:val="CCCCCC"/>
+          <w:sz w:val="21"/>
+          <w:highlight w:val="none"/>
+          <w:shd w:fill="auto" w:val="clear"/>
+        </w:rPr>
+      </w:pPr>
+      <w:r>
+        <w:rPr>
+          <w:rFonts w:asciiTheme="minorHAnsi" w:cstheme="minorBidi" w:eastAsiaTheme="minorHAnsi" w:hAnsiTheme="minorHAnsi" w:ascii="Droid Sans Mono;monospace;monospace" w:hAnsi="Droid Sans Mono;monospace;monospace"/>
+          <w:b w:val="false"/>
+          <w:color w:val="CCCCCC"/>
+          <w:sz w:val="21"/>
+          <w:shd w:fill="auto" w:val="clear"/>
+        </w:rPr>
+      </w:r>
+    </w:p>
+    <w:p>
+      <w:pPr>
+        <w:pStyle w:val="Normal"/>
+        <w:spacing w:lineRule="atLeast" w:line="285"/>
+        <w:ind w:hanging="0" w:left="0" w:right="0"/>
+        <w:rPr>
+          <w:rFonts w:ascii="Droid Sans Mono;monospace;monospace" w:hAnsi="Droid Sans Mono;monospace;monospace" w:cstheme="minorBidi"/>
+          <w:b/>
+          <w:bCs/>
+          <w:color w:val="000000"/>
+          <w:sz w:val="21"/>
+          <w:highlight w:val="none"/>
+          <w:shd w:fill="auto" w:val="clear"/>
+        </w:rPr>
+      </w:pPr>
+      <w:r>
+        <w:rPr>
+          <w:rFonts w:asciiTheme="minorHAnsi" w:cstheme="minorBidi" w:eastAsiaTheme="minorHAnsi" w:hAnsiTheme="minorHAnsi" w:ascii="Droid Sans Mono;monospace;monospace" w:hAnsi="Droid Sans Mono;monospace;monospace"/>
+          <w:b/>
+          <w:bCs/>
+          <w:color w:val="000000"/>
+          <w:sz w:val="21"/>
+          <w:shd w:fill="auto" w:val="clear"/>
+        </w:rPr>
+        <w:t>Representación tabular de la función diferencia de los lados de la ecuación</w:t>
+      </w:r>
+    </w:p>
+    <w:p>
+      <w:pPr>
+        <w:pStyle w:val="Normal"/>
+        <w:spacing w:lineRule="atLeast" w:line="285"/>
+        <w:ind w:hanging="0" w:left="0" w:right="0"/>
+        <w:rPr>
+          <w:rFonts w:ascii="Droid Sans Mono;monospace;monospace" w:hAnsi="Droid Sans Mono;monospace;monospace" w:cstheme="minorBidi"/>
+          <w:b w:val="false"/>
+          <w:color w:val="000000"/>
+          <w:sz w:val="21"/>
+          <w:highlight w:val="none"/>
+          <w:shd w:fill="auto" w:val="clear"/>
+        </w:rPr>
+      </w:pPr>
+      <w:r>
+        <w:rPr>
+          <w:rFonts w:asciiTheme="minorHAnsi" w:cstheme="minorBidi" w:eastAsiaTheme="minorHAnsi" w:hAnsiTheme="minorHAnsi" w:ascii="Droid Sans Mono;monospace;monospace" w:hAnsi="Droid Sans Mono;monospace;monospace"/>
+          <w:b w:val="false"/>
+          <w:color w:val="000000"/>
+          <w:sz w:val="21"/>
+          <w:shd w:fill="auto" w:val="clear"/>
+        </w:rPr>
+      </w:r>
+    </w:p>
+    <w:tbl>
+      <w:tblPr>
+        <w:tblW w:w="8640" w:type="dxa"/>
+        <w:jc w:val="left"/>
+        <w:tblInd w:w="0" w:type="dxa"/>
+        <w:tblLayout w:type="fixed"/>
+        <w:tblCellMar>
+          <w:top w:w="0" w:type="dxa"/>
+          <w:left w:w="108" w:type="dxa"/>
+          <w:bottom w:w="0" w:type="dxa"/>
+          <w:right w:w="108" w:type="dxa"/>
+        </w:tblCellMar>
+        <w:tblLook w:val="04a0" w:noHBand="0" w:noVBand="1" w:firstColumn="1" w:lastRow="0" w:lastColumn="0" w:firstRow="1"/>
+      </w:tblPr>
+      <w:tblGrid>
+        <w:gridCol w:w="4320"/>
+        <w:gridCol w:w="4320"/>
+      </w:tblGrid>
+      <w:tr>
+        <w:trPr/>
+        <w:tc>
+          <w:tcPr>
+            <w:tcW w:w="4320" w:type="dxa"/>
+            <w:tcBorders/>
+          </w:tcPr>
+          <w:p>
+            <w:pPr>
+              <w:pStyle w:val="Normal"/>
+              <w:rPr/>
+            </w:pPr>
+            <w:r>
+              <w:rPr/>
+              <w:t>numeros x</w:t>
+            </w:r>
+          </w:p>
+        </w:tc>
+        <w:tc>
+          <w:tcPr>
+            <w:tcW w:w="4320" w:type="dxa"/>
+            <w:tcBorders/>
+          </w:tcPr>
+          <w:p>
+            <w:pPr>
+              <w:pStyle w:val="Normal"/>
+              <w:rPr/>
+            </w:pPr>
+            <w:r>
+              <w:rPr/>
+              <w:t>valores y o f(x)</w:t>
+            </w:r>
+          </w:p>
+        </w:tc>
+      </w:tr>
+      <w:tr>
+        <w:trPr/>
+        <w:tc>
+          <w:tcPr>
+            <w:tcW w:w="4320" w:type="dxa"/>
+            <w:tcBorders/>
+          </w:tcPr>
+          <w:p>
+            <w:pPr>
+              <w:pStyle w:val="Normal"/>
+              <w:rPr/>
+            </w:pPr>
+            <w:r>
+              <w:rPr/>
+              <w:t>-4</w:t>
+            </w:r>
+          </w:p>
+        </w:tc>
+        <w:tc>
+          <w:tcPr>
+            <w:tcW w:w="4320" w:type="dxa"/>
+            <w:tcBorders/>
+          </w:tcPr>
+          <w:p>
+            <w:pPr>
+              <w:pStyle w:val="Normal"/>
+              <w:rPr/>
+            </w:pPr>
+            <w:r>
+              <w:rPr/>
+              <w:t>-24</w:t>
+            </w:r>
+          </w:p>
+        </w:tc>
+      </w:tr>
+      <w:tr>
+        <w:trPr/>
+        <w:tc>
+          <w:tcPr>
+            <w:tcW w:w="4320" w:type="dxa"/>
+            <w:tcBorders/>
+          </w:tcPr>
+          <w:p>
+            <w:pPr>
+              <w:pStyle w:val="Normal"/>
+              <w:rPr/>
+            </w:pPr>
+            <w:r>
+              <w:rPr/>
+              <w:t>-3</w:t>
+            </w:r>
+          </w:p>
+        </w:tc>
+        <w:tc>
+          <w:tcPr>
+            <w:tcW w:w="4320" w:type="dxa"/>
+            <w:tcBorders/>
+          </w:tcPr>
+          <w:p>
+            <w:pPr>
+              <w:pStyle w:val="Normal"/>
+              <w:rPr/>
+            </w:pPr>
+            <w:r>
+              <w:rPr/>
+              <w:t>-15</w:t>
+            </w:r>
+          </w:p>
+        </w:tc>
+      </w:tr>
+      <w:tr>
+        <w:trPr/>
+        <w:tc>
+          <w:tcPr>
+            <w:tcW w:w="4320" w:type="dxa"/>
+            <w:tcBorders/>
+          </w:tcPr>
+          <w:p>
+            <w:pPr>
+              <w:pStyle w:val="Normal"/>
+              <w:rPr/>
+            </w:pPr>
+            <w:r>
+              <w:rPr/>
+              <w:t>-2</w:t>
+            </w:r>
+          </w:p>
+        </w:tc>
+        <w:tc>
+          <w:tcPr>
+            <w:tcW w:w="4320" w:type="dxa"/>
+            <w:tcBorders/>
+          </w:tcPr>
+          <w:p>
+            <w:pPr>
+              <w:pStyle w:val="Normal"/>
+              <w:rPr/>
+            </w:pPr>
+            <w:r>
+              <w:rPr/>
+              <w:t>-8</w:t>
+            </w:r>
+          </w:p>
+        </w:tc>
+      </w:tr>
+      <w:tr>
+        <w:trPr/>
+        <w:tc>
+          <w:tcPr>
+            <w:tcW w:w="4320" w:type="dxa"/>
+            <w:tcBorders/>
+          </w:tcPr>
+          <w:p>
+            <w:pPr>
+              <w:pStyle w:val="Normal"/>
+              <w:rPr/>
+            </w:pPr>
+            <w:r>
+              <w:rPr/>
+              <w:t>-1</w:t>
+            </w:r>
+          </w:p>
+        </w:tc>
+        <w:tc>
+          <w:tcPr>
+            <w:tcW w:w="4320" w:type="dxa"/>
+            <w:tcBorders/>
+          </w:tcPr>
+          <w:p>
+            <w:pPr>
+              <w:pStyle w:val="Normal"/>
+              <w:rPr/>
+            </w:pPr>
+            <w:r>
+              <w:rPr/>
+              <w:t>-3</w:t>
+            </w:r>
+          </w:p>
+        </w:tc>
+      </w:tr>
+      <w:tr>
+        <w:trPr/>
+        <w:tc>
+          <w:tcPr>
+            <w:tcW w:w="4320" w:type="dxa"/>
+            <w:tcBorders/>
+          </w:tcPr>
+          <w:p>
+            <w:pPr>
+              <w:pStyle w:val="Normal"/>
+              <w:rPr/>
+            </w:pPr>
+            <w:r>
+              <w:rPr/>
+              <w:t>0</w:t>
+            </w:r>
+          </w:p>
+        </w:tc>
+        <w:tc>
+          <w:tcPr>
+            <w:tcW w:w="4320" w:type="dxa"/>
+            <w:tcBorders/>
+          </w:tcPr>
+          <w:p>
+            <w:pPr>
+              <w:pStyle w:val="Normal"/>
+              <w:rPr/>
+            </w:pPr>
+            <w:r>
+              <w:rPr/>
+              <w:t>0</w:t>
+            </w:r>
+          </w:p>
+        </w:tc>
+      </w:tr>
+      <w:tr>
+        <w:trPr/>
+        <w:tc>
+          <w:tcPr>
+            <w:tcW w:w="4320" w:type="dxa"/>
+            <w:tcBorders/>
+          </w:tcPr>
+          <w:p>
+            <w:pPr>
+              <w:pStyle w:val="Normal"/>
+              <w:rPr/>
+            </w:pPr>
+            <w:r>
+              <w:rPr/>
+              <w:t>1</w:t>
+            </w:r>
+          </w:p>
+        </w:tc>
+        <w:tc>
+          <w:tcPr>
+            <w:tcW w:w="4320" w:type="dxa"/>
+            <w:tcBorders/>
+          </w:tcPr>
+          <w:p>
+            <w:pPr>
+              <w:pStyle w:val="Normal"/>
+              <w:rPr/>
+            </w:pPr>
+            <w:r>
+              <w:rPr/>
+              <w:t>1</w:t>
+            </w:r>
+          </w:p>
+        </w:tc>
+      </w:tr>
+      <w:tr>
+        <w:trPr/>
+        <w:tc>
+          <w:tcPr>
+            <w:tcW w:w="4320" w:type="dxa"/>
+            <w:tcBorders/>
+          </w:tcPr>
+          <w:p>
+            <w:pPr>
+              <w:pStyle w:val="Normal"/>
+              <w:rPr/>
+            </w:pPr>
+            <w:r>
+              <w:rPr/>
+              <w:t>2</w:t>
+            </w:r>
+          </w:p>
+        </w:tc>
+        <w:tc>
+          <w:tcPr>
+            <w:tcW w:w="4320" w:type="dxa"/>
+            <w:tcBorders/>
+          </w:tcPr>
+          <w:p>
+            <w:pPr>
+              <w:pStyle w:val="Normal"/>
+              <w:rPr/>
+            </w:pPr>
+            <w:r>
+              <w:rPr/>
+              <w:t>0</w:t>
+            </w:r>
+          </w:p>
+        </w:tc>
+      </w:tr>
+      <w:tr>
+        <w:trPr/>
+        <w:tc>
+          <w:tcPr>
+            <w:tcW w:w="4320" w:type="dxa"/>
+            <w:tcBorders/>
+          </w:tcPr>
+          <w:p>
+            <w:pPr>
+              <w:pStyle w:val="Normal"/>
+              <w:rPr/>
+            </w:pPr>
+            <w:r>
+              <w:rPr/>
+              <w:t>3</w:t>
+            </w:r>
+          </w:p>
+        </w:tc>
+        <w:tc>
+          <w:tcPr>
+            <w:tcW w:w="4320" w:type="dxa"/>
+            <w:tcBorders/>
+          </w:tcPr>
+          <w:p>
+            <w:pPr>
+              <w:pStyle w:val="Normal"/>
+              <w:rPr/>
+            </w:pPr>
+            <w:r>
+              <w:rPr/>
+              <w:t>-3</w:t>
+            </w:r>
+          </w:p>
+        </w:tc>
+      </w:tr>
+      <w:tr>
+        <w:trPr/>
+        <w:tc>
+          <w:tcPr>
+            <w:tcW w:w="4320" w:type="dxa"/>
+            <w:tcBorders/>
+          </w:tcPr>
+          <w:p>
+            <w:pPr>
+              <w:pStyle w:val="Normal"/>
+              <w:rPr/>
+            </w:pPr>
+            <w:r>
+              <w:rPr/>
+              <w:t>4</w:t>
+            </w:r>
+          </w:p>
+        </w:tc>
+        <w:tc>
+          <w:tcPr>
+            <w:tcW w:w="4320" w:type="dxa"/>
+            <w:tcBorders/>
+          </w:tcPr>
+          <w:p>
+            <w:pPr>
+              <w:pStyle w:val="Normal"/>
+              <w:rPr/>
+            </w:pPr>
+            <w:r>
+              <w:rPr/>
+              <w:t>-8</w:t>
+            </w:r>
+          </w:p>
+        </w:tc>
+      </w:tr>
+    </w:tbl>
+    <w:p>
+      <w:pPr>
+        <w:pStyle w:val="Normal"/>
+        <w:spacing w:lineRule="atLeast" w:line="285"/>
+        <w:rPr>
+          <w:rFonts w:ascii="Droid Sans Mono;monospace;monospace" w:hAnsi="Droid Sans Mono;monospace;monospace" w:cstheme="minorBidi"/>
+          <w:b w:val="false"/>
+          <w:color w:val="000000"/>
+          <w:sz w:val="21"/>
+          <w:highlight w:val="none"/>
+          <w:shd w:fill="auto" w:val="clear"/>
+        </w:rPr>
+      </w:pPr>
+      <w:r>
+        <w:rPr>
+          <w:rFonts w:asciiTheme="minorHAnsi" w:cstheme="minorBidi" w:eastAsiaTheme="minorHAnsi" w:hAnsiTheme="minorHAnsi" w:ascii="Droid Sans Mono;monospace;monospace" w:hAnsi="Droid Sans Mono;monospace;monospace"/>
+          <w:b w:val="false"/>
+          <w:color w:val="000000"/>
+          <w:sz w:val="21"/>
+          <w:shd w:fill="auto" w:val="clear"/>
+        </w:rPr>
+        <w:t>Tabla 1</w:t>
+      </w:r>
+    </w:p>
+    <w:p>
+      <w:pPr>
+        <w:pStyle w:val="Normal"/>
+        <w:ind w:right="-1"/>
+        <w:rPr>
+          <w:rFonts w:asciiTheme="minorHAnsi" w:cstheme="minorBidi" w:eastAsiaTheme="minorHAnsi" w:hAnsiTheme="minorHAnsi"/>
+          <w:highlight w:val="none"/>
+          <w:shd w:fill="auto" w:val="clear"/>
+        </w:rPr>
+      </w:pPr>
+      <w:r>
+        <w:rPr>
+          <w:rFonts w:asciiTheme="minorHAnsi" w:cstheme="minorBidi" w:eastAsiaTheme="minorHAnsi" w:hAnsiTheme="minorHAnsi"/>
+          <w:shd w:fill="auto" w:val="clear"/>
+        </w:rPr>
+        <w:drawing>
+          <wp:anchor behindDoc="0" distT="0" distB="0" distL="0" distR="0" simplePos="0" locked="0" layoutInCell="0" allowOverlap="1" relativeHeight="2">
+            <wp:simplePos x="0" y="0"/>
+            <wp:positionH relativeFrom="column">
+              <wp:align>center</wp:align>
+            </wp:positionH>
+            <wp:positionV relativeFrom="paragraph">
+              <wp:posOffset>635</wp:posOffset>
+            </wp:positionV>
+            <wp:extent cx="5852160" cy="4389120"/>
+            <wp:effectExtent l="0" t="0" r="0" b="0"/>
+            <wp:wrapSquare wrapText="largest"/>
+            <wp:docPr id="1" name="Image1" descr=""/>
+            <wp:cNvGraphicFramePr>
+              <a:graphicFrameLocks xmlns:a="http://schemas.openxmlformats.org/drawingml/2006/main" noChangeAspect="1"/>
+            </wp:cNvGraphicFramePr>
+            <a:graphic xmlns:a="http://schemas.openxmlformats.org/drawingml/2006/main">
+              <a:graphicData uri="http://schemas.openxmlformats.org/drawingml/2006/picture">
+                <pic:pic xmlns:pic="http://schemas.openxmlformats.org/drawingml/2006/picture">
+                  <pic:nvPicPr>
+                    <pic:cNvPr id="1" name="Image1" descr=""/>
+                    <pic:cNvPicPr>
+                      <a:picLocks noChangeAspect="1" noChangeArrowheads="1"/>
+                    </pic:cNvPicPr>
+                  </pic:nvPicPr>
+                  <pic:blipFill>
+                    <a:blip r:embed="rId2"/>
+                    <a:stretch>
+                      <a:fillRect/>
+                    </a:stretch>
+                  </pic:blipFill>
+                  <pic:spPr bwMode="auto">
+                    <a:xfrm>
+                      <a:off x="0" y="0"/>
+                      <a:ext cx="5852160" cy="4389120"/>
+                    </a:xfrm>
+                    <a:prstGeom prst="rect">
+                      <a:avLst/>
+                    </a:prstGeom>
+                  </pic:spPr>
+                </pic:pic>
+              </a:graphicData>
+            </a:graphic>
+          </wp:anchor>
+        </w:drawing>
+      </w:r>
+    </w:p>
+    <w:p>
+      <w:pPr>
+        <w:pStyle w:val="Normal"/>
+        <w:ind w:right="-1"/>
+        <w:rPr>
+          <w:rFonts w:ascii="Open Sans" w:hAnsi="Open Sans" w:eastAsia="Open Sans" w:cs="Open Sans"/>
+          <w:sz w:val="20"/>
+          <w:szCs w:val="20"/>
+          <w:lang w:val="es-CO"/>
+        </w:rPr>
+      </w:pPr>
+      <w:r>
+        <w:rPr/>
+      </w:r>
+    </w:p>
+    <w:p>
+      <w:pPr>
+        <w:pStyle w:val="Normal"/>
+        <w:ind w:right="-1"/>
+        <w:rPr>
+          <w:rFonts w:ascii="Open Sans" w:hAnsi="Open Sans" w:eastAsia="Open Sans" w:cs="Open Sans"/>
+          <w:sz w:val="20"/>
+          <w:szCs w:val="20"/>
+          <w:lang w:val="es-CO"/>
+        </w:rPr>
+      </w:pPr>
+      <w:r>
+        <w:rPr/>
+      </w:r>
+    </w:p>
+    <w:p>
+      <w:pPr>
+        <w:pStyle w:val="Normal"/>
+        <w:ind w:right="-1"/>
+        <w:rPr>
+          <w:rFonts w:ascii="Open Sans" w:hAnsi="Open Sans" w:eastAsia="Open Sans" w:cs="Open Sans"/>
+          <w:sz w:val="20"/>
+          <w:szCs w:val="20"/>
+          <w:lang w:val="es-CO"/>
+        </w:rPr>
+      </w:pPr>
+      <w:r>
+        <w:rPr>
+          <w:rFonts w:eastAsia="Open Sans" w:cs="Open Sans" w:ascii="Open Sans" w:hAnsi="Open Sans"/>
+          <w:b/>
+          <w:bCs/>
+          <w:sz w:val="20"/>
+          <w:szCs w:val="20"/>
+          <w:lang w:val="es-CO"/>
+        </w:rPr>
+        <w:t>-</w:t>
+      </w:r>
+    </w:p>
+    <w:p>
+      <w:pPr>
+        <w:pStyle w:val="Normal"/>
+        <w:ind w:right="-1"/>
+        <w:rPr>
+          <w:rFonts w:ascii="Open Sans" w:hAnsi="Open Sans" w:eastAsia="Open Sans" w:cs="Open Sans"/>
+          <w:sz w:val="20"/>
+          <w:szCs w:val="20"/>
+          <w:lang w:val="es-CO"/>
+        </w:rPr>
+      </w:pPr>
+      <w:r>
+        <w:rPr/>
+      </w:r>
+    </w:p>
+    <w:p>
+      <w:pPr>
+        <w:pStyle w:val="Normal"/>
+        <w:ind w:right="-1"/>
+        <w:rPr>
+          <w:rFonts w:ascii="Open Sans" w:hAnsi="Open Sans" w:eastAsia="Open Sans" w:cs="Open Sans"/>
+          <w:sz w:val="20"/>
+          <w:szCs w:val="20"/>
+          <w:lang w:val="es-CO"/>
+        </w:rPr>
+      </w:pPr>
+      <w:r>
+        <w:rPr/>
+      </w:r>
+    </w:p>
+    <w:p>
+      <w:pPr>
+        <w:pStyle w:val="Normal"/>
+        <w:ind w:right="-1"/>
+        <w:rPr>
+          <w:rFonts w:ascii="Open Sans" w:hAnsi="Open Sans" w:eastAsia="Open Sans" w:cs="Open Sans"/>
+          <w:sz w:val="20"/>
+          <w:szCs w:val="20"/>
+          <w:lang w:val="es-CO"/>
+        </w:rPr>
+      </w:pPr>
+      <w:r>
+        <w:rPr/>
+      </w:r>
+    </w:p>
+    <w:p>
+      <w:pPr>
+        <w:pStyle w:val="Normal"/>
+        <w:ind w:right="-1"/>
+        <w:rPr>
+          <w:rFonts w:ascii="Open Sans" w:hAnsi="Open Sans" w:eastAsia="Open Sans" w:cs="Open Sans"/>
+          <w:sz w:val="20"/>
+          <w:szCs w:val="20"/>
+          <w:lang w:val="es-CO"/>
+        </w:rPr>
+      </w:pPr>
+      <w:r>
+        <w:rPr/>
+      </w:r>
+    </w:p>
+    <w:p>
+      <w:pPr>
+        <w:pStyle w:val="Normal"/>
+        <w:ind w:right="-1"/>
+        <w:rPr>
+          <w:rFonts w:ascii="Open Sans" w:hAnsi="Open Sans" w:eastAsia="Open Sans" w:cs="Open Sans"/>
+          <w:sz w:val="20"/>
+          <w:szCs w:val="20"/>
+          <w:lang w:val="es-CO"/>
+        </w:rPr>
+      </w:pPr>
+      <w:r>
+        <w:rPr/>
+      </w:r>
+    </w:p>
+    <w:p>
+      <w:pPr>
+        <w:pStyle w:val="Normal"/>
+        <w:ind w:right="-1"/>
+        <w:rPr>
+          <w:rFonts w:ascii="Open Sans" w:hAnsi="Open Sans" w:eastAsia="Open Sans" w:cs="Open Sans"/>
+          <w:sz w:val="20"/>
+          <w:szCs w:val="20"/>
+          <w:lang w:val="es-CO"/>
+        </w:rPr>
+      </w:pPr>
+      <w:r>
+        <w:rPr/>
+      </w:r>
+    </w:p>
+    <w:p>
+      <w:pPr>
+        <w:pStyle w:val="Normal"/>
+        <w:ind w:right="-1"/>
+        <w:rPr>
+          <w:rFonts w:ascii="Open Sans" w:hAnsi="Open Sans" w:eastAsia="Open Sans" w:cs="Open Sans"/>
+          <w:sz w:val="20"/>
+          <w:szCs w:val="20"/>
+          <w:lang w:val="es-CO"/>
+        </w:rPr>
+      </w:pPr>
+      <w:r>
+        <w:rPr/>
+      </w:r>
+    </w:p>
+    <w:p>
+      <w:pPr>
+        <w:pStyle w:val="Normal"/>
+        <w:ind w:right="-1"/>
+        <w:rPr>
+          <w:rFonts w:ascii="Open Sans" w:hAnsi="Open Sans" w:eastAsia="Open Sans" w:cs="Open Sans"/>
+          <w:sz w:val="20"/>
+          <w:szCs w:val="20"/>
+          <w:lang w:val="es-CO"/>
+        </w:rPr>
+      </w:pPr>
+      <w:r>
+        <w:rPr/>
+      </w:r>
+    </w:p>
+    <w:p>
+      <w:pPr>
+        <w:pStyle w:val="Normal"/>
+        <w:ind w:right="-1"/>
+        <w:rPr>
+          <w:rFonts w:ascii="Open Sans" w:hAnsi="Open Sans" w:eastAsia="Open Sans" w:cs="Open Sans"/>
+          <w:sz w:val="20"/>
+          <w:szCs w:val="20"/>
+          <w:lang w:val="es-CO"/>
+        </w:rPr>
+      </w:pPr>
+      <w:r>
+        <w:rPr/>
+      </w:r>
+    </w:p>
+    <w:p>
+      <w:pPr>
+        <w:pStyle w:val="Normal"/>
+        <w:ind w:right="-1"/>
+        <w:rPr>
+          <w:rFonts w:ascii="Open Sans" w:hAnsi="Open Sans" w:eastAsia="Open Sans" w:cs="Open Sans"/>
+          <w:sz w:val="20"/>
+          <w:szCs w:val="20"/>
+          <w:lang w:val="es-CO"/>
+        </w:rPr>
+      </w:pPr>
+      <w:r>
+        <w:rPr>
+          <w:rFonts w:eastAsia="Open Sans" w:cs="Open Sans" w:ascii="Open Sans" w:hAnsi="Open Sans"/>
+          <w:sz w:val="20"/>
+          <w:szCs w:val="20"/>
+          <w:lang w:val="es-CO"/>
+        </w:rPr>
+      </w:r>
+    </w:p>
+    <w:p>
+      <w:pPr>
+        <w:pStyle w:val="Normal"/>
+        <w:ind w:right="-1"/>
+        <w:rPr>
+          <w:b/>
+          <w:bCs/>
+        </w:rPr>
+      </w:pPr>
+      <w:r>
+        <w:rPr>
+          <w:rFonts w:eastAsia="Open Sans" w:cs="Open Sans" w:ascii="Open Sans" w:hAnsi="Open Sans"/>
+          <w:b/>
+          <w:bCs/>
+          <w:sz w:val="20"/>
+          <w:szCs w:val="20"/>
+          <w:lang w:val="es-CO"/>
+        </w:rPr>
+        <w:t>-</w:t>
+      </w:r>
+    </w:p>
+    <w:p>
+      <w:pPr>
+        <w:pStyle w:val="Normal"/>
+        <w:ind w:right="-1"/>
+        <w:rPr>
+          <w:b/>
+          <w:bCs/>
+        </w:rPr>
+      </w:pPr>
+      <w:r>
+        <w:rPr/>
+      </w:r>
+    </w:p>
+    <w:p>
+      <w:pPr>
+        <w:pStyle w:val="Normal"/>
+        <w:ind w:right="-1"/>
+        <w:rPr>
+          <w:b/>
+          <w:bCs/>
+        </w:rPr>
+      </w:pPr>
+      <w:r>
+        <w:rPr/>
+      </w:r>
+    </w:p>
+    <w:p>
+      <w:pPr>
+        <w:pStyle w:val="Normal"/>
+        <w:ind w:right="-1"/>
+        <w:rPr>
+          <w:b/>
+          <w:bCs/>
+        </w:rPr>
+      </w:pPr>
+      <w:r>
+        <w:rPr/>
+      </w:r>
+    </w:p>
+    <w:p>
+      <w:pPr>
+        <w:pStyle w:val="Normal"/>
+        <w:ind w:right="-1"/>
+        <w:rPr>
+          <w:b/>
+          <w:bCs/>
+        </w:rPr>
+      </w:pPr>
+      <w:r>
+        <w:rPr/>
+      </w:r>
+    </w:p>
+    <w:p>
+      <w:pPr>
+        <w:pStyle w:val="Normal"/>
+        <w:ind w:right="-1"/>
+        <w:rPr>
+          <w:b/>
+          <w:bCs/>
+        </w:rPr>
+      </w:pPr>
+      <w:r>
+        <w:rPr/>
+      </w:r>
+    </w:p>
+    <w:p>
+      <w:pPr>
+        <w:pStyle w:val="Normal"/>
+        <w:ind w:right="-1"/>
+        <w:rPr>
+          <w:b/>
+          <w:bCs/>
+        </w:rPr>
+      </w:pPr>
+      <w:r>
+        <w:rPr/>
+      </w:r>
+    </w:p>
+    <w:p>
+      <w:pPr>
+        <w:pStyle w:val="Normal"/>
+        <w:ind w:right="-1"/>
+        <w:rPr>
+          <w:b/>
+          <w:bCs/>
+        </w:rPr>
+      </w:pPr>
+      <w:r>
+        <w:rPr/>
+      </w:r>
+    </w:p>
+    <w:p>
+      <w:pPr>
+        <w:pStyle w:val="Normal"/>
+        <w:ind w:right="-1"/>
+        <w:rPr>
+          <w:b/>
+          <w:bCs/>
+        </w:rPr>
+      </w:pPr>
+      <w:r>
+        <w:rPr/>
+      </w:r>
+    </w:p>
+    <w:p>
+      <w:pPr>
+        <w:pStyle w:val="Normal"/>
+        <w:ind w:right="-1"/>
+        <w:rPr>
+          <w:b/>
+          <w:bCs/>
+        </w:rPr>
+      </w:pPr>
+      <w:r>
+        <w:rPr>
+          <w:rFonts w:eastAsia="Open Sans" w:cs="Open Sans" w:ascii="Open Sans" w:hAnsi="Open Sans"/>
+          <w:b/>
+          <w:bCs/>
+          <w:sz w:val="20"/>
+          <w:szCs w:val="20"/>
+          <w:lang w:val="es-CO"/>
+        </w:rPr>
+        <w:t xml:space="preserve">Figura 1   </w:t>
+      </w:r>
+    </w:p>
+    <w:p>
+      <w:pPr>
+        <w:pStyle w:val="Normal"/>
+        <w:ind w:right="-1"/>
+        <w:rPr>
+          <w:b/>
+          <w:bCs/>
+        </w:rPr>
+      </w:pPr>
+      <w:r>
+        <w:rPr/>
+      </w:r>
+    </w:p>
+    <w:p>
+      <w:pPr>
+        <w:pStyle w:val="Normal"/>
+        <w:ind w:right="-1"/>
+        <w:rPr>
+          <w:b/>
+          <w:bCs/>
+        </w:rPr>
+      </w:pPr>
+      <w:r>
+        <w:rPr/>
+      </w:r>
+    </w:p>
+    <w:p>
+      <w:pPr>
+        <w:pStyle w:val="Normal"/>
+        <w:ind w:right="-1"/>
+        <w:rPr>
+          <w:b/>
+          <w:bCs/>
+        </w:rPr>
+      </w:pPr>
+      <w:r>
+        <w:rPr>
+          <w:rFonts w:eastAsia="Open Sans" w:cs="Open Sans" w:ascii="Open Sans" w:hAnsi="Open Sans"/>
+          <w:b/>
+          <w:bCs/>
+          <w:sz w:val="20"/>
+          <w:szCs w:val="20"/>
+          <w:lang w:val="es-CO"/>
+        </w:rPr>
+        <w:t>Actividad 2: Representación tabular de funciones</w:t>
       </w:r>
     </w:p>
     <w:p>
@@ -15194,7 +17358,12 @@
         </w:rPr>
       </w:pPr>
       <w:r>
-        <w:rPr/>
+        <w:rPr>
+          <w:rFonts w:eastAsia="Open Sans" w:cs="Open Sans" w:ascii="Open Sans" w:hAnsi="Open Sans"/>
+          <w:sz w:val="20"/>
+          <w:szCs w:val="20"/>
+          <w:lang w:val="es-CO"/>
+        </w:rPr>
       </w:r>
     </w:p>
     <w:p>
@@ -15587,22 +17756,32 @@
         </w:rPr>
       </w:pPr>
       <w:r>
-        <w:rPr/>
+        <w:rPr>
+          <w:rFonts w:eastAsia="Open Sans" w:cs="Open Sans" w:ascii="Open Sans" w:hAnsi="Open Sans"/>
+          <w:sz w:val="20"/>
+          <w:szCs w:val="20"/>
+          <w:lang w:val="es-CO"/>
+        </w:rPr>
       </w:r>
     </w:p>
     <w:p>
       <w:pPr>
         <w:pStyle w:val="BodyText"/>
-        <w:ind w:right="-1"/>
-        <w:rPr>
-          <w:rFonts w:ascii="Open Sans" w:hAnsi="Open Sans" w:eastAsia="Open Sans" w:cs="Open Sans"/>
-          <w:sz w:val="20"/>
-          <w:szCs w:val="20"/>
-          <w:lang w:val="es-CO"/>
-        </w:rPr>
-      </w:pPr>
-      <w:r>
-        <w:rPr/>
+        <w:ind w:left="112" w:right="-1"/>
+        <w:rPr>
+          <w:rFonts w:ascii="Open Sans" w:hAnsi="Open Sans" w:eastAsia="Open Sans" w:cs="Open Sans"/>
+          <w:sz w:val="20"/>
+          <w:szCs w:val="20"/>
+          <w:lang w:val="es-CO"/>
+        </w:rPr>
+      </w:pPr>
+      <w:r>
+        <w:rPr>
+          <w:rFonts w:eastAsia="Open Sans" w:cs="Open Sans"/>
+          <w:sz w:val="20"/>
+          <w:szCs w:val="20"/>
+          <w:lang w:val="es-CO"/>
+        </w:rPr>
       </w:r>
     </w:p>
     <w:p>
@@ -15720,7 +17899,7 @@
       </w:pPr>
       <w:r>
         <w:rPr>
-          <w:rStyle w:val="FootnoteCharacters15"/>
+          <w:rStyle w:val="FootnoteCharacters16"/>
         </w:rPr>
         <w:footnoteRef/>
       </w:r>
@@ -16354,6 +18533,13 @@
       <w:vertAlign w:val="superscript"/>
     </w:rPr>
   </w:style>
+  <w:style w:type="character" w:styleId="FootnoteCharacters16">
+    <w:name w:val="Footnote Characters16"/>
+    <w:qFormat/>
+    <w:rPr>
+      <w:vertAlign w:val="superscript"/>
+    </w:rPr>
+  </w:style>
   <w:style w:type="character" w:styleId="FootnoteReference">
     <w:name w:val="Footnote Reference"/>
     <w:rPr>
@@ -16460,6 +18646,13 @@
   </w:style>
   <w:style w:type="character" w:styleId="EndnoteCharacters14">
     <w:name w:val="Endnote Characters14"/>
+    <w:qFormat/>
+    <w:rPr>
+      <w:vertAlign w:val="superscript"/>
+    </w:rPr>
+  </w:style>
+  <w:style w:type="character" w:styleId="EndnoteCharacters15">
+    <w:name w:val="Endnote Characters15"/>
     <w:qFormat/>
     <w:rPr>
       <w:vertAlign w:val="superscript"/>

</xml_diff>

<commit_message>
cómo resolver ecuaciones observando
</commit_message>
<xml_diff>
--- a/referents/1_precalculo_stewart/1_fundamentos/1_5_ecuaciones/6_propuesta_presentada_congreso_humanos_XXI/de_las_funciones_a_las_ecuaciones_como_resolver_ecuaciones_con_python.docx
+++ b/referents/1_precalculo_stewart/1_fundamentos/1_5_ecuaciones/6_propuesta_presentada_congreso_humanos_XXI/de_las_funciones_a_las_ecuaciones_como_resolver_ecuaciones_con_python.docx
@@ -16406,435 +16406,596 @@
       <w:r>
         <w:rPr>
           <w:rFonts w:eastAsia="Open Sans" w:cs="Open Sans" w:ascii="Open Sans" w:hAnsi="Open Sans"/>
-          <w:b/>
-          <w:bCs/>
-          <w:sz w:val="20"/>
-          <w:szCs w:val="20"/>
-          <w:lang w:val="es-CO"/>
-        </w:rPr>
-        <w:t xml:space="preserve">Referentes  </w:t>
-      </w:r>
-    </w:p>
-    <w:p>
-      <w:pPr>
-        <w:pStyle w:val="Normal"/>
-        <w:ind w:right="-1"/>
-        <w:rPr>
-          <w:rFonts w:ascii="Open Sans" w:hAnsi="Open Sans" w:eastAsia="Open Sans" w:cs="Open Sans"/>
-          <w:sz w:val="20"/>
-          <w:szCs w:val="20"/>
-          <w:lang w:val="es-CO"/>
-        </w:rPr>
-      </w:pPr>
-      <w:r>
-        <w:rPr>
-          <w:rFonts w:eastAsia="Open Sans" w:cs="Open Sans" w:ascii="Open Sans" w:hAnsi="Open Sans"/>
-          <w:sz w:val="20"/>
-          <w:szCs w:val="20"/>
-          <w:lang w:val="es-CO"/>
-        </w:rPr>
-      </w:r>
-    </w:p>
-    <w:p>
-      <w:pPr>
-        <w:pStyle w:val="Normal"/>
-        <w:ind w:right="-1"/>
-        <w:rPr>
-          <w:rFonts w:ascii="Open Sans" w:hAnsi="Open Sans" w:eastAsia="Open Sans" w:cs="Open Sans"/>
-          <w:sz w:val="20"/>
-          <w:szCs w:val="20"/>
-          <w:lang w:val="es-CO"/>
-        </w:rPr>
-      </w:pPr>
-      <w:r>
-        <w:rPr>
-          <w:rFonts w:eastAsia="Open Sans" w:cs="Open Sans" w:ascii="Open Sans" w:hAnsi="Open Sans"/>
-          <w:b/>
-          <w:bCs/>
-          <w:sz w:val="20"/>
-          <w:szCs w:val="20"/>
-          <w:lang w:val="es-CO"/>
-        </w:rPr>
-        <w:t>1. "Teaching Strategies to Improve Algebra Learning"</w:t>
-      </w:r>
-      <w:r>
-        <w:rPr>
-          <w:rFonts w:eastAsia="Open Sans" w:cs="Open Sans" w:ascii="Open Sans" w:hAnsi="Open Sans"/>
-          <w:sz w:val="20"/>
-          <w:szCs w:val="20"/>
-          <w:lang w:val="es-CO"/>
-        </w:rPr>
-        <w:t xml:space="preserve"> - Este artículo discute estrategias para mejorar el aprendizaje del álgebra en estudiantes de secundaria y preparatoria, destacando la importancia de entender y manipular expresiones algebraicas para resolver ecuaciones. [JSTOR](https://www.jstor.org/stable/10.3102/0013189X14551945)</w:t>
-      </w:r>
-    </w:p>
-    <w:p>
-      <w:pPr>
-        <w:pStyle w:val="Normal"/>
-        <w:ind w:right="-1"/>
-        <w:rPr>
-          <w:rFonts w:ascii="Open Sans" w:hAnsi="Open Sans" w:eastAsia="Open Sans" w:cs="Open Sans"/>
-          <w:sz w:val="20"/>
-          <w:szCs w:val="20"/>
-          <w:lang w:val="es-CO"/>
-        </w:rPr>
-      </w:pPr>
-      <w:r>
-        <w:rPr>
-          <w:rFonts w:eastAsia="Open Sans" w:cs="Open Sans" w:ascii="Open Sans" w:hAnsi="Open Sans"/>
-          <w:sz w:val="20"/>
-          <w:szCs w:val="20"/>
-          <w:lang w:val="es-CO"/>
-        </w:rPr>
-      </w:r>
-    </w:p>
-    <w:p>
-      <w:pPr>
-        <w:pStyle w:val="Normal"/>
-        <w:ind w:right="-1"/>
-        <w:rPr>
-          <w:rFonts w:ascii="Open Sans" w:hAnsi="Open Sans" w:eastAsia="Open Sans" w:cs="Open Sans"/>
-          <w:sz w:val="20"/>
-          <w:szCs w:val="20"/>
-          <w:lang w:val="es-CO"/>
-        </w:rPr>
-      </w:pPr>
-      <w:r>
-        <w:rPr>
-          <w:rFonts w:eastAsia="Open Sans" w:cs="Open Sans" w:ascii="Open Sans" w:hAnsi="Open Sans"/>
-          <w:sz w:val="20"/>
-          <w:szCs w:val="20"/>
-          <w:lang w:val="es-CO"/>
-        </w:rPr>
-        <w:t xml:space="preserve">2. </w:t>
-      </w:r>
-      <w:r>
-        <w:rPr>
-          <w:rFonts w:eastAsia="Open Sans" w:cs="Open Sans" w:ascii="Open Sans" w:hAnsi="Open Sans"/>
-          <w:b/>
-          <w:bCs/>
-          <w:sz w:val="20"/>
-          <w:szCs w:val="20"/>
-          <w:lang w:val="es-CO"/>
-        </w:rPr>
-        <w:t xml:space="preserve">"A Systematic Review on Algebraic Thinking in Education" </w:t>
-      </w:r>
-      <w:r>
-        <w:rPr>
-          <w:rFonts w:eastAsia="Open Sans" w:cs="Open Sans" w:ascii="Open Sans" w:hAnsi="Open Sans"/>
-          <w:sz w:val="20"/>
-          <w:szCs w:val="20"/>
-          <w:lang w:val="es-CO"/>
-        </w:rPr>
-        <w:t>- Una revisión sistemática sobre el pensamiento algebraico en la educación, explorando cómo la dificultad en la manipulación algebraica afecta la resolución de ecuaciones. [ERIC](https://files.eric.ed.gov/fulltext/ED590182.pdf)</w:t>
-      </w:r>
-    </w:p>
-    <w:p>
-      <w:pPr>
-        <w:pStyle w:val="Normal"/>
-        <w:ind w:right="-1"/>
-        <w:rPr>
-          <w:rFonts w:ascii="Open Sans" w:hAnsi="Open Sans" w:eastAsia="Open Sans" w:cs="Open Sans"/>
-          <w:sz w:val="20"/>
-          <w:szCs w:val="20"/>
-          <w:lang w:val="es-CO"/>
-        </w:rPr>
-      </w:pPr>
-      <w:r>
-        <w:rPr>
-          <w:rFonts w:eastAsia="Open Sans" w:cs="Open Sans" w:ascii="Open Sans" w:hAnsi="Open Sans"/>
-          <w:sz w:val="20"/>
-          <w:szCs w:val="20"/>
-          <w:lang w:val="es-CO"/>
-        </w:rPr>
-      </w:r>
-    </w:p>
-    <w:p>
-      <w:pPr>
-        <w:pStyle w:val="Normal"/>
-        <w:ind w:right="-1"/>
-        <w:rPr>
-          <w:rFonts w:ascii="Open Sans" w:hAnsi="Open Sans" w:eastAsia="Open Sans" w:cs="Open Sans"/>
-          <w:sz w:val="20"/>
-          <w:szCs w:val="20"/>
-          <w:lang w:val="es-CO"/>
-        </w:rPr>
-      </w:pPr>
-      <w:r>
-        <w:rPr>
-          <w:rFonts w:eastAsia="Open Sans" w:cs="Open Sans" w:ascii="Open Sans" w:hAnsi="Open Sans"/>
-          <w:sz w:val="20"/>
-          <w:szCs w:val="20"/>
-          <w:lang w:val="es-CO"/>
-        </w:rPr>
-        <w:t>3. **"Algebra Teaching and Learning"** - Este artículo examina la enseñanza y el aprendizaje del álgebra, resaltando las dificultades que enfrentan los estudiantes con el lenguaje algebraico y la manipulación de símbolos. [SpringerLink](https://link.springer.com/book/10.1007/978-3-319-32260-5)</w:t>
-      </w:r>
-    </w:p>
-    <w:p>
-      <w:pPr>
-        <w:pStyle w:val="Normal"/>
-        <w:ind w:right="-1"/>
-        <w:rPr>
-          <w:rFonts w:ascii="Open Sans" w:hAnsi="Open Sans" w:eastAsia="Open Sans" w:cs="Open Sans"/>
-          <w:sz w:val="20"/>
-          <w:szCs w:val="20"/>
-          <w:lang w:val="es-CO"/>
-        </w:rPr>
-      </w:pPr>
-      <w:r>
-        <w:rPr>
-          <w:rFonts w:eastAsia="Open Sans" w:cs="Open Sans" w:ascii="Open Sans" w:hAnsi="Open Sans"/>
-          <w:sz w:val="20"/>
-          <w:szCs w:val="20"/>
-          <w:lang w:val="es-CO"/>
-        </w:rPr>
-      </w:r>
-    </w:p>
-    <w:p>
-      <w:pPr>
-        <w:pStyle w:val="Normal"/>
-        <w:ind w:right="-1"/>
-        <w:rPr>
-          <w:rFonts w:ascii="Open Sans" w:hAnsi="Open Sans" w:eastAsia="Open Sans" w:cs="Open Sans"/>
-          <w:sz w:val="20"/>
-          <w:szCs w:val="20"/>
-          <w:lang w:val="es-CO"/>
-        </w:rPr>
-      </w:pPr>
-      <w:r>
-        <w:rPr>
-          <w:rFonts w:eastAsia="Open Sans" w:cs="Open Sans" w:ascii="Open Sans" w:hAnsi="Open Sans"/>
-          <w:sz w:val="20"/>
-          <w:szCs w:val="20"/>
-          <w:lang w:val="es-CO"/>
-        </w:rPr>
-        <w:t>4. **"Students’ Difficulties, Conceptions and Attitudes Towards Algebra"** - Analiza las dificultades de los estudiantes en la manipulación de símbolos algebraicos y la resolución de ecuaciones, destacando la transición problemática del lenguaje aritmético al algebraico. [Curtin University](https://espace.curtin.edu.au/handle/20.500.11937/29247)</w:t>
-      </w:r>
-    </w:p>
-    <w:p>
-      <w:pPr>
-        <w:pStyle w:val="Normal"/>
-        <w:ind w:right="-1"/>
-        <w:rPr>
-          <w:rFonts w:ascii="Open Sans" w:hAnsi="Open Sans" w:eastAsia="Open Sans" w:cs="Open Sans"/>
-          <w:sz w:val="20"/>
-          <w:szCs w:val="20"/>
-          <w:lang w:val="es-CO"/>
-        </w:rPr>
-      </w:pPr>
-      <w:r>
-        <w:rPr>
-          <w:rFonts w:eastAsia="Open Sans" w:cs="Open Sans" w:ascii="Open Sans" w:hAnsi="Open Sans"/>
-          <w:sz w:val="20"/>
-          <w:szCs w:val="20"/>
-          <w:lang w:val="es-CO"/>
-        </w:rPr>
-      </w:r>
-    </w:p>
-    <w:p>
-      <w:pPr>
-        <w:pStyle w:val="Normal"/>
-        <w:ind w:right="-1"/>
-        <w:rPr>
-          <w:rFonts w:ascii="Open Sans" w:hAnsi="Open Sans" w:eastAsia="Open Sans" w:cs="Open Sans"/>
-          <w:sz w:val="20"/>
-          <w:szCs w:val="20"/>
-          <w:lang w:val="es-CO"/>
-        </w:rPr>
-      </w:pPr>
-      <w:r>
-        <w:rPr>
-          <w:rFonts w:eastAsia="Open Sans" w:cs="Open Sans" w:ascii="Open Sans" w:hAnsi="Open Sans"/>
-          <w:sz w:val="20"/>
-          <w:szCs w:val="20"/>
-          <w:lang w:val="es-CO"/>
-        </w:rPr>
-        <w:t xml:space="preserve">5. **"Solving Equations: The Transition from Arithmetic to Algebra"** - Este artículo investiga las diferencias conceptuales y simbólicas entre el pensamiento aritmético y algebraico, y cómo estas diferencias dificultan la resolución de ecuaciones. [Academia.edu](https://www.academia.edu/28698487/Solving_Equations_The_Transition_from_Arithmetic_to_Algebra)  </w:t>
-      </w:r>
-    </w:p>
-    <w:p>
-      <w:pPr>
-        <w:pStyle w:val="Normal"/>
-        <w:ind w:right="-1"/>
-        <w:rPr>
-          <w:rFonts w:ascii="Open Sans" w:hAnsi="Open Sans" w:eastAsia="Open Sans" w:cs="Open Sans"/>
-          <w:sz w:val="20"/>
-          <w:szCs w:val="20"/>
-          <w:lang w:val="es-CO"/>
-        </w:rPr>
-      </w:pPr>
-      <w:r>
-        <w:rPr>
-          <w:rFonts w:eastAsia="Open Sans" w:cs="Open Sans" w:ascii="Open Sans" w:hAnsi="Open Sans"/>
-          <w:sz w:val="20"/>
-          <w:szCs w:val="20"/>
-          <w:lang w:val="es-CO"/>
-        </w:rPr>
-      </w:r>
-    </w:p>
-    <w:p>
-      <w:pPr>
-        <w:pStyle w:val="Normal"/>
-        <w:ind w:right="-1"/>
-        <w:rPr>
-          <w:b w:val="false"/>
-          <w:bCs w:val="false"/>
-        </w:rPr>
-      </w:pPr>
-      <w:r>
-        <w:rPr>
-          <w:rFonts w:eastAsia="Open Sans" w:cs="Open Sans" w:ascii="Open Sans" w:hAnsi="Open Sans"/>
-          <w:b w:val="false"/>
-          <w:bCs w:val="false"/>
-          <w:spacing w:val="-1"/>
-          <w:sz w:val="18"/>
-          <w:szCs w:val="18"/>
-          <w:lang w:val="es-CO"/>
-        </w:rPr>
-        <w:t>- Borba, M. C., &amp; Villareal, M. E. (2005). *Humans-with-media and the reorganization of mathematical thinking: Information and communication technologies, modeling, visualization, and experimentation*. Springer.</w:t>
-      </w:r>
-    </w:p>
-    <w:p>
-      <w:pPr>
-        <w:pStyle w:val="Normal"/>
-        <w:ind w:right="-1"/>
-        <w:rPr>
-          <w:b w:val="false"/>
-          <w:bCs w:val="false"/>
-        </w:rPr>
-      </w:pPr>
-      <w:r>
-        <w:rPr>
-          <w:rFonts w:eastAsia="Open Sans" w:cs="Open Sans" w:ascii="Open Sans" w:hAnsi="Open Sans"/>
-          <w:b w:val="false"/>
-          <w:bCs w:val="false"/>
-          <w:spacing w:val="-1"/>
-          <w:sz w:val="18"/>
-          <w:szCs w:val="18"/>
-          <w:lang w:val="es-CO"/>
-        </w:rPr>
-        <w:t>- Bruner, J. S. (1960). *The process of education*. Harvard University Press.</w:t>
-      </w:r>
-    </w:p>
-    <w:p>
-      <w:pPr>
-        <w:pStyle w:val="Normal"/>
-        <w:ind w:right="-1"/>
-        <w:rPr>
-          <w:b w:val="false"/>
-          <w:bCs w:val="false"/>
-        </w:rPr>
-      </w:pPr>
-      <w:r>
-        <w:rPr>
-          <w:rFonts w:eastAsia="Open Sans" w:cs="Open Sans" w:ascii="Open Sans" w:hAnsi="Open Sans"/>
-          <w:b w:val="false"/>
-          <w:bCs w:val="false"/>
-          <w:spacing w:val="-1"/>
-          <w:sz w:val="18"/>
-          <w:szCs w:val="18"/>
-          <w:lang w:val="es-CO"/>
-        </w:rPr>
-        <w:t>- Freire, P. (1970). *Pedagogy of the oppressed*. Continuum.</w:t>
-      </w:r>
-    </w:p>
-    <w:p>
-      <w:pPr>
-        <w:pStyle w:val="Normal"/>
-        <w:ind w:right="-1"/>
-        <w:rPr>
-          <w:b w:val="false"/>
-          <w:bCs w:val="false"/>
-        </w:rPr>
-      </w:pPr>
-      <w:r>
-        <w:rPr>
-          <w:rFonts w:eastAsia="Open Sans" w:cs="Open Sans" w:ascii="Open Sans" w:hAnsi="Open Sans"/>
-          <w:b w:val="false"/>
-          <w:bCs w:val="false"/>
-          <w:spacing w:val="-1"/>
-          <w:sz w:val="18"/>
-          <w:szCs w:val="18"/>
-          <w:lang w:val="es-CO"/>
-        </w:rPr>
-        <w:t>- Guzman, M. (2002). *The role of visualization in the teaching and learning of mathematical analysis*. In A. Bishop et al. (Eds.), *Second international handbook</w:t>
-      </w:r>
-    </w:p>
-    <w:p>
-      <w:pPr>
-        <w:pStyle w:val="Normal"/>
-        <w:ind w:right="-1"/>
-        <w:rPr>
-          <w:rFonts w:ascii="Open Sans" w:hAnsi="Open Sans" w:eastAsia="Open Sans" w:cs="Open Sans"/>
-          <w:sz w:val="20"/>
-          <w:szCs w:val="20"/>
-          <w:lang w:val="es-CO"/>
-        </w:rPr>
-      </w:pPr>
-      <w:r>
-        <w:rPr>
-          <w:rFonts w:eastAsia="Open Sans" w:cs="Open Sans" w:ascii="Open Sans" w:hAnsi="Open Sans"/>
-          <w:sz w:val="20"/>
-          <w:szCs w:val="20"/>
-          <w:lang w:val="es-CO"/>
-        </w:rPr>
-      </w:r>
-    </w:p>
-    <w:p>
-      <w:pPr>
-        <w:pStyle w:val="Normal"/>
-        <w:ind w:right="-1"/>
-        <w:rPr>
-          <w:rFonts w:ascii="Open Sans" w:hAnsi="Open Sans" w:eastAsia="Open Sans" w:cs="Open Sans"/>
-          <w:sz w:val="20"/>
-          <w:szCs w:val="20"/>
-          <w:lang w:val="es-CO"/>
-        </w:rPr>
-      </w:pPr>
-      <w:r>
-        <w:rPr>
-          <w:rFonts w:eastAsia="Open Sans" w:cs="Open Sans" w:ascii="Open Sans" w:hAnsi="Open Sans"/>
-          <w:sz w:val="20"/>
-          <w:szCs w:val="20"/>
-          <w:lang w:val="es-CO"/>
-        </w:rPr>
-        <w:t>1. Croft, T., &amp; Davison, R. (2006). *A guide to mathematical problem solving*. Pearson Education.</w:t>
-      </w:r>
-    </w:p>
-    <w:p>
-      <w:pPr>
-        <w:pStyle w:val="Normal"/>
-        <w:ind w:right="-1"/>
-        <w:rPr>
-          <w:rFonts w:ascii="Open Sans" w:hAnsi="Open Sans" w:eastAsia="Open Sans" w:cs="Open Sans"/>
-          <w:sz w:val="20"/>
-          <w:szCs w:val="20"/>
-          <w:lang w:val="es-CO"/>
-        </w:rPr>
-      </w:pPr>
-      <w:r>
-        <w:rPr>
-          <w:rFonts w:eastAsia="Open Sans" w:cs="Open Sans" w:ascii="Open Sans" w:hAnsi="Open Sans"/>
-          <w:sz w:val="20"/>
-          <w:szCs w:val="20"/>
-          <w:lang w:val="es-CO"/>
-        </w:rPr>
-        <w:t>2. Prince, M. (2004). Does active learning work? A review of the research. *Journal of Engineering Education, 93*(3), 223-231.</w:t>
-      </w:r>
-    </w:p>
-    <w:p>
-      <w:pPr>
-        <w:pStyle w:val="Normal"/>
-        <w:ind w:right="-1"/>
-        <w:rPr>
-          <w:rFonts w:ascii="Open Sans" w:hAnsi="Open Sans" w:eastAsia="Open Sans" w:cs="Open Sans"/>
-          <w:sz w:val="20"/>
-          <w:szCs w:val="20"/>
-          <w:lang w:val="es-CO"/>
-        </w:rPr>
-      </w:pPr>
-      <w:r>
-        <w:rPr>
-          <w:rFonts w:eastAsia="Open Sans" w:cs="Open Sans" w:ascii="Open Sans" w:hAnsi="Open Sans"/>
+          <w:sz w:val="20"/>
+          <w:szCs w:val="20"/>
+          <w:lang w:val="es-CO"/>
+        </w:rPr>
+      </w:r>
+    </w:p>
+    <w:p>
+      <w:pPr>
+        <w:pStyle w:val="Normal"/>
+        <w:ind w:right="-1"/>
+        <w:rPr>
+          <w:b/>
+          <w:bCs/>
+        </w:rPr>
+      </w:pPr>
+      <w:r>
+        <w:rPr>
+          <w:rFonts w:eastAsia="Open Sans" w:cs="Open Sans" w:ascii="Open Sans" w:hAnsi="Open Sans"/>
+          <w:sz w:val="20"/>
+          <w:szCs w:val="20"/>
+          <w:lang w:val="es-CO"/>
+        </w:rPr>
+      </w:r>
+    </w:p>
+    <w:p>
+      <w:pPr>
+        <w:pStyle w:val="Normal"/>
+        <w:ind w:right="-1"/>
+        <w:rPr>
+          <w:b/>
+          <w:bCs/>
+        </w:rPr>
+      </w:pPr>
+      <w:r>
+        <w:rPr>
+          <w:rFonts w:eastAsia="Open Sans" w:cs="Open Sans" w:ascii="Open Sans" w:hAnsi="Open Sans"/>
+          <w:b/>
+          <w:bCs/>
+          <w:sz w:val="20"/>
+          <w:szCs w:val="20"/>
+          <w:lang w:val="es-CO"/>
+        </w:rPr>
+        <w:t>**Artículos y documentos en línea:**</w:t>
+      </w:r>
+    </w:p>
+    <w:p>
+      <w:pPr>
+        <w:pStyle w:val="Normal"/>
+        <w:ind w:right="-1"/>
+        <w:rPr>
+          <w:b/>
+          <w:bCs/>
+        </w:rPr>
+      </w:pPr>
+      <w:r>
+        <w:rPr>
+          <w:rFonts w:eastAsia="Open Sans" w:cs="Open Sans" w:ascii="Open Sans" w:hAnsi="Open Sans"/>
+          <w:sz w:val="20"/>
+          <w:szCs w:val="20"/>
+          <w:lang w:val="es-CO"/>
+        </w:rPr>
+      </w:r>
+    </w:p>
+    <w:p>
+      <w:pPr>
+        <w:pStyle w:val="Normal"/>
+        <w:ind w:right="-1"/>
+        <w:rPr>
+          <w:b/>
+          <w:bCs/>
+        </w:rPr>
+      </w:pPr>
+      <w:r>
+        <w:rPr>
+          <w:rFonts w:eastAsia="Open Sans" w:cs="Open Sans" w:ascii="Open Sans" w:hAnsi="Open Sans"/>
+          <w:b/>
+          <w:bCs/>
+          <w:sz w:val="20"/>
+          <w:szCs w:val="20"/>
+          <w:lang w:val="es-CO"/>
+        </w:rPr>
+        <w:t>1. Borba, M. C., &amp; Villareal, M. E. (2005). *Humans-with-media and the reorganization of mathematical thinking: Information and communication technologies, modeling, visualization, and experimentation*. Springer.</w:t>
+      </w:r>
+    </w:p>
+    <w:p>
+      <w:pPr>
+        <w:pStyle w:val="Normal"/>
+        <w:ind w:right="-1"/>
+        <w:rPr>
+          <w:b/>
+          <w:bCs/>
+        </w:rPr>
+      </w:pPr>
+      <w:r>
+        <w:rPr>
+          <w:rFonts w:eastAsia="Open Sans" w:cs="Open Sans" w:ascii="Open Sans" w:hAnsi="Open Sans"/>
+          <w:b/>
+          <w:bCs/>
+          <w:sz w:val="20"/>
+          <w:szCs w:val="20"/>
+          <w:lang w:val="es-CO"/>
+        </w:rPr>
+        <w:t>2. Bruner, J. S. (1960). *The process of education*. Harvard University Press.</w:t>
+      </w:r>
+    </w:p>
+    <w:p>
+      <w:pPr>
+        <w:pStyle w:val="Normal"/>
+        <w:ind w:right="-1"/>
+        <w:rPr>
+          <w:b/>
+          <w:bCs/>
+        </w:rPr>
+      </w:pPr>
+      <w:r>
+        <w:rPr>
+          <w:rFonts w:eastAsia="Open Sans" w:cs="Open Sans" w:ascii="Open Sans" w:hAnsi="Open Sans"/>
+          <w:b/>
+          <w:bCs/>
+          <w:sz w:val="20"/>
+          <w:szCs w:val="20"/>
+          <w:lang w:val="es-CO"/>
+        </w:rPr>
+        <w:t>3. Freire, P. (1970). *Pedagogy of the oppressed*. Continuum.</w:t>
+      </w:r>
+    </w:p>
+    <w:p>
+      <w:pPr>
+        <w:pStyle w:val="Normal"/>
+        <w:ind w:right="-1"/>
+        <w:rPr>
+          <w:b/>
+          <w:bCs/>
+        </w:rPr>
+      </w:pPr>
+      <w:r>
+        <w:rPr>
+          <w:rFonts w:eastAsia="Open Sans" w:cs="Open Sans" w:ascii="Open Sans" w:hAnsi="Open Sans"/>
+          <w:b/>
+          <w:bCs/>
+          <w:sz w:val="20"/>
+          <w:szCs w:val="20"/>
+          <w:lang w:val="es-CO"/>
+        </w:rPr>
+        <w:t>4. Gabriel, F., Van Hoof, J., Gómez, D. M., &amp; Van Dooren, W. (2023). Obstacles in the development of the understanding of fractions. In *Mathematical cognition and understanding: Perspectives on mathematical minds in the elementary and middle school years* (pp. 209-225). Springer International Publishing.</w:t>
+      </w:r>
+    </w:p>
+    <w:p>
+      <w:pPr>
+        <w:pStyle w:val="Normal"/>
+        <w:ind w:right="-1"/>
+        <w:rPr>
+          <w:b/>
+          <w:bCs/>
+        </w:rPr>
+      </w:pPr>
+      <w:r>
+        <w:rPr>
+          <w:rFonts w:eastAsia="Open Sans" w:cs="Open Sans" w:ascii="Open Sans" w:hAnsi="Open Sans"/>
+          <w:b/>
+          <w:bCs/>
+          <w:sz w:val="20"/>
+          <w:szCs w:val="20"/>
+          <w:lang w:val="es-CO"/>
+        </w:rPr>
+        <w:t>5. Guzman, M. (2002). *The role of visualization in the teaching and learning of mathematical analysis*. In A. Bishop et al. (Eds.), *Second international handbook of mathematics education* (pp. 695-718). Springer.</w:t>
+      </w:r>
+    </w:p>
+    <w:p>
+      <w:pPr>
+        <w:pStyle w:val="Normal"/>
+        <w:ind w:right="-1"/>
+        <w:rPr>
+          <w:b/>
+          <w:bCs/>
+        </w:rPr>
+      </w:pPr>
+      <w:r>
+        <w:rPr>
+          <w:rFonts w:eastAsia="Open Sans" w:cs="Open Sans" w:ascii="Open Sans" w:hAnsi="Open Sans"/>
+          <w:b/>
+          <w:bCs/>
+          <w:sz w:val="20"/>
+          <w:szCs w:val="20"/>
+          <w:lang w:val="es-CO"/>
+        </w:rPr>
+        <w:t>6. Hiebert, J., &amp; Carpenter, T. P. (1992). *Learning and teaching with understanding*. In D. A. Grouws (Ed.), *Handbook of research on mathematics teaching and learning* (pp. 65-97). Macmillan.</w:t>
+      </w:r>
+    </w:p>
+    <w:p>
+      <w:pPr>
+        <w:pStyle w:val="Normal"/>
+        <w:ind w:right="-1"/>
+        <w:rPr>
+          <w:b/>
+          <w:bCs/>
+        </w:rPr>
+      </w:pPr>
+      <w:r>
+        <w:rPr>
+          <w:rFonts w:eastAsia="Open Sans" w:cs="Open Sans" w:ascii="Open Sans" w:hAnsi="Open Sans"/>
+          <w:b/>
+          <w:bCs/>
+          <w:sz w:val="20"/>
+          <w:szCs w:val="20"/>
+          <w:lang w:val="es-CO"/>
+        </w:rPr>
+        <w:t>7. Hoffman, B. (2014). *Teaching and learning mathematics through variation: Confucian heritage meets Western theories*. Springer.</w:t>
+      </w:r>
+    </w:p>
+    <w:p>
+      <w:pPr>
+        <w:pStyle w:val="Normal"/>
+        <w:ind w:right="-1"/>
+        <w:rPr>
+          <w:b/>
+          <w:bCs/>
+        </w:rPr>
+      </w:pPr>
+      <w:r>
+        <w:rPr>
+          <w:rFonts w:eastAsia="Open Sans" w:cs="Open Sans" w:ascii="Open Sans" w:hAnsi="Open Sans"/>
+          <w:b/>
+          <w:bCs/>
+          <w:sz w:val="20"/>
+          <w:szCs w:val="20"/>
+          <w:lang w:val="es-CO"/>
+        </w:rPr>
+        <w:t>8. Papert, S. (1980). *Mindstorms: Children, computers, and powerful ideas*. Basic Books.</w:t>
+      </w:r>
+    </w:p>
+    <w:p>
+      <w:pPr>
+        <w:pStyle w:val="Normal"/>
+        <w:ind w:right="-1"/>
+        <w:rPr>
+          <w:b/>
+          <w:bCs/>
+        </w:rPr>
+      </w:pPr>
+      <w:r>
+        <w:rPr>
+          <w:rFonts w:eastAsia="Open Sans" w:cs="Open Sans" w:ascii="Open Sans" w:hAnsi="Open Sans"/>
+          <w:b/>
+          <w:bCs/>
+          <w:sz w:val="20"/>
+          <w:szCs w:val="20"/>
+          <w:lang w:val="es-CO"/>
+        </w:rPr>
+        <w:t>9. Piaget, J. (1952). *The origins of intelligence in children*. International Universities Press.</w:t>
+      </w:r>
+    </w:p>
+    <w:p>
+      <w:pPr>
+        <w:pStyle w:val="Normal"/>
+        <w:ind w:right="-1"/>
+        <w:rPr>
+          <w:b/>
+          <w:bCs/>
+        </w:rPr>
+      </w:pPr>
+      <w:r>
+        <w:rPr>
+          <w:rFonts w:eastAsia="Open Sans" w:cs="Open Sans" w:ascii="Open Sans" w:hAnsi="Open Sans"/>
+          <w:b/>
+          <w:bCs/>
+          <w:sz w:val="20"/>
+          <w:szCs w:val="20"/>
+          <w:lang w:val="es-CO"/>
+        </w:rPr>
+        <w:t>10. Project Jupyter. (n.d.). Retrieved from https://jupyter.org</w:t>
+      </w:r>
+    </w:p>
+    <w:p>
+      <w:pPr>
+        <w:pStyle w:val="Normal"/>
+        <w:ind w:right="-1"/>
+        <w:rPr>
+          <w:b/>
+          <w:bCs/>
+        </w:rPr>
+      </w:pPr>
+      <w:r>
+        <w:rPr>
+          <w:rFonts w:eastAsia="Open Sans" w:cs="Open Sans" w:ascii="Open Sans" w:hAnsi="Open Sans"/>
+          <w:b/>
+          <w:bCs/>
+          <w:sz w:val="20"/>
+          <w:szCs w:val="20"/>
+          <w:lang w:val="es-CO"/>
+        </w:rPr>
+        <w:t>11. Tall, D. (2004). Thinking through three worlds of mathematics. In M. J. Hoines &amp; A. B. Fuglestad (Eds.), *Proceedings of the 28th conference of the International Group for the Psychology of Mathematics Education* (pp. 281-288).</w:t>
+      </w:r>
+    </w:p>
+    <w:p>
+      <w:pPr>
+        <w:pStyle w:val="Normal"/>
+        <w:ind w:right="-1"/>
+        <w:rPr>
+          <w:b/>
+          <w:bCs/>
+        </w:rPr>
+      </w:pPr>
+      <w:r>
+        <w:rPr>
+          <w:rFonts w:eastAsia="Open Sans" w:cs="Open Sans" w:ascii="Open Sans" w:hAnsi="Open Sans"/>
+          <w:b/>
+          <w:bCs/>
+          <w:sz w:val="20"/>
+          <w:szCs w:val="20"/>
+          <w:lang w:val="es-CO"/>
+        </w:rPr>
+        <w:t>12. Vygotsky, L. S. (1978). *Mind in society: The development of higher psychological processes*. Harvard University Press.</w:t>
+      </w:r>
+    </w:p>
+    <w:p>
+      <w:pPr>
+        <w:pStyle w:val="Normal"/>
+        <w:ind w:right="-1"/>
+        <w:rPr>
+          <w:b/>
+          <w:bCs/>
+        </w:rPr>
+      </w:pPr>
+      <w:r>
+        <w:rPr>
+          <w:rFonts w:eastAsia="Open Sans" w:cs="Open Sans" w:ascii="Open Sans" w:hAnsi="Open Sans"/>
+          <w:sz w:val="20"/>
+          <w:szCs w:val="20"/>
+          <w:lang w:val="es-CO"/>
+        </w:rPr>
+      </w:r>
+    </w:p>
+    <w:p>
+      <w:pPr>
+        <w:pStyle w:val="Normal"/>
+        <w:ind w:right="-1"/>
+        <w:rPr>
+          <w:b/>
+          <w:bCs/>
+        </w:rPr>
+      </w:pPr>
+      <w:r>
+        <w:rPr>
+          <w:rFonts w:eastAsia="Open Sans" w:cs="Open Sans" w:ascii="Open Sans" w:hAnsi="Open Sans"/>
+          <w:b/>
+          <w:bCs/>
+          <w:sz w:val="20"/>
+          <w:szCs w:val="20"/>
+          <w:lang w:val="es-CO"/>
+        </w:rPr>
+        <w:t>**Artículos en línea con URL:**</w:t>
+      </w:r>
+    </w:p>
+    <w:p>
+      <w:pPr>
+        <w:pStyle w:val="Normal"/>
+        <w:ind w:right="-1"/>
+        <w:rPr>
+          <w:b/>
+          <w:bCs/>
+        </w:rPr>
+      </w:pPr>
+      <w:r>
+        <w:rPr>
+          <w:rFonts w:eastAsia="Open Sans" w:cs="Open Sans" w:ascii="Open Sans" w:hAnsi="Open Sans"/>
+          <w:sz w:val="20"/>
+          <w:szCs w:val="20"/>
+          <w:lang w:val="es-CO"/>
+        </w:rPr>
+      </w:r>
+    </w:p>
+    <w:p>
+      <w:pPr>
+        <w:pStyle w:val="Normal"/>
+        <w:ind w:right="-1"/>
+        <w:rPr>
+          <w:b/>
+          <w:bCs/>
+        </w:rPr>
+      </w:pPr>
+      <w:r>
+        <w:rPr>
+          <w:rFonts w:eastAsia="Open Sans" w:cs="Open Sans" w:ascii="Open Sans" w:hAnsi="Open Sans"/>
+          <w:b/>
+          <w:bCs/>
+          <w:sz w:val="20"/>
+          <w:szCs w:val="20"/>
+          <w:lang w:val="es-CO"/>
+        </w:rPr>
+        <w:t>1. "Teaching Strategies to Improve Algebra Learning." (n.d.). *JSTOR*. https://www.jstor.org/stable/10.3102/0013189X14551945</w:t>
+      </w:r>
+    </w:p>
+    <w:p>
+      <w:pPr>
+        <w:pStyle w:val="Normal"/>
+        <w:ind w:right="-1"/>
+        <w:rPr>
+          <w:b/>
+          <w:bCs/>
+        </w:rPr>
+      </w:pPr>
+      <w:r>
+        <w:rPr>
+          <w:rFonts w:eastAsia="Open Sans" w:cs="Open Sans" w:ascii="Open Sans" w:hAnsi="Open Sans"/>
+          <w:b/>
+          <w:bCs/>
+          <w:sz w:val="20"/>
+          <w:szCs w:val="20"/>
+          <w:lang w:val="es-CO"/>
+        </w:rPr>
+        <w:t>2. "A Systematic Review on Algebraic Thinking in Education." (n.d.). *ERIC*. https://files.eric.ed.gov/fulltext/ED590182.pdf</w:t>
+      </w:r>
+    </w:p>
+    <w:p>
+      <w:pPr>
+        <w:pStyle w:val="Normal"/>
+        <w:ind w:right="-1"/>
+        <w:rPr>
+          <w:b/>
+          <w:bCs/>
+        </w:rPr>
+      </w:pPr>
+      <w:r>
+        <w:rPr>
+          <w:rFonts w:eastAsia="Open Sans" w:cs="Open Sans" w:ascii="Open Sans" w:hAnsi="Open Sans"/>
+          <w:b/>
+          <w:bCs/>
+          <w:sz w:val="20"/>
+          <w:szCs w:val="20"/>
+          <w:lang w:val="es-CO"/>
+        </w:rPr>
+        <w:t>3. "Algebra Teaching and Learning." (n.d.). *SpringerLink*. https://link.springer.com/book/10.1007/978-3-319-32260-5</w:t>
+      </w:r>
+    </w:p>
+    <w:p>
+      <w:pPr>
+        <w:pStyle w:val="Normal"/>
+        <w:ind w:right="-1"/>
+        <w:rPr>
+          <w:b/>
+          <w:bCs/>
+        </w:rPr>
+      </w:pPr>
+      <w:r>
+        <w:rPr>
+          <w:rFonts w:eastAsia="Open Sans" w:cs="Open Sans" w:ascii="Open Sans" w:hAnsi="Open Sans"/>
+          <w:b/>
+          <w:bCs/>
+          <w:sz w:val="20"/>
+          <w:szCs w:val="20"/>
+          <w:lang w:val="es-CO"/>
+        </w:rPr>
+        <w:t>4. "Students’ Difficulties, Conceptions and Attitudes Towards Algebra." (n.d.). *Curtin University*. https://espace.curtin.edu.au/handle/20.500.11937/29247</w:t>
+      </w:r>
+    </w:p>
+    <w:p>
+      <w:pPr>
+        <w:pStyle w:val="Normal"/>
+        <w:ind w:right="-1"/>
+        <w:rPr>
+          <w:b/>
+          <w:bCs/>
+        </w:rPr>
+      </w:pPr>
+      <w:r>
+        <w:rPr>
+          <w:rFonts w:eastAsia="Open Sans" w:cs="Open Sans" w:ascii="Open Sans" w:hAnsi="Open Sans"/>
+          <w:b/>
+          <w:bCs/>
+          <w:sz w:val="20"/>
+          <w:szCs w:val="20"/>
+          <w:lang w:val="es-CO"/>
+        </w:rPr>
+        <w:t>5. "Solving Equations: The Transition from Arithmetic to Algebra." (n.d.). *Academia.edu*. https://www.academia.edu/28698487/Solving_Equations_The_Transition_from_Arithmetic_to_Algebra</w:t>
+      </w:r>
+    </w:p>
+    <w:p>
+      <w:pPr>
+        <w:pStyle w:val="Normal"/>
+        <w:ind w:right="-1"/>
+        <w:rPr>
+          <w:b/>
+          <w:bCs/>
+        </w:rPr>
+      </w:pPr>
+      <w:r>
+        <w:rPr>
+          <w:rFonts w:eastAsia="Open Sans" w:cs="Open Sans" w:ascii="Open Sans" w:hAnsi="Open Sans"/>
+          <w:sz w:val="20"/>
+          <w:szCs w:val="20"/>
+          <w:lang w:val="es-CO"/>
+        </w:rPr>
+      </w:r>
+    </w:p>
+    <w:p>
+      <w:pPr>
+        <w:pStyle w:val="Normal"/>
+        <w:ind w:right="-1"/>
+        <w:rPr>
+          <w:b/>
+          <w:bCs/>
+        </w:rPr>
+      </w:pPr>
+      <w:r>
+        <w:rPr>
+          <w:rFonts w:eastAsia="Open Sans" w:cs="Open Sans" w:ascii="Open Sans" w:hAnsi="Open Sans"/>
+          <w:b/>
+          <w:bCs/>
+          <w:sz w:val="20"/>
+          <w:szCs w:val="20"/>
+          <w:lang w:val="es-CO"/>
+        </w:rPr>
+        <w:t>**Libros:**</w:t>
+      </w:r>
+    </w:p>
+    <w:p>
+      <w:pPr>
+        <w:pStyle w:val="Normal"/>
+        <w:ind w:right="-1"/>
+        <w:rPr>
+          <w:b/>
+          <w:bCs/>
+        </w:rPr>
+      </w:pPr>
+      <w:r>
+        <w:rPr>
+          <w:rFonts w:eastAsia="Open Sans" w:cs="Open Sans" w:ascii="Open Sans" w:hAnsi="Open Sans"/>
+          <w:sz w:val="20"/>
+          <w:szCs w:val="20"/>
+          <w:lang w:val="es-CO"/>
+        </w:rPr>
+      </w:r>
+    </w:p>
+    <w:p>
+      <w:pPr>
+        <w:pStyle w:val="Normal"/>
+        <w:ind w:right="-1"/>
+        <w:rPr>
+          <w:b/>
+          <w:bCs/>
+        </w:rPr>
+      </w:pPr>
+      <w:r>
+        <w:rPr>
+          <w:rFonts w:eastAsia="Open Sans" w:cs="Open Sans" w:ascii="Open Sans" w:hAnsi="Open Sans"/>
+          <w:b/>
+          <w:bCs/>
+          <w:sz w:val="20"/>
+          <w:szCs w:val="20"/>
+          <w:lang w:val="es-CO"/>
+        </w:rPr>
+        <w:t>1. Bergmann, J., &amp; Sams, A. (2012). *Flip your classroom: Reach every student in every class every day*. International Society for Technology in Education.</w:t>
+      </w:r>
+    </w:p>
+    <w:p>
+      <w:pPr>
+        <w:pStyle w:val="Normal"/>
+        <w:ind w:right="-1"/>
+        <w:rPr>
+          <w:b/>
+          <w:bCs/>
+        </w:rPr>
+      </w:pPr>
+      <w:r>
+        <w:rPr>
+          <w:rFonts w:eastAsia="Open Sans" w:cs="Open Sans" w:ascii="Open Sans" w:hAnsi="Open Sans"/>
+          <w:b/>
+          <w:bCs/>
+          <w:sz w:val="20"/>
+          <w:szCs w:val="20"/>
+          <w:lang w:val="es-CO"/>
+        </w:rPr>
+        <w:t>2. Croft, T., &amp; Davison, R. (2006). *A guide to mathematical problem solving*. Pearson Education.</w:t>
+      </w:r>
+    </w:p>
+    <w:p>
+      <w:pPr>
+        <w:pStyle w:val="Normal"/>
+        <w:ind w:right="-1"/>
+        <w:rPr>
+          <w:b/>
+          <w:bCs/>
+        </w:rPr>
+      </w:pPr>
+      <w:r>
+        <w:rPr>
+          <w:rFonts w:eastAsia="Open Sans" w:cs="Open Sans" w:ascii="Open Sans" w:hAnsi="Open Sans"/>
+          <w:b/>
+          <w:bCs/>
           <w:sz w:val="20"/>
           <w:szCs w:val="20"/>
           <w:lang w:val="es-CO"/>
@@ -16847,941 +17008,20 @@
         <w:pStyle w:val="Normal"/>
         <w:ind w:right="-1"/>
         <w:rPr>
-          <w:rFonts w:ascii="Open Sans" w:hAnsi="Open Sans" w:eastAsia="Open Sans" w:cs="Open Sans"/>
-          <w:sz w:val="20"/>
-          <w:szCs w:val="20"/>
-          <w:lang w:val="es-CO"/>
-        </w:rPr>
-      </w:pPr>
-      <w:r>
-        <w:rPr>
-          <w:rFonts w:eastAsia="Open Sans" w:cs="Open Sans" w:ascii="Open Sans" w:hAnsi="Open Sans"/>
-          <w:sz w:val="20"/>
-          <w:szCs w:val="20"/>
-          <w:lang w:val="es-CO"/>
-        </w:rPr>
-        <w:t>4. Bergmann, J., &amp; Sams, A. (2012). *Flip your classroom: Reach every student in every class every day*. International Society for Technology in Education.</w:t>
-      </w:r>
-    </w:p>
-    <w:p>
-      <w:pPr>
-        <w:pStyle w:val="Normal"/>
-        <w:ind w:right="-1"/>
-        <w:rPr>
-          <w:rFonts w:ascii="Open Sans" w:hAnsi="Open Sans" w:eastAsia="Open Sans" w:cs="Open Sans"/>
-          <w:sz w:val="20"/>
-          <w:szCs w:val="20"/>
-          <w:lang w:val="es-CO"/>
-        </w:rPr>
-      </w:pPr>
-      <w:r>
-        <w:rPr/>
-        <w:t>5. Project Jupyter. (n.d.). Retrieved from [Jupyter.org](https://jupyter.org).</w:t>
-      </w:r>
-    </w:p>
-    <w:p>
-      <w:pPr>
-        <w:pStyle w:val="Normal"/>
-        <w:ind w:right="-1"/>
-        <w:rPr>
-          <w:rFonts w:ascii="Open Sans" w:hAnsi="Open Sans" w:eastAsia="Open Sans" w:cs="Open Sans"/>
-          <w:sz w:val="20"/>
-          <w:szCs w:val="20"/>
-          <w:lang w:val="es-CO"/>
-        </w:rPr>
-      </w:pPr>
-      <w:r>
-        <w:rPr>
-          <w:rFonts w:eastAsia="Open Sans" w:cs="Open Sans" w:ascii="Open Sans" w:hAnsi="Open Sans"/>
-          <w:sz w:val="20"/>
-          <w:szCs w:val="20"/>
-          <w:lang w:val="es-CO"/>
-        </w:rPr>
-      </w:r>
-    </w:p>
-    <w:p>
-      <w:pPr>
-        <w:pStyle w:val="Normal"/>
-        <w:ind w:right="-1"/>
-        <w:rPr>
-          <w:rFonts w:ascii="Open Sans" w:hAnsi="Open Sans" w:eastAsia="Open Sans" w:cs="Open Sans"/>
-          <w:sz w:val="20"/>
-          <w:szCs w:val="20"/>
-          <w:lang w:val="es-CO"/>
-        </w:rPr>
-      </w:pPr>
-      <w:r>
-        <w:rPr>
-          <w:rFonts w:eastAsia="Open Sans" w:cs="Open Sans" w:ascii="Open Sans" w:hAnsi="Open Sans"/>
-          <w:sz w:val="20"/>
-          <w:szCs w:val="20"/>
-          <w:lang w:val="es-CO"/>
-        </w:rPr>
-        <w:t>1. **Vygotsky, L. S.** (1978). *Mind in Society: The Development of Higher Psychological Processes*. Harvard University Press.</w:t>
-      </w:r>
-    </w:p>
-    <w:p>
-      <w:pPr>
-        <w:pStyle w:val="Normal"/>
-        <w:ind w:right="-1"/>
-        <w:rPr>
-          <w:rFonts w:ascii="Open Sans" w:hAnsi="Open Sans" w:eastAsia="Open Sans" w:cs="Open Sans"/>
-          <w:sz w:val="20"/>
-          <w:szCs w:val="20"/>
-          <w:lang w:val="es-CO"/>
-        </w:rPr>
-      </w:pPr>
-      <w:r>
-        <w:rPr>
-          <w:rFonts w:eastAsia="Open Sans" w:cs="Open Sans" w:ascii="Open Sans" w:hAnsi="Open Sans"/>
-          <w:sz w:val="20"/>
-          <w:szCs w:val="20"/>
-          <w:lang w:val="es-CO"/>
-        </w:rPr>
-        <w:t xml:space="preserve">   </w:t>
-      </w:r>
-      <w:r>
-        <w:rPr>
-          <w:rFonts w:eastAsia="Open Sans" w:cs="Open Sans" w:ascii="Open Sans" w:hAnsi="Open Sans"/>
-          <w:sz w:val="20"/>
-          <w:szCs w:val="20"/>
-          <w:lang w:val="es-CO"/>
-        </w:rPr>
-        <w:t>- Este texto destaca la importancia del aprendizaje social y colaborativo, y cómo el desarrollo cognitivo de los estudiantes se potencia a través de la interacción social y el uso de herramientas culturales, incluyendo las tecnologías.</w:t>
-      </w:r>
-    </w:p>
-    <w:p>
-      <w:pPr>
-        <w:pStyle w:val="Normal"/>
-        <w:ind w:right="-1"/>
-        <w:rPr>
-          <w:rFonts w:ascii="Open Sans" w:hAnsi="Open Sans" w:eastAsia="Open Sans" w:cs="Open Sans"/>
-          <w:sz w:val="20"/>
-          <w:szCs w:val="20"/>
-          <w:lang w:val="es-CO"/>
-        </w:rPr>
-      </w:pPr>
-      <w:r>
-        <w:rPr>
-          <w:rFonts w:eastAsia="Open Sans" w:cs="Open Sans" w:ascii="Open Sans" w:hAnsi="Open Sans"/>
-          <w:sz w:val="20"/>
-          <w:szCs w:val="20"/>
-          <w:lang w:val="es-CO"/>
-        </w:rPr>
-      </w:r>
-    </w:p>
-    <w:p>
-      <w:pPr>
-        <w:pStyle w:val="Normal"/>
-        <w:ind w:right="-1"/>
-        <w:rPr>
-          <w:rFonts w:ascii="Open Sans" w:hAnsi="Open Sans" w:eastAsia="Open Sans" w:cs="Open Sans"/>
-          <w:sz w:val="20"/>
-          <w:szCs w:val="20"/>
-          <w:lang w:val="es-CO"/>
-        </w:rPr>
-      </w:pPr>
-      <w:r>
-        <w:rPr>
-          <w:rFonts w:eastAsia="Open Sans" w:cs="Open Sans" w:ascii="Open Sans" w:hAnsi="Open Sans"/>
-          <w:sz w:val="20"/>
-          <w:szCs w:val="20"/>
-          <w:lang w:val="es-CO"/>
-        </w:rPr>
-        <w:t>2. **Piaget, J.** (1952). *The Origins of Intelligence in Children*. International Universities Press.</w:t>
-      </w:r>
-    </w:p>
-    <w:p>
-      <w:pPr>
-        <w:pStyle w:val="Normal"/>
-        <w:ind w:right="-1"/>
-        <w:rPr>
-          <w:rFonts w:ascii="Open Sans" w:hAnsi="Open Sans" w:eastAsia="Open Sans" w:cs="Open Sans"/>
-          <w:sz w:val="20"/>
-          <w:szCs w:val="20"/>
-          <w:lang w:val="es-CO"/>
-        </w:rPr>
-      </w:pPr>
-      <w:r>
-        <w:rPr>
-          <w:rFonts w:eastAsia="Open Sans" w:cs="Open Sans" w:ascii="Open Sans" w:hAnsi="Open Sans"/>
-          <w:sz w:val="20"/>
-          <w:szCs w:val="20"/>
-          <w:lang w:val="es-CO"/>
-        </w:rPr>
-        <w:t xml:space="preserve">   </w:t>
-      </w:r>
-      <w:r>
-        <w:rPr>
-          <w:rFonts w:eastAsia="Open Sans" w:cs="Open Sans" w:ascii="Open Sans" w:hAnsi="Open Sans"/>
-          <w:sz w:val="20"/>
-          <w:szCs w:val="20"/>
-          <w:lang w:val="es-CO"/>
-        </w:rPr>
-        <w:t>- Piaget aborda cómo los estudiantes desarrollan el pensamiento lógico y matemático a través de etapas de desarrollo, subrayando la importancia de construir sobre el conocimiento previo y las experiencias prácticas.</w:t>
-      </w:r>
-    </w:p>
-    <w:p>
-      <w:pPr>
-        <w:pStyle w:val="Normal"/>
-        <w:ind w:right="-1"/>
-        <w:rPr>
-          <w:rFonts w:ascii="Open Sans" w:hAnsi="Open Sans" w:eastAsia="Open Sans" w:cs="Open Sans"/>
-          <w:sz w:val="20"/>
-          <w:szCs w:val="20"/>
-          <w:lang w:val="es-CO"/>
-        </w:rPr>
-      </w:pPr>
-      <w:r>
-        <w:rPr>
-          <w:rFonts w:eastAsia="Open Sans" w:cs="Open Sans" w:ascii="Open Sans" w:hAnsi="Open Sans"/>
-          <w:sz w:val="20"/>
-          <w:szCs w:val="20"/>
-          <w:lang w:val="es-CO"/>
-        </w:rPr>
-      </w:r>
-    </w:p>
-    <w:p>
-      <w:pPr>
-        <w:pStyle w:val="Normal"/>
-        <w:ind w:right="-1"/>
-        <w:rPr>
-          <w:rFonts w:ascii="Open Sans" w:hAnsi="Open Sans" w:eastAsia="Open Sans" w:cs="Open Sans"/>
-          <w:sz w:val="20"/>
-          <w:szCs w:val="20"/>
-          <w:lang w:val="es-CO"/>
-        </w:rPr>
-      </w:pPr>
-      <w:r>
-        <w:rPr>
-          <w:rFonts w:eastAsia="Open Sans" w:cs="Open Sans" w:ascii="Open Sans" w:hAnsi="Open Sans"/>
-          <w:sz w:val="20"/>
-          <w:szCs w:val="20"/>
-          <w:lang w:val="es-CO"/>
-        </w:rPr>
-        <w:t>3. **Bruner, J. S.** (1960). *The Process of Education*. Harvard University Press.</w:t>
-      </w:r>
-    </w:p>
-    <w:p>
-      <w:pPr>
-        <w:pStyle w:val="Normal"/>
-        <w:ind w:right="-1"/>
-        <w:rPr>
-          <w:rFonts w:ascii="Open Sans" w:hAnsi="Open Sans" w:eastAsia="Open Sans" w:cs="Open Sans"/>
-          <w:sz w:val="20"/>
-          <w:szCs w:val="20"/>
-          <w:lang w:val="es-CO"/>
-        </w:rPr>
-      </w:pPr>
-      <w:r>
-        <w:rPr>
-          <w:rFonts w:eastAsia="Open Sans" w:cs="Open Sans" w:ascii="Open Sans" w:hAnsi="Open Sans"/>
-          <w:sz w:val="20"/>
-          <w:szCs w:val="20"/>
-          <w:lang w:val="es-CO"/>
-        </w:rPr>
-        <w:t xml:space="preserve">   </w:t>
-      </w:r>
-      <w:r>
-        <w:rPr>
-          <w:rFonts w:eastAsia="Open Sans" w:cs="Open Sans" w:ascii="Open Sans" w:hAnsi="Open Sans"/>
-          <w:sz w:val="20"/>
-          <w:szCs w:val="20"/>
-          <w:lang w:val="es-CO"/>
-        </w:rPr>
-        <w:t>- Bruner introduce la idea de la espiral del currículo, donde los conceptos se revisitan y se expanden, lo cual es relevante para la enseñanza iterativa y el aprendizaje de conceptos complejos como las ecuaciones.</w:t>
-      </w:r>
-    </w:p>
-    <w:p>
-      <w:pPr>
-        <w:pStyle w:val="Normal"/>
-        <w:ind w:right="-1"/>
-        <w:rPr>
-          <w:rFonts w:ascii="Open Sans" w:hAnsi="Open Sans" w:eastAsia="Open Sans" w:cs="Open Sans"/>
-          <w:sz w:val="20"/>
-          <w:szCs w:val="20"/>
-          <w:lang w:val="es-CO"/>
-        </w:rPr>
-      </w:pPr>
-      <w:r>
-        <w:rPr>
-          <w:rFonts w:eastAsia="Open Sans" w:cs="Open Sans" w:ascii="Open Sans" w:hAnsi="Open Sans"/>
-          <w:sz w:val="20"/>
-          <w:szCs w:val="20"/>
-          <w:lang w:val="es-CO"/>
-        </w:rPr>
-      </w:r>
-    </w:p>
-    <w:p>
-      <w:pPr>
-        <w:pStyle w:val="Normal"/>
-        <w:ind w:right="-1"/>
-        <w:rPr>
-          <w:rFonts w:ascii="Open Sans" w:hAnsi="Open Sans" w:eastAsia="Open Sans" w:cs="Open Sans"/>
-          <w:sz w:val="20"/>
-          <w:szCs w:val="20"/>
-          <w:lang w:val="es-CO"/>
-        </w:rPr>
-      </w:pPr>
-      <w:r>
-        <w:rPr>
-          <w:rFonts w:eastAsia="Open Sans" w:cs="Open Sans" w:ascii="Open Sans" w:hAnsi="Open Sans"/>
-          <w:b/>
-          <w:bCs/>
-          <w:sz w:val="20"/>
-          <w:szCs w:val="20"/>
-          <w:lang w:val="es-CO"/>
-        </w:rPr>
-        <w:t>4. Freire, P.</w:t>
-      </w:r>
-      <w:r>
-        <w:rPr>
-          <w:rFonts w:eastAsia="Open Sans" w:cs="Open Sans" w:ascii="Open Sans" w:hAnsi="Open Sans"/>
-          <w:sz w:val="20"/>
-          <w:szCs w:val="20"/>
-          <w:lang w:val="es-CO"/>
-        </w:rPr>
-        <w:t xml:space="preserve"> (1970). </w:t>
-      </w:r>
-      <w:r>
-        <w:rPr>
-          <w:rFonts w:eastAsia="Open Sans" w:cs="Open Sans" w:ascii="Open Sans" w:hAnsi="Open Sans"/>
-          <w:i/>
-          <w:iCs/>
-          <w:sz w:val="20"/>
-          <w:szCs w:val="20"/>
-          <w:lang w:val="es-CO"/>
-        </w:rPr>
-        <w:t>Pedagogy of the Oppressed.</w:t>
-      </w:r>
-      <w:r>
-        <w:rPr>
-          <w:rFonts w:eastAsia="Open Sans" w:cs="Open Sans" w:ascii="Open Sans" w:hAnsi="Open Sans"/>
-          <w:sz w:val="20"/>
-          <w:szCs w:val="20"/>
-          <w:lang w:val="es-CO"/>
-        </w:rPr>
-        <w:t xml:space="preserve"> Continuum.</w:t>
-      </w:r>
-    </w:p>
-    <w:p>
-      <w:pPr>
-        <w:pStyle w:val="Normal"/>
-        <w:ind w:right="-1"/>
-        <w:rPr>
-          <w:rFonts w:ascii="Open Sans" w:hAnsi="Open Sans" w:eastAsia="Open Sans" w:cs="Open Sans"/>
-          <w:sz w:val="20"/>
-          <w:szCs w:val="20"/>
-          <w:lang w:val="es-CO"/>
-        </w:rPr>
-      </w:pPr>
-      <w:r>
-        <w:rPr>
-          <w:rFonts w:eastAsia="Open Sans" w:cs="Open Sans" w:ascii="Open Sans" w:hAnsi="Open Sans"/>
-          <w:sz w:val="20"/>
-          <w:szCs w:val="20"/>
-          <w:lang w:val="es-CO"/>
-        </w:rPr>
-        <w:t xml:space="preserve">   </w:t>
-      </w:r>
-      <w:r>
-        <w:rPr>
-          <w:rFonts w:eastAsia="Open Sans" w:cs="Open Sans" w:ascii="Open Sans" w:hAnsi="Open Sans"/>
-          <w:sz w:val="20"/>
-          <w:szCs w:val="20"/>
-          <w:lang w:val="es-CO"/>
-        </w:rPr>
-        <w:t>- Freire enfatiza la educación como un acto de liberación y la importancia de la pedagogía crítica, promoviendo la participación activa de los estudiantes y el aprendizaje significativo.</w:t>
-      </w:r>
-    </w:p>
-    <w:p>
-      <w:pPr>
-        <w:pStyle w:val="Normal"/>
-        <w:ind w:right="-1"/>
-        <w:rPr>
-          <w:rFonts w:ascii="Open Sans" w:hAnsi="Open Sans" w:eastAsia="Open Sans" w:cs="Open Sans"/>
-          <w:sz w:val="20"/>
-          <w:szCs w:val="20"/>
-          <w:lang w:val="es-CO"/>
-        </w:rPr>
-      </w:pPr>
-      <w:r>
-        <w:rPr>
-          <w:rFonts w:eastAsia="Open Sans" w:cs="Open Sans" w:ascii="Open Sans" w:hAnsi="Open Sans"/>
-          <w:sz w:val="20"/>
-          <w:szCs w:val="20"/>
-          <w:lang w:val="es-CO"/>
-        </w:rPr>
-      </w:r>
-    </w:p>
-    <w:p>
-      <w:pPr>
-        <w:pStyle w:val="Normal"/>
-        <w:ind w:right="-1"/>
-        <w:rPr>
-          <w:rFonts w:ascii="Open Sans" w:hAnsi="Open Sans" w:eastAsia="Open Sans" w:cs="Open Sans"/>
-          <w:sz w:val="20"/>
-          <w:szCs w:val="20"/>
-          <w:lang w:val="es-CO"/>
-        </w:rPr>
-      </w:pPr>
-      <w:r>
-        <w:rPr>
-          <w:rFonts w:eastAsia="Open Sans" w:cs="Open Sans" w:ascii="Open Sans" w:hAnsi="Open Sans"/>
-          <w:sz w:val="20"/>
-          <w:szCs w:val="20"/>
-          <w:lang w:val="es-CO"/>
-        </w:rPr>
-        <w:t>5. **Papert, S.** (1980). *Mindstorms: Children, Computers, and Powerful Ideas*. Basic Books.</w:t>
-      </w:r>
-    </w:p>
-    <w:p>
-      <w:pPr>
-        <w:pStyle w:val="Normal"/>
-        <w:ind w:right="-1"/>
-        <w:rPr>
-          <w:rFonts w:ascii="Open Sans" w:hAnsi="Open Sans" w:eastAsia="Open Sans" w:cs="Open Sans"/>
-          <w:sz w:val="20"/>
-          <w:szCs w:val="20"/>
-          <w:lang w:val="es-CO"/>
-        </w:rPr>
-      </w:pPr>
-      <w:r>
-        <w:rPr>
-          <w:rFonts w:eastAsia="Open Sans" w:cs="Open Sans" w:ascii="Open Sans" w:hAnsi="Open Sans"/>
-          <w:sz w:val="20"/>
-          <w:szCs w:val="20"/>
-          <w:lang w:val="es-CO"/>
-        </w:rPr>
-        <w:t xml:space="preserve">   </w:t>
-      </w:r>
-      <w:r>
-        <w:rPr>
-          <w:rFonts w:eastAsia="Open Sans" w:cs="Open Sans" w:ascii="Open Sans" w:hAnsi="Open Sans"/>
-          <w:sz w:val="20"/>
-          <w:szCs w:val="20"/>
-          <w:lang w:val="es-CO"/>
-        </w:rPr>
-        <w:t>- Papert explora cómo la tecnología puede ser utilizada para fomentar el aprendizaje constructivista y cómo los entornos de programación como LOGO pueden transformar la educación matemática.</w:t>
-      </w:r>
-    </w:p>
-    <w:p>
-      <w:pPr>
-        <w:pStyle w:val="Normal"/>
-        <w:ind w:right="-1"/>
-        <w:rPr>
-          <w:rFonts w:ascii="Open Sans" w:hAnsi="Open Sans" w:eastAsia="Open Sans" w:cs="Open Sans"/>
-          <w:sz w:val="20"/>
-          <w:szCs w:val="20"/>
-          <w:lang w:val="es-CO"/>
-        </w:rPr>
-      </w:pPr>
-      <w:r>
-        <w:rPr>
-          <w:rFonts w:eastAsia="Open Sans" w:cs="Open Sans" w:ascii="Open Sans" w:hAnsi="Open Sans"/>
-          <w:sz w:val="20"/>
-          <w:szCs w:val="20"/>
-          <w:lang w:val="es-CO"/>
-        </w:rPr>
-      </w:r>
-    </w:p>
-    <w:p>
-      <w:pPr>
-        <w:pStyle w:val="Normal"/>
-        <w:ind w:right="-1"/>
-        <w:rPr>
-          <w:rFonts w:ascii="Open Sans" w:hAnsi="Open Sans" w:eastAsia="Open Sans" w:cs="Open Sans"/>
-          <w:sz w:val="20"/>
-          <w:szCs w:val="20"/>
-          <w:lang w:val="es-CO"/>
-        </w:rPr>
-      </w:pPr>
-      <w:r>
-        <w:rPr>
-          <w:rFonts w:eastAsia="Open Sans" w:cs="Open Sans" w:ascii="Open Sans" w:hAnsi="Open Sans"/>
-          <w:sz w:val="20"/>
-          <w:szCs w:val="20"/>
-          <w:lang w:val="es-CO"/>
-        </w:rPr>
-        <w:t xml:space="preserve">6. Hiebert, J., &amp; Carpenter, T. P. (1992). </w:t>
-      </w:r>
-      <w:r>
-        <w:rPr>
-          <w:rFonts w:eastAsia="Open Sans" w:cs="Open Sans" w:ascii="Open Sans" w:hAnsi="Open Sans"/>
-          <w:i/>
-          <w:iCs/>
-          <w:sz w:val="20"/>
-          <w:szCs w:val="20"/>
-          <w:lang w:val="es-CO"/>
-        </w:rPr>
-        <w:t>*Learning and Teaching with Understanding*</w:t>
-      </w:r>
-      <w:r>
-        <w:rPr>
-          <w:rFonts w:eastAsia="Open Sans" w:cs="Open Sans" w:ascii="Open Sans" w:hAnsi="Open Sans"/>
-          <w:sz w:val="20"/>
-          <w:szCs w:val="20"/>
-          <w:lang w:val="es-CO"/>
-        </w:rPr>
-        <w:t xml:space="preserve">. In D. A. Grouws (Ed.), </w:t>
-      </w:r>
-      <w:r>
-        <w:rPr>
-          <w:rFonts w:eastAsia="Open Sans" w:cs="Open Sans" w:ascii="Open Sans" w:hAnsi="Open Sans"/>
-          <w:i/>
-          <w:iCs/>
-          <w:sz w:val="20"/>
-          <w:szCs w:val="20"/>
-          <w:lang w:val="es-CO"/>
-        </w:rPr>
-        <w:t>*Handbook of Research on Mathematics Teaching and Learning*</w:t>
-      </w:r>
-      <w:r>
-        <w:rPr>
-          <w:rFonts w:eastAsia="Open Sans" w:cs="Open Sans" w:ascii="Open Sans" w:hAnsi="Open Sans"/>
-          <w:sz w:val="20"/>
-          <w:szCs w:val="20"/>
-          <w:lang w:val="es-CO"/>
-        </w:rPr>
-        <w:t xml:space="preserve"> (pp. 65-97). Macmillan.</w:t>
-      </w:r>
-    </w:p>
-    <w:p>
-      <w:pPr>
-        <w:pStyle w:val="Normal"/>
-        <w:ind w:right="-1"/>
-        <w:rPr>
-          <w:rFonts w:ascii="Open Sans" w:hAnsi="Open Sans" w:eastAsia="Open Sans" w:cs="Open Sans"/>
-          <w:sz w:val="20"/>
-          <w:szCs w:val="20"/>
-          <w:lang w:val="es-CO"/>
-        </w:rPr>
-      </w:pPr>
-      <w:r>
-        <w:rPr>
-          <w:rFonts w:eastAsia="Open Sans" w:cs="Open Sans" w:ascii="Open Sans" w:hAnsi="Open Sans"/>
-          <w:sz w:val="20"/>
-          <w:szCs w:val="20"/>
-          <w:lang w:val="es-CO"/>
-        </w:rPr>
-      </w:r>
-    </w:p>
-    <w:p>
-      <w:pPr>
-        <w:pStyle w:val="Normal"/>
-        <w:ind w:right="-1"/>
-        <w:rPr>
-          <w:rFonts w:ascii="Open Sans" w:hAnsi="Open Sans" w:eastAsia="Open Sans" w:cs="Open Sans"/>
-          <w:sz w:val="20"/>
-          <w:szCs w:val="20"/>
-          <w:lang w:val="es-CO"/>
-        </w:rPr>
-      </w:pPr>
-      <w:r>
-        <w:rPr>
-          <w:rFonts w:eastAsia="Open Sans" w:cs="Open Sans" w:ascii="Open Sans" w:hAnsi="Open Sans"/>
-          <w:sz w:val="20"/>
-          <w:szCs w:val="20"/>
-          <w:lang w:val="es-CO"/>
-        </w:rPr>
-        <w:t xml:space="preserve">   </w:t>
-      </w:r>
-    </w:p>
-    <w:p>
-      <w:pPr>
-        <w:pStyle w:val="Normal"/>
-        <w:ind w:right="-1"/>
-        <w:rPr>
-          <w:rFonts w:ascii="Open Sans" w:hAnsi="Open Sans" w:eastAsia="Open Sans" w:cs="Open Sans"/>
-          <w:sz w:val="20"/>
-          <w:szCs w:val="20"/>
-          <w:lang w:val="es-CO"/>
-        </w:rPr>
-      </w:pPr>
-      <w:r>
-        <w:rPr>
-          <w:rFonts w:eastAsia="Open Sans" w:cs="Open Sans" w:ascii="Open Sans" w:hAnsi="Open Sans"/>
-          <w:sz w:val="20"/>
-          <w:szCs w:val="20"/>
-          <w:lang w:val="es-CO"/>
-        </w:rPr>
-        <w:t>7. Borba, M. C., &amp; Villareal, M. E. (2005). *Humans-with-Media and the Reorganization of Mathematical Thinking: Information and Communication Technologies, Modeling, Visualization, and Experimentation*. Springer.</w:t>
-      </w:r>
-    </w:p>
-    <w:p>
-      <w:pPr>
-        <w:pStyle w:val="Normal"/>
-        <w:ind w:right="-1"/>
-        <w:rPr>
-          <w:rFonts w:ascii="Open Sans" w:hAnsi="Open Sans" w:eastAsia="Open Sans" w:cs="Open Sans"/>
-          <w:sz w:val="20"/>
-          <w:szCs w:val="20"/>
-          <w:lang w:val="es-CO"/>
-        </w:rPr>
-      </w:pPr>
-      <w:r>
-        <w:rPr>
-          <w:rFonts w:eastAsia="Open Sans" w:cs="Open Sans" w:ascii="Open Sans" w:hAnsi="Open Sans"/>
-          <w:sz w:val="20"/>
-          <w:szCs w:val="20"/>
-          <w:lang w:val="es-CO"/>
-        </w:rPr>
-        <w:t xml:space="preserve">   </w:t>
-      </w:r>
-    </w:p>
-    <w:p>
-      <w:pPr>
-        <w:pStyle w:val="Normal"/>
-        <w:ind w:right="-1"/>
-        <w:rPr>
-          <w:rFonts w:ascii="Open Sans" w:hAnsi="Open Sans" w:eastAsia="Open Sans" w:cs="Open Sans"/>
-          <w:sz w:val="20"/>
-          <w:szCs w:val="20"/>
-          <w:lang w:val="es-CO"/>
-        </w:rPr>
-      </w:pPr>
-      <w:r>
-        <w:rPr>
-          <w:rFonts w:eastAsia="Open Sans" w:cs="Open Sans" w:ascii="Open Sans" w:hAnsi="Open Sans"/>
-          <w:sz w:val="20"/>
-          <w:szCs w:val="20"/>
-          <w:lang w:val="es-CO"/>
-        </w:rPr>
-      </w:r>
-    </w:p>
-    <w:p>
-      <w:pPr>
-        <w:pStyle w:val="Normal"/>
-        <w:ind w:right="-1"/>
-        <w:rPr>
-          <w:rFonts w:ascii="Open Sans" w:hAnsi="Open Sans" w:eastAsia="Open Sans" w:cs="Open Sans"/>
-          <w:sz w:val="20"/>
-          <w:szCs w:val="20"/>
-          <w:lang w:val="es-CO"/>
-        </w:rPr>
-      </w:pPr>
-      <w:r>
-        <w:rPr>
-          <w:rFonts w:eastAsia="Open Sans" w:cs="Open Sans" w:ascii="Open Sans" w:hAnsi="Open Sans"/>
-          <w:sz w:val="20"/>
-          <w:szCs w:val="20"/>
-          <w:lang w:val="es-CO"/>
-        </w:rPr>
-        <w:t xml:space="preserve">8. </w:t>
-      </w:r>
-      <w:r>
-        <w:rPr>
-          <w:rFonts w:eastAsia="Open Sans" w:cs="Open Sans" w:ascii="Open Sans" w:hAnsi="Open Sans"/>
-          <w:b/>
-          <w:bCs/>
-          <w:sz w:val="20"/>
-          <w:szCs w:val="20"/>
-          <w:lang w:val="es-CO"/>
-        </w:rPr>
-        <w:t xml:space="preserve">Tall, D. </w:t>
-      </w:r>
-      <w:r>
-        <w:rPr>
-          <w:rFonts w:eastAsia="Open Sans" w:cs="Open Sans" w:ascii="Open Sans" w:hAnsi="Open Sans"/>
-          <w:sz w:val="20"/>
-          <w:szCs w:val="20"/>
-          <w:lang w:val="es-CO"/>
-        </w:rPr>
-        <w:t xml:space="preserve">(2004). </w:t>
-      </w:r>
-      <w:r>
-        <w:rPr>
-          <w:rFonts w:eastAsia="Open Sans" w:cs="Open Sans" w:ascii="Open Sans" w:hAnsi="Open Sans"/>
-          <w:i/>
-          <w:iCs/>
-          <w:sz w:val="20"/>
-          <w:szCs w:val="20"/>
-          <w:lang w:val="es-CO"/>
-        </w:rPr>
-        <w:t>Thinking Through Three Worlds of Mathematics</w:t>
-      </w:r>
-      <w:r>
-        <w:rPr>
-          <w:rFonts w:eastAsia="Open Sans" w:cs="Open Sans" w:ascii="Open Sans" w:hAnsi="Open Sans"/>
-          <w:sz w:val="20"/>
-          <w:szCs w:val="20"/>
-          <w:lang w:val="es-CO"/>
-        </w:rPr>
-        <w:t xml:space="preserve">. In M. J. Hoines &amp; A. B. Fuglestad (Eds.), </w:t>
-      </w:r>
-      <w:r>
-        <w:rPr>
-          <w:rFonts w:eastAsia="Open Sans" w:cs="Open Sans" w:ascii="Open Sans" w:hAnsi="Open Sans"/>
-          <w:i/>
-          <w:iCs/>
-          <w:sz w:val="20"/>
-          <w:szCs w:val="20"/>
-          <w:lang w:val="es-CO"/>
-        </w:rPr>
-        <w:t>Proceedings of the 28th Conference of the International Group for the Psychology of Mathematics Education</w:t>
-      </w:r>
-      <w:r>
-        <w:rPr>
-          <w:rFonts w:eastAsia="Open Sans" w:cs="Open Sans" w:ascii="Open Sans" w:hAnsi="Open Sans"/>
-          <w:sz w:val="20"/>
-          <w:szCs w:val="20"/>
-          <w:lang w:val="es-CO"/>
-        </w:rPr>
-        <w:t xml:space="preserve"> (pp. 281-288).</w:t>
-      </w:r>
-    </w:p>
-    <w:p>
-      <w:pPr>
-        <w:pStyle w:val="Normal"/>
-        <w:ind w:right="-1"/>
-        <w:rPr>
-          <w:rFonts w:ascii="Open Sans" w:hAnsi="Open Sans" w:eastAsia="Open Sans" w:cs="Open Sans"/>
-          <w:sz w:val="20"/>
-          <w:szCs w:val="20"/>
-          <w:lang w:val="es-CO"/>
-        </w:rPr>
-      </w:pPr>
-      <w:r>
-        <w:rPr>
-          <w:rFonts w:eastAsia="Open Sans" w:cs="Open Sans" w:ascii="Open Sans" w:hAnsi="Open Sans"/>
-          <w:sz w:val="20"/>
-          <w:szCs w:val="20"/>
-          <w:lang w:val="es-CO"/>
-        </w:rPr>
-        <w:t xml:space="preserve">   </w:t>
-      </w:r>
-    </w:p>
-    <w:p>
-      <w:pPr>
-        <w:pStyle w:val="Normal"/>
-        <w:ind w:right="-1"/>
-        <w:rPr>
-          <w:rFonts w:ascii="Open Sans" w:hAnsi="Open Sans" w:eastAsia="Open Sans" w:cs="Open Sans"/>
-          <w:sz w:val="20"/>
-          <w:szCs w:val="20"/>
-          <w:lang w:val="es-CO"/>
-        </w:rPr>
-      </w:pPr>
-      <w:r>
-        <w:rPr>
-          <w:rFonts w:eastAsia="Open Sans" w:cs="Open Sans" w:ascii="Open Sans" w:hAnsi="Open Sans"/>
-          <w:sz w:val="20"/>
-          <w:szCs w:val="20"/>
-          <w:lang w:val="es-CO"/>
-        </w:rPr>
-        <w:t>9. Hoffman, B.** (2014). *Teaching and Learning Mathematics through Variation: Confucian Heritage Meets Western Theories*. Springer.</w:t>
-      </w:r>
-    </w:p>
-    <w:p>
-      <w:pPr>
-        <w:pStyle w:val="Normal"/>
-        <w:ind w:right="-1"/>
-        <w:rPr>
-          <w:rFonts w:ascii="Open Sans" w:hAnsi="Open Sans" w:eastAsia="Open Sans" w:cs="Open Sans"/>
-          <w:sz w:val="20"/>
-          <w:szCs w:val="20"/>
-          <w:lang w:val="es-CO"/>
-        </w:rPr>
-      </w:pPr>
-      <w:r>
-        <w:rPr>
-          <w:rFonts w:eastAsia="Open Sans" w:cs="Open Sans" w:ascii="Open Sans" w:hAnsi="Open Sans"/>
-          <w:sz w:val="20"/>
-          <w:szCs w:val="20"/>
-          <w:lang w:val="es-CO"/>
-        </w:rPr>
-        <w:t xml:space="preserve">   </w:t>
-      </w:r>
-      <w:r>
-        <w:rPr>
-          <w:rFonts w:eastAsia="Open Sans" w:cs="Open Sans" w:ascii="Open Sans" w:hAnsi="Open Sans"/>
-          <w:sz w:val="20"/>
-          <w:szCs w:val="20"/>
-          <w:lang w:val="es-CO"/>
-        </w:rPr>
-        <w:t>- Hoffman discute la teoría de la variación y cómo puede aplicarse para mejorar la comprensión de los estudiantes sobre conceptos matemáticos mediante la exposición a diferentes representaciones y contextos.</w:t>
-      </w:r>
-    </w:p>
-    <w:p>
-      <w:pPr>
-        <w:pStyle w:val="Normal"/>
-        <w:ind w:right="-1"/>
-        <w:rPr>
-          <w:rFonts w:ascii="Open Sans" w:hAnsi="Open Sans" w:eastAsia="Open Sans" w:cs="Open Sans"/>
-          <w:sz w:val="20"/>
-          <w:szCs w:val="20"/>
-          <w:lang w:val="es-CO"/>
-        </w:rPr>
-      </w:pPr>
-      <w:r>
-        <w:rPr>
-          <w:rFonts w:eastAsia="Open Sans" w:cs="Open Sans" w:ascii="Open Sans" w:hAnsi="Open Sans"/>
-          <w:sz w:val="20"/>
-          <w:szCs w:val="20"/>
-          <w:lang w:val="es-CO"/>
-        </w:rPr>
-      </w:r>
-    </w:p>
-    <w:p>
-      <w:pPr>
-        <w:pStyle w:val="Normal"/>
-        <w:ind w:right="-1"/>
-        <w:rPr>
-          <w:rFonts w:ascii="Open Sans" w:hAnsi="Open Sans" w:eastAsia="Open Sans" w:cs="Open Sans"/>
-          <w:sz w:val="20"/>
-          <w:szCs w:val="20"/>
-          <w:lang w:val="es-CO"/>
-        </w:rPr>
-      </w:pPr>
-      <w:r>
-        <w:rPr>
-          <w:rFonts w:eastAsia="Open Sans" w:cs="Open Sans" w:ascii="Open Sans" w:hAnsi="Open Sans"/>
-          <w:sz w:val="20"/>
-          <w:szCs w:val="20"/>
-          <w:lang w:val="es-CO"/>
-        </w:rPr>
-        <w:t>10.</w:t>
-      </w:r>
-      <w:r>
-        <w:rPr>
-          <w:rFonts w:eastAsia="Open Sans" w:cs="Open Sans" w:ascii="Open Sans" w:hAnsi="Open Sans"/>
-          <w:b/>
-          <w:bCs/>
-          <w:sz w:val="20"/>
-          <w:szCs w:val="20"/>
-          <w:lang w:val="es-CO"/>
-        </w:rPr>
-        <w:t xml:space="preserve"> Guzman, M.</w:t>
-      </w:r>
-      <w:r>
-        <w:rPr>
-          <w:rFonts w:eastAsia="Open Sans" w:cs="Open Sans" w:ascii="Open Sans" w:hAnsi="Open Sans"/>
-          <w:sz w:val="20"/>
-          <w:szCs w:val="20"/>
-          <w:lang w:val="es-CO"/>
-        </w:rPr>
-        <w:t xml:space="preserve"> (2002). *The Role of Visualization in the Teaching and Learning of Mathematical Analysis*. In A. Bishop et al. (Eds.), *Second International Handbook of Mathematics Education* (pp. 695-718). Springer.</w:t>
-      </w:r>
-    </w:p>
-    <w:p>
-      <w:pPr>
-        <w:pStyle w:val="Normal"/>
-        <w:ind w:right="-1"/>
-        <w:rPr>
-          <w:rFonts w:ascii="Open Sans" w:hAnsi="Open Sans" w:eastAsia="Open Sans" w:cs="Open Sans"/>
-          <w:sz w:val="20"/>
-          <w:szCs w:val="20"/>
-          <w:lang w:val="es-CO"/>
-        </w:rPr>
-      </w:pPr>
-      <w:r>
-        <w:rPr>
-          <w:rFonts w:eastAsia="Open Sans" w:cs="Open Sans" w:ascii="Open Sans" w:hAnsi="Open Sans"/>
-          <w:sz w:val="20"/>
-          <w:szCs w:val="20"/>
-          <w:lang w:val="es-CO"/>
-        </w:rPr>
-        <w:t>- Guzman resalta la importancia de la visualización en la enseñanza de las matemáticas, apoyando la idea de utilizar representaciones tabulares y gráficas en la enseñanza de ecuaciones.</w:t>
-      </w:r>
-    </w:p>
-    <w:p>
-      <w:pPr>
-        <w:pStyle w:val="Normal"/>
-        <w:ind w:right="-1"/>
-        <w:rPr>
-          <w:rFonts w:ascii="Open Sans" w:hAnsi="Open Sans" w:eastAsia="Open Sans" w:cs="Open Sans"/>
-          <w:sz w:val="20"/>
-          <w:szCs w:val="20"/>
-          <w:lang w:val="es-CO"/>
-        </w:rPr>
-      </w:pPr>
-      <w:r>
-        <w:rPr>
-          <w:rFonts w:eastAsia="Open Sans" w:cs="Open Sans" w:ascii="Open Sans" w:hAnsi="Open Sans"/>
-          <w:sz w:val="20"/>
-          <w:szCs w:val="20"/>
-          <w:lang w:val="es-CO"/>
-        </w:rPr>
-      </w:r>
-    </w:p>
-    <w:p>
-      <w:pPr>
-        <w:pStyle w:val="TableContents"/>
-        <w:ind w:right="-1"/>
-        <w:rPr>
-          <w:rFonts w:ascii="Open Sans" w:hAnsi="Open Sans" w:eastAsia="Open Sans" w:cs="Open Sans"/>
-          <w:sz w:val="20"/>
-          <w:szCs w:val="20"/>
-          <w:lang w:val="es-CO"/>
-        </w:rPr>
-      </w:pPr>
-      <w:r>
-        <w:rPr>
-          <w:rFonts w:eastAsia="Open Sans" w:cs="Open Sans" w:ascii="Open Sans" w:hAnsi="Open Sans"/>
-          <w:sz w:val="20"/>
-          <w:szCs w:val="20"/>
-          <w:lang w:val="es-CO"/>
-        </w:rPr>
-        <w:t xml:space="preserve">Gabriel, F., Van Hoof, J., Gómez, D. M., &amp; Van Dooren, W. (2023). Obstacles in the Development of the Understanding of Fractions. In </w:t>
-      </w:r>
-      <w:r>
-        <w:rPr>
-          <w:rFonts w:eastAsia="Open Sans" w:cs="Open Sans" w:ascii="Open Sans" w:hAnsi="Open Sans"/>
-          <w:i/>
-          <w:sz w:val="20"/>
-          <w:szCs w:val="20"/>
-          <w:lang w:val="es-CO"/>
-        </w:rPr>
-        <w:t>Mathematical Cognition and Understanding: Perspectives on Mathematical Minds in the Elementary and Middle School Years</w:t>
-      </w:r>
-      <w:r>
-        <w:rPr>
-          <w:rFonts w:eastAsia="Open Sans" w:cs="Open Sans" w:ascii="Open Sans" w:hAnsi="Open Sans"/>
-          <w:sz w:val="20"/>
-          <w:szCs w:val="20"/>
-          <w:lang w:val="es-CO"/>
-        </w:rPr>
-        <w:t xml:space="preserve"> (pp. 209-225). Cham: Springer International Publishing.</w:t>
-      </w:r>
-    </w:p>
-    <w:p>
-      <w:pPr>
-        <w:pStyle w:val="Heading2"/>
-        <w:ind w:right="-1"/>
-        <w:rPr>
-          <w:rFonts w:ascii="Open Sans" w:hAnsi="Open Sans" w:eastAsia="Open Sans" w:cs="Open Sans"/>
-          <w:sz w:val="20"/>
-          <w:szCs w:val="20"/>
-          <w:lang w:val="es-CO"/>
-        </w:rPr>
-      </w:pPr>
-      <w:r>
-        <w:rPr>
-          <w:rFonts w:eastAsia="Open Sans" w:cs="Open Sans" w:ascii="Open Sans" w:hAnsi="Open Sans"/>
-          <w:sz w:val="20"/>
-          <w:szCs w:val="20"/>
-          <w:lang w:val="es-CO"/>
-        </w:rPr>
-      </w:r>
-    </w:p>
-    <w:p>
-      <w:pPr>
-        <w:pStyle w:val="BodyText"/>
-        <w:ind w:left="112" w:right="-1"/>
-        <w:rPr>
-          <w:rFonts w:ascii="Open Sans" w:hAnsi="Open Sans" w:eastAsia="Open Sans" w:cs="Open Sans"/>
-          <w:sz w:val="20"/>
-          <w:szCs w:val="20"/>
-          <w:lang w:val="es-CO"/>
-        </w:rPr>
-      </w:pPr>
-      <w:r>
-        <w:rPr>
-          <w:rFonts w:eastAsia="Open Sans" w:cs="Open Sans"/>
-          <w:sz w:val="20"/>
-          <w:szCs w:val="20"/>
-          <w:lang w:val="es-CO"/>
-        </w:rPr>
+          <w:b/>
+          <w:bCs/>
+        </w:rPr>
+      </w:pPr>
+      <w:r>
+        <w:rPr>
+          <w:rFonts w:eastAsia="Open Sans" w:cs="Open Sans" w:ascii="Open Sans" w:hAnsi="Open Sans"/>
+          <w:b/>
+          <w:bCs/>
+          <w:sz w:val="20"/>
+          <w:szCs w:val="20"/>
+          <w:lang w:val="es-CO"/>
+        </w:rPr>
+        <w:t>4. Prince, M. (2004). Does active learning work? A review of the research. *Journal of Engineering Education, 93*(3), 223-231.</w:t>
       </w:r>
     </w:p>
     <w:p>

</xml_diff>